<commit_message>
abis ngerapiin folder, progres proposal cek catatan proposal
</commit_message>
<xml_diff>
--- a/Draf bimbingan/Proposal TA/2203040182 - Proposal TA (1 - sebelum bimbingan).docx
+++ b/Draf bimbingan/Proposal TA/2203040182 - Proposal TA (1 - sebelum bimbingan).docx
@@ -59,7 +59,7 @@
                     <pic:cNvPicPr/>
                   </pic:nvPicPr>
                   <pic:blipFill>
-                    <a:blip r:embed="rId5" cstate="print">
+                    <a:blip r:embed="rId6" cstate="print">
                       <a:extLst>
                         <a:ext uri="{28A0092B-C50C-407E-A947-70E740481C1C}">
                           <a14:useLocalDpi xmlns:a14="http://schemas.microsoft.com/office/drawing/2010/main" val="0"/>
@@ -358,7 +358,7 @@
                     <pic:cNvPicPr/>
                   </pic:nvPicPr>
                   <pic:blipFill>
-                    <a:blip r:embed="rId5" cstate="print">
+                    <a:blip r:embed="rId6" cstate="print">
                       <a:extLst>
                         <a:ext uri="{28A0092B-C50C-407E-A947-70E740481C1C}">
                           <a14:useLocalDpi xmlns:a14="http://schemas.microsoft.com/office/drawing/2010/main" val="0"/>
@@ -1050,7 +1050,13 @@
         <w:t>PENDAHULUAN</w:t>
       </w:r>
     </w:p>
-    <w:p/>
+    <w:p>
+      <w:pPr>
+        <w:rPr>
+          <w:rFonts w:ascii="Times New Roman" w:hAnsi="Times New Roman" w:cs="Times New Roman"/>
+        </w:rPr>
+      </w:pPr>
+    </w:p>
     <w:p>
       <w:pPr>
         <w:pStyle w:val="Heading3"/>
@@ -1072,7 +1078,53 @@
         <w:rPr>
           <w:rFonts w:ascii="Times New Roman" w:hAnsi="Times New Roman" w:cs="Times New Roman"/>
         </w:rPr>
-        <w:t>Kementerian Keuangan Republik Indonesia memiliki peran strategis dalam menjaga stabilitas ekonomi nasional melalui pengelolaan kebijakan fiskal, perpajakan, anggaran, dan pembiayaan negara. Sebagai pimpinan utama lembaga tersebut, Menteri Keuangan memegang tanggung jawab penting dalam memastikan keberlanjutan fiskal serta efektivitas kebijakan ekonomi yang berdampak langsung pada masyarakat. Penunjukan Purbaya sebagai Menteri Keuangan RI yang baru memunculkan ekspektasi besar dari berbagai kalangan, baik dari sektor pemerintah, pelaku usaha, maupun masyarakat umum. Pada masa awal jabatannya, setiap keputusan, pernyataan, dan langkah kebijakan yang ditempuh Purbaya menjadi sorotan publik karena dinilai akan menentukan arah kebijakan fiskal Indonesia ke depan.</w:t>
+        <w:t>Kementerian Keuangan Republik Indonesia memiliki peran strategis dalam menjaga stabilitas ekonomi nasional melalui pengelolaan kebijakan fiskal,</w:t>
+      </w:r>
+      <w:r>
+        <w:rPr>
+          <w:rFonts w:ascii="Times New Roman" w:hAnsi="Times New Roman" w:cs="Times New Roman"/>
+        </w:rPr>
+        <w:t xml:space="preserve"> </w:t>
+      </w:r>
+      <w:r>
+        <w:rPr>
+          <w:rFonts w:ascii="Times New Roman" w:hAnsi="Times New Roman" w:cs="Times New Roman"/>
+        </w:rPr>
+        <w:t>anggaran, dan pembiayaan negara</w:t>
+      </w:r>
+      <w:r>
+        <w:rPr>
+          <w:rFonts w:ascii="Times New Roman" w:hAnsi="Times New Roman" w:cs="Times New Roman"/>
+        </w:rPr>
+        <w:t xml:space="preserve"> </w:t>
+      </w:r>
+      <w:sdt>
+        <w:sdtPr>
+          <w:rPr>
+            <w:rFonts w:ascii="Times New Roman" w:hAnsi="Times New Roman" w:cs="Times New Roman"/>
+            <w:color w:val="000000"/>
+          </w:rPr>
+          <w:tag w:val="MENDELEY_CITATION_v3_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"/>
+          <w:id w:val="1316300013"/>
+          <w:placeholder>
+            <w:docPart w:val="DefaultPlaceholder_-1854013440"/>
+          </w:placeholder>
+        </w:sdtPr>
+        <w:sdtContent>
+          <w:r>
+            <w:rPr>
+              <w:rFonts w:ascii="Times New Roman" w:hAnsi="Times New Roman" w:cs="Times New Roman"/>
+              <w:color w:val="000000"/>
+            </w:rPr>
+            <w:t>(Sakti et al., 2024)</w:t>
+          </w:r>
+        </w:sdtContent>
+      </w:sdt>
+      <w:r>
+        <w:rPr>
+          <w:rFonts w:ascii="Times New Roman" w:hAnsi="Times New Roman" w:cs="Times New Roman"/>
+        </w:rPr>
+        <w:t>. Sebagai pimpinan utama lembaga tersebut, Menteri Keuangan memegang tanggung jawab penting dalam memastikan keberlanjutan fiskal serta efektivitas kebijakan ekonomi yang berdampak langsung pada masyarakat. Penunjukan Purbaya sebagai Menteri Keuangan RI yang baru memunculkan ekspektasi besar dari berbagai kalangan, baik dari sektor pemerintah, pelaku usaha, maupun masyarakat umum. Pada masa awal jabatannya, setiap keputusan, pernyataan, dan langkah kebijakan yang ditempuh Purbaya menjadi sorotan publik karena dinilai akan menentukan arah kebijakan fiskal Indonesia ke depan.</w:t>
       </w:r>
     </w:p>
     <w:p>
@@ -1088,7 +1140,43 @@
         <w:rPr>
           <w:rFonts w:ascii="Times New Roman" w:hAnsi="Times New Roman" w:cs="Times New Roman"/>
         </w:rPr>
-        <w:t xml:space="preserve">Dalam konteks politik dan pemerintahan Indonesia, pergantian pejabat strategis seperti Menteri Keuangan hampir selalu memunculkan dinamika opini publik. Masyarakat memberikan tanggapan berupa dukungan, kritik, bahkan kekhawatiran terhadap kemampuan dan kebijakan yang diambil pada fase awal kepemimpinan. Reaksi publik pada tahap ini penting karena dapat mempengaruhi legitimasi pemerintah serta penerimaan terhadap kebijakan yang akan dijalankan. Dibandingkan masa lalu ketika opini publik hanya tersalurkan melalui media </w:t>
+        <w:t>Dalam konteks politik dan pemerintahan Indonesia, pergantian pejabat strategis seperti Menteri Keuangan hampir selalu memunculkan</w:t>
+      </w:r>
+      <w:r>
+        <w:rPr>
+          <w:rFonts w:ascii="Times New Roman" w:hAnsi="Times New Roman" w:cs="Times New Roman"/>
+        </w:rPr>
+        <w:t xml:space="preserve"> pergerakan</w:t>
+      </w:r>
+      <w:r>
+        <w:rPr>
+          <w:rFonts w:ascii="Times New Roman" w:hAnsi="Times New Roman" w:cs="Times New Roman"/>
+        </w:rPr>
+        <w:t xml:space="preserve"> opini publik. Masyarakat memberikan tanggapan berupa dukungan, kritik, bahkan kekhawatiran terhadap kemampuan dan kebijakan yang diambil pada fase awal kepemimpinan. Reaksi publik pada tahap ini penting karena dapat mempengaruhi </w:t>
+      </w:r>
+      <w:r>
+        <w:rPr>
+          <w:rFonts w:ascii="Times New Roman" w:hAnsi="Times New Roman" w:cs="Times New Roman"/>
+        </w:rPr>
+        <w:t>pengakuan masyarakat terhadap</w:t>
+      </w:r>
+      <w:r>
+        <w:rPr>
+          <w:rFonts w:ascii="Times New Roman" w:hAnsi="Times New Roman" w:cs="Times New Roman"/>
+        </w:rPr>
+        <w:t xml:space="preserve"> pemerintah </w:t>
+      </w:r>
+      <w:r>
+        <w:rPr>
+          <w:rFonts w:ascii="Times New Roman" w:hAnsi="Times New Roman" w:cs="Times New Roman"/>
+        </w:rPr>
+        <w:t xml:space="preserve">serta </w:t>
+      </w:r>
+      <w:r>
+        <w:rPr>
+          <w:rFonts w:ascii="Times New Roman" w:hAnsi="Times New Roman" w:cs="Times New Roman"/>
+        </w:rPr>
+        <w:t xml:space="preserve">kebijakan yang akan dijalankan. Dibandingkan masa lalu ketika opini publik hanya tersalurkan melalui media </w:t>
       </w:r>
       <w:r>
         <w:rPr>
@@ -1143,14 +1231,76 @@
         <w:rPr>
           <w:rFonts w:ascii="Times New Roman" w:hAnsi="Times New Roman" w:cs="Times New Roman"/>
         </w:rPr>
-        <w:t xml:space="preserve">Untuk menganalisis reaksi tersebut secara sistematis, diperlukan pendekatan komputasional yang mampu memahami konteks bahasa Indonesia dalam komentar pendek. Algoritma BERT (Bidirectional Encoder Representations from Transformers) merupakan salah satu model NLP modern yang unggul dalam </w:t>
+        <w:t>Untuk menganalisis reaksi tersebut secara sistematis, diperlukan pendekatan komputasional yang mampu memahami konteks bahasa Indonesia dalam komentar pendek. Algoritma BERT (</w:t>
+      </w:r>
+      <w:r>
+        <w:rPr>
+          <w:rFonts w:ascii="Times New Roman" w:hAnsi="Times New Roman" w:cs="Times New Roman"/>
+          <w:i/>
+          <w:iCs/>
+        </w:rPr>
+        <w:t>Bidirectional Encoder Representations from Transformers</w:t>
+      </w:r>
+      <w:r>
+        <w:rPr>
+          <w:rFonts w:ascii="Times New Roman" w:hAnsi="Times New Roman" w:cs="Times New Roman"/>
+        </w:rPr>
+        <w:t xml:space="preserve">) merupakan salah satu model NLP modern yang unggul dalam </w:t>
       </w:r>
       <w:r>
         <w:rPr>
           <w:rFonts w:ascii="Times New Roman" w:hAnsi="Times New Roman" w:cs="Times New Roman"/>
         </w:rPr>
         <w:lastRenderedPageBreak/>
-        <w:t>menangkap makna kontekstual kalimat, termasuk pada data informal seperti komentar TikTok. BERT terbukti efektif dalam klasifikasi sentimen karena dapat memahami struktur bahasa secara dua arah (bidirectional) dan mampu menangani gaya bahasa media sosial yang beragam, seperti penggunaan slang, ironi, atau ungkapan emosional.</w:t>
+        <w:t>menangkap makna kontekstual kalimat, termasuk pada data informal seperti komentar TikTok. BERT terbukti efektif dalam klasifikasi sentimen karena dapat memahami struktur bahasa secara dua arah (</w:t>
+      </w:r>
+      <w:r>
+        <w:rPr>
+          <w:rFonts w:ascii="Times New Roman" w:hAnsi="Times New Roman" w:cs="Times New Roman"/>
+          <w:i/>
+          <w:iCs/>
+        </w:rPr>
+        <w:t>bidirectional</w:t>
+      </w:r>
+      <w:r>
+        <w:rPr>
+          <w:rFonts w:ascii="Times New Roman" w:hAnsi="Times New Roman" w:cs="Times New Roman"/>
+        </w:rPr>
+        <w:t>) dan mampu menangani gaya bahasa media sosial yang beragam</w:t>
+      </w:r>
+      <w:r>
+        <w:rPr>
+          <w:rFonts w:ascii="Times New Roman" w:hAnsi="Times New Roman" w:cs="Times New Roman"/>
+        </w:rPr>
+        <w:t xml:space="preserve"> </w:t>
+      </w:r>
+      <w:sdt>
+        <w:sdtPr>
+          <w:rPr>
+            <w:rFonts w:ascii="Times New Roman" w:hAnsi="Times New Roman" w:cs="Times New Roman"/>
+            <w:color w:val="000000"/>
+          </w:rPr>
+          <w:tag w:val="MENDELEY_CITATION_v3_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"/>
+          <w:id w:val="1129207745"/>
+          <w:placeholder>
+            <w:docPart w:val="DefaultPlaceholder_-1854013440"/>
+          </w:placeholder>
+        </w:sdtPr>
+        <w:sdtContent>
+          <w:r>
+            <w:rPr>
+              <w:rFonts w:ascii="Times New Roman" w:eastAsia="Times New Roman" w:hAnsi="Times New Roman" w:cs="Times New Roman"/>
+              <w:color w:val="000000"/>
+            </w:rPr>
+            <w:t>(Pradipta &amp; Widodo, n.d., 2024)</w:t>
+          </w:r>
+        </w:sdtContent>
+      </w:sdt>
+      <w:r>
+        <w:rPr>
+          <w:rFonts w:ascii="Times New Roman" w:hAnsi="Times New Roman" w:cs="Times New Roman"/>
+        </w:rPr>
+        <w:t>.</w:t>
       </w:r>
     </w:p>
     <w:p>
@@ -1166,7 +1316,33 @@
         <w:rPr>
           <w:rFonts w:ascii="Times New Roman" w:hAnsi="Times New Roman" w:cs="Times New Roman"/>
         </w:rPr>
-        <w:t>Meskipun penelitian mengenai analisis sentimen sudah banyak dilakukan, kajian yang secara spesifik membahas reaksi publik terhadap kinerja awal Menteri Keuangan Purbaya menggunakan data komentar TikTok masih sangat terbatas. Selain itu, penggunaan algoritma berbasis transformer seperti BERT dalam konteks analisis opini politik-ekonomi Indonesia masih jarang digunakan. Hal ini menciptakan peluang penelitian yang signifikan, terutama untuk memberikan gambaran yang lebih komprehensif mengenai persepsi masyarakat.</w:t>
+        <w:t xml:space="preserve">Meskipun penelitian mengenai analisis sentimen sudah banyak dilakukan, kajian yang secara spesifik membahas reaksi publik terhadap kinerja awal Menteri Keuangan Purbaya menggunakan data komentar TikTok masih sangat terbatas. Selain itu, penggunaan algoritma berbasis </w:t>
+      </w:r>
+      <w:r>
+        <w:rPr>
+          <w:rFonts w:ascii="Times New Roman" w:hAnsi="Times New Roman" w:cs="Times New Roman"/>
+          <w:i/>
+          <w:iCs/>
+        </w:rPr>
+        <w:t>transformer</w:t>
+      </w:r>
+      <w:r>
+        <w:rPr>
+          <w:rFonts w:ascii="Times New Roman" w:hAnsi="Times New Roman" w:cs="Times New Roman"/>
+        </w:rPr>
+        <w:t xml:space="preserve"> seperti BERT dalam konteks analisis opini politik-ekonomi Indonesia masih jarang digunakan. Hal ini menciptakan peluang penelitian yang signifikan, terutama untuk memberikan gambaran yang lebih </w:t>
+      </w:r>
+      <w:r>
+        <w:rPr>
+          <w:rFonts w:ascii="Times New Roman" w:hAnsi="Times New Roman" w:cs="Times New Roman"/>
+        </w:rPr>
+        <w:t>luas</w:t>
+      </w:r>
+      <w:r>
+        <w:rPr>
+          <w:rFonts w:ascii="Times New Roman" w:hAnsi="Times New Roman" w:cs="Times New Roman"/>
+        </w:rPr>
+        <w:t xml:space="preserve"> mengenai persepsi masyarakat.</w:t>
       </w:r>
     </w:p>
     <w:p>
@@ -1187,6 +1363,47 @@
     </w:p>
     <w:p>
       <w:pPr>
+        <w:pStyle w:val="Heading3"/>
+      </w:pPr>
+      <w:r>
+        <w:t>Rumusan masalah</w:t>
+      </w:r>
+    </w:p>
+    <w:p>
+      <w:pPr>
+        <w:spacing w:line="480" w:lineRule="auto"/>
+        <w:ind w:firstLine="720"/>
+        <w:jc w:val="both"/>
+        <w:rPr>
+          <w:rFonts w:ascii="Times New Roman" w:hAnsi="Times New Roman" w:cs="Times New Roman"/>
+        </w:rPr>
+      </w:pPr>
+      <w:r>
+        <w:rPr>
+          <w:rFonts w:ascii="Times New Roman" w:hAnsi="Times New Roman" w:cs="Times New Roman"/>
+        </w:rPr>
+        <w:t>Berdasarkan latar belakang</w:t>
+      </w:r>
+      <w:r>
+        <w:rPr>
+          <w:rFonts w:ascii="Times New Roman" w:hAnsi="Times New Roman" w:cs="Times New Roman"/>
+        </w:rPr>
+        <w:t xml:space="preserve"> masalah</w:t>
+      </w:r>
+      <w:r>
+        <w:rPr>
+          <w:rFonts w:ascii="Times New Roman" w:hAnsi="Times New Roman" w:cs="Times New Roman"/>
+        </w:rPr>
+        <w:t xml:space="preserve"> yang telah diuraikan, rumusan masalah dalam penelitian ini adalah sebagai berikut:</w:t>
+      </w:r>
+    </w:p>
+    <w:p>
+      <w:pPr>
+        <w:pStyle w:val="ListParagraph"/>
+        <w:numPr>
+          <w:ilvl w:val="0"/>
+          <w:numId w:val="2"/>
+        </w:numPr>
         <w:spacing w:line="480" w:lineRule="auto"/>
         <w:jc w:val="both"/>
         <w:rPr>
@@ -1197,7 +1414,321 @@
         <w:rPr>
           <w:rFonts w:ascii="Times New Roman" w:hAnsi="Times New Roman" w:cs="Times New Roman"/>
         </w:rPr>
-        <w:t>ssss</w:t>
+        <w:lastRenderedPageBreak/>
+        <w:t>Bagaimana persepsi publik terhadap kinerja awal Menteri Keuangan Purbaya sebagaimana tercermin dalam komentar pengguna pada platform TikTok?</w:t>
+      </w:r>
+    </w:p>
+    <w:p>
+      <w:pPr>
+        <w:pStyle w:val="ListParagraph"/>
+        <w:numPr>
+          <w:ilvl w:val="0"/>
+          <w:numId w:val="2"/>
+        </w:numPr>
+        <w:spacing w:line="480" w:lineRule="auto"/>
+        <w:jc w:val="both"/>
+        <w:rPr>
+          <w:rFonts w:ascii="Times New Roman" w:hAnsi="Times New Roman" w:cs="Times New Roman"/>
+        </w:rPr>
+      </w:pPr>
+      <w:r>
+        <w:rPr>
+          <w:rFonts w:ascii="Times New Roman" w:hAnsi="Times New Roman" w:cs="Times New Roman"/>
+        </w:rPr>
+        <w:t>Bagaimana hasil klasifikasi sentimen</w:t>
+      </w:r>
+      <w:r>
+        <w:rPr>
+          <w:rFonts w:ascii="Times New Roman" w:hAnsi="Times New Roman" w:cs="Times New Roman"/>
+        </w:rPr>
+        <w:t xml:space="preserve"> </w:t>
+      </w:r>
+      <w:r>
+        <w:rPr>
+          <w:rFonts w:ascii="Times New Roman" w:hAnsi="Times New Roman" w:cs="Times New Roman"/>
+        </w:rPr>
+        <w:t>dari komentar TikTok mengenai kinerja awal Purbaya menggunakan algoritma BERT?</w:t>
+      </w:r>
+    </w:p>
+    <w:p>
+      <w:pPr>
+        <w:pStyle w:val="ListParagraph"/>
+        <w:numPr>
+          <w:ilvl w:val="0"/>
+          <w:numId w:val="2"/>
+        </w:numPr>
+        <w:spacing w:line="480" w:lineRule="auto"/>
+        <w:jc w:val="both"/>
+        <w:rPr>
+          <w:rFonts w:ascii="Times New Roman" w:hAnsi="Times New Roman" w:cs="Times New Roman"/>
+        </w:rPr>
+      </w:pPr>
+      <w:r>
+        <w:rPr>
+          <w:rFonts w:ascii="Times New Roman" w:hAnsi="Times New Roman" w:cs="Times New Roman"/>
+        </w:rPr>
+        <w:t>Bagaimana tingkat akurasi model BERT dalam melakukan klasifikasi sentimen terhadap komentar TikTok pada konteks opini publik terkait isu politik-ekonomi?</w:t>
+      </w:r>
+    </w:p>
+    <w:p>
+      <w:pPr>
+        <w:pStyle w:val="ListParagraph"/>
+        <w:numPr>
+          <w:ilvl w:val="0"/>
+          <w:numId w:val="2"/>
+        </w:numPr>
+        <w:spacing w:line="480" w:lineRule="auto"/>
+        <w:jc w:val="both"/>
+        <w:rPr>
+          <w:rFonts w:ascii="Times New Roman" w:hAnsi="Times New Roman" w:cs="Times New Roman"/>
+        </w:rPr>
+      </w:pPr>
+      <w:r>
+        <w:rPr>
+          <w:rFonts w:ascii="Times New Roman" w:hAnsi="Times New Roman" w:cs="Times New Roman"/>
+        </w:rPr>
+        <w:t>Tema atau isu apa saja yang dominan muncul dalam komentar publik mengenai kinerja awal Menteri Keuangan Purbaya di TikTok?</w:t>
+      </w:r>
+    </w:p>
+    <w:p>
+      <w:pPr>
+        <w:pStyle w:val="Heading3"/>
+      </w:pPr>
+      <w:r>
+        <w:t>Batasan masalah</w:t>
+      </w:r>
+    </w:p>
+    <w:p>
+      <w:pPr>
+        <w:spacing w:line="480" w:lineRule="auto"/>
+        <w:jc w:val="both"/>
+        <w:rPr>
+          <w:rFonts w:ascii="Times New Roman" w:hAnsi="Times New Roman" w:cs="Times New Roman"/>
+        </w:rPr>
+      </w:pPr>
+      <w:r>
+        <w:rPr>
+          <w:rFonts w:ascii="Times New Roman" w:hAnsi="Times New Roman" w:cs="Times New Roman"/>
+        </w:rPr>
+        <w:t>Ruang lingkup dan batasan masalah penelitian ini antara lain:</w:t>
+      </w:r>
+    </w:p>
+    <w:p>
+      <w:pPr>
+        <w:pStyle w:val="ListParagraph"/>
+        <w:numPr>
+          <w:ilvl w:val="0"/>
+          <w:numId w:val="3"/>
+        </w:numPr>
+        <w:spacing w:line="480" w:lineRule="auto"/>
+        <w:jc w:val="both"/>
+        <w:rPr>
+          <w:rFonts w:ascii="Times New Roman" w:hAnsi="Times New Roman" w:cs="Times New Roman"/>
+        </w:rPr>
+      </w:pPr>
+      <w:r>
+        <w:rPr>
+          <w:rFonts w:ascii="Times New Roman" w:hAnsi="Times New Roman" w:cs="Times New Roman"/>
+        </w:rPr>
+        <w:t>Data yang digunakan dalam penelitian ini terbatas pada komentar penggun</w:t>
+      </w:r>
+      <w:r>
+        <w:rPr>
+          <w:rFonts w:ascii="Times New Roman" w:hAnsi="Times New Roman" w:cs="Times New Roman"/>
+        </w:rPr>
+        <w:t xml:space="preserve">a </w:t>
+      </w:r>
+      <w:r>
+        <w:rPr>
+          <w:rFonts w:ascii="Times New Roman" w:hAnsi="Times New Roman" w:cs="Times New Roman"/>
+        </w:rPr>
+        <w:t xml:space="preserve">di 6 </w:t>
+      </w:r>
+      <w:r>
+        <w:rPr>
+          <w:rFonts w:ascii="Times New Roman" w:hAnsi="Times New Roman" w:cs="Times New Roman"/>
+        </w:rPr>
+        <w:t xml:space="preserve">video akun TikTok resmi </w:t>
+      </w:r>
+      <w:r>
+        <w:rPr>
+          <w:rFonts w:ascii="Times New Roman" w:hAnsi="Times New Roman" w:cs="Times New Roman"/>
+        </w:rPr>
+        <w:t>Menteri Keuangan Purbaya</w:t>
+      </w:r>
+      <w:r>
+        <w:rPr>
+          <w:rFonts w:ascii="Times New Roman" w:hAnsi="Times New Roman" w:cs="Times New Roman"/>
+        </w:rPr>
+        <w:t>.</w:t>
+      </w:r>
+    </w:p>
+    <w:p>
+      <w:pPr>
+        <w:pStyle w:val="ListParagraph"/>
+        <w:numPr>
+          <w:ilvl w:val="0"/>
+          <w:numId w:val="3"/>
+        </w:numPr>
+        <w:spacing w:line="480" w:lineRule="auto"/>
+        <w:jc w:val="both"/>
+        <w:rPr>
+          <w:rFonts w:ascii="Times New Roman" w:hAnsi="Times New Roman" w:cs="Times New Roman"/>
+        </w:rPr>
+      </w:pPr>
+      <w:r>
+        <w:rPr>
+          <w:rFonts w:ascii="Times New Roman" w:hAnsi="Times New Roman" w:cs="Times New Roman"/>
+        </w:rPr>
+        <w:t>Periode pengambilan data dibatasi pada</w:t>
+      </w:r>
+      <w:r>
+        <w:rPr>
+          <w:rFonts w:ascii="Times New Roman" w:hAnsi="Times New Roman" w:cs="Times New Roman"/>
+        </w:rPr>
+        <w:t xml:space="preserve"> video yang diunggah pada</w:t>
+      </w:r>
+      <w:r>
+        <w:rPr>
+          <w:rFonts w:ascii="Times New Roman" w:hAnsi="Times New Roman" w:cs="Times New Roman"/>
+        </w:rPr>
+        <w:t xml:space="preserve"> </w:t>
+      </w:r>
+      <w:r>
+        <w:rPr>
+          <w:rFonts w:ascii="Times New Roman" w:hAnsi="Times New Roman" w:cs="Times New Roman"/>
+        </w:rPr>
+        <w:t>September</w:t>
+      </w:r>
+      <w:r>
+        <w:rPr>
+          <w:rFonts w:ascii="Times New Roman" w:hAnsi="Times New Roman" w:cs="Times New Roman"/>
+        </w:rPr>
+        <w:t xml:space="preserve"> 2025 hingga November 2025</w:t>
+      </w:r>
+      <w:r>
+        <w:rPr>
+          <w:rFonts w:ascii="Times New Roman" w:hAnsi="Times New Roman" w:cs="Times New Roman"/>
+        </w:rPr>
+        <w:t>.</w:t>
+      </w:r>
+    </w:p>
+    <w:p>
+      <w:pPr>
+        <w:pStyle w:val="ListParagraph"/>
+        <w:numPr>
+          <w:ilvl w:val="0"/>
+          <w:numId w:val="3"/>
+        </w:numPr>
+        <w:spacing w:line="480" w:lineRule="auto"/>
+        <w:jc w:val="both"/>
+        <w:rPr>
+          <w:rFonts w:ascii="Times New Roman" w:hAnsi="Times New Roman" w:cs="Times New Roman"/>
+        </w:rPr>
+      </w:pPr>
+      <w:r>
+        <w:rPr>
+          <w:rFonts w:ascii="Times New Roman" w:hAnsi="Times New Roman" w:cs="Times New Roman"/>
+        </w:rPr>
+        <w:t>Model yang digunakan dalam penelitian ini dibatasi pada BERT, termasuk variasi model pra-latih Bahasa Indonesia (seperti IndoBERT atau IndoBERTweet).</w:t>
+      </w:r>
+    </w:p>
+    <w:p>
+      <w:pPr>
+        <w:pStyle w:val="ListParagraph"/>
+        <w:numPr>
+          <w:ilvl w:val="0"/>
+          <w:numId w:val="3"/>
+        </w:numPr>
+        <w:spacing w:line="480" w:lineRule="auto"/>
+        <w:jc w:val="both"/>
+        <w:rPr>
+          <w:rFonts w:ascii="Times New Roman" w:hAnsi="Times New Roman" w:cs="Times New Roman"/>
+        </w:rPr>
+      </w:pPr>
+      <w:r>
+        <w:rPr>
+          <w:rFonts w:ascii="Times New Roman" w:hAnsi="Times New Roman" w:cs="Times New Roman"/>
+        </w:rPr>
+        <w:t>Klasifikasi sentimen menggunakan 3 label: positif, negatif, dan netral</w:t>
+      </w:r>
+      <w:r>
+        <w:rPr>
+          <w:rFonts w:ascii="Times New Roman" w:hAnsi="Times New Roman" w:cs="Times New Roman"/>
+        </w:rPr>
+        <w:t>.</w:t>
+      </w:r>
+    </w:p>
+    <w:p>
+      <w:pPr>
+        <w:pStyle w:val="ListParagraph"/>
+        <w:numPr>
+          <w:ilvl w:val="0"/>
+          <w:numId w:val="3"/>
+        </w:numPr>
+        <w:spacing w:line="480" w:lineRule="auto"/>
+        <w:jc w:val="both"/>
+        <w:rPr>
+          <w:rFonts w:ascii="Times New Roman" w:hAnsi="Times New Roman" w:cs="Times New Roman"/>
+        </w:rPr>
+      </w:pPr>
+      <w:r>
+        <w:rPr>
+          <w:rFonts w:ascii="Times New Roman" w:hAnsi="Times New Roman" w:cs="Times New Roman"/>
+        </w:rPr>
+        <w:t xml:space="preserve">Analisis sentimen </w:t>
+      </w:r>
+      <w:r>
+        <w:rPr>
+          <w:rFonts w:ascii="Times New Roman" w:hAnsi="Times New Roman" w:cs="Times New Roman"/>
+        </w:rPr>
+        <w:t xml:space="preserve">yang dilakukan </w:t>
+      </w:r>
+      <w:r>
+        <w:rPr>
+          <w:rFonts w:ascii="Times New Roman" w:hAnsi="Times New Roman" w:cs="Times New Roman"/>
+        </w:rPr>
+        <w:t xml:space="preserve">hanya berupa </w:t>
+      </w:r>
+      <w:r>
+        <w:rPr>
+          <w:rFonts w:ascii="Times New Roman" w:hAnsi="Times New Roman" w:cs="Times New Roman"/>
+        </w:rPr>
+        <w:t>analisis tren</w:t>
+      </w:r>
+      <w:r>
+        <w:rPr>
+          <w:rFonts w:ascii="Times New Roman" w:hAnsi="Times New Roman" w:cs="Times New Roman"/>
+        </w:rPr>
+        <w:t xml:space="preserve"> laju perubahan</w:t>
+      </w:r>
+      <w:r>
+        <w:rPr>
+          <w:rFonts w:ascii="Times New Roman" w:hAnsi="Times New Roman" w:cs="Times New Roman"/>
+        </w:rPr>
+        <w:t xml:space="preserve"> dan tematik sentimen</w:t>
+      </w:r>
+      <w:r>
+        <w:rPr>
+          <w:rFonts w:ascii="Times New Roman" w:hAnsi="Times New Roman" w:cs="Times New Roman"/>
+        </w:rPr>
+        <w:t>.</w:t>
+      </w:r>
+    </w:p>
+    <w:p>
+      <w:pPr>
+        <w:spacing w:line="480" w:lineRule="auto"/>
+        <w:jc w:val="both"/>
+        <w:rPr>
+          <w:rFonts w:ascii="Times New Roman" w:hAnsi="Times New Roman" w:cs="Times New Roman"/>
+        </w:rPr>
+      </w:pPr>
+      <w:r>
+        <w:rPr>
+          <w:rFonts w:ascii="Times New Roman" w:hAnsi="Times New Roman" w:cs="Times New Roman"/>
+        </w:rPr>
+        <w:lastRenderedPageBreak/>
+        <w:t>ss</w:t>
       </w:r>
     </w:p>
     <w:sectPr>
@@ -1213,6 +1744,178 @@
 <file path=word/numbering.xml><?xml version="1.0" encoding="utf-8"?>
 <w:numbering xmlns:wpc="http://schemas.microsoft.com/office/word/2010/wordprocessingCanvas" xmlns:cx="http://schemas.microsoft.com/office/drawing/2014/chartex" xmlns:cx1="http://schemas.microsoft.com/office/drawing/2015/9/8/chartex" xmlns:cx2="http://schemas.microsoft.com/office/drawing/2015/10/21/chartex" xmlns:cx3="http://schemas.microsoft.com/office/drawing/2016/5/9/chartex" xmlns:cx4="http://schemas.microsoft.com/office/drawing/2016/5/10/chartex" xmlns:cx5="http://schemas.microsoft.com/office/drawing/2016/5/11/chartex" xmlns:cx6="http://schemas.microsoft.com/office/drawing/2016/5/12/chartex" xmlns:cx7="http://schemas.microsoft.com/office/drawing/2016/5/13/chartex" xmlns:cx8="http://schemas.microsoft.com/office/drawing/2016/5/14/chartex" xmlns:mc="http://schemas.openxmlformats.org/markup-compatibility/2006" xmlns:aink="http://schemas.microsoft.com/office/drawing/2016/ink" xmlns:am3d="http://schemas.microsoft.com/office/drawing/2017/model3d" xmlns:o="urn:schemas-microsoft-com:office:office" xmlns:oel="http://schemas.microsoft.com/office/2019/extlst" xmlns:r="http://schemas.openxmlformats.org/officeDocument/2006/relationships" xmlns:m="http://schemas.openxmlformats.org/officeDocument/2006/math" xmlns:v="urn:schemas-microsoft-com:vml" xmlns:wp14="http://schemas.microsoft.com/office/word/2010/wordprocessingDrawing" xmlns:wp="http://schemas.openxmlformats.org/drawingml/2006/wordprocessingDrawing" xmlns:w10="urn:schemas-microsoft-com:office:word" xmlns:w="http://schemas.openxmlformats.org/wordprocessingml/2006/main" xmlns:w14="http://schemas.microsoft.com/office/word/2010/wordml" xmlns:w15="http://schemas.microsoft.com/office/word/2012/wordml" xmlns:w16cex="http://schemas.microsoft.com/office/word/2018/wordml/cex" xmlns:w16cid="http://schemas.microsoft.com/office/word/2016/wordml/cid" xmlns:w16="http://schemas.microsoft.com/office/word/2018/wordml" xmlns:w16du="http://schemas.microsoft.com/office/word/2023/wordml/word16du" xmlns:w16sdtdh="http://schemas.microsoft.com/office/word/2020/wordml/sdtdatahash" xmlns:w16sdtfl="http://schemas.microsoft.com/office/word/2024/wordml/sdtformatlock" xmlns:w16se="http://schemas.microsoft.com/office/word/2015/wordml/symex" xmlns:wpg="http://schemas.microsoft.com/office/word/2010/wordprocessingGroup" xmlns:wpi="http://schemas.microsoft.com/office/word/2010/wordprocessingInk" xmlns:wne="http://schemas.microsoft.com/office/word/2006/wordml" xmlns:wps="http://schemas.microsoft.com/office/word/2010/wordprocessingShape" mc:Ignorable="w14 w15 w16se w16cid w16 w16cex w16sdtdh w16sdtfl w16du wp14">
   <w:abstractNum w:abstractNumId="0" w15:restartNumberingAfterBreak="0">
+    <w:nsid w:val="2C987686"/>
+    <w:multiLevelType w:val="hybridMultilevel"/>
+    <w:tmpl w:val="740C7FD6"/>
+    <w:lvl w:ilvl="0" w:tplc="0409000F">
+      <w:start w:val="1"/>
+      <w:numFmt w:val="decimal"/>
+      <w:lvlText w:val="%1."/>
+      <w:lvlJc w:val="left"/>
+      <w:pPr>
+        <w:ind w:left="720" w:hanging="360"/>
+      </w:pPr>
+    </w:lvl>
+    <w:lvl w:ilvl="1" w:tplc="04090019" w:tentative="1">
+      <w:start w:val="1"/>
+      <w:numFmt w:val="lowerLetter"/>
+      <w:lvlText w:val="%2."/>
+      <w:lvlJc w:val="left"/>
+      <w:pPr>
+        <w:ind w:left="1440" w:hanging="360"/>
+      </w:pPr>
+    </w:lvl>
+    <w:lvl w:ilvl="2" w:tplc="0409001B" w:tentative="1">
+      <w:start w:val="1"/>
+      <w:numFmt w:val="lowerRoman"/>
+      <w:lvlText w:val="%3."/>
+      <w:lvlJc w:val="right"/>
+      <w:pPr>
+        <w:ind w:left="2160" w:hanging="180"/>
+      </w:pPr>
+    </w:lvl>
+    <w:lvl w:ilvl="3" w:tplc="0409000F" w:tentative="1">
+      <w:start w:val="1"/>
+      <w:numFmt w:val="decimal"/>
+      <w:lvlText w:val="%4."/>
+      <w:lvlJc w:val="left"/>
+      <w:pPr>
+        <w:ind w:left="2880" w:hanging="360"/>
+      </w:pPr>
+    </w:lvl>
+    <w:lvl w:ilvl="4" w:tplc="04090019" w:tentative="1">
+      <w:start w:val="1"/>
+      <w:numFmt w:val="lowerLetter"/>
+      <w:lvlText w:val="%5."/>
+      <w:lvlJc w:val="left"/>
+      <w:pPr>
+        <w:ind w:left="3600" w:hanging="360"/>
+      </w:pPr>
+    </w:lvl>
+    <w:lvl w:ilvl="5" w:tplc="0409001B" w:tentative="1">
+      <w:start w:val="1"/>
+      <w:numFmt w:val="lowerRoman"/>
+      <w:lvlText w:val="%6."/>
+      <w:lvlJc w:val="right"/>
+      <w:pPr>
+        <w:ind w:left="4320" w:hanging="180"/>
+      </w:pPr>
+    </w:lvl>
+    <w:lvl w:ilvl="6" w:tplc="0409000F" w:tentative="1">
+      <w:start w:val="1"/>
+      <w:numFmt w:val="decimal"/>
+      <w:lvlText w:val="%7."/>
+      <w:lvlJc w:val="left"/>
+      <w:pPr>
+        <w:ind w:left="5040" w:hanging="360"/>
+      </w:pPr>
+    </w:lvl>
+    <w:lvl w:ilvl="7" w:tplc="04090019" w:tentative="1">
+      <w:start w:val="1"/>
+      <w:numFmt w:val="lowerLetter"/>
+      <w:lvlText w:val="%8."/>
+      <w:lvlJc w:val="left"/>
+      <w:pPr>
+        <w:ind w:left="5760" w:hanging="360"/>
+      </w:pPr>
+    </w:lvl>
+    <w:lvl w:ilvl="8" w:tplc="0409001B" w:tentative="1">
+      <w:start w:val="1"/>
+      <w:numFmt w:val="lowerRoman"/>
+      <w:lvlText w:val="%9."/>
+      <w:lvlJc w:val="right"/>
+      <w:pPr>
+        <w:ind w:left="6480" w:hanging="180"/>
+      </w:pPr>
+    </w:lvl>
+  </w:abstractNum>
+  <w:abstractNum w:abstractNumId="1" w15:restartNumberingAfterBreak="0">
+    <w:nsid w:val="44B060A2"/>
+    <w:multiLevelType w:val="hybridMultilevel"/>
+    <w:tmpl w:val="CE08BD16"/>
+    <w:lvl w:ilvl="0" w:tplc="0409000F">
+      <w:start w:val="1"/>
+      <w:numFmt w:val="decimal"/>
+      <w:lvlText w:val="%1."/>
+      <w:lvlJc w:val="left"/>
+      <w:pPr>
+        <w:ind w:left="720" w:hanging="360"/>
+      </w:pPr>
+    </w:lvl>
+    <w:lvl w:ilvl="1" w:tplc="04090019" w:tentative="1">
+      <w:start w:val="1"/>
+      <w:numFmt w:val="lowerLetter"/>
+      <w:lvlText w:val="%2."/>
+      <w:lvlJc w:val="left"/>
+      <w:pPr>
+        <w:ind w:left="1440" w:hanging="360"/>
+      </w:pPr>
+    </w:lvl>
+    <w:lvl w:ilvl="2" w:tplc="0409001B" w:tentative="1">
+      <w:start w:val="1"/>
+      <w:numFmt w:val="lowerRoman"/>
+      <w:lvlText w:val="%3."/>
+      <w:lvlJc w:val="right"/>
+      <w:pPr>
+        <w:ind w:left="2160" w:hanging="180"/>
+      </w:pPr>
+    </w:lvl>
+    <w:lvl w:ilvl="3" w:tplc="0409000F" w:tentative="1">
+      <w:start w:val="1"/>
+      <w:numFmt w:val="decimal"/>
+      <w:lvlText w:val="%4."/>
+      <w:lvlJc w:val="left"/>
+      <w:pPr>
+        <w:ind w:left="2880" w:hanging="360"/>
+      </w:pPr>
+    </w:lvl>
+    <w:lvl w:ilvl="4" w:tplc="04090019" w:tentative="1">
+      <w:start w:val="1"/>
+      <w:numFmt w:val="lowerLetter"/>
+      <w:lvlText w:val="%5."/>
+      <w:lvlJc w:val="left"/>
+      <w:pPr>
+        <w:ind w:left="3600" w:hanging="360"/>
+      </w:pPr>
+    </w:lvl>
+    <w:lvl w:ilvl="5" w:tplc="0409001B" w:tentative="1">
+      <w:start w:val="1"/>
+      <w:numFmt w:val="lowerRoman"/>
+      <w:lvlText w:val="%6."/>
+      <w:lvlJc w:val="right"/>
+      <w:pPr>
+        <w:ind w:left="4320" w:hanging="180"/>
+      </w:pPr>
+    </w:lvl>
+    <w:lvl w:ilvl="6" w:tplc="0409000F" w:tentative="1">
+      <w:start w:val="1"/>
+      <w:numFmt w:val="decimal"/>
+      <w:lvlText w:val="%7."/>
+      <w:lvlJc w:val="left"/>
+      <w:pPr>
+        <w:ind w:left="5040" w:hanging="360"/>
+      </w:pPr>
+    </w:lvl>
+    <w:lvl w:ilvl="7" w:tplc="04090019" w:tentative="1">
+      <w:start w:val="1"/>
+      <w:numFmt w:val="lowerLetter"/>
+      <w:lvlText w:val="%8."/>
+      <w:lvlJc w:val="left"/>
+      <w:pPr>
+        <w:ind w:left="5760" w:hanging="360"/>
+      </w:pPr>
+    </w:lvl>
+    <w:lvl w:ilvl="8" w:tplc="0409001B" w:tentative="1">
+      <w:start w:val="1"/>
+      <w:numFmt w:val="lowerRoman"/>
+      <w:lvlText w:val="%9."/>
+      <w:lvlJc w:val="right"/>
+      <w:pPr>
+        <w:ind w:left="6480" w:hanging="180"/>
+      </w:pPr>
+    </w:lvl>
+  </w:abstractNum>
+  <w:abstractNum w:abstractNumId="2" w15:restartNumberingAfterBreak="0">
     <w:nsid w:val="7605017E"/>
     <w:multiLevelType w:val="hybridMultilevel"/>
     <w:tmpl w:val="CC86B17E"/>
@@ -1300,7 +2003,13 @@
     </w:lvl>
   </w:abstractNum>
   <w:num w:numId="1" w16cid:durableId="239411751">
+    <w:abstractNumId w:val="2"/>
+  </w:num>
+  <w:num w:numId="2" w16cid:durableId="1162698452">
     <w:abstractNumId w:val="0"/>
+  </w:num>
+  <w:num w:numId="3" w16cid:durableId="752051331">
+    <w:abstractNumId w:val="1"/>
   </w:num>
 </w:numbering>
 </file>
@@ -2218,7 +2927,565 @@
       <w:spacing w:val="5"/>
     </w:rPr>
   </w:style>
+  <w:style w:type="character" w:styleId="PlaceholderText">
+    <w:name w:val="Placeholder Text"/>
+    <w:basedOn w:val="DefaultParagraphFont"/>
+    <w:uiPriority w:val="99"/>
+    <w:semiHidden/>
+    <w:rsid w:val="00323991"/>
+    <w:rPr>
+      <w:color w:val="666666"/>
+    </w:rPr>
+  </w:style>
 </w:styles>
+</file>
+
+<file path=word/glossary/document.xml><?xml version="1.0" encoding="utf-8"?>
+<w:glossaryDocument xmlns:wpc="http://schemas.microsoft.com/office/word/2010/wordprocessingCanvas" xmlns:cx="http://schemas.microsoft.com/office/drawing/2014/chartex" xmlns:cx1="http://schemas.microsoft.com/office/drawing/2015/9/8/chartex" xmlns:cx2="http://schemas.microsoft.com/office/drawing/2015/10/21/chartex" xmlns:cx3="http://schemas.microsoft.com/office/drawing/2016/5/9/chartex" xmlns:cx4="http://schemas.microsoft.com/office/drawing/2016/5/10/chartex" xmlns:cx5="http://schemas.microsoft.com/office/drawing/2016/5/11/chartex" xmlns:cx6="http://schemas.microsoft.com/office/drawing/2016/5/12/chartex" xmlns:cx7="http://schemas.microsoft.com/office/drawing/2016/5/13/chartex" xmlns:cx8="http://schemas.microsoft.com/office/drawing/2016/5/14/chartex" xmlns:mc="http://schemas.openxmlformats.org/markup-compatibility/2006" xmlns:aink="http://schemas.microsoft.com/office/drawing/2016/ink" xmlns:am3d="http://schemas.microsoft.com/office/drawing/2017/model3d" xmlns:o="urn:schemas-microsoft-com:office:office" xmlns:oel="http://schemas.microsoft.com/office/2019/extlst" xmlns:r="http://schemas.openxmlformats.org/officeDocument/2006/relationships" xmlns:m="http://schemas.openxmlformats.org/officeDocument/2006/math" xmlns:v="urn:schemas-microsoft-com:vml" xmlns:wp14="http://schemas.microsoft.com/office/word/2010/wordprocessingDrawing" xmlns:wp="http://schemas.openxmlformats.org/drawingml/2006/wordprocessingDrawing" xmlns:w10="urn:schemas-microsoft-com:office:word" xmlns:w="http://schemas.openxmlformats.org/wordprocessingml/2006/main" xmlns:w14="http://schemas.microsoft.com/office/word/2010/wordml" xmlns:w15="http://schemas.microsoft.com/office/word/2012/wordml" xmlns:w16cex="http://schemas.microsoft.com/office/word/2018/wordml/cex" xmlns:w16cid="http://schemas.microsoft.com/office/word/2016/wordml/cid" xmlns:w16="http://schemas.microsoft.com/office/word/2018/wordml" xmlns:w16du="http://schemas.microsoft.com/office/word/2023/wordml/word16du" xmlns:w16sdtdh="http://schemas.microsoft.com/office/word/2020/wordml/sdtdatahash" xmlns:w16sdtfl="http://schemas.microsoft.com/office/word/2024/wordml/sdtformatlock" xmlns:w16se="http://schemas.microsoft.com/office/word/2015/wordml/symex" xmlns:wpg="http://schemas.microsoft.com/office/word/2010/wordprocessingGroup" xmlns:wpi="http://schemas.microsoft.com/office/word/2010/wordprocessingInk" xmlns:wne="http://schemas.microsoft.com/office/word/2006/wordml" xmlns:wps="http://schemas.microsoft.com/office/word/2010/wordprocessingShape" mc:Ignorable="w14 w15 w16se w16cid w16 w16cex w16sdtdh w16sdtfl w16du wp14">
+  <w:docParts>
+    <w:docPart>
+      <w:docPartPr>
+        <w:name w:val="DefaultPlaceholder_-1854013440"/>
+        <w:category>
+          <w:name w:val="General"/>
+          <w:gallery w:val="placeholder"/>
+        </w:category>
+        <w:types>
+          <w:type w:val="bbPlcHdr"/>
+        </w:types>
+        <w:behaviors>
+          <w:behavior w:val="content"/>
+        </w:behaviors>
+        <w:guid w:val="{6E62C9DE-3ADA-41AC-82F7-ADFE22F93246}"/>
+      </w:docPartPr>
+      <w:docPartBody>
+        <w:p>
+          <w:r>
+            <w:rPr>
+              <w:rStyle w:val="PlaceholderText"/>
+            </w:rPr>
+            <w:t>Click or tap here to enter text.</w:t>
+          </w:r>
+        </w:p>
+      </w:docPartBody>
+    </w:docPart>
+  </w:docParts>
+</w:glossaryDocument>
+</file>
+
+<file path=word/glossary/fontTable.xml><?xml version="1.0" encoding="utf-8"?>
+<w:fonts xmlns:mc="http://schemas.openxmlformats.org/markup-compatibility/2006" xmlns:r="http://schemas.openxmlformats.org/officeDocument/2006/relationships" xmlns:w="http://schemas.openxmlformats.org/wordprocessingml/2006/main" xmlns:w14="http://schemas.microsoft.com/office/word/2010/wordml" xmlns:w15="http://schemas.microsoft.com/office/word/2012/wordml" xmlns:w16cex="http://schemas.microsoft.com/office/word/2018/wordml/cex" xmlns:w16cid="http://schemas.microsoft.com/office/word/2016/wordml/cid" xmlns:w16="http://schemas.microsoft.com/office/word/2018/wordml" xmlns:w16du="http://schemas.microsoft.com/office/word/2023/wordml/word16du" xmlns:w16sdtdh="http://schemas.microsoft.com/office/word/2020/wordml/sdtdatahash" xmlns:w16sdtfl="http://schemas.microsoft.com/office/word/2024/wordml/sdtformatlock" xmlns:w16se="http://schemas.microsoft.com/office/word/2015/wordml/symex" mc:Ignorable="w14 w15 w16se w16cid w16 w16cex w16sdtdh w16sdtfl w16du">
+  <w:font w:name="Times New Roman">
+    <w:panose1 w:val="02020603050405020304"/>
+    <w:charset w:val="00"/>
+    <w:family w:val="roman"/>
+    <w:pitch w:val="variable"/>
+    <w:sig w:usb0="E0002EFF" w:usb1="C000785B" w:usb2="00000009" w:usb3="00000000" w:csb0="000001FF" w:csb1="00000000"/>
+  </w:font>
+  <w:font w:name="Calibri">
+    <w:panose1 w:val="020F0502020204030204"/>
+    <w:charset w:val="00"/>
+    <w:family w:val="swiss"/>
+    <w:pitch w:val="variable"/>
+    <w:sig w:usb0="E4002EFF" w:usb1="C200247B" w:usb2="00000009" w:usb3="00000000" w:csb0="000001FF" w:csb1="00000000"/>
+  </w:font>
+  <w:font w:name="Calibri Light">
+    <w:panose1 w:val="020F0302020204030204"/>
+    <w:charset w:val="00"/>
+    <w:family w:val="swiss"/>
+    <w:pitch w:val="variable"/>
+    <w:sig w:usb0="E4002EFF" w:usb1="C200247B" w:usb2="00000009" w:usb3="00000000" w:csb0="000001FF" w:csb1="00000000"/>
+  </w:font>
+</w:fonts>
+</file>
+
+<file path=word/glossary/settings.xml><?xml version="1.0" encoding="utf-8"?>
+<w:settings xmlns:mc="http://schemas.openxmlformats.org/markup-compatibility/2006" xmlns:o="urn:schemas-microsoft-com:office:office" xmlns:r="http://schemas.openxmlformats.org/officeDocument/2006/relationships" xmlns:m="http://schemas.openxmlformats.org/officeDocument/2006/math" xmlns:v="urn:schemas-microsoft-com:vml" xmlns:w10="urn:schemas-microsoft-com:office:word" xmlns:w="http://schemas.openxmlformats.org/wordprocessingml/2006/main" xmlns:w14="http://schemas.microsoft.com/office/word/2010/wordml" xmlns:w15="http://schemas.microsoft.com/office/word/2012/wordml" xmlns:w16cex="http://schemas.microsoft.com/office/word/2018/wordml/cex" xmlns:w16cid="http://schemas.microsoft.com/office/word/2016/wordml/cid" xmlns:w16="http://schemas.microsoft.com/office/word/2018/wordml" xmlns:w16du="http://schemas.microsoft.com/office/word/2023/wordml/word16du" xmlns:w16sdtdh="http://schemas.microsoft.com/office/word/2020/wordml/sdtdatahash" xmlns:w16sdtfl="http://schemas.microsoft.com/office/word/2024/wordml/sdtformatlock" xmlns:w16se="http://schemas.microsoft.com/office/word/2015/wordml/symex" xmlns:sl="http://schemas.openxmlformats.org/schemaLibrary/2006/main" mc:Ignorable="w14 w15 w16se w16cid w16 w16cex w16sdtdh w16sdtfl w16du">
+  <w:view w:val="normal"/>
+  <w:defaultTabStop w:val="720"/>
+  <w:characterSpacingControl w:val="doNotCompress"/>
+  <w:compat>
+    <w:useFELayout/>
+    <w:compatSetting w:name="compatibilityMode" w:uri="http://schemas.microsoft.com/office/word" w:val="15"/>
+    <w:compatSetting w:name="overrideTableStyleFontSizeAndJustification" w:uri="http://schemas.microsoft.com/office/word" w:val="1"/>
+    <w:compatSetting w:name="enableOpenTypeFeatures" w:uri="http://schemas.microsoft.com/office/word" w:val="1"/>
+    <w:compatSetting w:name="doNotFlipMirrorIndents" w:uri="http://schemas.microsoft.com/office/word" w:val="1"/>
+    <w:compatSetting w:name="differentiateMultirowTableHeaders" w:uri="http://schemas.microsoft.com/office/word" w:val="1"/>
+    <w:compatSetting w:name="useWord2013TrackBottomHyphenation" w:uri="http://schemas.microsoft.com/office/word" w:val="0"/>
+  </w:compat>
+  <w:rsids>
+    <w:rsidRoot w:val="00565CF5"/>
+    <w:rsid w:val="00565CF5"/>
+    <w:rsid w:val="008A7180"/>
+    <w:rsid w:val="00B3395E"/>
+  </w:rsids>
+  <m:mathPr>
+    <m:mathFont m:val="Cambria Math"/>
+    <m:brkBin m:val="before"/>
+    <m:brkBinSub m:val="--"/>
+    <m:smallFrac m:val="0"/>
+    <m:dispDef/>
+    <m:lMargin m:val="0"/>
+    <m:rMargin m:val="0"/>
+    <m:defJc m:val="centerGroup"/>
+    <m:wrapIndent m:val="1440"/>
+    <m:intLim m:val="subSup"/>
+    <m:naryLim m:val="undOvr"/>
+  </m:mathPr>
+  <w:themeFontLang w:val="en-US"/>
+  <w:clrSchemeMapping w:bg1="light1" w:t1="dark1" w:bg2="light2" w:t2="dark2" w:accent1="accent1" w:accent2="accent2" w:accent3="accent3" w:accent4="accent4" w:accent5="accent5" w:accent6="accent6" w:hyperlink="hyperlink" w:followedHyperlink="followedHyperlink"/>
+  <w:decimalSymbol w:val="."/>
+  <w:listSeparator w:val=","/>
+  <w15:chartTrackingRefBased/>
+</w:settings>
+</file>
+
+<file path=word/glossary/styles.xml><?xml version="1.0" encoding="utf-8"?>
+<w:styles xmlns:mc="http://schemas.openxmlformats.org/markup-compatibility/2006" xmlns:r="http://schemas.openxmlformats.org/officeDocument/2006/relationships" xmlns:w="http://schemas.openxmlformats.org/wordprocessingml/2006/main" xmlns:w14="http://schemas.microsoft.com/office/word/2010/wordml" xmlns:w15="http://schemas.microsoft.com/office/word/2012/wordml" xmlns:w16cex="http://schemas.microsoft.com/office/word/2018/wordml/cex" xmlns:w16cid="http://schemas.microsoft.com/office/word/2016/wordml/cid" xmlns:w16="http://schemas.microsoft.com/office/word/2018/wordml" xmlns:w16du="http://schemas.microsoft.com/office/word/2023/wordml/word16du" xmlns:w16sdtdh="http://schemas.microsoft.com/office/word/2020/wordml/sdtdatahash" xmlns:w16sdtfl="http://schemas.microsoft.com/office/word/2024/wordml/sdtformatlock" xmlns:w16se="http://schemas.microsoft.com/office/word/2015/wordml/symex" mc:Ignorable="w14 w15 w16se w16cid w16 w16cex w16sdtdh w16sdtfl w16du">
+  <w:docDefaults>
+    <w:rPrDefault>
+      <w:rPr>
+        <w:rFonts w:asciiTheme="minorHAnsi" w:eastAsiaTheme="minorEastAsia" w:hAnsiTheme="minorHAnsi" w:cstheme="minorBidi"/>
+        <w:kern w:val="2"/>
+        <w:sz w:val="24"/>
+        <w:szCs w:val="24"/>
+        <w:lang w:val="en-US" w:eastAsia="en-US" w:bidi="ar-SA"/>
+        <w14:ligatures w14:val="standardContextual"/>
+      </w:rPr>
+    </w:rPrDefault>
+    <w:pPrDefault>
+      <w:pPr>
+        <w:spacing w:after="160" w:line="278" w:lineRule="auto"/>
+      </w:pPr>
+    </w:pPrDefault>
+  </w:docDefaults>
+  <w:latentStyles w:defLockedState="0" w:defUIPriority="99" w:defSemiHidden="0" w:defUnhideWhenUsed="0" w:defQFormat="0" w:count="376">
+    <w:lsdException w:name="Normal" w:uiPriority="0" w:qFormat="1"/>
+    <w:lsdException w:name="heading 1" w:uiPriority="9" w:qFormat="1"/>
+    <w:lsdException w:name="heading 2" w:semiHidden="1" w:uiPriority="9" w:unhideWhenUsed="1" w:qFormat="1"/>
+    <w:lsdException w:name="heading 3" w:semiHidden="1" w:uiPriority="9" w:unhideWhenUsed="1" w:qFormat="1"/>
+    <w:lsdException w:name="heading 4" w:semiHidden="1" w:uiPriority="9" w:unhideWhenUsed="1" w:qFormat="1"/>
+    <w:lsdException w:name="heading 5" w:semiHidden="1" w:uiPriority="9" w:unhideWhenUsed="1" w:qFormat="1"/>
+    <w:lsdException w:name="heading 6" w:semiHidden="1" w:uiPriority="9" w:unhideWhenUsed="1" w:qFormat="1"/>
+    <w:lsdException w:name="heading 7" w:semiHidden="1" w:uiPriority="9" w:unhideWhenUsed="1" w:qFormat="1"/>
+    <w:lsdException w:name="heading 8" w:semiHidden="1" w:uiPriority="9" w:unhideWhenUsed="1" w:qFormat="1"/>
+    <w:lsdException w:name="heading 9" w:semiHidden="1" w:uiPriority="9" w:unhideWhenUsed="1" w:qFormat="1"/>
+    <w:lsdException w:name="index 1" w:semiHidden="1" w:unhideWhenUsed="1"/>
+    <w:lsdException w:name="index 2" w:semiHidden="1" w:unhideWhenUsed="1"/>
+    <w:lsdException w:name="index 3" w:semiHidden="1" w:unhideWhenUsed="1"/>
+    <w:lsdException w:name="index 4" w:semiHidden="1" w:unhideWhenUsed="1"/>
+    <w:lsdException w:name="index 5" w:semiHidden="1" w:unhideWhenUsed="1"/>
+    <w:lsdException w:name="index 6" w:semiHidden="1" w:unhideWhenUsed="1"/>
+    <w:lsdException w:name="index 7" w:semiHidden="1" w:unhideWhenUsed="1"/>
+    <w:lsdException w:name="index 8" w:semiHidden="1" w:unhideWhenUsed="1"/>
+    <w:lsdException w:name="index 9" w:semiHidden="1" w:unhideWhenUsed="1"/>
+    <w:lsdException w:name="toc 1" w:semiHidden="1" w:uiPriority="39" w:unhideWhenUsed="1"/>
+    <w:lsdException w:name="toc 2" w:semiHidden="1" w:uiPriority="39" w:unhideWhenUsed="1"/>
+    <w:lsdException w:name="toc 3" w:semiHidden="1" w:uiPriority="39" w:unhideWhenUsed="1"/>
+    <w:lsdException w:name="toc 4" w:semiHidden="1" w:uiPriority="39" w:unhideWhenUsed="1"/>
+    <w:lsdException w:name="toc 5" w:semiHidden="1" w:uiPriority="39" w:unhideWhenUsed="1"/>
+    <w:lsdException w:name="toc 6" w:semiHidden="1" w:uiPriority="39" w:unhideWhenUsed="1"/>
+    <w:lsdException w:name="toc 7" w:semiHidden="1" w:uiPriority="39" w:unhideWhenUsed="1"/>
+    <w:lsdException w:name="toc 8" w:semiHidden="1" w:uiPriority="39" w:unhideWhenUsed="1"/>
+    <w:lsdException w:name="toc 9" w:semiHidden="1" w:uiPriority="39" w:unhideWhenUsed="1"/>
+    <w:lsdException w:name="Normal Indent" w:semiHidden="1" w:unhideWhenUsed="1"/>
+    <w:lsdException w:name="footnote text" w:semiHidden="1" w:unhideWhenUsed="1"/>
+    <w:lsdException w:name="annotation text" w:semiHidden="1" w:unhideWhenUsed="1"/>
+    <w:lsdException w:name="header" w:semiHidden="1" w:unhideWhenUsed="1"/>
+    <w:lsdException w:name="footer" w:semiHidden="1" w:unhideWhenUsed="1"/>
+    <w:lsdException w:name="index heading" w:semiHidden="1" w:unhideWhenUsed="1"/>
+    <w:lsdException w:name="caption" w:semiHidden="1" w:uiPriority="35" w:unhideWhenUsed="1" w:qFormat="1"/>
+    <w:lsdException w:name="table of figures" w:semiHidden="1" w:unhideWhenUsed="1"/>
+    <w:lsdException w:name="envelope address" w:semiHidden="1" w:unhideWhenUsed="1"/>
+    <w:lsdException w:name="envelope return" w:semiHidden="1" w:unhideWhenUsed="1"/>
+    <w:lsdException w:name="footnote reference" w:semiHidden="1" w:unhideWhenUsed="1"/>
+    <w:lsdException w:name="annotation reference" w:semiHidden="1" w:unhideWhenUsed="1"/>
+    <w:lsdException w:name="line number" w:semiHidden="1" w:unhideWhenUsed="1"/>
+    <w:lsdException w:name="page number" w:semiHidden="1" w:unhideWhenUsed="1"/>
+    <w:lsdException w:name="endnote reference" w:semiHidden="1" w:unhideWhenUsed="1"/>
+    <w:lsdException w:name="endnote text" w:semiHidden="1" w:unhideWhenUsed="1"/>
+    <w:lsdException w:name="table of authorities" w:semiHidden="1" w:unhideWhenUsed="1"/>
+    <w:lsdException w:name="macro" w:semiHidden="1" w:unhideWhenUsed="1"/>
+    <w:lsdException w:name="toa heading" w:semiHidden="1" w:unhideWhenUsed="1"/>
+    <w:lsdException w:name="List" w:semiHidden="1" w:unhideWhenUsed="1"/>
+    <w:lsdException w:name="List Bullet" w:semiHidden="1" w:unhideWhenUsed="1"/>
+    <w:lsdException w:name="List Number" w:semiHidden="1" w:unhideWhenUsed="1"/>
+    <w:lsdException w:name="List 2" w:semiHidden="1" w:unhideWhenUsed="1"/>
+    <w:lsdException w:name="List 3" w:semiHidden="1" w:unhideWhenUsed="1"/>
+    <w:lsdException w:name="List 4" w:semiHidden="1" w:unhideWhenUsed="1"/>
+    <w:lsdException w:name="List 5" w:semiHidden="1" w:unhideWhenUsed="1"/>
+    <w:lsdException w:name="List Bullet 2" w:semiHidden="1" w:unhideWhenUsed="1"/>
+    <w:lsdException w:name="List Bullet 3" w:semiHidden="1" w:unhideWhenUsed="1"/>
+    <w:lsdException w:name="List Bullet 4" w:semiHidden="1" w:unhideWhenUsed="1"/>
+    <w:lsdException w:name="List Bullet 5" w:semiHidden="1" w:unhideWhenUsed="1"/>
+    <w:lsdException w:name="List Number 2" w:semiHidden="1" w:unhideWhenUsed="1"/>
+    <w:lsdException w:name="List Number 3" w:semiHidden="1" w:unhideWhenUsed="1"/>
+    <w:lsdException w:name="List Number 4" w:semiHidden="1" w:unhideWhenUsed="1"/>
+    <w:lsdException w:name="List Number 5" w:semiHidden="1" w:unhideWhenUsed="1"/>
+    <w:lsdException w:name="Title" w:uiPriority="10" w:qFormat="1"/>
+    <w:lsdException w:name="Closing" w:semiHidden="1" w:unhideWhenUsed="1"/>
+    <w:lsdException w:name="Signature" w:semiHidden="1" w:unhideWhenUsed="1"/>
+    <w:lsdException w:name="Default Paragraph Font" w:semiHidden="1" w:uiPriority="1" w:unhideWhenUsed="1"/>
+    <w:lsdException w:name="Body Text" w:semiHidden="1" w:unhideWhenUsed="1"/>
+    <w:lsdException w:name="Body Text Indent" w:semiHidden="1" w:unhideWhenUsed="1"/>
+    <w:lsdException w:name="List Continue" w:semiHidden="1" w:unhideWhenUsed="1"/>
+    <w:lsdException w:name="List Continue 2" w:semiHidden="1" w:unhideWhenUsed="1"/>
+    <w:lsdException w:name="List Continue 3" w:semiHidden="1" w:unhideWhenUsed="1"/>
+    <w:lsdException w:name="List Continue 4" w:semiHidden="1" w:unhideWhenUsed="1"/>
+    <w:lsdException w:name="List Continue 5" w:semiHidden="1" w:unhideWhenUsed="1"/>
+    <w:lsdException w:name="Message Header" w:semiHidden="1" w:unhideWhenUsed="1"/>
+    <w:lsdException w:name="Subtitle" w:uiPriority="11" w:qFormat="1"/>
+    <w:lsdException w:name="Salutation" w:semiHidden="1" w:unhideWhenUsed="1"/>
+    <w:lsdException w:name="Date" w:semiHidden="1" w:unhideWhenUsed="1"/>
+    <w:lsdException w:name="Body Text First Indent" w:semiHidden="1" w:unhideWhenUsed="1"/>
+    <w:lsdException w:name="Body Text First Indent 2" w:semiHidden="1" w:unhideWhenUsed="1"/>
+    <w:lsdException w:name="Note Heading" w:semiHidden="1" w:unhideWhenUsed="1"/>
+    <w:lsdException w:name="Body Text 2" w:semiHidden="1" w:unhideWhenUsed="1"/>
+    <w:lsdException w:name="Body Text 3" w:semiHidden="1" w:unhideWhenUsed="1"/>
+    <w:lsdException w:name="Body Text Indent 2" w:semiHidden="1" w:unhideWhenUsed="1"/>
+    <w:lsdException w:name="Body Text Indent 3" w:semiHidden="1" w:unhideWhenUsed="1"/>
+    <w:lsdException w:name="Block Text" w:semiHidden="1" w:unhideWhenUsed="1"/>
+    <w:lsdException w:name="Hyperlink" w:semiHidden="1" w:unhideWhenUsed="1"/>
+    <w:lsdException w:name="FollowedHyperlink" w:semiHidden="1" w:unhideWhenUsed="1"/>
+    <w:lsdException w:name="Strong" w:uiPriority="22" w:qFormat="1"/>
+    <w:lsdException w:name="Emphasis" w:uiPriority="20" w:qFormat="1"/>
+    <w:lsdException w:name="Document Map" w:semiHidden="1" w:unhideWhenUsed="1"/>
+    <w:lsdException w:name="Plain Text" w:semiHidden="1" w:unhideWhenUsed="1"/>
+    <w:lsdException w:name="E-mail Signature" w:semiHidden="1" w:unhideWhenUsed="1"/>
+    <w:lsdException w:name="HTML Top of Form" w:semiHidden="1" w:unhideWhenUsed="1"/>
+    <w:lsdException w:name="HTML Bottom of Form" w:semiHidden="1" w:unhideWhenUsed="1"/>
+    <w:lsdException w:name="Normal (Web)" w:semiHidden="1" w:unhideWhenUsed="1"/>
+    <w:lsdException w:name="HTML Acronym" w:semiHidden="1" w:unhideWhenUsed="1"/>
+    <w:lsdException w:name="HTML Address" w:semiHidden="1" w:unhideWhenUsed="1"/>
+    <w:lsdException w:name="HTML Cite" w:semiHidden="1" w:unhideWhenUsed="1"/>
+    <w:lsdException w:name="HTML Code" w:semiHidden="1" w:unhideWhenUsed="1"/>
+    <w:lsdException w:name="HTML Definition" w:semiHidden="1" w:unhideWhenUsed="1"/>
+    <w:lsdException w:name="HTML Keyboard" w:semiHidden="1" w:unhideWhenUsed="1"/>
+    <w:lsdException w:name="HTML Preformatted" w:semiHidden="1" w:unhideWhenUsed="1"/>
+    <w:lsdException w:name="HTML Sample" w:semiHidden="1" w:unhideWhenUsed="1"/>
+    <w:lsdException w:name="HTML Typewriter" w:semiHidden="1" w:unhideWhenUsed="1"/>
+    <w:lsdException w:name="HTML Variable" w:semiHidden="1" w:unhideWhenUsed="1"/>
+    <w:lsdException w:name="Normal Table" w:semiHidden="1" w:unhideWhenUsed="1"/>
+    <w:lsdException w:name="annotation subject" w:semiHidden="1" w:unhideWhenUsed="1"/>
+    <w:lsdException w:name="No List" w:semiHidden="1" w:unhideWhenUsed="1"/>
+    <w:lsdException w:name="Outline List 1" w:semiHidden="1" w:unhideWhenUsed="1"/>
+    <w:lsdException w:name="Outline List 2" w:semiHidden="1" w:unhideWhenUsed="1"/>
+    <w:lsdException w:name="Outline List 3" w:semiHidden="1" w:unhideWhenUsed="1"/>
+    <w:lsdException w:name="Table Simple 1" w:semiHidden="1" w:unhideWhenUsed="1"/>
+    <w:lsdException w:name="Table Simple 2" w:semiHidden="1" w:unhideWhenUsed="1"/>
+    <w:lsdException w:name="Table Simple 3" w:semiHidden="1" w:unhideWhenUsed="1"/>
+    <w:lsdException w:name="Table Classic 1" w:semiHidden="1" w:unhideWhenUsed="1"/>
+    <w:lsdException w:name="Table Classic 2" w:semiHidden="1" w:unhideWhenUsed="1"/>
+    <w:lsdException w:name="Table Classic 3" w:semiHidden="1" w:unhideWhenUsed="1"/>
+    <w:lsdException w:name="Table Classic 4" w:semiHidden="1" w:unhideWhenUsed="1"/>
+    <w:lsdException w:name="Table Colorful 1" w:semiHidden="1" w:unhideWhenUsed="1"/>
+    <w:lsdException w:name="Table Colorful 2" w:semiHidden="1" w:unhideWhenUsed="1"/>
+    <w:lsdException w:name="Table Colorful 3" w:semiHidden="1" w:unhideWhenUsed="1"/>
+    <w:lsdException w:name="Table Columns 1" w:semiHidden="1" w:unhideWhenUsed="1"/>
+    <w:lsdException w:name="Table Columns 2" w:semiHidden="1" w:unhideWhenUsed="1"/>
+    <w:lsdException w:name="Table Columns 3" w:semiHidden="1" w:unhideWhenUsed="1"/>
+    <w:lsdException w:name="Table Columns 4" w:semiHidden="1" w:unhideWhenUsed="1"/>
+    <w:lsdException w:name="Table Columns 5" w:semiHidden="1" w:unhideWhenUsed="1"/>
+    <w:lsdException w:name="Table Grid 1" w:semiHidden="1" w:unhideWhenUsed="1"/>
+    <w:lsdException w:name="Table Grid 2" w:semiHidden="1" w:unhideWhenUsed="1"/>
+    <w:lsdException w:name="Table Grid 3" w:semiHidden="1" w:unhideWhenUsed="1"/>
+    <w:lsdException w:name="Table Grid 4" w:semiHidden="1" w:unhideWhenUsed="1"/>
+    <w:lsdException w:name="Table Grid 5" w:semiHidden="1" w:unhideWhenUsed="1"/>
+    <w:lsdException w:name="Table Grid 6" w:semiHidden="1" w:unhideWhenUsed="1"/>
+    <w:lsdException w:name="Table Grid 7" w:semiHidden="1" w:unhideWhenUsed="1"/>
+    <w:lsdException w:name="Table Grid 8" w:semiHidden="1" w:unhideWhenUsed="1"/>
+    <w:lsdException w:name="Table List 1" w:semiHidden="1" w:unhideWhenUsed="1"/>
+    <w:lsdException w:name="Table List 2" w:semiHidden="1" w:unhideWhenUsed="1"/>
+    <w:lsdException w:name="Table List 3" w:semiHidden="1" w:unhideWhenUsed="1"/>
+    <w:lsdException w:name="Table List 4" w:semiHidden="1" w:unhideWhenUsed="1"/>
+    <w:lsdException w:name="Table List 5" w:semiHidden="1" w:unhideWhenUsed="1"/>
+    <w:lsdException w:name="Table List 6" w:semiHidden="1" w:unhideWhenUsed="1"/>
+    <w:lsdException w:name="Table List 7" w:semiHidden="1" w:unhideWhenUsed="1"/>
+    <w:lsdException w:name="Table List 8" w:semiHidden="1" w:unhideWhenUsed="1"/>
+    <w:lsdException w:name="Table 3D effects 1" w:semiHidden="1" w:unhideWhenUsed="1"/>
+    <w:lsdException w:name="Table 3D effects 2" w:semiHidden="1" w:unhideWhenUsed="1"/>
+    <w:lsdException w:name="Table 3D effects 3" w:semiHidden="1" w:unhideWhenUsed="1"/>
+    <w:lsdException w:name="Table Contemporary" w:semiHidden="1" w:unhideWhenUsed="1"/>
+    <w:lsdException w:name="Table Elegant" w:semiHidden="1" w:unhideWhenUsed="1"/>
+    <w:lsdException w:name="Table Professional" w:semiHidden="1" w:unhideWhenUsed="1"/>
+    <w:lsdException w:name="Table Subtle 1" w:semiHidden="1" w:unhideWhenUsed="1"/>
+    <w:lsdException w:name="Table Subtle 2" w:semiHidden="1" w:unhideWhenUsed="1"/>
+    <w:lsdException w:name="Table Web 1" w:semiHidden="1" w:unhideWhenUsed="1"/>
+    <w:lsdException w:name="Table Web 2" w:semiHidden="1" w:unhideWhenUsed="1"/>
+    <w:lsdException w:name="Table Web 3" w:semiHidden="1" w:unhideWhenUsed="1"/>
+    <w:lsdException w:name="Balloon Text" w:semiHidden="1" w:unhideWhenUsed="1"/>
+    <w:lsdException w:name="Table Grid" w:uiPriority="39"/>
+    <w:lsdException w:name="Table Theme" w:semiHidden="1" w:unhideWhenUsed="1"/>
+    <w:lsdException w:name="Placeholder Text" w:semiHidden="1"/>
+    <w:lsdException w:name="No Spacing" w:uiPriority="1" w:qFormat="1"/>
+    <w:lsdException w:name="Light Shading" w:uiPriority="60"/>
+    <w:lsdException w:name="Light List" w:uiPriority="61"/>
+    <w:lsdException w:name="Light Grid" w:uiPriority="62"/>
+    <w:lsdException w:name="Medium Shading 1" w:uiPriority="63"/>
+    <w:lsdException w:name="Medium Shading 2" w:uiPriority="64"/>
+    <w:lsdException w:name="Medium List 1" w:uiPriority="65"/>
+    <w:lsdException w:name="Medium List 2" w:uiPriority="66"/>
+    <w:lsdException w:name="Medium Grid 1" w:uiPriority="67"/>
+    <w:lsdException w:name="Medium Grid 2" w:uiPriority="68"/>
+    <w:lsdException w:name="Medium Grid 3" w:uiPriority="69"/>
+    <w:lsdException w:name="Dark List" w:uiPriority="70"/>
+    <w:lsdException w:name="Colorful Shading" w:uiPriority="71"/>
+    <w:lsdException w:name="Colorful List" w:uiPriority="72"/>
+    <w:lsdException w:name="Colorful Grid" w:uiPriority="73"/>
+    <w:lsdException w:name="Light Shading Accent 1" w:uiPriority="60"/>
+    <w:lsdException w:name="Light List Accent 1" w:uiPriority="61"/>
+    <w:lsdException w:name="Light Grid Accent 1" w:uiPriority="62"/>
+    <w:lsdException w:name="Medium Shading 1 Accent 1" w:uiPriority="63"/>
+    <w:lsdException w:name="Medium Shading 2 Accent 1" w:uiPriority="64"/>
+    <w:lsdException w:name="Medium List 1 Accent 1" w:uiPriority="65"/>
+    <w:lsdException w:name="Revision" w:semiHidden="1"/>
+    <w:lsdException w:name="List Paragraph" w:uiPriority="34" w:qFormat="1"/>
+    <w:lsdException w:name="Quote" w:uiPriority="29" w:qFormat="1"/>
+    <w:lsdException w:name="Intense Quote" w:uiPriority="30" w:qFormat="1"/>
+    <w:lsdException w:name="Medium List 2 Accent 1" w:uiPriority="66"/>
+    <w:lsdException w:name="Medium Grid 1 Accent 1" w:uiPriority="67"/>
+    <w:lsdException w:name="Medium Grid 2 Accent 1" w:uiPriority="68"/>
+    <w:lsdException w:name="Medium Grid 3 Accent 1" w:uiPriority="69"/>
+    <w:lsdException w:name="Dark List Accent 1" w:uiPriority="70"/>
+    <w:lsdException w:name="Colorful Shading Accent 1" w:uiPriority="71"/>
+    <w:lsdException w:name="Colorful List Accent 1" w:uiPriority="72"/>
+    <w:lsdException w:name="Colorful Grid Accent 1" w:uiPriority="73"/>
+    <w:lsdException w:name="Light Shading Accent 2" w:uiPriority="60"/>
+    <w:lsdException w:name="Light List Accent 2" w:uiPriority="61"/>
+    <w:lsdException w:name="Light Grid Accent 2" w:uiPriority="62"/>
+    <w:lsdException w:name="Medium Shading 1 Accent 2" w:uiPriority="63"/>
+    <w:lsdException w:name="Medium Shading 2 Accent 2" w:uiPriority="64"/>
+    <w:lsdException w:name="Medium List 1 Accent 2" w:uiPriority="65"/>
+    <w:lsdException w:name="Medium List 2 Accent 2" w:uiPriority="66"/>
+    <w:lsdException w:name="Medium Grid 1 Accent 2" w:uiPriority="67"/>
+    <w:lsdException w:name="Medium Grid 2 Accent 2" w:uiPriority="68"/>
+    <w:lsdException w:name="Medium Grid 3 Accent 2" w:uiPriority="69"/>
+    <w:lsdException w:name="Dark List Accent 2" w:uiPriority="70"/>
+    <w:lsdException w:name="Colorful Shading Accent 2" w:uiPriority="71"/>
+    <w:lsdException w:name="Colorful List Accent 2" w:uiPriority="72"/>
+    <w:lsdException w:name="Colorful Grid Accent 2" w:uiPriority="73"/>
+    <w:lsdException w:name="Light Shading Accent 3" w:uiPriority="60"/>
+    <w:lsdException w:name="Light List Accent 3" w:uiPriority="61"/>
+    <w:lsdException w:name="Light Grid Accent 3" w:uiPriority="62"/>
+    <w:lsdException w:name="Medium Shading 1 Accent 3" w:uiPriority="63"/>
+    <w:lsdException w:name="Medium Shading 2 Accent 3" w:uiPriority="64"/>
+    <w:lsdException w:name="Medium List 1 Accent 3" w:uiPriority="65"/>
+    <w:lsdException w:name="Medium List 2 Accent 3" w:uiPriority="66"/>
+    <w:lsdException w:name="Medium Grid 1 Accent 3" w:uiPriority="67"/>
+    <w:lsdException w:name="Medium Grid 2 Accent 3" w:uiPriority="68"/>
+    <w:lsdException w:name="Medium Grid 3 Accent 3" w:uiPriority="69"/>
+    <w:lsdException w:name="Dark List Accent 3" w:uiPriority="70"/>
+    <w:lsdException w:name="Colorful Shading Accent 3" w:uiPriority="71"/>
+    <w:lsdException w:name="Colorful List Accent 3" w:uiPriority="72"/>
+    <w:lsdException w:name="Colorful Grid Accent 3" w:uiPriority="73"/>
+    <w:lsdException w:name="Light Shading Accent 4" w:uiPriority="60"/>
+    <w:lsdException w:name="Light List Accent 4" w:uiPriority="61"/>
+    <w:lsdException w:name="Light Grid Accent 4" w:uiPriority="62"/>
+    <w:lsdException w:name="Medium Shading 1 Accent 4" w:uiPriority="63"/>
+    <w:lsdException w:name="Medium Shading 2 Accent 4" w:uiPriority="64"/>
+    <w:lsdException w:name="Medium List 1 Accent 4" w:uiPriority="65"/>
+    <w:lsdException w:name="Medium List 2 Accent 4" w:uiPriority="66"/>
+    <w:lsdException w:name="Medium Grid 1 Accent 4" w:uiPriority="67"/>
+    <w:lsdException w:name="Medium Grid 2 Accent 4" w:uiPriority="68"/>
+    <w:lsdException w:name="Medium Grid 3 Accent 4" w:uiPriority="69"/>
+    <w:lsdException w:name="Dark List Accent 4" w:uiPriority="70"/>
+    <w:lsdException w:name="Colorful Shading Accent 4" w:uiPriority="71"/>
+    <w:lsdException w:name="Colorful List Accent 4" w:uiPriority="72"/>
+    <w:lsdException w:name="Colorful Grid Accent 4" w:uiPriority="73"/>
+    <w:lsdException w:name="Light Shading Accent 5" w:uiPriority="60"/>
+    <w:lsdException w:name="Light List Accent 5" w:uiPriority="61"/>
+    <w:lsdException w:name="Light Grid Accent 5" w:uiPriority="62"/>
+    <w:lsdException w:name="Medium Shading 1 Accent 5" w:uiPriority="63"/>
+    <w:lsdException w:name="Medium Shading 2 Accent 5" w:uiPriority="64"/>
+    <w:lsdException w:name="Medium List 1 Accent 5" w:uiPriority="65"/>
+    <w:lsdException w:name="Medium List 2 Accent 5" w:uiPriority="66"/>
+    <w:lsdException w:name="Medium Grid 1 Accent 5" w:uiPriority="67"/>
+    <w:lsdException w:name="Medium Grid 2 Accent 5" w:uiPriority="68"/>
+    <w:lsdException w:name="Medium Grid 3 Accent 5" w:uiPriority="69"/>
+    <w:lsdException w:name="Dark List Accent 5" w:uiPriority="70"/>
+    <w:lsdException w:name="Colorful Shading Accent 5" w:uiPriority="71"/>
+    <w:lsdException w:name="Colorful List Accent 5" w:uiPriority="72"/>
+    <w:lsdException w:name="Colorful Grid Accent 5" w:uiPriority="73"/>
+    <w:lsdException w:name="Light Shading Accent 6" w:uiPriority="60"/>
+    <w:lsdException w:name="Light List Accent 6" w:uiPriority="61"/>
+    <w:lsdException w:name="Light Grid Accent 6" w:uiPriority="62"/>
+    <w:lsdException w:name="Medium Shading 1 Accent 6" w:uiPriority="63"/>
+    <w:lsdException w:name="Medium Shading 2 Accent 6" w:uiPriority="64"/>
+    <w:lsdException w:name="Medium List 1 Accent 6" w:uiPriority="65"/>
+    <w:lsdException w:name="Medium List 2 Accent 6" w:uiPriority="66"/>
+    <w:lsdException w:name="Medium Grid 1 Accent 6" w:uiPriority="67"/>
+    <w:lsdException w:name="Medium Grid 2 Accent 6" w:uiPriority="68"/>
+    <w:lsdException w:name="Medium Grid 3 Accent 6" w:uiPriority="69"/>
+    <w:lsdException w:name="Dark List Accent 6" w:uiPriority="70"/>
+    <w:lsdException w:name="Colorful Shading Accent 6" w:uiPriority="71"/>
+    <w:lsdException w:name="Colorful List Accent 6" w:uiPriority="72"/>
+    <w:lsdException w:name="Colorful Grid Accent 6" w:uiPriority="73"/>
+    <w:lsdException w:name="Subtle Emphasis" w:uiPriority="19" w:qFormat="1"/>
+    <w:lsdException w:name="Intense Emphasis" w:uiPriority="21" w:qFormat="1"/>
+    <w:lsdException w:name="Subtle Reference" w:uiPriority="31" w:qFormat="1"/>
+    <w:lsdException w:name="Intense Reference" w:uiPriority="32" w:qFormat="1"/>
+    <w:lsdException w:name="Book Title" w:uiPriority="33" w:qFormat="1"/>
+    <w:lsdException w:name="Bibliography" w:semiHidden="1" w:uiPriority="37" w:unhideWhenUsed="1"/>
+    <w:lsdException w:name="TOC Heading" w:semiHidden="1" w:uiPriority="39" w:unhideWhenUsed="1" w:qFormat="1"/>
+    <w:lsdException w:name="Plain Table 1" w:uiPriority="41"/>
+    <w:lsdException w:name="Plain Table 2" w:uiPriority="42"/>
+    <w:lsdException w:name="Plain Table 3" w:uiPriority="43"/>
+    <w:lsdException w:name="Plain Table 4" w:uiPriority="44"/>
+    <w:lsdException w:name="Plain Table 5" w:uiPriority="45"/>
+    <w:lsdException w:name="Grid Table Light" w:uiPriority="40"/>
+    <w:lsdException w:name="Grid Table 1 Light" w:uiPriority="46"/>
+    <w:lsdException w:name="Grid Table 2" w:uiPriority="47"/>
+    <w:lsdException w:name="Grid Table 3" w:uiPriority="48"/>
+    <w:lsdException w:name="Grid Table 4" w:uiPriority="49"/>
+    <w:lsdException w:name="Grid Table 5 Dark" w:uiPriority="50"/>
+    <w:lsdException w:name="Grid Table 6 Colorful" w:uiPriority="51"/>
+    <w:lsdException w:name="Grid Table 7 Colorful" w:uiPriority="52"/>
+    <w:lsdException w:name="Grid Table 1 Light Accent 1" w:uiPriority="46"/>
+    <w:lsdException w:name="Grid Table 2 Accent 1" w:uiPriority="47"/>
+    <w:lsdException w:name="Grid Table 3 Accent 1" w:uiPriority="48"/>
+    <w:lsdException w:name="Grid Table 4 Accent 1" w:uiPriority="49"/>
+    <w:lsdException w:name="Grid Table 5 Dark Accent 1" w:uiPriority="50"/>
+    <w:lsdException w:name="Grid Table 6 Colorful Accent 1" w:uiPriority="51"/>
+    <w:lsdException w:name="Grid Table 7 Colorful Accent 1" w:uiPriority="52"/>
+    <w:lsdException w:name="Grid Table 1 Light Accent 2" w:uiPriority="46"/>
+    <w:lsdException w:name="Grid Table 2 Accent 2" w:uiPriority="47"/>
+    <w:lsdException w:name="Grid Table 3 Accent 2" w:uiPriority="48"/>
+    <w:lsdException w:name="Grid Table 4 Accent 2" w:uiPriority="49"/>
+    <w:lsdException w:name="Grid Table 5 Dark Accent 2" w:uiPriority="50"/>
+    <w:lsdException w:name="Grid Table 6 Colorful Accent 2" w:uiPriority="51"/>
+    <w:lsdException w:name="Grid Table 7 Colorful Accent 2" w:uiPriority="52"/>
+    <w:lsdException w:name="Grid Table 1 Light Accent 3" w:uiPriority="46"/>
+    <w:lsdException w:name="Grid Table 2 Accent 3" w:uiPriority="47"/>
+    <w:lsdException w:name="Grid Table 3 Accent 3" w:uiPriority="48"/>
+    <w:lsdException w:name="Grid Table 4 Accent 3" w:uiPriority="49"/>
+    <w:lsdException w:name="Grid Table 5 Dark Accent 3" w:uiPriority="50"/>
+    <w:lsdException w:name="Grid Table 6 Colorful Accent 3" w:uiPriority="51"/>
+    <w:lsdException w:name="Grid Table 7 Colorful Accent 3" w:uiPriority="52"/>
+    <w:lsdException w:name="Grid Table 1 Light Accent 4" w:uiPriority="46"/>
+    <w:lsdException w:name="Grid Table 2 Accent 4" w:uiPriority="47"/>
+    <w:lsdException w:name="Grid Table 3 Accent 4" w:uiPriority="48"/>
+    <w:lsdException w:name="Grid Table 4 Accent 4" w:uiPriority="49"/>
+    <w:lsdException w:name="Grid Table 5 Dark Accent 4" w:uiPriority="50"/>
+    <w:lsdException w:name="Grid Table 6 Colorful Accent 4" w:uiPriority="51"/>
+    <w:lsdException w:name="Grid Table 7 Colorful Accent 4" w:uiPriority="52"/>
+    <w:lsdException w:name="Grid Table 1 Light Accent 5" w:uiPriority="46"/>
+    <w:lsdException w:name="Grid Table 2 Accent 5" w:uiPriority="47"/>
+    <w:lsdException w:name="Grid Table 3 Accent 5" w:uiPriority="48"/>
+    <w:lsdException w:name="Grid Table 4 Accent 5" w:uiPriority="49"/>
+    <w:lsdException w:name="Grid Table 5 Dark Accent 5" w:uiPriority="50"/>
+    <w:lsdException w:name="Grid Table 6 Colorful Accent 5" w:uiPriority="51"/>
+    <w:lsdException w:name="Grid Table 7 Colorful Accent 5" w:uiPriority="52"/>
+    <w:lsdException w:name="Grid Table 1 Light Accent 6" w:uiPriority="46"/>
+    <w:lsdException w:name="Grid Table 2 Accent 6" w:uiPriority="47"/>
+    <w:lsdException w:name="Grid Table 3 Accent 6" w:uiPriority="48"/>
+    <w:lsdException w:name="Grid Table 4 Accent 6" w:uiPriority="49"/>
+    <w:lsdException w:name="Grid Table 5 Dark Accent 6" w:uiPriority="50"/>
+    <w:lsdException w:name="Grid Table 6 Colorful Accent 6" w:uiPriority="51"/>
+    <w:lsdException w:name="Grid Table 7 Colorful Accent 6" w:uiPriority="52"/>
+    <w:lsdException w:name="List Table 1 Light" w:uiPriority="46"/>
+    <w:lsdException w:name="List Table 2" w:uiPriority="47"/>
+    <w:lsdException w:name="List Table 3" w:uiPriority="48"/>
+    <w:lsdException w:name="List Table 4" w:uiPriority="49"/>
+    <w:lsdException w:name="List Table 5 Dark" w:uiPriority="50"/>
+    <w:lsdException w:name="List Table 6 Colorful" w:uiPriority="51"/>
+    <w:lsdException w:name="List Table 7 Colorful" w:uiPriority="52"/>
+    <w:lsdException w:name="List Table 1 Light Accent 1" w:uiPriority="46"/>
+    <w:lsdException w:name="List Table 2 Accent 1" w:uiPriority="47"/>
+    <w:lsdException w:name="List Table 3 Accent 1" w:uiPriority="48"/>
+    <w:lsdException w:name="List Table 4 Accent 1" w:uiPriority="49"/>
+    <w:lsdException w:name="List Table 5 Dark Accent 1" w:uiPriority="50"/>
+    <w:lsdException w:name="List Table 6 Colorful Accent 1" w:uiPriority="51"/>
+    <w:lsdException w:name="List Table 7 Colorful Accent 1" w:uiPriority="52"/>
+    <w:lsdException w:name="List Table 1 Light Accent 2" w:uiPriority="46"/>
+    <w:lsdException w:name="List Table 2 Accent 2" w:uiPriority="47"/>
+    <w:lsdException w:name="List Table 3 Accent 2" w:uiPriority="48"/>
+    <w:lsdException w:name="List Table 4 Accent 2" w:uiPriority="49"/>
+    <w:lsdException w:name="List Table 5 Dark Accent 2" w:uiPriority="50"/>
+    <w:lsdException w:name="List Table 6 Colorful Accent 2" w:uiPriority="51"/>
+    <w:lsdException w:name="List Table 7 Colorful Accent 2" w:uiPriority="52"/>
+    <w:lsdException w:name="List Table 1 Light Accent 3" w:uiPriority="46"/>
+    <w:lsdException w:name="List Table 2 Accent 3" w:uiPriority="47"/>
+    <w:lsdException w:name="List Table 3 Accent 3" w:uiPriority="48"/>
+    <w:lsdException w:name="List Table 4 Accent 3" w:uiPriority="49"/>
+    <w:lsdException w:name="List Table 5 Dark Accent 3" w:uiPriority="50"/>
+    <w:lsdException w:name="List Table 6 Colorful Accent 3" w:uiPriority="51"/>
+    <w:lsdException w:name="List Table 7 Colorful Accent 3" w:uiPriority="52"/>
+    <w:lsdException w:name="List Table 1 Light Accent 4" w:uiPriority="46"/>
+    <w:lsdException w:name="List Table 2 Accent 4" w:uiPriority="47"/>
+    <w:lsdException w:name="List Table 3 Accent 4" w:uiPriority="48"/>
+    <w:lsdException w:name="List Table 4 Accent 4" w:uiPriority="49"/>
+    <w:lsdException w:name="List Table 5 Dark Accent 4" w:uiPriority="50"/>
+    <w:lsdException w:name="List Table 6 Colorful Accent 4" w:uiPriority="51"/>
+    <w:lsdException w:name="List Table 7 Colorful Accent 4" w:uiPriority="52"/>
+    <w:lsdException w:name="List Table 1 Light Accent 5" w:uiPriority="46"/>
+    <w:lsdException w:name="List Table 2 Accent 5" w:uiPriority="47"/>
+    <w:lsdException w:name="List Table 3 Accent 5" w:uiPriority="48"/>
+    <w:lsdException w:name="List Table 4 Accent 5" w:uiPriority="49"/>
+    <w:lsdException w:name="List Table 5 Dark Accent 5" w:uiPriority="50"/>
+    <w:lsdException w:name="List Table 6 Colorful Accent 5" w:uiPriority="51"/>
+    <w:lsdException w:name="List Table 7 Colorful Accent 5" w:uiPriority="52"/>
+    <w:lsdException w:name="List Table 1 Light Accent 6" w:uiPriority="46"/>
+    <w:lsdException w:name="List Table 2 Accent 6" w:uiPriority="47"/>
+    <w:lsdException w:name="List Table 3 Accent 6" w:uiPriority="48"/>
+    <w:lsdException w:name="List Table 4 Accent 6" w:uiPriority="49"/>
+    <w:lsdException w:name="List Table 5 Dark Accent 6" w:uiPriority="50"/>
+    <w:lsdException w:name="List Table 6 Colorful Accent 6" w:uiPriority="51"/>
+    <w:lsdException w:name="List Table 7 Colorful Accent 6" w:uiPriority="52"/>
+    <w:lsdException w:name="Mention" w:semiHidden="1" w:unhideWhenUsed="1"/>
+    <w:lsdException w:name="Smart Hyperlink" w:semiHidden="1" w:unhideWhenUsed="1"/>
+    <w:lsdException w:name="Hashtag" w:semiHidden="1" w:unhideWhenUsed="1"/>
+    <w:lsdException w:name="Unresolved Mention" w:semiHidden="1" w:unhideWhenUsed="1"/>
+    <w:lsdException w:name="Smart Link" w:semiHidden="1" w:unhideWhenUsed="1"/>
+  </w:latentStyles>
+  <w:style w:type="paragraph" w:default="1" w:styleId="Normal">
+    <w:name w:val="Normal"/>
+    <w:qFormat/>
+  </w:style>
+  <w:style w:type="character" w:default="1" w:styleId="DefaultParagraphFont">
+    <w:name w:val="Default Paragraph Font"/>
+    <w:uiPriority w:val="1"/>
+    <w:semiHidden/>
+    <w:unhideWhenUsed/>
+  </w:style>
+  <w:style w:type="table" w:default="1" w:styleId="TableNormal">
+    <w:name w:val="Normal Table"/>
+    <w:uiPriority w:val="99"/>
+    <w:semiHidden/>
+    <w:unhideWhenUsed/>
+    <w:tblPr>
+      <w:tblInd w:w="0" w:type="dxa"/>
+      <w:tblCellMar>
+        <w:top w:w="0" w:type="dxa"/>
+        <w:left w:w="108" w:type="dxa"/>
+        <w:bottom w:w="0" w:type="dxa"/>
+        <w:right w:w="108" w:type="dxa"/>
+      </w:tblCellMar>
+    </w:tblPr>
+  </w:style>
+  <w:style w:type="numbering" w:default="1" w:styleId="NoList">
+    <w:name w:val="No List"/>
+    <w:uiPriority w:val="99"/>
+    <w:semiHidden/>
+    <w:unhideWhenUsed/>
+  </w:style>
+  <w:style w:type="character" w:styleId="PlaceholderText">
+    <w:name w:val="Placeholder Text"/>
+    <w:basedOn w:val="DefaultParagraphFont"/>
+    <w:uiPriority w:val="99"/>
+    <w:semiHidden/>
+    <w:rsid w:val="00565CF5"/>
+    <w:rPr>
+      <w:color w:val="666666"/>
+    </w:rPr>
+  </w:style>
+</w:styles>
+</file>
+
+<file path=word/glossary/webSettings.xml><?xml version="1.0" encoding="utf-8"?>
+<w:webSettings xmlns:mc="http://schemas.openxmlformats.org/markup-compatibility/2006" xmlns:r="http://schemas.openxmlformats.org/officeDocument/2006/relationships" xmlns:w="http://schemas.openxmlformats.org/wordprocessingml/2006/main" xmlns:w14="http://schemas.microsoft.com/office/word/2010/wordml" xmlns:w15="http://schemas.microsoft.com/office/word/2012/wordml" xmlns:w16cex="http://schemas.microsoft.com/office/word/2018/wordml/cex" xmlns:w16cid="http://schemas.microsoft.com/office/word/2016/wordml/cid" xmlns:w16="http://schemas.microsoft.com/office/word/2018/wordml" xmlns:w16du="http://schemas.microsoft.com/office/word/2023/wordml/word16du" xmlns:w16sdtdh="http://schemas.microsoft.com/office/word/2020/wordml/sdtdatahash" xmlns:w16sdtfl="http://schemas.microsoft.com/office/word/2024/wordml/sdtformatlock" xmlns:w16se="http://schemas.microsoft.com/office/word/2015/wordml/symex" mc:Ignorable="w14 w15 w16se w16cid w16 w16cex w16sdtdh w16sdtfl w16du">
+  <w:optimizeForBrowser/>
+  <w:allowPNG/>
+</w:webSettings>
 </file>
 
 <file path=word/theme/theme1.xml><?xml version="1.0" encoding="utf-8"?>
@@ -2514,4 +3781,41 @@
     </a:ext>
   </a:extLst>
 </a:theme>
+</file>
+
+<file path=word/webextensions/taskpanes.xml><?xml version="1.0" encoding="utf-8"?>
+<wetp:taskpanes xmlns:wetp="http://schemas.microsoft.com/office/webextensions/taskpanes/2010/11">
+  <wetp:taskpane dockstate="right" visibility="0" width="438" row="0">
+    <wetp:webextensionref xmlns:r="http://schemas.openxmlformats.org/officeDocument/2006/relationships" r:id="rId1"/>
+  </wetp:taskpane>
+</wetp:taskpanes>
+</file>
+
+<file path=word/webextensions/webextension1.xml><?xml version="1.0" encoding="utf-8"?>
+<we:webextension xmlns:we="http://schemas.microsoft.com/office/webextensions/webextension/2010/11" id="{C191FD97-4B19-4F92-87BB-CA211B0C1761}">
+  <we:reference id="wa104382081" version="1.55.1.0" store="en-US" storeType="OMEX"/>
+  <we:alternateReferences>
+    <we:reference id="WA104382081" version="1.55.1.0" store="" storeType="OMEX"/>
+  </we:alternateReferences>
+  <we:properties>
+    <we:property name="MENDELEY_BIBLIOGRAPHY_IS_DIRTY" value="true"/>
+    <we:property name="MENDELEY_BIBLIOGRAPHY_LAST_MODIFIED" value="1764249236142"/>
+    <we:property name="MENDELEY_CITATIONS" value="[{&quot;citationID&quot;:&quot;MENDELEY_CITATION_1993618e-f628-40f4-af1b-64a64f971be9&quot;,&quot;properties&quot;:{&quot;noteIndex&quot;:0},&quot;isEdited&quot;:false,&quot;manualOverride&quot;:{&quot;isManuallyOverridden&quot;:false,&quot;citeprocText&quot;:&quot;(Sakti et al., 2024)&quot;,&quot;manualOverrideText&quot;:&quot;&quot;},&quot;citationTag&quot;:&quot;MENDELEY_CITATION_v3_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&quot;,&quot;citationItems&quot;:[{&quot;id&quot;:&quot;aed9cb80-102c-374d-91ec-6f9087249594&quot;,&quot;itemData&quot;:{&quot;type&quot;:&quot;report&quot;,&quot;id&quot;:&quot;aed9cb80-102c-374d-91ec-6f9087249594&quot;,&quot;title&quot;:&quot;PERSPECTIVE OF PUBLIC FINANCIAL MANAGEMENT : THE ROLE OF THE MINISTRY OF FINANCE AND THE SUPREME AUDIT AGENCY IN INDONESIA&quot;,&quot;author&quot;:[{&quot;family&quot;:&quot;Sakti&quot;,&quot;given&quot;:&quot;Fadjar Tri&quot;,&quot;parse-names&quot;:false,&quot;dropping-particle&quot;:&quot;&quot;,&quot;non-dropping-particle&quot;:&quot;&quot;},{&quot;family&quot;:&quot;Mubarok&quot;,&quot;given&quot;:&quot;Ahmad Rizki&quot;,&quot;parse-names&quot;:false,&quot;dropping-particle&quot;:&quot;&quot;,&quot;non-dropping-particle&quot;:&quot;&quot;},{&quot;family&quot;:&quot;Irawan&quot;,&quot;given&quot;:&quot;Dena&quot;,&quot;parse-names&quot;:false,&quot;dropping-particle&quot;:&quot;&quot;,&quot;non-dropping-particle&quot;:&quot;&quot;},{&quot;family&quot;:&quot;Setia&quot;,&quot;given&quot;:&quot;Hani Anas&quot;,&quot;parse-names&quot;:false,&quot;dropping-particle&quot;:&quot;&quot;,&quot;non-dropping-particle&quot;:&quot;&quot;},{&quot;family&quot;:&quot;Afifah&quot;,&quot;given&quot;:&quot;Zaidiah Nur&quot;,&quot;parse-names&quot;:false,&quot;dropping-particle&quot;:&quot;&quot;,&quot;non-dropping-particle&quot;:&quot;&quot;}],&quot;container-title&quot;:&quot;Jurnal Ilmu Sosial&quot;,&quot;URL&quot;:&quot;http://jurnaldialektika.com/&quot;,&quot;issued&quot;:{&quot;date-parts&quot;:[[2024]]},&quot;abstract&quot;:&quot;The Ministry of Finance (Kemenkeu) and the Financial Audit Agency (BPK) have a very important role in Indonesia's central government, especially in managing and supervising state finances. The Ministry of Finance has a central role in managing state finances, including planning, budgeting and financial reporting. Meanwhile, the Financial Audit Agency is responsible for conducting audits of state financial management to ensure accountability and transparency. This research aims to analyze the role of the Ministry of Finance and the Financial Audit Agency in central government. The research method used is descriptive analysis, namely by collecting data from various sources related to the role and function of the Ministry of Finance and the Financial Audit Agency. The results of the analysis show that the Ministry of Finance and the Supreme Audit Agency have a very important role in maintaining state finances and encouraging efficiency and transparency in public financial management. This research provides a better understanding of how the two institutions work together to manage state finances effectively.&quot;,&quot;issue&quot;:&quot;2&quot;,&quot;volume&quot;:&quot;22&quot;,&quot;container-title-short&quot;:&quot;&quot;},&quot;isTemporary&quot;:false}]},{&quot;citationID&quot;:&quot;MENDELEY_CITATION_d8871650-f9d3-4425-9e5a-9994f8921c9a&quot;,&quot;properties&quot;:{&quot;noteIndex&quot;:0},&quot;isEdited&quot;:false,&quot;manualOverride&quot;:{&quot;isManuallyOverridden&quot;:true,&quot;citeprocText&quot;:&quot;(Pradipta &amp;#38; Widodo, n.d.)&quot;,&quot;manualOverrideText&quot;:&quot;(Pradipta &amp; Widodo, n.d., 2024)&quot;},&quot;citationItems&quot;:[{&quot;id&quot;:&quot;042c05da-d94a-3835-a221-ab56ffa75022&quot;,&quot;itemData&quot;:{&quot;type&quot;:&quot;report&quot;,&quot;id&quot;:&quot;042c05da-d94a-3835-a221-ab56ffa75022&quot;,&quot;title&quot;:&quot;INFORMASI (Jurnal Informatika dan Sistem Informasi) Sentiment Analysis on Social Media using Bidirectional Encoder from Transformers (Case Study : Covid-19 Omicron)&quot;,&quot;author&quot;:[{&quot;family&quot;:&quot;Pradipta&quot;,&quot;given&quot;:&quot;Dody&quot;,&quot;parse-names&quot;:false,&quot;dropping-particle&quot;:&quot;&quot;,&quot;non-dropping-particle&quot;:&quot;&quot;},{&quot;family&quot;:&quot;Widodo&quot;,&quot;given&quot;:&quot;Eko&quot;,&quot;parse-names&quot;:false,&quot;dropping-particle&quot;:&quot;&quot;,&quot;non-dropping-particle&quot;:&quot;&quot;}],&quot;container-title-short&quot;:&quot;&quot;},&quot;isTemporary&quot;:false}],&quot;citationTag&quot;:&quot;MENDELEY_CITATION_v3_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&quot;}]"/>
+    <we:property name="MENDELEY_CITATIONS_STYLE" value="{&quot;id&quot;:&quot;https://www.zotero.org/styles/apa&quot;,&quot;title&quot;:&quot;American Psychological Association 7th edition&quot;,&quot;format&quot;:&quot;author-date&quot;,&quot;defaultLocale&quot;:null,&quot;isLocaleCodeValid&quot;:true}"/>
+  </we:properties>
+  <we:bindings/>
+  <we:snapshot xmlns:r="http://schemas.openxmlformats.org/officeDocument/2006/relationships"/>
+</we:webextension>
+</file>
+
+<file path=customXml/item1.xml><?xml version="1.0" encoding="utf-8"?>
+<b:Sources xmlns:b="http://schemas.openxmlformats.org/officeDocument/2006/bibliography" xmlns="http://schemas.openxmlformats.org/officeDocument/2006/bibliography" SelectedStyle="\APASixthEditionOfficeOnline.xsl" StyleName="APA" Version="6"/>
+</file>
+
+<file path=customXml/itemProps1.xml><?xml version="1.0" encoding="utf-8"?>
+<ds:datastoreItem xmlns:ds="http://schemas.openxmlformats.org/officeDocument/2006/customXml" ds:itemID="{A979EE70-81A1-4FA2-9D23-2D85F30D2A9F}">
+  <ds:schemaRefs>
+    <ds:schemaRef ds:uri="http://schemas.openxmlformats.org/officeDocument/2006/bibliography"/>
+  </ds:schemaRefs>
+</ds:datastoreItem>
 </file>
</xml_diff>

<commit_message>
abis nyicil proposal, progres cek catatn aja
</commit_message>
<xml_diff>
--- a/Draf bimbingan/Proposal TA/2203040182 - Proposal TA (1 - sebelum bimbingan).docx
+++ b/Draf bimbingan/Proposal TA/2203040182 - Proposal TA (1 - sebelum bimbingan).docx
@@ -1008,7 +1008,23 @@
           <w:rFonts w:ascii="Times New Roman" w:hAnsi="Times New Roman" w:cs="Times New Roman"/>
           <w:u w:val="single"/>
         </w:rPr>
-        <w:t>, M.Kom.</w:t>
+        <w:t xml:space="preserve">, </w:t>
+      </w:r>
+      <w:proofErr w:type="gramStart"/>
+      <w:r>
+        <w:rPr>
+          <w:rFonts w:ascii="Times New Roman" w:hAnsi="Times New Roman" w:cs="Times New Roman"/>
+          <w:u w:val="single"/>
+        </w:rPr>
+        <w:t>M.Kom</w:t>
+      </w:r>
+      <w:proofErr w:type="gramEnd"/>
+      <w:r>
+        <w:rPr>
+          <w:rFonts w:ascii="Times New Roman" w:hAnsi="Times New Roman" w:cs="Times New Roman"/>
+          <w:u w:val="single"/>
+        </w:rPr>
+        <w:t>.</w:t>
       </w:r>
       <w:r>
         <w:rPr>
@@ -1289,7 +1305,7 @@
         <w:sdtContent>
           <w:r>
             <w:rPr>
-              <w:rFonts w:ascii="Times New Roman" w:eastAsia="Times New Roman" w:hAnsi="Times New Roman" w:cs="Times New Roman"/>
+              <w:rFonts w:eastAsia="Times New Roman"/>
               <w:color w:val="000000"/>
             </w:rPr>
             <w:t>(Pradipta &amp; Widodo, n.d., 2024)</w:t>
@@ -1706,13 +1722,42 @@
         <w:rPr>
           <w:rFonts w:ascii="Times New Roman" w:hAnsi="Times New Roman" w:cs="Times New Roman"/>
         </w:rPr>
-        <w:t xml:space="preserve"> dan tematik sentimen</w:t>
+        <w:t xml:space="preserve"> dan</w:t>
+      </w:r>
+      <w:r>
+        <w:rPr>
+          <w:rFonts w:ascii="Times New Roman" w:hAnsi="Times New Roman" w:cs="Times New Roman"/>
+        </w:rPr>
+        <w:t xml:space="preserve"> </w:t>
+      </w:r>
+      <w:r>
+        <w:rPr>
+          <w:rFonts w:ascii="Times New Roman" w:hAnsi="Times New Roman" w:cs="Times New Roman"/>
+          <w:i/>
+          <w:iCs/>
+        </w:rPr>
+        <w:t>topic modelling</w:t>
+      </w:r>
+      <w:r>
+        <w:rPr>
+          <w:rFonts w:ascii="Times New Roman" w:hAnsi="Times New Roman" w:cs="Times New Roman"/>
+        </w:rPr>
+        <w:t xml:space="preserve"> sentimen</w:t>
       </w:r>
       <w:r>
         <w:rPr>
           <w:rFonts w:ascii="Times New Roman" w:hAnsi="Times New Roman" w:cs="Times New Roman"/>
         </w:rPr>
         <w:t>.</w:t>
+      </w:r>
+    </w:p>
+    <w:p>
+      <w:pPr>
+        <w:pStyle w:val="Heading3"/>
+      </w:pPr>
+      <w:r>
+        <w:lastRenderedPageBreak/>
+        <w:t>Tujuan penelitian</w:t>
       </w:r>
     </w:p>
     <w:p>
@@ -1727,9 +1772,2818 @@
         <w:rPr>
           <w:rFonts w:ascii="Times New Roman" w:hAnsi="Times New Roman" w:cs="Times New Roman"/>
         </w:rPr>
+        <w:t>Tujuan dari penelitian ini antara lain:</w:t>
+      </w:r>
+    </w:p>
+    <w:p>
+      <w:pPr>
+        <w:pStyle w:val="ListParagraph"/>
+        <w:numPr>
+          <w:ilvl w:val="0"/>
+          <w:numId w:val="4"/>
+        </w:numPr>
+        <w:spacing w:line="480" w:lineRule="auto"/>
+        <w:jc w:val="both"/>
+        <w:rPr>
+          <w:rFonts w:ascii="Times New Roman" w:hAnsi="Times New Roman" w:cs="Times New Roman"/>
+        </w:rPr>
+      </w:pPr>
+      <w:r>
+        <w:rPr>
+          <w:rFonts w:ascii="Times New Roman" w:hAnsi="Times New Roman" w:cs="Times New Roman"/>
+        </w:rPr>
+        <w:t xml:space="preserve">Memetakan sentimen publik </w:t>
+      </w:r>
+      <w:r>
+        <w:rPr>
+          <w:rFonts w:ascii="Times New Roman" w:hAnsi="Times New Roman" w:cs="Times New Roman"/>
+        </w:rPr>
+        <w:t xml:space="preserve">menjadi positif, negatif, dan netral </w:t>
+      </w:r>
+      <w:r>
+        <w:rPr>
+          <w:rFonts w:ascii="Times New Roman" w:hAnsi="Times New Roman" w:cs="Times New Roman"/>
+        </w:rPr>
+        <w:t>terkait kinerja awal Menteri Keuangan RI menggunakan data komentar tiktok pada akun resmi Purbaya Yudhi Sadewa.</w:t>
+      </w:r>
+    </w:p>
+    <w:p>
+      <w:pPr>
+        <w:pStyle w:val="ListParagraph"/>
+        <w:numPr>
+          <w:ilvl w:val="0"/>
+          <w:numId w:val="4"/>
+        </w:numPr>
+        <w:spacing w:line="480" w:lineRule="auto"/>
+        <w:jc w:val="both"/>
+        <w:rPr>
+          <w:rFonts w:ascii="Times New Roman" w:hAnsi="Times New Roman" w:cs="Times New Roman"/>
+        </w:rPr>
+      </w:pPr>
+      <w:r>
+        <w:rPr>
+          <w:rFonts w:ascii="Times New Roman" w:hAnsi="Times New Roman" w:cs="Times New Roman"/>
+        </w:rPr>
+        <w:t xml:space="preserve">Menguji model BERT dalam mengklasifikasi sentimen menggunakan matriks evaluasi berupa </w:t>
+      </w:r>
+      <w:r>
+        <w:rPr>
+          <w:rFonts w:ascii="Times New Roman" w:hAnsi="Times New Roman" w:cs="Times New Roman"/>
+          <w:i/>
+        </w:rPr>
+        <w:t>accuracy</w:t>
+      </w:r>
+      <w:r>
+        <w:rPr>
+          <w:rFonts w:ascii="Times New Roman" w:hAnsi="Times New Roman" w:cs="Times New Roman"/>
+        </w:rPr>
+        <w:t xml:space="preserve">, </w:t>
+      </w:r>
+      <w:r>
+        <w:rPr>
+          <w:rFonts w:ascii="Times New Roman" w:hAnsi="Times New Roman" w:cs="Times New Roman"/>
+          <w:i/>
+          <w:iCs/>
+        </w:rPr>
+        <w:t>precision</w:t>
+      </w:r>
+      <w:r>
+        <w:rPr>
+          <w:rFonts w:ascii="Times New Roman" w:hAnsi="Times New Roman" w:cs="Times New Roman"/>
+        </w:rPr>
+        <w:t xml:space="preserve">, </w:t>
+      </w:r>
+      <w:r>
+        <w:rPr>
+          <w:rFonts w:ascii="Times New Roman" w:hAnsi="Times New Roman" w:cs="Times New Roman"/>
+          <w:i/>
+          <w:iCs/>
+        </w:rPr>
+        <w:t>recall</w:t>
+      </w:r>
+      <w:r>
+        <w:rPr>
+          <w:rFonts w:ascii="Times New Roman" w:hAnsi="Times New Roman" w:cs="Times New Roman"/>
+        </w:rPr>
+        <w:t xml:space="preserve">, dan </w:t>
+      </w:r>
+      <w:r>
+        <w:rPr>
+          <w:rFonts w:ascii="Times New Roman" w:hAnsi="Times New Roman" w:cs="Times New Roman"/>
+          <w:i/>
+          <w:iCs/>
+        </w:rPr>
+        <w:t>f1-score</w:t>
+      </w:r>
+      <w:r>
+        <w:rPr>
+          <w:rFonts w:ascii="Times New Roman" w:hAnsi="Times New Roman" w:cs="Times New Roman"/>
+        </w:rPr>
+        <w:t>.</w:t>
+      </w:r>
+    </w:p>
+    <w:p>
+      <w:pPr>
+        <w:pStyle w:val="ListParagraph"/>
+        <w:numPr>
+          <w:ilvl w:val="0"/>
+          <w:numId w:val="4"/>
+        </w:numPr>
+        <w:spacing w:line="480" w:lineRule="auto"/>
+        <w:jc w:val="both"/>
+        <w:rPr>
+          <w:rFonts w:ascii="Times New Roman" w:hAnsi="Times New Roman" w:cs="Times New Roman"/>
+        </w:rPr>
+      </w:pPr>
+      <w:r>
+        <w:rPr>
+          <w:rFonts w:ascii="Times New Roman" w:hAnsi="Times New Roman" w:cs="Times New Roman"/>
+        </w:rPr>
+        <w:t xml:space="preserve">Menganalisis </w:t>
+      </w:r>
+      <w:r>
+        <w:rPr>
+          <w:rFonts w:ascii="Times New Roman" w:hAnsi="Times New Roman" w:cs="Times New Roman"/>
+        </w:rPr>
+        <w:t>tren laju perubahan dan</w:t>
+      </w:r>
+      <w:r>
+        <w:rPr>
+          <w:rFonts w:ascii="Times New Roman" w:hAnsi="Times New Roman" w:cs="Times New Roman"/>
+        </w:rPr>
+        <w:t xml:space="preserve"> melakukan</w:t>
+      </w:r>
+      <w:r>
+        <w:rPr>
+          <w:rFonts w:ascii="Times New Roman" w:hAnsi="Times New Roman" w:cs="Times New Roman"/>
+        </w:rPr>
+        <w:t xml:space="preserve"> </w:t>
+      </w:r>
+      <w:r>
+        <w:rPr>
+          <w:rFonts w:ascii="Times New Roman" w:hAnsi="Times New Roman" w:cs="Times New Roman"/>
+          <w:i/>
+          <w:iCs/>
+        </w:rPr>
+        <w:t>topic modelling</w:t>
+      </w:r>
+      <w:r>
+        <w:t xml:space="preserve"> pada</w:t>
+      </w:r>
+      <w:r>
+        <w:rPr>
+          <w:rFonts w:ascii="Times New Roman" w:hAnsi="Times New Roman" w:cs="Times New Roman"/>
+        </w:rPr>
+        <w:t xml:space="preserve"> sentimen yang sudah terklasifikasi</w:t>
+      </w:r>
+      <w:r>
+        <w:rPr>
+          <w:rFonts w:ascii="Times New Roman" w:hAnsi="Times New Roman" w:cs="Times New Roman"/>
+        </w:rPr>
+        <w:t>.</w:t>
+      </w:r>
+    </w:p>
+    <w:p>
+      <w:pPr>
+        <w:pStyle w:val="Heading3"/>
+      </w:pPr>
+      <w:r>
+        <w:t>Manfaat penelitian</w:t>
+      </w:r>
+    </w:p>
+    <w:p>
+      <w:pPr>
+        <w:spacing w:line="480" w:lineRule="auto"/>
+        <w:jc w:val="both"/>
+        <w:rPr>
+          <w:rFonts w:ascii="Times New Roman" w:hAnsi="Times New Roman" w:cs="Times New Roman"/>
+        </w:rPr>
+      </w:pPr>
+      <w:r>
+        <w:rPr>
+          <w:rFonts w:ascii="Times New Roman" w:hAnsi="Times New Roman" w:cs="Times New Roman"/>
+        </w:rPr>
+        <w:t>Penelitian ini diharapkan memberikan manfaat sebagai berikut:</w:t>
+      </w:r>
+    </w:p>
+    <w:p>
+      <w:pPr>
+        <w:pStyle w:val="Heading4"/>
+      </w:pPr>
+      <w:r>
+        <w:t>B</w:t>
+      </w:r>
+      <w:r>
+        <w:t>agi pemerintah</w:t>
+      </w:r>
+      <w:r>
+        <w:t>/</w:t>
+      </w:r>
+      <w:r>
+        <w:t>pembuat kebijakan</w:t>
+      </w:r>
+    </w:p>
+    <w:p>
+      <w:pPr>
+        <w:pStyle w:val="ListParagraph"/>
+        <w:numPr>
+          <w:ilvl w:val="1"/>
+          <w:numId w:val="5"/>
+        </w:numPr>
+        <w:spacing w:line="480" w:lineRule="auto"/>
+        <w:jc w:val="both"/>
+        <w:rPr>
+          <w:rFonts w:ascii="Times New Roman" w:hAnsi="Times New Roman" w:cs="Times New Roman"/>
+        </w:rPr>
+      </w:pPr>
+      <w:r>
+        <w:rPr>
+          <w:rFonts w:ascii="Times New Roman" w:hAnsi="Times New Roman" w:cs="Times New Roman"/>
+        </w:rPr>
+        <w:t xml:space="preserve">Memberikan gambaran objektif mengenai </w:t>
+      </w:r>
+      <w:r>
+        <w:rPr>
+          <w:rFonts w:ascii="Times New Roman" w:hAnsi="Times New Roman" w:cs="Times New Roman"/>
+        </w:rPr>
+        <w:t>reaksi</w:t>
+      </w:r>
+      <w:r>
+        <w:rPr>
+          <w:rFonts w:ascii="Times New Roman" w:hAnsi="Times New Roman" w:cs="Times New Roman"/>
+        </w:rPr>
+        <w:t xml:space="preserve"> publik terhadap kinerja awal Menteri Keuangan Purbaya, sehingga dapat menjadi bahan evaluasi dalam penyusunan strategi komunikasi publik.</w:t>
+      </w:r>
+    </w:p>
+    <w:p>
+      <w:pPr>
+        <w:pStyle w:val="ListParagraph"/>
+        <w:numPr>
+          <w:ilvl w:val="1"/>
+          <w:numId w:val="5"/>
+        </w:numPr>
+        <w:spacing w:line="480" w:lineRule="auto"/>
+        <w:jc w:val="both"/>
+        <w:rPr>
+          <w:rFonts w:ascii="Times New Roman" w:hAnsi="Times New Roman" w:cs="Times New Roman"/>
+        </w:rPr>
+      </w:pPr>
+      <w:r>
+        <w:rPr>
+          <w:rFonts w:ascii="Times New Roman" w:hAnsi="Times New Roman" w:cs="Times New Roman"/>
+        </w:rPr>
+        <w:t xml:space="preserve">Menyediakan informasi berbasis data terkait isu atau kekhawatiran yang paling sering muncul di masyarakat, yang dapat digunakan sebagai pertimbangan dalam perumusan atau penyempurnaan kebijakan </w:t>
+      </w:r>
+      <w:r>
+        <w:rPr>
+          <w:rFonts w:ascii="Times New Roman" w:hAnsi="Times New Roman" w:cs="Times New Roman"/>
+        </w:rPr>
+        <w:t>kedepannya</w:t>
+      </w:r>
+      <w:r>
+        <w:rPr>
+          <w:rFonts w:ascii="Times New Roman" w:hAnsi="Times New Roman" w:cs="Times New Roman"/>
+        </w:rPr>
+        <w:t>.</w:t>
+      </w:r>
+    </w:p>
+    <w:p>
+      <w:pPr>
+        <w:pStyle w:val="ListParagraph"/>
+        <w:numPr>
+          <w:ilvl w:val="1"/>
+          <w:numId w:val="5"/>
+        </w:numPr>
+        <w:spacing w:line="480" w:lineRule="auto"/>
+        <w:jc w:val="both"/>
+        <w:rPr>
+          <w:rFonts w:ascii="Times New Roman" w:hAnsi="Times New Roman" w:cs="Times New Roman"/>
+        </w:rPr>
+      </w:pPr>
+      <w:r>
+        <w:rPr>
+          <w:rFonts w:ascii="Times New Roman" w:hAnsi="Times New Roman" w:cs="Times New Roman"/>
+        </w:rPr>
+        <w:t xml:space="preserve">Membantu pemerintah memahami </w:t>
+      </w:r>
+      <w:r>
+        <w:rPr>
+          <w:rFonts w:ascii="Times New Roman" w:hAnsi="Times New Roman" w:cs="Times New Roman"/>
+        </w:rPr>
+        <w:t>perubahan</w:t>
+      </w:r>
+      <w:r>
+        <w:rPr>
+          <w:rFonts w:ascii="Times New Roman" w:hAnsi="Times New Roman" w:cs="Times New Roman"/>
+        </w:rPr>
+        <w:t xml:space="preserve"> opini publik di media sosial, khususnya pada platform TikTok</w:t>
+      </w:r>
+      <w:r>
+        <w:rPr>
+          <w:rFonts w:ascii="Times New Roman" w:hAnsi="Times New Roman" w:cs="Times New Roman"/>
+        </w:rPr>
+        <w:t xml:space="preserve"> </w:t>
+      </w:r>
+      <w:r>
+        <w:rPr>
+          <w:rFonts w:ascii="Times New Roman" w:hAnsi="Times New Roman" w:cs="Times New Roman"/>
+        </w:rPr>
+        <w:t xml:space="preserve">yang semakin berpengaruh terhadap </w:t>
+      </w:r>
+      <w:r>
+        <w:rPr>
+          <w:rFonts w:ascii="Times New Roman" w:hAnsi="Times New Roman" w:cs="Times New Roman"/>
+        </w:rPr>
+        <w:t>pengakuan</w:t>
+      </w:r>
+      <w:r>
+        <w:rPr>
+          <w:rFonts w:ascii="Times New Roman" w:hAnsi="Times New Roman" w:cs="Times New Roman"/>
+        </w:rPr>
+        <w:t xml:space="preserve"> dan penerimaan kebijakan ekonomi.</w:t>
+      </w:r>
+      <w:r>
+        <w:rPr>
+          <w:rFonts w:ascii="Times New Roman" w:hAnsi="Times New Roman" w:cs="Times New Roman"/>
+        </w:rPr>
+        <w:tab/>
+      </w:r>
+    </w:p>
+    <w:p>
+      <w:pPr>
+        <w:pStyle w:val="Heading4"/>
+      </w:pPr>
+      <w:r>
         <w:lastRenderedPageBreak/>
-        <w:t>ss</w:t>
-      </w:r>
+        <w:t xml:space="preserve">Bagi </w:t>
+      </w:r>
+      <w:r>
+        <w:t>akademisi</w:t>
+      </w:r>
+      <w:r>
+        <w:t>/</w:t>
+      </w:r>
+      <w:r>
+        <w:t>dunia penelitian</w:t>
+      </w:r>
+    </w:p>
+    <w:p>
+      <w:pPr>
+        <w:pStyle w:val="ListParagraph"/>
+        <w:numPr>
+          <w:ilvl w:val="1"/>
+          <w:numId w:val="5"/>
+        </w:numPr>
+        <w:spacing w:line="480" w:lineRule="auto"/>
+        <w:jc w:val="both"/>
+        <w:rPr>
+          <w:rFonts w:ascii="Times New Roman" w:hAnsi="Times New Roman" w:cs="Times New Roman"/>
+        </w:rPr>
+      </w:pPr>
+      <w:r>
+        <w:rPr>
+          <w:rFonts w:ascii="Times New Roman" w:hAnsi="Times New Roman" w:cs="Times New Roman"/>
+        </w:rPr>
+        <w:t xml:space="preserve">Menambah </w:t>
+      </w:r>
+      <w:r>
+        <w:rPr>
+          <w:rFonts w:ascii="Times New Roman" w:hAnsi="Times New Roman" w:cs="Times New Roman"/>
+        </w:rPr>
+        <w:t>sumber referensi</w:t>
+      </w:r>
+      <w:r>
+        <w:rPr>
+          <w:rFonts w:ascii="Times New Roman" w:hAnsi="Times New Roman" w:cs="Times New Roman"/>
+        </w:rPr>
+        <w:t xml:space="preserve"> </w:t>
+      </w:r>
+      <w:r>
+        <w:rPr>
+          <w:rFonts w:ascii="Times New Roman" w:hAnsi="Times New Roman" w:cs="Times New Roman"/>
+        </w:rPr>
+        <w:t>penggunaan model BERT dalam analisis sentimen pada konteks opini</w:t>
+      </w:r>
+      <w:r>
+        <w:rPr>
+          <w:rFonts w:ascii="Times New Roman" w:hAnsi="Times New Roman" w:cs="Times New Roman"/>
+        </w:rPr>
+        <w:t xml:space="preserve"> publik terkait </w:t>
+      </w:r>
+      <w:r>
+        <w:rPr>
+          <w:rFonts w:ascii="Times New Roman" w:hAnsi="Times New Roman" w:cs="Times New Roman"/>
+        </w:rPr>
+        <w:t>politik-ekonomi Indonesia.</w:t>
+      </w:r>
+    </w:p>
+    <w:p>
+      <w:pPr>
+        <w:pStyle w:val="Heading4"/>
+      </w:pPr>
+      <w:r>
+        <w:t xml:space="preserve">Bagi </w:t>
+      </w:r>
+      <w:r>
+        <w:t>masyarakat</w:t>
+      </w:r>
+    </w:p>
+    <w:p>
+      <w:pPr>
+        <w:pStyle w:val="ListParagraph"/>
+        <w:numPr>
+          <w:ilvl w:val="1"/>
+          <w:numId w:val="5"/>
+        </w:numPr>
+        <w:spacing w:line="480" w:lineRule="auto"/>
+        <w:jc w:val="both"/>
+        <w:rPr>
+          <w:rFonts w:ascii="Times New Roman" w:hAnsi="Times New Roman" w:cs="Times New Roman"/>
+        </w:rPr>
+      </w:pPr>
+      <w:r>
+        <w:rPr>
+          <w:rFonts w:ascii="Times New Roman" w:hAnsi="Times New Roman" w:cs="Times New Roman"/>
+        </w:rPr>
+        <w:t xml:space="preserve">Meningkatkan transparansi dan </w:t>
+      </w:r>
+      <w:r>
+        <w:rPr>
+          <w:rFonts w:ascii="Times New Roman" w:hAnsi="Times New Roman" w:cs="Times New Roman"/>
+        </w:rPr>
+        <w:t>tanggung jawab</w:t>
+      </w:r>
+      <w:r>
+        <w:rPr>
+          <w:rFonts w:ascii="Times New Roman" w:hAnsi="Times New Roman" w:cs="Times New Roman"/>
+        </w:rPr>
+        <w:t xml:space="preserve"> pemerintah</w:t>
+      </w:r>
+      <w:r>
+        <w:rPr>
+          <w:rFonts w:ascii="Times New Roman" w:hAnsi="Times New Roman" w:cs="Times New Roman"/>
+        </w:rPr>
+        <w:t xml:space="preserve"> </w:t>
+      </w:r>
+      <w:r>
+        <w:rPr>
+          <w:rFonts w:ascii="Times New Roman" w:hAnsi="Times New Roman" w:cs="Times New Roman"/>
+        </w:rPr>
+        <w:t xml:space="preserve">karena hasil penelitian dapat memperlihatkan bagaimana suara masyarakat dipetakan secara </w:t>
+      </w:r>
+      <w:r>
+        <w:rPr>
+          <w:rFonts w:ascii="Times New Roman" w:hAnsi="Times New Roman" w:cs="Times New Roman"/>
+        </w:rPr>
+        <w:t>objektif</w:t>
+      </w:r>
+      <w:r>
+        <w:rPr>
+          <w:rFonts w:ascii="Times New Roman" w:hAnsi="Times New Roman" w:cs="Times New Roman"/>
+        </w:rPr>
+        <w:t>.</w:t>
+      </w:r>
+    </w:p>
+    <w:p>
+      <w:pPr>
+        <w:rPr>
+          <w:rFonts w:ascii="Times New Roman" w:hAnsi="Times New Roman" w:cs="Times New Roman"/>
+          <w:b/>
+          <w:bCs/>
+          <w:sz w:val="28"/>
+          <w:szCs w:val="28"/>
+        </w:rPr>
+      </w:pPr>
+      <w:r>
+        <w:br w:type="page"/>
+      </w:r>
+    </w:p>
+    <w:p>
+      <w:pPr>
+        <w:pStyle w:val="Heading2"/>
+        <w:sectPr>
+          <w:pgSz w:w="11909" w:h="16834" w:code="9"/>
+          <w:pgMar w:top="2268" w:right="1701" w:bottom="1701" w:left="2268" w:header="720" w:footer="720" w:gutter="0"/>
+          <w:cols w:space="720"/>
+          <w:docGrid w:linePitch="360"/>
+        </w:sectPr>
+      </w:pPr>
+    </w:p>
+    <w:p>
+      <w:pPr>
+        <w:pStyle w:val="Heading2"/>
+      </w:pPr>
+      <w:r>
+        <w:lastRenderedPageBreak/>
+        <w:t>BAB II</w:t>
+      </w:r>
+      <w:r>
+        <w:br/>
+        <w:t>TINJAUAN PUSTAKA</w:t>
+      </w:r>
+    </w:p>
+    <w:p>
+      <w:pPr>
+        <w:spacing w:line="480" w:lineRule="auto"/>
+        <w:jc w:val="both"/>
+        <w:rPr>
+          <w:rFonts w:ascii="Times New Roman" w:hAnsi="Times New Roman" w:cs="Times New Roman"/>
+        </w:rPr>
+      </w:pPr>
+    </w:p>
+    <w:p>
+      <w:pPr>
+        <w:pStyle w:val="Heading3"/>
+        <w:numPr>
+          <w:ilvl w:val="0"/>
+          <w:numId w:val="6"/>
+        </w:numPr>
+        <w:ind w:left="284"/>
+      </w:pPr>
+      <w:r>
+        <w:t>Penelitian terdahulu</w:t>
+      </w:r>
+    </w:p>
+    <w:p>
+      <w:pPr>
+        <w:pStyle w:val="Caption"/>
+        <w:rPr>
+          <w:rFonts w:cs="Times New Roman"/>
+        </w:rPr>
+      </w:pPr>
+      <w:r>
+        <w:t xml:space="preserve">Tabel 2. </w:t>
+      </w:r>
+      <w:r>
+        <w:fldChar w:fldCharType="begin"/>
+      </w:r>
+      <w:r>
+        <w:instrText xml:space="preserve"> SEQ Tabel_2. \* ARABIC </w:instrText>
+      </w:r>
+      <w:r>
+        <w:fldChar w:fldCharType="separate"/>
+      </w:r>
+      <w:r>
+        <w:rPr>
+          <w:noProof/>
+        </w:rPr>
+        <w:t>1</w:t>
+      </w:r>
+      <w:r>
+        <w:fldChar w:fldCharType="end"/>
+      </w:r>
+      <w:r>
+        <w:t xml:space="preserve"> penelitian terdahulu</w:t>
+      </w:r>
+    </w:p>
+    <w:tbl>
+      <w:tblPr>
+        <w:tblStyle w:val="TableGrid"/>
+        <w:tblW w:w="0" w:type="auto"/>
+        <w:jc w:val="center"/>
+        <w:tblBorders>
+          <w:left w:val="none" w:sz="0" w:space="0" w:color="auto"/>
+          <w:right w:val="none" w:sz="0" w:space="0" w:color="auto"/>
+          <w:insideV w:val="none" w:sz="0" w:space="0" w:color="auto"/>
+        </w:tblBorders>
+        <w:tblLook w:val="04A0" w:firstRow="1" w:lastRow="0" w:firstColumn="1" w:lastColumn="0" w:noHBand="0" w:noVBand="1"/>
+      </w:tblPr>
+      <w:tblGrid>
+        <w:gridCol w:w="2002"/>
+        <w:gridCol w:w="1290"/>
+        <w:gridCol w:w="1713"/>
+        <w:gridCol w:w="1802"/>
+        <w:gridCol w:w="3112"/>
+        <w:gridCol w:w="2946"/>
+      </w:tblGrid>
+      <w:tr>
+        <w:trPr>
+          <w:jc w:val="center"/>
+        </w:trPr>
+        <w:tc>
+          <w:tcPr>
+            <w:tcW w:w="0" w:type="auto"/>
+            <w:vAlign w:val="center"/>
+          </w:tcPr>
+          <w:p>
+            <w:pPr>
+              <w:rPr>
+                <w:rFonts w:ascii="Times New Roman" w:hAnsi="Times New Roman" w:cs="Times New Roman"/>
+                <w:b/>
+                <w:bCs/>
+                <w:sz w:val="19"/>
+                <w:szCs w:val="19"/>
+              </w:rPr>
+            </w:pPr>
+            <w:r>
+              <w:rPr>
+                <w:rFonts w:ascii="Times New Roman" w:hAnsi="Times New Roman" w:cs="Times New Roman"/>
+                <w:b/>
+                <w:bCs/>
+                <w:sz w:val="19"/>
+                <w:szCs w:val="19"/>
+              </w:rPr>
+              <w:t>Judul Penelitian</w:t>
+            </w:r>
+          </w:p>
+        </w:tc>
+        <w:tc>
+          <w:tcPr>
+            <w:tcW w:w="0" w:type="auto"/>
+          </w:tcPr>
+          <w:p>
+            <w:pPr>
+              <w:rPr>
+                <w:rFonts w:ascii="Times New Roman" w:hAnsi="Times New Roman" w:cs="Times New Roman"/>
+                <w:b/>
+                <w:bCs/>
+                <w:sz w:val="19"/>
+                <w:szCs w:val="19"/>
+              </w:rPr>
+            </w:pPr>
+            <w:r>
+              <w:rPr>
+                <w:rFonts w:ascii="Times New Roman" w:hAnsi="Times New Roman" w:cs="Times New Roman"/>
+                <w:b/>
+                <w:bCs/>
+                <w:sz w:val="19"/>
+                <w:szCs w:val="19"/>
+              </w:rPr>
+              <w:t>Nama</w:t>
+            </w:r>
+          </w:p>
+        </w:tc>
+        <w:tc>
+          <w:tcPr>
+            <w:tcW w:w="0" w:type="auto"/>
+            <w:vAlign w:val="center"/>
+          </w:tcPr>
+          <w:p>
+            <w:pPr>
+              <w:rPr>
+                <w:rFonts w:ascii="Times New Roman" w:hAnsi="Times New Roman" w:cs="Times New Roman"/>
+                <w:b/>
+                <w:bCs/>
+                <w:sz w:val="19"/>
+                <w:szCs w:val="19"/>
+              </w:rPr>
+            </w:pPr>
+            <w:r>
+              <w:rPr>
+                <w:rFonts w:ascii="Times New Roman" w:hAnsi="Times New Roman" w:cs="Times New Roman"/>
+                <w:b/>
+                <w:bCs/>
+                <w:sz w:val="19"/>
+                <w:szCs w:val="19"/>
+              </w:rPr>
+              <w:t>Metode</w:t>
+            </w:r>
+          </w:p>
+        </w:tc>
+        <w:tc>
+          <w:tcPr>
+            <w:tcW w:w="0" w:type="auto"/>
+            <w:vAlign w:val="center"/>
+          </w:tcPr>
+          <w:p>
+            <w:pPr>
+              <w:rPr>
+                <w:rFonts w:ascii="Times New Roman" w:hAnsi="Times New Roman" w:cs="Times New Roman"/>
+                <w:b/>
+                <w:bCs/>
+                <w:sz w:val="19"/>
+                <w:szCs w:val="19"/>
+              </w:rPr>
+            </w:pPr>
+            <w:r>
+              <w:rPr>
+                <w:rFonts w:ascii="Times New Roman" w:hAnsi="Times New Roman" w:cs="Times New Roman"/>
+                <w:b/>
+                <w:bCs/>
+                <w:sz w:val="19"/>
+                <w:szCs w:val="19"/>
+              </w:rPr>
+              <w:t>Objek Penelitian</w:t>
+            </w:r>
+          </w:p>
+        </w:tc>
+        <w:tc>
+          <w:tcPr>
+            <w:tcW w:w="0" w:type="auto"/>
+            <w:vAlign w:val="center"/>
+          </w:tcPr>
+          <w:p>
+            <w:pPr>
+              <w:rPr>
+                <w:rFonts w:ascii="Times New Roman" w:hAnsi="Times New Roman" w:cs="Times New Roman"/>
+                <w:b/>
+                <w:bCs/>
+                <w:sz w:val="19"/>
+                <w:szCs w:val="19"/>
+              </w:rPr>
+            </w:pPr>
+            <w:r>
+              <w:rPr>
+                <w:rFonts w:ascii="Times New Roman" w:hAnsi="Times New Roman" w:cs="Times New Roman"/>
+                <w:b/>
+                <w:bCs/>
+                <w:sz w:val="19"/>
+                <w:szCs w:val="19"/>
+              </w:rPr>
+              <w:t>Tentang Data</w:t>
+            </w:r>
+          </w:p>
+        </w:tc>
+        <w:tc>
+          <w:tcPr>
+            <w:tcW w:w="0" w:type="auto"/>
+            <w:vAlign w:val="center"/>
+          </w:tcPr>
+          <w:p>
+            <w:pPr>
+              <w:rPr>
+                <w:rFonts w:ascii="Times New Roman" w:hAnsi="Times New Roman" w:cs="Times New Roman"/>
+                <w:b/>
+                <w:bCs/>
+                <w:sz w:val="19"/>
+                <w:szCs w:val="19"/>
+              </w:rPr>
+            </w:pPr>
+            <w:r>
+              <w:rPr>
+                <w:rFonts w:ascii="Times New Roman" w:hAnsi="Times New Roman" w:cs="Times New Roman"/>
+                <w:b/>
+                <w:bCs/>
+                <w:sz w:val="19"/>
+                <w:szCs w:val="19"/>
+              </w:rPr>
+              <w:t>Hasil Utama / Temuan</w:t>
+            </w:r>
+          </w:p>
+        </w:tc>
+      </w:tr>
+      <w:tr>
+        <w:trPr>
+          <w:jc w:val="center"/>
+        </w:trPr>
+        <w:tc>
+          <w:tcPr>
+            <w:tcW w:w="0" w:type="auto"/>
+          </w:tcPr>
+          <w:p>
+            <w:pPr>
+              <w:jc w:val="both"/>
+              <w:rPr>
+                <w:rFonts w:ascii="Times New Roman" w:hAnsi="Times New Roman" w:cs="Times New Roman"/>
+                <w:sz w:val="19"/>
+                <w:szCs w:val="19"/>
+              </w:rPr>
+            </w:pPr>
+            <w:r>
+              <w:rPr>
+                <w:rFonts w:ascii="Times New Roman" w:hAnsi="Times New Roman" w:cs="Times New Roman"/>
+                <w:sz w:val="19"/>
+                <w:szCs w:val="19"/>
+              </w:rPr>
+              <w:t>Analisis Sentimen Terhadap Kinerja Menteri Kesehatan Indonesia Selama Pandemi Covid-19</w:t>
+            </w:r>
+          </w:p>
+        </w:tc>
+        <w:sdt>
+          <w:sdtPr>
+            <w:rPr>
+              <w:rFonts w:ascii="Times New Roman" w:hAnsi="Times New Roman" w:cs="Times New Roman"/>
+              <w:color w:val="000000"/>
+              <w:sz w:val="19"/>
+              <w:szCs w:val="19"/>
+            </w:rPr>
+            <w:tag w:val="MENDELEY_CITATION_v3_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"/>
+            <w:id w:val="-2071571669"/>
+            <w:placeholder>
+              <w:docPart w:val="D171394EBDCE48478B12078C681E61EB"/>
+            </w:placeholder>
+          </w:sdtPr>
+          <w:sdtContent>
+            <w:tc>
+              <w:tcPr>
+                <w:tcW w:w="0" w:type="auto"/>
+              </w:tcPr>
+              <w:p>
+                <w:pPr>
+                  <w:rPr>
+                    <w:rFonts w:ascii="Times New Roman" w:hAnsi="Times New Roman" w:cs="Times New Roman"/>
+                    <w:sz w:val="19"/>
+                    <w:szCs w:val="19"/>
+                  </w:rPr>
+                </w:pPr>
+                <w:r>
+                  <w:rPr>
+                    <w:rFonts w:ascii="Times New Roman" w:hAnsi="Times New Roman" w:cs="Times New Roman"/>
+                    <w:color w:val="000000"/>
+                    <w:sz w:val="19"/>
+                    <w:szCs w:val="19"/>
+                  </w:rPr>
+                  <w:t>(Rivanie et al., 2021)</w:t>
+                </w:r>
+              </w:p>
+            </w:tc>
+          </w:sdtContent>
+        </w:sdt>
+        <w:tc>
+          <w:tcPr>
+            <w:tcW w:w="0" w:type="auto"/>
+          </w:tcPr>
+          <w:p>
+            <w:pPr>
+              <w:rPr>
+                <w:rFonts w:ascii="Times New Roman" w:hAnsi="Times New Roman" w:cs="Times New Roman"/>
+                <w:sz w:val="19"/>
+                <w:szCs w:val="19"/>
+              </w:rPr>
+            </w:pPr>
+            <w:r>
+              <w:rPr>
+                <w:rFonts w:ascii="Times New Roman" w:hAnsi="Times New Roman" w:cs="Times New Roman"/>
+                <w:sz w:val="19"/>
+                <w:szCs w:val="19"/>
+              </w:rPr>
+              <w:t>SVM &amp; Naïve Bayes (membandingkan 2 metode)</w:t>
+            </w:r>
+          </w:p>
+        </w:tc>
+        <w:tc>
+          <w:tcPr>
+            <w:tcW w:w="0" w:type="auto"/>
+          </w:tcPr>
+          <w:p>
+            <w:pPr>
+              <w:jc w:val="both"/>
+              <w:rPr>
+                <w:rFonts w:ascii="Times New Roman" w:hAnsi="Times New Roman" w:cs="Times New Roman"/>
+                <w:sz w:val="19"/>
+                <w:szCs w:val="19"/>
+              </w:rPr>
+            </w:pPr>
+            <w:r>
+              <w:rPr>
+                <w:rFonts w:ascii="Times New Roman" w:hAnsi="Times New Roman" w:cs="Times New Roman"/>
+                <w:sz w:val="19"/>
+                <w:szCs w:val="19"/>
+              </w:rPr>
+              <w:t>Tanggapan masyarakat terhadap kinerja menteri kesehatan RI selama Covid-19</w:t>
+            </w:r>
+          </w:p>
+        </w:tc>
+        <w:tc>
+          <w:tcPr>
+            <w:tcW w:w="0" w:type="auto"/>
+          </w:tcPr>
+          <w:p>
+            <w:pPr>
+              <w:jc w:val="both"/>
+              <w:rPr>
+                <w:rFonts w:ascii="Times New Roman" w:hAnsi="Times New Roman" w:cs="Times New Roman"/>
+                <w:sz w:val="19"/>
+                <w:szCs w:val="19"/>
+              </w:rPr>
+            </w:pPr>
+            <w:r>
+              <w:rPr>
+                <w:rFonts w:ascii="Times New Roman" w:hAnsi="Times New Roman" w:cs="Times New Roman"/>
+                <w:sz w:val="19"/>
+                <w:szCs w:val="19"/>
+              </w:rPr>
+              <w:t>982 data didapat dari tweet, kemudian data duplikat dihapus. Data akhir sebanyak 310 tweet.</w:t>
+            </w:r>
+          </w:p>
+        </w:tc>
+        <w:tc>
+          <w:tcPr>
+            <w:tcW w:w="0" w:type="auto"/>
+          </w:tcPr>
+          <w:p>
+            <w:pPr>
+              <w:jc w:val="both"/>
+              <w:rPr>
+                <w:rFonts w:ascii="Times New Roman" w:hAnsi="Times New Roman" w:cs="Times New Roman"/>
+                <w:sz w:val="19"/>
+                <w:szCs w:val="19"/>
+              </w:rPr>
+            </w:pPr>
+            <w:r>
+              <w:rPr>
+                <w:rFonts w:ascii="Times New Roman" w:hAnsi="Times New Roman" w:cs="Times New Roman"/>
+                <w:sz w:val="19"/>
+                <w:szCs w:val="19"/>
+              </w:rPr>
+              <w:t>Validasi menggunakan k-Fold Cross Validation. Accuracy Naïve Bayes 66,45%: 135 true positif, 95 true negatif dan SVM 72,57%: 106 true positif, 145 true negatif. SVM unggul</w:t>
+            </w:r>
+          </w:p>
+        </w:tc>
+      </w:tr>
+      <w:tr>
+        <w:trPr>
+          <w:jc w:val="center"/>
+        </w:trPr>
+        <w:tc>
+          <w:tcPr>
+            <w:tcW w:w="0" w:type="auto"/>
+          </w:tcPr>
+          <w:p>
+            <w:pPr>
+              <w:jc w:val="both"/>
+              <w:rPr>
+                <w:rFonts w:ascii="Times New Roman" w:hAnsi="Times New Roman" w:cs="Times New Roman"/>
+                <w:sz w:val="19"/>
+                <w:szCs w:val="19"/>
+              </w:rPr>
+            </w:pPr>
+            <w:r>
+              <w:rPr>
+                <w:rFonts w:ascii="Times New Roman" w:hAnsi="Times New Roman" w:cs="Times New Roman"/>
+                <w:sz w:val="19"/>
+                <w:szCs w:val="19"/>
+              </w:rPr>
+              <w:t>Analisis Sentimen di Instagram Terhadap Menteri Keuangan Purbaya Yudhi Sadewa Menggunakan Metode Logistic Regression</w:t>
+            </w:r>
+          </w:p>
+        </w:tc>
+        <w:sdt>
+          <w:sdtPr>
+            <w:rPr>
+              <w:rFonts w:ascii="Times New Roman" w:hAnsi="Times New Roman" w:cs="Times New Roman"/>
+              <w:color w:val="000000"/>
+              <w:sz w:val="19"/>
+              <w:szCs w:val="19"/>
+            </w:rPr>
+            <w:tag w:val="MENDELEY_CITATION_v3_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"/>
+            <w:id w:val="1618332804"/>
+            <w:placeholder>
+              <w:docPart w:val="D171394EBDCE48478B12078C681E61EB"/>
+            </w:placeholder>
+          </w:sdtPr>
+          <w:sdtContent>
+            <w:tc>
+              <w:tcPr>
+                <w:tcW w:w="0" w:type="auto"/>
+              </w:tcPr>
+              <w:p>
+                <w:pPr>
+                  <w:rPr>
+                    <w:rFonts w:ascii="Times New Roman" w:hAnsi="Times New Roman" w:cs="Times New Roman"/>
+                    <w:sz w:val="19"/>
+                    <w:szCs w:val="19"/>
+                  </w:rPr>
+                </w:pPr>
+                <w:r>
+                  <w:rPr>
+                    <w:rFonts w:ascii="Times New Roman" w:hAnsi="Times New Roman" w:cs="Times New Roman"/>
+                    <w:color w:val="000000"/>
+                    <w:sz w:val="19"/>
+                    <w:szCs w:val="19"/>
+                  </w:rPr>
+                  <w:t>(Al Khaidar, 2025)</w:t>
+                </w:r>
+              </w:p>
+            </w:tc>
+          </w:sdtContent>
+        </w:sdt>
+        <w:tc>
+          <w:tcPr>
+            <w:tcW w:w="0" w:type="auto"/>
+          </w:tcPr>
+          <w:p>
+            <w:pPr>
+              <w:rPr>
+                <w:rFonts w:ascii="Times New Roman" w:hAnsi="Times New Roman" w:cs="Times New Roman"/>
+                <w:sz w:val="19"/>
+                <w:szCs w:val="19"/>
+              </w:rPr>
+            </w:pPr>
+            <w:r>
+              <w:rPr>
+                <w:rFonts w:ascii="Times New Roman" w:hAnsi="Times New Roman" w:cs="Times New Roman"/>
+                <w:sz w:val="19"/>
+                <w:szCs w:val="19"/>
+              </w:rPr>
+              <w:t>Logistic Regression</w:t>
+            </w:r>
+          </w:p>
+        </w:tc>
+        <w:tc>
+          <w:tcPr>
+            <w:tcW w:w="0" w:type="auto"/>
+          </w:tcPr>
+          <w:p>
+            <w:pPr>
+              <w:jc w:val="both"/>
+              <w:rPr>
+                <w:rFonts w:ascii="Times New Roman" w:hAnsi="Times New Roman" w:cs="Times New Roman"/>
+                <w:sz w:val="19"/>
+                <w:szCs w:val="19"/>
+              </w:rPr>
+            </w:pPr>
+            <w:r>
+              <w:rPr>
+                <w:rFonts w:ascii="Times New Roman" w:hAnsi="Times New Roman" w:cs="Times New Roman"/>
+                <w:sz w:val="19"/>
+                <w:szCs w:val="19"/>
+              </w:rPr>
+              <w:t>Komentar warganet terhadap menteri keuangan RI (Purbaya) yang menggantikan Sri Mulyani Indrawati</w:t>
+            </w:r>
+          </w:p>
+        </w:tc>
+        <w:tc>
+          <w:tcPr>
+            <w:tcW w:w="0" w:type="auto"/>
+          </w:tcPr>
+          <w:p>
+            <w:pPr>
+              <w:jc w:val="both"/>
+              <w:rPr>
+                <w:rFonts w:ascii="Times New Roman" w:hAnsi="Times New Roman" w:cs="Times New Roman"/>
+                <w:sz w:val="19"/>
+                <w:szCs w:val="19"/>
+              </w:rPr>
+            </w:pPr>
+            <w:r>
+              <w:rPr>
+                <w:rFonts w:ascii="Times New Roman" w:hAnsi="Times New Roman" w:cs="Times New Roman"/>
+                <w:sz w:val="19"/>
+                <w:szCs w:val="19"/>
+              </w:rPr>
+              <w:t>1277 data diambil dengan cara crawling dari Instagram menggunakan kata kunci #PurbayaYudhiSadewa &amp; #Menteri Keuangan</w:t>
+            </w:r>
+          </w:p>
+        </w:tc>
+        <w:tc>
+          <w:tcPr>
+            <w:tcW w:w="0" w:type="auto"/>
+          </w:tcPr>
+          <w:p>
+            <w:pPr>
+              <w:jc w:val="both"/>
+              <w:rPr>
+                <w:rFonts w:ascii="Times New Roman" w:hAnsi="Times New Roman" w:cs="Times New Roman"/>
+                <w:sz w:val="19"/>
+                <w:szCs w:val="19"/>
+              </w:rPr>
+            </w:pPr>
+            <w:r>
+              <w:rPr>
+                <w:rFonts w:ascii="Times New Roman" w:hAnsi="Times New Roman" w:cs="Times New Roman"/>
+                <w:sz w:val="19"/>
+                <w:szCs w:val="19"/>
+              </w:rPr>
+              <w:t xml:space="preserve">Akurasi sebesar 91.4% dengan nilai f1-score makro 0.92. Kelas positif dengan precision 0.89, recall 0.85, dan f1-score 0.87. Kelas negatif </w:t>
+            </w:r>
+            <w:r>
+              <w:rPr>
+                <w:rFonts w:ascii="Times New Roman" w:hAnsi="Times New Roman" w:cs="Times New Roman"/>
+                <w:sz w:val="19"/>
+                <w:szCs w:val="19"/>
+              </w:rPr>
+              <w:t>precision 0,88, recall 0,91, dan f1-score</w:t>
+            </w:r>
+            <w:r>
+              <w:rPr>
+                <w:rFonts w:ascii="Times New Roman" w:hAnsi="Times New Roman" w:cs="Times New Roman"/>
+                <w:sz w:val="19"/>
+                <w:szCs w:val="19"/>
+              </w:rPr>
+              <w:t xml:space="preserve"> </w:t>
+            </w:r>
+            <w:r>
+              <w:rPr>
+                <w:rFonts w:ascii="Times New Roman" w:hAnsi="Times New Roman" w:cs="Times New Roman"/>
+                <w:sz w:val="19"/>
+                <w:szCs w:val="19"/>
+              </w:rPr>
+              <w:t>0,90</w:t>
+            </w:r>
+            <w:r>
+              <w:rPr>
+                <w:rFonts w:ascii="Times New Roman" w:hAnsi="Times New Roman" w:cs="Times New Roman"/>
+                <w:sz w:val="19"/>
+                <w:szCs w:val="19"/>
+              </w:rPr>
+              <w:t xml:space="preserve">. Kelas netral semuanya 1,00. </w:t>
+            </w:r>
+            <w:r>
+              <w:rPr>
+                <w:rFonts w:ascii="Times New Roman" w:hAnsi="Times New Roman" w:cs="Times New Roman"/>
+                <w:sz w:val="19"/>
+                <w:szCs w:val="19"/>
+              </w:rPr>
+              <w:t>Distribusi sentimen</w:t>
+            </w:r>
+            <w:r>
+              <w:rPr>
+                <w:rFonts w:ascii="Times New Roman" w:hAnsi="Times New Roman" w:cs="Times New Roman"/>
+                <w:sz w:val="19"/>
+                <w:szCs w:val="19"/>
+              </w:rPr>
+              <w:t xml:space="preserve"> </w:t>
+            </w:r>
+            <w:r>
+              <w:rPr>
+                <w:rFonts w:ascii="Times New Roman" w:hAnsi="Times New Roman" w:cs="Times New Roman"/>
+                <w:sz w:val="19"/>
+                <w:szCs w:val="19"/>
+              </w:rPr>
+              <w:t>netral (42,2%),</w:t>
+            </w:r>
+            <w:r>
+              <w:rPr>
+                <w:rFonts w:ascii="Times New Roman" w:hAnsi="Times New Roman" w:cs="Times New Roman"/>
+                <w:sz w:val="19"/>
+                <w:szCs w:val="19"/>
+              </w:rPr>
+              <w:t xml:space="preserve"> </w:t>
+            </w:r>
+            <w:r>
+              <w:rPr>
+                <w:rFonts w:ascii="Times New Roman" w:hAnsi="Times New Roman" w:cs="Times New Roman"/>
+                <w:sz w:val="19"/>
+                <w:szCs w:val="19"/>
+              </w:rPr>
+              <w:t>negatif</w:t>
+            </w:r>
+            <w:r>
+              <w:rPr>
+                <w:rFonts w:ascii="Times New Roman" w:hAnsi="Times New Roman" w:cs="Times New Roman"/>
+                <w:sz w:val="19"/>
+                <w:szCs w:val="19"/>
+              </w:rPr>
+              <w:t xml:space="preserve"> </w:t>
+            </w:r>
+            <w:r>
+              <w:rPr>
+                <w:rFonts w:ascii="Times New Roman" w:hAnsi="Times New Roman" w:cs="Times New Roman"/>
+                <w:sz w:val="19"/>
+                <w:szCs w:val="19"/>
+              </w:rPr>
+              <w:t>(33,2%) dan positif (24,6%)</w:t>
+            </w:r>
+            <w:r>
+              <w:rPr>
+                <w:rFonts w:ascii="Times New Roman" w:hAnsi="Times New Roman" w:cs="Times New Roman"/>
+                <w:sz w:val="19"/>
+                <w:szCs w:val="19"/>
+              </w:rPr>
+              <w:t>.</w:t>
+            </w:r>
+          </w:p>
+        </w:tc>
+      </w:tr>
+      <w:tr>
+        <w:trPr>
+          <w:jc w:val="center"/>
+        </w:trPr>
+        <w:tc>
+          <w:tcPr>
+            <w:tcW w:w="0" w:type="auto"/>
+          </w:tcPr>
+          <w:p>
+            <w:pPr>
+              <w:jc w:val="both"/>
+              <w:rPr>
+                <w:rFonts w:ascii="Times New Roman" w:hAnsi="Times New Roman" w:cs="Times New Roman"/>
+                <w:sz w:val="19"/>
+                <w:szCs w:val="19"/>
+              </w:rPr>
+            </w:pPr>
+            <w:r>
+              <w:rPr>
+                <w:rFonts w:ascii="Times New Roman" w:hAnsi="Times New Roman" w:cs="Times New Roman"/>
+                <w:sz w:val="19"/>
+                <w:szCs w:val="19"/>
+              </w:rPr>
+              <w:t>Implementasi Svm</w:t>
+            </w:r>
+            <w:r>
+              <w:rPr>
+                <w:rFonts w:ascii="Times New Roman" w:hAnsi="Times New Roman" w:cs="Times New Roman"/>
+                <w:sz w:val="19"/>
+                <w:szCs w:val="19"/>
+              </w:rPr>
+              <w:t xml:space="preserve"> d</w:t>
+            </w:r>
+            <w:r>
+              <w:rPr>
+                <w:rFonts w:ascii="Times New Roman" w:hAnsi="Times New Roman" w:cs="Times New Roman"/>
+                <w:sz w:val="19"/>
+                <w:szCs w:val="19"/>
+              </w:rPr>
+              <w:t xml:space="preserve">an Smote </w:t>
+            </w:r>
+            <w:r>
+              <w:rPr>
+                <w:rFonts w:ascii="Times New Roman" w:hAnsi="Times New Roman" w:cs="Times New Roman"/>
+                <w:sz w:val="19"/>
+                <w:szCs w:val="19"/>
+              </w:rPr>
+              <w:t>p</w:t>
+            </w:r>
+            <w:r>
+              <w:rPr>
+                <w:rFonts w:ascii="Times New Roman" w:hAnsi="Times New Roman" w:cs="Times New Roman"/>
+                <w:sz w:val="19"/>
+                <w:szCs w:val="19"/>
+              </w:rPr>
+              <w:t>ada</w:t>
+            </w:r>
+            <w:r>
+              <w:rPr>
+                <w:rFonts w:ascii="Times New Roman" w:hAnsi="Times New Roman" w:cs="Times New Roman"/>
+                <w:sz w:val="19"/>
+                <w:szCs w:val="19"/>
+              </w:rPr>
+              <w:t xml:space="preserve"> </w:t>
+            </w:r>
+            <w:r>
+              <w:rPr>
+                <w:rFonts w:ascii="Times New Roman" w:hAnsi="Times New Roman" w:cs="Times New Roman"/>
+                <w:sz w:val="19"/>
+                <w:szCs w:val="19"/>
+              </w:rPr>
+              <w:t>Analisis Sentimen</w:t>
+            </w:r>
+            <w:r>
+              <w:rPr>
+                <w:rFonts w:ascii="Times New Roman" w:hAnsi="Times New Roman" w:cs="Times New Roman"/>
+                <w:sz w:val="19"/>
+                <w:szCs w:val="19"/>
+              </w:rPr>
+              <w:t xml:space="preserve"> </w:t>
+            </w:r>
+            <w:r>
+              <w:rPr>
+                <w:rFonts w:ascii="Times New Roman" w:hAnsi="Times New Roman" w:cs="Times New Roman"/>
+                <w:sz w:val="19"/>
+                <w:szCs w:val="19"/>
+              </w:rPr>
+              <w:t>Media Sosial X</w:t>
+            </w:r>
+            <w:r>
+              <w:rPr>
+                <w:rFonts w:ascii="Times New Roman" w:hAnsi="Times New Roman" w:cs="Times New Roman"/>
+                <w:sz w:val="19"/>
+                <w:szCs w:val="19"/>
+              </w:rPr>
+              <w:t xml:space="preserve"> t</w:t>
+            </w:r>
+            <w:r>
+              <w:rPr>
+                <w:rFonts w:ascii="Times New Roman" w:hAnsi="Times New Roman" w:cs="Times New Roman"/>
+                <w:sz w:val="19"/>
+                <w:szCs w:val="19"/>
+              </w:rPr>
+              <w:t>erhadap</w:t>
+            </w:r>
+            <w:r>
+              <w:rPr>
+                <w:rFonts w:ascii="Times New Roman" w:hAnsi="Times New Roman" w:cs="Times New Roman"/>
+                <w:sz w:val="19"/>
+                <w:szCs w:val="19"/>
+              </w:rPr>
+              <w:t xml:space="preserve"> </w:t>
+            </w:r>
+            <w:r>
+              <w:rPr>
+                <w:rFonts w:ascii="Times New Roman" w:hAnsi="Times New Roman" w:cs="Times New Roman"/>
+                <w:sz w:val="19"/>
+                <w:szCs w:val="19"/>
+              </w:rPr>
+              <w:t>Pelantikan Agus</w:t>
+            </w:r>
+            <w:r>
+              <w:rPr>
+                <w:rFonts w:ascii="Times New Roman" w:hAnsi="Times New Roman" w:cs="Times New Roman"/>
+                <w:sz w:val="19"/>
+                <w:szCs w:val="19"/>
+              </w:rPr>
+              <w:t xml:space="preserve"> </w:t>
+            </w:r>
+            <w:r>
+              <w:rPr>
+                <w:rFonts w:ascii="Times New Roman" w:hAnsi="Times New Roman" w:cs="Times New Roman"/>
+                <w:sz w:val="19"/>
+                <w:szCs w:val="19"/>
+              </w:rPr>
+              <w:t>Harimurti</w:t>
+            </w:r>
+            <w:r>
+              <w:rPr>
+                <w:rFonts w:ascii="Times New Roman" w:hAnsi="Times New Roman" w:cs="Times New Roman"/>
+                <w:sz w:val="19"/>
+                <w:szCs w:val="19"/>
+              </w:rPr>
+              <w:t xml:space="preserve"> </w:t>
+            </w:r>
+            <w:r>
+              <w:rPr>
+                <w:rFonts w:ascii="Times New Roman" w:hAnsi="Times New Roman" w:cs="Times New Roman"/>
+                <w:sz w:val="19"/>
+                <w:szCs w:val="19"/>
+              </w:rPr>
+              <w:t>Yudhoyono</w:t>
+            </w:r>
+          </w:p>
+        </w:tc>
+        <w:sdt>
+          <w:sdtPr>
+            <w:rPr>
+              <w:rFonts w:ascii="Times New Roman" w:hAnsi="Times New Roman" w:cs="Times New Roman"/>
+              <w:color w:val="000000"/>
+              <w:sz w:val="19"/>
+              <w:szCs w:val="19"/>
+            </w:rPr>
+            <w:tag w:val="MENDELEY_CITATION_v3_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"/>
+            <w:id w:val="1611554977"/>
+            <w:placeholder>
+              <w:docPart w:val="D171394EBDCE48478B12078C681E61EB"/>
+            </w:placeholder>
+          </w:sdtPr>
+          <w:sdtContent>
+            <w:tc>
+              <w:tcPr>
+                <w:tcW w:w="0" w:type="auto"/>
+              </w:tcPr>
+              <w:p>
+                <w:pPr>
+                  <w:rPr>
+                    <w:rFonts w:ascii="Times New Roman" w:hAnsi="Times New Roman" w:cs="Times New Roman"/>
+                    <w:sz w:val="19"/>
+                    <w:szCs w:val="19"/>
+                  </w:rPr>
+                </w:pPr>
+                <w:r>
+                  <w:rPr>
+                    <w:rFonts w:ascii="Times New Roman" w:hAnsi="Times New Roman" w:cs="Times New Roman"/>
+                    <w:color w:val="000000"/>
+                    <w:sz w:val="19"/>
+                    <w:szCs w:val="19"/>
+                  </w:rPr>
+                  <w:t>(Fajriyah et al., 2025)</w:t>
+                </w:r>
+              </w:p>
+            </w:tc>
+          </w:sdtContent>
+        </w:sdt>
+        <w:tc>
+          <w:tcPr>
+            <w:tcW w:w="0" w:type="auto"/>
+          </w:tcPr>
+          <w:p>
+            <w:pPr>
+              <w:rPr>
+                <w:rFonts w:ascii="Times New Roman" w:hAnsi="Times New Roman" w:cs="Times New Roman"/>
+                <w:sz w:val="19"/>
+                <w:szCs w:val="19"/>
+              </w:rPr>
+            </w:pPr>
+            <w:r>
+              <w:rPr>
+                <w:rFonts w:ascii="Times New Roman" w:hAnsi="Times New Roman" w:cs="Times New Roman"/>
+                <w:sz w:val="19"/>
+                <w:szCs w:val="19"/>
+              </w:rPr>
+              <w:t>SVM + SMOTE</w:t>
+            </w:r>
+          </w:p>
+        </w:tc>
+        <w:tc>
+          <w:tcPr>
+            <w:tcW w:w="0" w:type="auto"/>
+          </w:tcPr>
+          <w:p>
+            <w:pPr>
+              <w:jc w:val="both"/>
+              <w:rPr>
+                <w:rFonts w:ascii="Times New Roman" w:hAnsi="Times New Roman" w:cs="Times New Roman"/>
+                <w:sz w:val="19"/>
+                <w:szCs w:val="19"/>
+              </w:rPr>
+            </w:pPr>
+            <w:r>
+              <w:rPr>
+                <w:rFonts w:ascii="Times New Roman" w:hAnsi="Times New Roman" w:cs="Times New Roman"/>
+                <w:sz w:val="19"/>
+                <w:szCs w:val="19"/>
+              </w:rPr>
+              <w:t xml:space="preserve">Sentimen </w:t>
+            </w:r>
+            <w:proofErr w:type="gramStart"/>
+            <w:r>
+              <w:rPr>
+                <w:rFonts w:ascii="Times New Roman" w:hAnsi="Times New Roman" w:cs="Times New Roman"/>
+                <w:sz w:val="19"/>
+                <w:szCs w:val="19"/>
+              </w:rPr>
+              <w:t>publik  terhadap</w:t>
+            </w:r>
+            <w:proofErr w:type="gramEnd"/>
+            <w:r>
+              <w:rPr>
+                <w:rFonts w:ascii="Times New Roman" w:hAnsi="Times New Roman" w:cs="Times New Roman"/>
+                <w:sz w:val="19"/>
+                <w:szCs w:val="19"/>
+              </w:rPr>
+              <w:t xml:space="preserve"> pelantikan menteri ATR/BPN</w:t>
+            </w:r>
+          </w:p>
+        </w:tc>
+        <w:tc>
+          <w:tcPr>
+            <w:tcW w:w="0" w:type="auto"/>
+          </w:tcPr>
+          <w:p>
+            <w:pPr>
+              <w:jc w:val="both"/>
+              <w:rPr>
+                <w:rFonts w:ascii="Times New Roman" w:hAnsi="Times New Roman" w:cs="Times New Roman"/>
+                <w:sz w:val="19"/>
+                <w:szCs w:val="19"/>
+              </w:rPr>
+            </w:pPr>
+            <w:r>
+              <w:rPr>
+                <w:rFonts w:ascii="Times New Roman" w:hAnsi="Times New Roman" w:cs="Times New Roman"/>
+                <w:sz w:val="19"/>
+                <w:szCs w:val="19"/>
+              </w:rPr>
+              <w:t>951 data dikumpulkan dari X dengan kata kunci “ahy menteri” dan rentang waktu 21 Februari 2024 sampai 05 Juli 2024.</w:t>
+            </w:r>
+          </w:p>
+        </w:tc>
+        <w:tc>
+          <w:tcPr>
+            <w:tcW w:w="0" w:type="auto"/>
+          </w:tcPr>
+          <w:p>
+            <w:pPr>
+              <w:jc w:val="both"/>
+              <w:rPr>
+                <w:rFonts w:ascii="Times New Roman" w:hAnsi="Times New Roman" w:cs="Times New Roman"/>
+                <w:sz w:val="19"/>
+                <w:szCs w:val="19"/>
+              </w:rPr>
+            </w:pPr>
+            <w:r>
+              <w:rPr>
+                <w:rFonts w:ascii="Times New Roman" w:hAnsi="Times New Roman" w:cs="Times New Roman"/>
+                <w:sz w:val="19"/>
+                <w:szCs w:val="19"/>
+              </w:rPr>
+              <w:t>Performa model SVM meningkat secara signifikan setelah SMOTE diterapkan. Didapatkan akurasi (0,93), presisi dan recall masing masing (0,93), AUC score (0,98).</w:t>
+            </w:r>
+          </w:p>
+        </w:tc>
+      </w:tr>
+      <w:tr>
+        <w:trPr>
+          <w:jc w:val="center"/>
+        </w:trPr>
+        <w:tc>
+          <w:tcPr>
+            <w:tcW w:w="0" w:type="auto"/>
+          </w:tcPr>
+          <w:p>
+            <w:pPr>
+              <w:jc w:val="both"/>
+              <w:rPr>
+                <w:rFonts w:ascii="Times New Roman" w:hAnsi="Times New Roman" w:cs="Times New Roman"/>
+                <w:sz w:val="19"/>
+                <w:szCs w:val="19"/>
+              </w:rPr>
+            </w:pPr>
+            <w:r>
+              <w:rPr>
+                <w:rFonts w:ascii="Times New Roman" w:hAnsi="Times New Roman" w:cs="Times New Roman"/>
+                <w:sz w:val="19"/>
+                <w:szCs w:val="19"/>
+              </w:rPr>
+              <w:lastRenderedPageBreak/>
+              <w:t>Analisis Sentimen Kinerja</w:t>
+            </w:r>
+            <w:r>
+              <w:rPr>
+                <w:rFonts w:ascii="Times New Roman" w:hAnsi="Times New Roman" w:cs="Times New Roman"/>
+                <w:sz w:val="19"/>
+                <w:szCs w:val="19"/>
+              </w:rPr>
+              <w:t xml:space="preserve"> </w:t>
+            </w:r>
+            <w:r>
+              <w:rPr>
+                <w:rFonts w:ascii="Times New Roman" w:hAnsi="Times New Roman" w:cs="Times New Roman"/>
+                <w:sz w:val="19"/>
+                <w:szCs w:val="19"/>
+              </w:rPr>
+              <w:t>Pemerintahan</w:t>
+            </w:r>
+            <w:r>
+              <w:rPr>
+                <w:rFonts w:ascii="Times New Roman" w:hAnsi="Times New Roman" w:cs="Times New Roman"/>
+                <w:sz w:val="19"/>
+                <w:szCs w:val="19"/>
+              </w:rPr>
+              <w:t xml:space="preserve"> </w:t>
+            </w:r>
+            <w:r>
+              <w:rPr>
+                <w:rFonts w:ascii="Times New Roman" w:hAnsi="Times New Roman" w:cs="Times New Roman"/>
+                <w:sz w:val="19"/>
+                <w:szCs w:val="19"/>
+              </w:rPr>
+              <w:t>Menggunakan Algoritma</w:t>
+            </w:r>
+            <w:r>
+              <w:rPr>
+                <w:rFonts w:ascii="Times New Roman" w:hAnsi="Times New Roman" w:cs="Times New Roman"/>
+                <w:sz w:val="19"/>
+                <w:szCs w:val="19"/>
+              </w:rPr>
+              <w:t xml:space="preserve"> </w:t>
+            </w:r>
+            <w:r>
+              <w:rPr>
+                <w:rFonts w:ascii="Times New Roman" w:hAnsi="Times New Roman" w:cs="Times New Roman"/>
+                <w:sz w:val="19"/>
+                <w:szCs w:val="19"/>
+              </w:rPr>
+              <w:t>NBC, KNN, dan SVM</w:t>
+            </w:r>
+          </w:p>
+        </w:tc>
+        <w:tc>
+          <w:tcPr>
+            <w:tcW w:w="0" w:type="auto"/>
+          </w:tcPr>
+          <w:p>
+            <w:pPr>
+              <w:rPr>
+                <w:rFonts w:ascii="Times New Roman" w:hAnsi="Times New Roman" w:cs="Times New Roman"/>
+                <w:color w:val="000000"/>
+                <w:sz w:val="19"/>
+                <w:szCs w:val="19"/>
+              </w:rPr>
+            </w:pPr>
+            <w:r>
+              <w:rPr>
+                <w:rFonts w:ascii="Times New Roman" w:hAnsi="Times New Roman" w:cs="Times New Roman"/>
+                <w:color w:val="000000"/>
+                <w:sz w:val="19"/>
+                <w:szCs w:val="19"/>
+              </w:rPr>
+              <w:t>(hizkia et al, 2022)</w:t>
+            </w:r>
+          </w:p>
+        </w:tc>
+        <w:tc>
+          <w:tcPr>
+            <w:tcW w:w="0" w:type="auto"/>
+          </w:tcPr>
+          <w:p>
+            <w:pPr>
+              <w:rPr>
+                <w:rFonts w:ascii="Times New Roman" w:hAnsi="Times New Roman" w:cs="Times New Roman"/>
+                <w:sz w:val="19"/>
+                <w:szCs w:val="19"/>
+              </w:rPr>
+            </w:pPr>
+            <w:r>
+              <w:rPr>
+                <w:rFonts w:ascii="Times New Roman" w:hAnsi="Times New Roman" w:cs="Times New Roman"/>
+                <w:sz w:val="19"/>
+                <w:szCs w:val="19"/>
+              </w:rPr>
+              <w:t>NBC, KNN, SVM</w:t>
+            </w:r>
+          </w:p>
+        </w:tc>
+        <w:tc>
+          <w:tcPr>
+            <w:tcW w:w="0" w:type="auto"/>
+          </w:tcPr>
+          <w:p>
+            <w:pPr>
+              <w:jc w:val="both"/>
+              <w:rPr>
+                <w:rFonts w:ascii="Times New Roman" w:hAnsi="Times New Roman" w:cs="Times New Roman"/>
+                <w:sz w:val="19"/>
+                <w:szCs w:val="19"/>
+              </w:rPr>
+            </w:pPr>
+            <w:r>
+              <w:rPr>
+                <w:rFonts w:ascii="Times New Roman" w:hAnsi="Times New Roman" w:cs="Times New Roman"/>
+                <w:sz w:val="19"/>
+                <w:szCs w:val="19"/>
+              </w:rPr>
+              <w:t>Sentimen masyarakat Indonesia mengenai kinerja pemerintahan</w:t>
+            </w:r>
+          </w:p>
+        </w:tc>
+        <w:tc>
+          <w:tcPr>
+            <w:tcW w:w="0" w:type="auto"/>
+          </w:tcPr>
+          <w:p>
+            <w:pPr>
+              <w:jc w:val="both"/>
+              <w:rPr>
+                <w:rFonts w:ascii="Times New Roman" w:hAnsi="Times New Roman" w:cs="Times New Roman"/>
+                <w:sz w:val="19"/>
+                <w:szCs w:val="19"/>
+              </w:rPr>
+            </w:pPr>
+            <w:r>
+              <w:rPr>
+                <w:rFonts w:ascii="Times New Roman" w:hAnsi="Times New Roman" w:cs="Times New Roman"/>
+                <w:sz w:val="19"/>
+                <w:szCs w:val="19"/>
+              </w:rPr>
+              <w:t>Data diambil dari Twitter dengan rentang waktu 13 Februari 2022 sampai 14 Maret 2022 dan menggunakan kata kunci “pemerintah jokowi”, “kinerja jokowi”, “menreri jokowi”. Data awal berjumlah 20328, setelah preprocessing menjadi 15306.</w:t>
+            </w:r>
+          </w:p>
+        </w:tc>
+        <w:tc>
+          <w:tcPr>
+            <w:tcW w:w="0" w:type="auto"/>
+          </w:tcPr>
+          <w:p>
+            <w:pPr>
+              <w:jc w:val="both"/>
+              <w:rPr>
+                <w:rFonts w:ascii="Times New Roman" w:hAnsi="Times New Roman" w:cs="Times New Roman"/>
+                <w:sz w:val="19"/>
+                <w:szCs w:val="19"/>
+              </w:rPr>
+            </w:pPr>
+            <w:r>
+              <w:rPr>
+                <w:rFonts w:ascii="Times New Roman" w:hAnsi="Times New Roman" w:cs="Times New Roman"/>
+                <w:sz w:val="19"/>
+                <w:szCs w:val="19"/>
+              </w:rPr>
+              <w:t>Algoritma SVM dengan kernel linier mampu menghasilkan prediksi lebih baik dibandingkan NBC dan KNN, dengan: akurasi (85,47%), presisi (89,34%), recall (90,34), f1-score (89,83). Confussion matrix: true positif (1131), true negatif (375).</w:t>
+            </w:r>
+          </w:p>
+        </w:tc>
+      </w:tr>
+      <w:tr>
+        <w:trPr>
+          <w:jc w:val="center"/>
+        </w:trPr>
+        <w:tc>
+          <w:tcPr>
+            <w:tcW w:w="0" w:type="auto"/>
+          </w:tcPr>
+          <w:p>
+            <w:pPr>
+              <w:jc w:val="both"/>
+              <w:rPr>
+                <w:rFonts w:ascii="Times New Roman" w:hAnsi="Times New Roman" w:cs="Times New Roman"/>
+                <w:sz w:val="19"/>
+                <w:szCs w:val="19"/>
+              </w:rPr>
+            </w:pPr>
+            <w:r>
+              <w:rPr>
+                <w:rFonts w:ascii="Times New Roman" w:hAnsi="Times New Roman" w:cs="Times New Roman"/>
+                <w:sz w:val="19"/>
+                <w:szCs w:val="19"/>
+              </w:rPr>
+              <w:t>Analisis Setimen terhadap Pemerintahan Prabowo-Gibran Menggunakan IndoBERT dan LDA</w:t>
+            </w:r>
+          </w:p>
+        </w:tc>
+        <w:sdt>
+          <w:sdtPr>
+            <w:rPr>
+              <w:rFonts w:ascii="Times New Roman" w:hAnsi="Times New Roman" w:cs="Times New Roman"/>
+              <w:color w:val="000000"/>
+              <w:sz w:val="19"/>
+              <w:szCs w:val="19"/>
+            </w:rPr>
+            <w:tag w:val="MENDELEY_CITATION_v3_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"/>
+            <w:id w:val="1887377164"/>
+            <w:placeholder>
+              <w:docPart w:val="D171394EBDCE48478B12078C681E61EB"/>
+            </w:placeholder>
+          </w:sdtPr>
+          <w:sdtContent>
+            <w:tc>
+              <w:tcPr>
+                <w:tcW w:w="0" w:type="auto"/>
+              </w:tcPr>
+              <w:p>
+                <w:pPr>
+                  <w:rPr>
+                    <w:rFonts w:ascii="Times New Roman" w:hAnsi="Times New Roman" w:cs="Times New Roman"/>
+                    <w:color w:val="000000"/>
+                    <w:sz w:val="19"/>
+                    <w:szCs w:val="19"/>
+                  </w:rPr>
+                </w:pPr>
+                <w:r>
+                  <w:rPr>
+                    <w:rFonts w:ascii="Times New Roman" w:hAnsi="Times New Roman" w:cs="Times New Roman"/>
+                    <w:color w:val="000000"/>
+                    <w:sz w:val="19"/>
+                    <w:szCs w:val="19"/>
+                  </w:rPr>
+                  <w:t>(Ishak et al., 2025)</w:t>
+                </w:r>
+              </w:p>
+            </w:tc>
+          </w:sdtContent>
+        </w:sdt>
+        <w:tc>
+          <w:tcPr>
+            <w:tcW w:w="0" w:type="auto"/>
+          </w:tcPr>
+          <w:p>
+            <w:pPr>
+              <w:rPr>
+                <w:rFonts w:ascii="Times New Roman" w:hAnsi="Times New Roman" w:cs="Times New Roman"/>
+                <w:sz w:val="19"/>
+                <w:szCs w:val="19"/>
+              </w:rPr>
+            </w:pPr>
+            <w:r>
+              <w:rPr>
+                <w:rFonts w:ascii="Times New Roman" w:hAnsi="Times New Roman" w:cs="Times New Roman"/>
+                <w:sz w:val="19"/>
+                <w:szCs w:val="19"/>
+              </w:rPr>
+              <w:t>IndoBERT (klasifikasi) + LDA (topic modelling)</w:t>
+            </w:r>
+          </w:p>
+        </w:tc>
+        <w:tc>
+          <w:tcPr>
+            <w:tcW w:w="0" w:type="auto"/>
+          </w:tcPr>
+          <w:p>
+            <w:pPr>
+              <w:jc w:val="both"/>
+              <w:rPr>
+                <w:rFonts w:ascii="Times New Roman" w:hAnsi="Times New Roman" w:cs="Times New Roman"/>
+                <w:sz w:val="19"/>
+                <w:szCs w:val="19"/>
+              </w:rPr>
+            </w:pPr>
+            <w:r>
+              <w:rPr>
+                <w:rFonts w:ascii="Times New Roman" w:hAnsi="Times New Roman" w:cs="Times New Roman"/>
+                <w:sz w:val="19"/>
+                <w:szCs w:val="19"/>
+              </w:rPr>
+              <w:t>Persepsi publik terhadap kepemimpinan Prabowo-Gibran</w:t>
+            </w:r>
+          </w:p>
+        </w:tc>
+        <w:tc>
+          <w:tcPr>
+            <w:tcW w:w="0" w:type="auto"/>
+          </w:tcPr>
+          <w:p>
+            <w:pPr>
+              <w:jc w:val="both"/>
+              <w:rPr>
+                <w:rFonts w:ascii="Times New Roman" w:hAnsi="Times New Roman" w:cs="Times New Roman"/>
+                <w:sz w:val="19"/>
+                <w:szCs w:val="19"/>
+              </w:rPr>
+            </w:pPr>
+            <w:r>
+              <w:rPr>
+                <w:rFonts w:ascii="Times New Roman" w:hAnsi="Times New Roman" w:cs="Times New Roman"/>
+                <w:sz w:val="19"/>
+                <w:szCs w:val="19"/>
+              </w:rPr>
+              <w:t>Data dikumpulkan melalui portal berita kredibel: Antara News, Detik, Tempo (total 300 artikel) dari Janurai – Oktober 2025 menggunakan kata kunci “Pemerintahan Prabowo-Gibran”.</w:t>
+            </w:r>
+          </w:p>
+        </w:tc>
+        <w:tc>
+          <w:tcPr>
+            <w:tcW w:w="0" w:type="auto"/>
+          </w:tcPr>
+          <w:p>
+            <w:pPr>
+              <w:jc w:val="both"/>
+              <w:rPr>
+                <w:rFonts w:ascii="Times New Roman" w:hAnsi="Times New Roman" w:cs="Times New Roman"/>
+                <w:sz w:val="19"/>
+                <w:szCs w:val="19"/>
+              </w:rPr>
+            </w:pPr>
+            <w:r>
+              <w:rPr>
+                <w:rFonts w:ascii="Times New Roman" w:hAnsi="Times New Roman" w:cs="Times New Roman"/>
+                <w:sz w:val="19"/>
+                <w:szCs w:val="19"/>
+              </w:rPr>
+              <w:t>Distribusi sentimen: negatif (156), positif (31), netral (8). Topic modelling: “Ekonomi &amp; Pemerintahan” (40 negatif, 16 positif, 4 netral), “Gizi &amp; Program Sosial (35 negatif, 7 positif, 2 netral), “Konflik Global &amp; Isu Internasional” (36 negatif, 1 positif, 0 netral), “Transportasi &amp; Mobilitas” (15 negatif, 6 positif, 1 netral).</w:t>
+            </w:r>
+          </w:p>
+        </w:tc>
+      </w:tr>
+      <w:tr>
+        <w:trPr>
+          <w:jc w:val="center"/>
+        </w:trPr>
+        <w:tc>
+          <w:tcPr>
+            <w:tcW w:w="0" w:type="auto"/>
+          </w:tcPr>
+          <w:p>
+            <w:pPr>
+              <w:jc w:val="both"/>
+              <w:rPr>
+                <w:rFonts w:ascii="Times New Roman" w:hAnsi="Times New Roman" w:cs="Times New Roman"/>
+                <w:sz w:val="19"/>
+                <w:szCs w:val="19"/>
+              </w:rPr>
+            </w:pPr>
+            <w:r>
+              <w:rPr>
+                <w:rFonts w:ascii="Times New Roman" w:hAnsi="Times New Roman" w:cs="Times New Roman"/>
+                <w:sz w:val="19"/>
+                <w:szCs w:val="19"/>
+              </w:rPr>
+              <w:t>Sentiment Analysis of Indonesian TikTok Review Using LSTM and IndoBERTweet Algorithm</w:t>
+            </w:r>
+          </w:p>
+        </w:tc>
+        <w:sdt>
+          <w:sdtPr>
+            <w:rPr>
+              <w:rFonts w:ascii="Times New Roman" w:hAnsi="Times New Roman" w:cs="Times New Roman"/>
+              <w:color w:val="000000"/>
+              <w:sz w:val="19"/>
+              <w:szCs w:val="19"/>
+            </w:rPr>
+            <w:tag w:val="MENDELEY_CITATION_v3_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"/>
+            <w:id w:val="704454292"/>
+            <w:placeholder>
+              <w:docPart w:val="D171394EBDCE48478B12078C681E61EB"/>
+            </w:placeholder>
+          </w:sdtPr>
+          <w:sdtContent>
+            <w:tc>
+              <w:tcPr>
+                <w:tcW w:w="0" w:type="auto"/>
+              </w:tcPr>
+              <w:p>
+                <w:pPr>
+                  <w:rPr>
+                    <w:rFonts w:ascii="Times New Roman" w:hAnsi="Times New Roman" w:cs="Times New Roman"/>
+                    <w:sz w:val="19"/>
+                    <w:szCs w:val="19"/>
+                  </w:rPr>
+                </w:pPr>
+                <w:r>
+                  <w:rPr>
+                    <w:rFonts w:ascii="Times New Roman" w:hAnsi="Times New Roman" w:cs="Times New Roman"/>
+                    <w:color w:val="000000"/>
+                    <w:sz w:val="19"/>
+                    <w:szCs w:val="19"/>
+                  </w:rPr>
+                  <w:t>(Setiawan et al., 2023)</w:t>
+                </w:r>
+              </w:p>
+            </w:tc>
+          </w:sdtContent>
+        </w:sdt>
+        <w:tc>
+          <w:tcPr>
+            <w:tcW w:w="0" w:type="auto"/>
+          </w:tcPr>
+          <w:p>
+            <w:pPr>
+              <w:rPr>
+                <w:rFonts w:ascii="Times New Roman" w:hAnsi="Times New Roman" w:cs="Times New Roman"/>
+                <w:sz w:val="19"/>
+                <w:szCs w:val="19"/>
+              </w:rPr>
+            </w:pPr>
+            <w:r>
+              <w:rPr>
+                <w:rFonts w:ascii="Times New Roman" w:hAnsi="Times New Roman" w:cs="Times New Roman"/>
+                <w:sz w:val="19"/>
+                <w:szCs w:val="19"/>
+              </w:rPr>
+              <w:t>LSTM &amp; IndoBERTweet</w:t>
+            </w:r>
+          </w:p>
+        </w:tc>
+        <w:tc>
+          <w:tcPr>
+            <w:tcW w:w="0" w:type="auto"/>
+          </w:tcPr>
+          <w:p>
+            <w:pPr>
+              <w:jc w:val="both"/>
+              <w:rPr>
+                <w:rFonts w:ascii="Times New Roman" w:hAnsi="Times New Roman" w:cs="Times New Roman"/>
+                <w:sz w:val="19"/>
+                <w:szCs w:val="19"/>
+              </w:rPr>
+            </w:pPr>
+            <w:r>
+              <w:rPr>
+                <w:rFonts w:ascii="Times New Roman" w:hAnsi="Times New Roman" w:cs="Times New Roman"/>
+                <w:sz w:val="19"/>
+                <w:szCs w:val="19"/>
+              </w:rPr>
+              <w:t>Komentar pengguna aplikasi TikTok di Google Play Store</w:t>
+            </w:r>
+          </w:p>
+        </w:tc>
+        <w:tc>
+          <w:tcPr>
+            <w:tcW w:w="0" w:type="auto"/>
+          </w:tcPr>
+          <w:p>
+            <w:pPr>
+              <w:jc w:val="both"/>
+              <w:rPr>
+                <w:rFonts w:ascii="Times New Roman" w:hAnsi="Times New Roman" w:cs="Times New Roman"/>
+                <w:sz w:val="19"/>
+                <w:szCs w:val="19"/>
+              </w:rPr>
+            </w:pPr>
+            <w:r>
+              <w:rPr>
+                <w:rFonts w:ascii="Times New Roman" w:hAnsi="Times New Roman" w:cs="Times New Roman"/>
+                <w:sz w:val="19"/>
+                <w:szCs w:val="19"/>
+              </w:rPr>
+              <w:t>Data dari Google Play Store review aplikasi TikTok. Hasil crawling 50000 data.</w:t>
+            </w:r>
+          </w:p>
+        </w:tc>
+        <w:tc>
+          <w:tcPr>
+            <w:tcW w:w="0" w:type="auto"/>
+          </w:tcPr>
+          <w:p>
+            <w:pPr>
+              <w:jc w:val="both"/>
+              <w:rPr>
+                <w:rFonts w:ascii="Times New Roman" w:hAnsi="Times New Roman" w:cs="Times New Roman"/>
+                <w:sz w:val="19"/>
+                <w:szCs w:val="19"/>
+              </w:rPr>
+            </w:pPr>
+            <w:r>
+              <w:rPr>
+                <w:rFonts w:ascii="Times New Roman" w:hAnsi="Times New Roman" w:cs="Times New Roman"/>
+                <w:sz w:val="19"/>
+                <w:szCs w:val="19"/>
+              </w:rPr>
+              <w:t>LSTM precison 77%, recall 78%, f1-score 77%, accuracy 78%. IndoBERTweet precision 82%, recall 80%, f1-score 80%, accuracy 80%. LSTM true positif 214, true negatif 105, true netral 31. IndoBERTweet true positif 212, true negatif 113, true netral 32.</w:t>
+            </w:r>
+          </w:p>
+        </w:tc>
+      </w:tr>
+      <w:tr>
+        <w:trPr>
+          <w:jc w:val="center"/>
+        </w:trPr>
+        <w:tc>
+          <w:tcPr>
+            <w:tcW w:w="0" w:type="auto"/>
+          </w:tcPr>
+          <w:p>
+            <w:pPr>
+              <w:jc w:val="both"/>
+              <w:rPr>
+                <w:rFonts w:ascii="Times New Roman" w:hAnsi="Times New Roman" w:cs="Times New Roman"/>
+                <w:sz w:val="19"/>
+                <w:szCs w:val="19"/>
+              </w:rPr>
+            </w:pPr>
+            <w:r>
+              <w:rPr>
+                <w:rFonts w:ascii="Times New Roman" w:hAnsi="Times New Roman" w:cs="Times New Roman"/>
+                <w:sz w:val="19"/>
+                <w:szCs w:val="19"/>
+              </w:rPr>
+              <w:t>Sentiment Analysis of TikTok User Comments on QRIS Adoption in Indonesia Using IndoBERT</w:t>
+            </w:r>
+          </w:p>
+        </w:tc>
+        <w:sdt>
+          <w:sdtPr>
+            <w:rPr>
+              <w:rFonts w:ascii="Times New Roman" w:hAnsi="Times New Roman" w:cs="Times New Roman"/>
+              <w:color w:val="000000"/>
+              <w:sz w:val="19"/>
+              <w:szCs w:val="19"/>
+            </w:rPr>
+            <w:tag w:val="MENDELEY_CITATION_v3_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"/>
+            <w:id w:val="595061633"/>
+            <w:placeholder>
+              <w:docPart w:val="D171394EBDCE48478B12078C681E61EB"/>
+            </w:placeholder>
+          </w:sdtPr>
+          <w:sdtContent>
+            <w:tc>
+              <w:tcPr>
+                <w:tcW w:w="0" w:type="auto"/>
+              </w:tcPr>
+              <w:p>
+                <w:pPr>
+                  <w:rPr>
+                    <w:rFonts w:ascii="Times New Roman" w:hAnsi="Times New Roman" w:cs="Times New Roman"/>
+                    <w:color w:val="000000"/>
+                    <w:sz w:val="19"/>
+                    <w:szCs w:val="19"/>
+                  </w:rPr>
+                </w:pPr>
+                <w:r>
+                  <w:rPr>
+                    <w:rFonts w:eastAsia="Times New Roman"/>
+                    <w:color w:val="000000"/>
+                    <w:sz w:val="19"/>
+                  </w:rPr>
+                  <w:t>(Supriyadi &amp; Makatita, 2025)</w:t>
+                </w:r>
+              </w:p>
+            </w:tc>
+          </w:sdtContent>
+        </w:sdt>
+        <w:tc>
+          <w:tcPr>
+            <w:tcW w:w="0" w:type="auto"/>
+          </w:tcPr>
+          <w:p>
+            <w:pPr>
+              <w:rPr>
+                <w:rFonts w:ascii="Times New Roman" w:hAnsi="Times New Roman" w:cs="Times New Roman"/>
+                <w:sz w:val="19"/>
+                <w:szCs w:val="19"/>
+              </w:rPr>
+            </w:pPr>
+            <w:r>
+              <w:rPr>
+                <w:rFonts w:ascii="Times New Roman" w:hAnsi="Times New Roman" w:cs="Times New Roman"/>
+                <w:sz w:val="19"/>
+                <w:szCs w:val="19"/>
+              </w:rPr>
+              <w:t>IndoBERT-based classifier</w:t>
+            </w:r>
+          </w:p>
+        </w:tc>
+        <w:tc>
+          <w:tcPr>
+            <w:tcW w:w="0" w:type="auto"/>
+          </w:tcPr>
+          <w:p>
+            <w:pPr>
+              <w:jc w:val="both"/>
+              <w:rPr>
+                <w:rFonts w:ascii="Times New Roman" w:hAnsi="Times New Roman" w:cs="Times New Roman"/>
+                <w:sz w:val="19"/>
+                <w:szCs w:val="19"/>
+              </w:rPr>
+            </w:pPr>
+            <w:r>
+              <w:rPr>
+                <w:rFonts w:ascii="Times New Roman" w:hAnsi="Times New Roman" w:cs="Times New Roman"/>
+                <w:sz w:val="19"/>
+                <w:szCs w:val="19"/>
+              </w:rPr>
+              <w:t>Tanggapan pengguna TikTok tentang implementasi QRIS</w:t>
+            </w:r>
+          </w:p>
+        </w:tc>
+        <w:tc>
+          <w:tcPr>
+            <w:tcW w:w="0" w:type="auto"/>
+          </w:tcPr>
+          <w:p>
+            <w:pPr>
+              <w:jc w:val="both"/>
+              <w:rPr>
+                <w:rFonts w:ascii="Times New Roman" w:hAnsi="Times New Roman" w:cs="Times New Roman"/>
+                <w:sz w:val="19"/>
+                <w:szCs w:val="19"/>
+              </w:rPr>
+            </w:pPr>
+            <w:r>
+              <w:rPr>
+                <w:rFonts w:ascii="Times New Roman" w:hAnsi="Times New Roman" w:cs="Times New Roman"/>
+                <w:sz w:val="19"/>
+                <w:szCs w:val="19"/>
+              </w:rPr>
+              <w:t>Lebih dari 2000 komentar TikTok diambil, kemudian dilakukan preprocessing. Data akhir sebanyak 1128.</w:t>
+            </w:r>
+          </w:p>
+        </w:tc>
+        <w:tc>
+          <w:tcPr>
+            <w:tcW w:w="0" w:type="auto"/>
+          </w:tcPr>
+          <w:p>
+            <w:pPr>
+              <w:jc w:val="both"/>
+              <w:rPr>
+                <w:rFonts w:ascii="Times New Roman" w:hAnsi="Times New Roman" w:cs="Times New Roman"/>
+                <w:sz w:val="19"/>
+                <w:szCs w:val="19"/>
+              </w:rPr>
+            </w:pPr>
+            <w:r>
+              <w:rPr>
+                <w:rFonts w:ascii="Times New Roman" w:hAnsi="Times New Roman" w:cs="Times New Roman"/>
+                <w:sz w:val="19"/>
+                <w:szCs w:val="19"/>
+              </w:rPr>
+              <w:t xml:space="preserve">Hasil akhir distribusi sentimen antara lain: positif (50,9%), netral (17,9%), negatif (31,2%). Sentimen positif membahas kenyamanan &amp; efisiensi, sentimen netral membahas pertanyaan faktual, sentimen </w:t>
+            </w:r>
+            <w:proofErr w:type="gramStart"/>
+            <w:r>
+              <w:rPr>
+                <w:rFonts w:ascii="Times New Roman" w:hAnsi="Times New Roman" w:cs="Times New Roman"/>
+                <w:sz w:val="19"/>
+                <w:szCs w:val="19"/>
+              </w:rPr>
+              <w:t>negatif  berfokus</w:t>
+            </w:r>
+            <w:proofErr w:type="gramEnd"/>
+            <w:r>
+              <w:rPr>
+                <w:rFonts w:ascii="Times New Roman" w:hAnsi="Times New Roman" w:cs="Times New Roman"/>
+                <w:sz w:val="19"/>
+                <w:szCs w:val="19"/>
+              </w:rPr>
+              <w:t xml:space="preserve"> pada reabilitas dan kekhawatiran keamanan.</w:t>
+            </w:r>
+          </w:p>
+        </w:tc>
+      </w:tr>
+      <w:tr>
+        <w:trPr>
+          <w:jc w:val="center"/>
+        </w:trPr>
+        <w:tc>
+          <w:tcPr>
+            <w:tcW w:w="0" w:type="auto"/>
+          </w:tcPr>
+          <w:p>
+            <w:pPr>
+              <w:jc w:val="both"/>
+              <w:rPr>
+                <w:rFonts w:ascii="Times New Roman" w:hAnsi="Times New Roman" w:cs="Times New Roman"/>
+                <w:sz w:val="19"/>
+                <w:szCs w:val="19"/>
+              </w:rPr>
+            </w:pPr>
+            <w:r>
+              <w:rPr>
+                <w:rFonts w:ascii="Times New Roman" w:hAnsi="Times New Roman" w:cs="Times New Roman"/>
+                <w:sz w:val="19"/>
+                <w:szCs w:val="19"/>
+              </w:rPr>
+              <w:lastRenderedPageBreak/>
+              <w:t>Analisis Sentimen</w:t>
+            </w:r>
+            <w:r>
+              <w:rPr>
+                <w:rFonts w:ascii="Times New Roman" w:hAnsi="Times New Roman" w:cs="Times New Roman"/>
+                <w:sz w:val="19"/>
+                <w:szCs w:val="19"/>
+              </w:rPr>
+              <w:t xml:space="preserve"> </w:t>
+            </w:r>
+            <w:r>
+              <w:rPr>
+                <w:rFonts w:ascii="Times New Roman" w:hAnsi="Times New Roman" w:cs="Times New Roman"/>
+                <w:sz w:val="19"/>
+                <w:szCs w:val="19"/>
+              </w:rPr>
+              <w:t>Pengguna X Indonesia</w:t>
+            </w:r>
+            <w:r>
+              <w:rPr>
+                <w:rFonts w:ascii="Times New Roman" w:hAnsi="Times New Roman" w:cs="Times New Roman"/>
+                <w:sz w:val="19"/>
+                <w:szCs w:val="19"/>
+              </w:rPr>
+              <w:t xml:space="preserve"> </w:t>
+            </w:r>
+            <w:r>
+              <w:rPr>
+                <w:rFonts w:ascii="Times New Roman" w:hAnsi="Times New Roman" w:cs="Times New Roman"/>
+                <w:sz w:val="19"/>
+                <w:szCs w:val="19"/>
+              </w:rPr>
+              <w:t>Terkait Kendaraan Listrik</w:t>
+            </w:r>
+            <w:r>
+              <w:rPr>
+                <w:rFonts w:ascii="Times New Roman" w:hAnsi="Times New Roman" w:cs="Times New Roman"/>
+                <w:sz w:val="19"/>
+                <w:szCs w:val="19"/>
+              </w:rPr>
+              <w:t xml:space="preserve"> Menggunakan IndoBERT</w:t>
+            </w:r>
+          </w:p>
+        </w:tc>
+        <w:sdt>
+          <w:sdtPr>
+            <w:rPr>
+              <w:rFonts w:ascii="Times New Roman" w:hAnsi="Times New Roman" w:cs="Times New Roman"/>
+              <w:color w:val="000000"/>
+              <w:sz w:val="19"/>
+              <w:szCs w:val="19"/>
+            </w:rPr>
+            <w:tag w:val="MENDELEY_CITATION_v3_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"/>
+            <w:id w:val="202062863"/>
+            <w:placeholder>
+              <w:docPart w:val="D171394EBDCE48478B12078C681E61EB"/>
+            </w:placeholder>
+          </w:sdtPr>
+          <w:sdtContent>
+            <w:tc>
+              <w:tcPr>
+                <w:tcW w:w="0" w:type="auto"/>
+              </w:tcPr>
+              <w:p>
+                <w:pPr>
+                  <w:rPr>
+                    <w:rFonts w:ascii="Times New Roman" w:hAnsi="Times New Roman" w:cs="Times New Roman"/>
+                    <w:color w:val="000000"/>
+                    <w:sz w:val="19"/>
+                    <w:szCs w:val="19"/>
+                  </w:rPr>
+                </w:pPr>
+                <w:r>
+                  <w:rPr>
+                    <w:rFonts w:eastAsia="Times New Roman"/>
+                    <w:color w:val="000000"/>
+                    <w:sz w:val="19"/>
+                  </w:rPr>
+                  <w:t>(Merdiansah &amp; Ali Ridha, 2024)</w:t>
+                </w:r>
+              </w:p>
+            </w:tc>
+          </w:sdtContent>
+        </w:sdt>
+        <w:tc>
+          <w:tcPr>
+            <w:tcW w:w="0" w:type="auto"/>
+          </w:tcPr>
+          <w:p>
+            <w:pPr>
+              <w:rPr>
+                <w:rFonts w:ascii="Times New Roman" w:hAnsi="Times New Roman" w:cs="Times New Roman"/>
+                <w:sz w:val="19"/>
+                <w:szCs w:val="19"/>
+              </w:rPr>
+            </w:pPr>
+            <w:r>
+              <w:rPr>
+                <w:rFonts w:ascii="Times New Roman" w:hAnsi="Times New Roman" w:cs="Times New Roman"/>
+                <w:sz w:val="19"/>
+                <w:szCs w:val="19"/>
+              </w:rPr>
+              <w:t>IndoBERT</w:t>
+            </w:r>
+          </w:p>
+        </w:tc>
+        <w:tc>
+          <w:tcPr>
+            <w:tcW w:w="0" w:type="auto"/>
+          </w:tcPr>
+          <w:p>
+            <w:pPr>
+              <w:jc w:val="both"/>
+              <w:rPr>
+                <w:rFonts w:ascii="Times New Roman" w:hAnsi="Times New Roman" w:cs="Times New Roman"/>
+                <w:sz w:val="19"/>
+                <w:szCs w:val="19"/>
+              </w:rPr>
+            </w:pPr>
+            <w:r>
+              <w:rPr>
+                <w:rFonts w:ascii="Times New Roman" w:hAnsi="Times New Roman" w:cs="Times New Roman"/>
+                <w:sz w:val="19"/>
+                <w:szCs w:val="19"/>
+              </w:rPr>
+              <w:t>Setimen pengguna platform X terkait kendaraan listrik di Indonesia</w:t>
+            </w:r>
+          </w:p>
+        </w:tc>
+        <w:tc>
+          <w:tcPr>
+            <w:tcW w:w="0" w:type="auto"/>
+          </w:tcPr>
+          <w:p>
+            <w:pPr>
+              <w:jc w:val="both"/>
+              <w:rPr>
+                <w:rFonts w:ascii="Times New Roman" w:hAnsi="Times New Roman" w:cs="Times New Roman"/>
+                <w:sz w:val="19"/>
+                <w:szCs w:val="19"/>
+              </w:rPr>
+            </w:pPr>
+            <w:r>
+              <w:rPr>
+                <w:rFonts w:ascii="Times New Roman" w:hAnsi="Times New Roman" w:cs="Times New Roman"/>
+                <w:sz w:val="19"/>
+                <w:szCs w:val="19"/>
+              </w:rPr>
+              <w:t>Dataset diambil dari X dengan cara scraping menggunakan kata kunci “motorlistrik”, “mobillistrik”, “kendaraanlistrik”. Data yg diambil berjumlah 1000</w:t>
+            </w:r>
+          </w:p>
+        </w:tc>
+        <w:tc>
+          <w:tcPr>
+            <w:tcW w:w="0" w:type="auto"/>
+          </w:tcPr>
+          <w:p>
+            <w:pPr>
+              <w:jc w:val="both"/>
+              <w:rPr>
+                <w:rFonts w:ascii="Times New Roman" w:hAnsi="Times New Roman" w:cs="Times New Roman"/>
+                <w:sz w:val="19"/>
+                <w:szCs w:val="19"/>
+              </w:rPr>
+            </w:pPr>
+            <w:r>
+              <w:rPr>
+                <w:rFonts w:ascii="Times New Roman" w:hAnsi="Times New Roman" w:cs="Times New Roman"/>
+                <w:sz w:val="19"/>
+                <w:szCs w:val="19"/>
+              </w:rPr>
+              <w:t>Distribusi sentimen: negatif (229), netral (617), positif (154). Evaluasi model yang dilatih menggunakan data IndoNLU menunjukan angka yang lebih tinggi dari pada model tanpa pelatihan. Dengan nilai pada epoch terakhir: accuracy (0,98), precision (0,98), recall (0,98), f1-score (0,98).</w:t>
+            </w:r>
+          </w:p>
+        </w:tc>
+      </w:tr>
+      <w:tr>
+        <w:trPr>
+          <w:jc w:val="center"/>
+        </w:trPr>
+        <w:tc>
+          <w:tcPr>
+            <w:tcW w:w="0" w:type="auto"/>
+          </w:tcPr>
+          <w:p>
+            <w:pPr>
+              <w:jc w:val="both"/>
+              <w:rPr>
+                <w:rFonts w:ascii="Times New Roman" w:hAnsi="Times New Roman" w:cs="Times New Roman"/>
+                <w:sz w:val="19"/>
+                <w:szCs w:val="19"/>
+              </w:rPr>
+            </w:pPr>
+            <w:r>
+              <w:rPr>
+                <w:rFonts w:ascii="Times New Roman" w:hAnsi="Times New Roman" w:cs="Times New Roman"/>
+                <w:sz w:val="19"/>
+                <w:szCs w:val="19"/>
+              </w:rPr>
+              <w:t>Analisis Sentimen Masyarakat terhadap Kereta Cepat Whoosh pada Platform X menggunakan IndoBERT</w:t>
+            </w:r>
+          </w:p>
+        </w:tc>
+        <w:sdt>
+          <w:sdtPr>
+            <w:rPr>
+              <w:rFonts w:ascii="Times New Roman" w:hAnsi="Times New Roman" w:cs="Times New Roman"/>
+              <w:color w:val="000000"/>
+              <w:sz w:val="19"/>
+              <w:szCs w:val="19"/>
+            </w:rPr>
+            <w:tag w:val="MENDELEY_CITATION_v3_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"/>
+            <w:id w:val="188813681"/>
+            <w:placeholder>
+              <w:docPart w:val="D171394EBDCE48478B12078C681E61EB"/>
+            </w:placeholder>
+          </w:sdtPr>
+          <w:sdtContent>
+            <w:tc>
+              <w:tcPr>
+                <w:tcW w:w="0" w:type="auto"/>
+              </w:tcPr>
+              <w:p>
+                <w:pPr>
+                  <w:rPr>
+                    <w:rFonts w:ascii="Times New Roman" w:hAnsi="Times New Roman" w:cs="Times New Roman"/>
+                    <w:color w:val="000000"/>
+                    <w:sz w:val="19"/>
+                    <w:szCs w:val="19"/>
+                  </w:rPr>
+                </w:pPr>
+                <w:r>
+                  <w:rPr>
+                    <w:rFonts w:ascii="Times New Roman" w:hAnsi="Times New Roman" w:cs="Times New Roman"/>
+                    <w:color w:val="000000"/>
+                    <w:sz w:val="19"/>
+                    <w:szCs w:val="19"/>
+                  </w:rPr>
+                  <w:t>(Hakim et al., 2024)</w:t>
+                </w:r>
+              </w:p>
+            </w:tc>
+          </w:sdtContent>
+        </w:sdt>
+        <w:tc>
+          <w:tcPr>
+            <w:tcW w:w="0" w:type="auto"/>
+          </w:tcPr>
+          <w:p>
+            <w:pPr>
+              <w:rPr>
+                <w:rFonts w:ascii="Times New Roman" w:hAnsi="Times New Roman" w:cs="Times New Roman"/>
+                <w:sz w:val="19"/>
+                <w:szCs w:val="19"/>
+              </w:rPr>
+            </w:pPr>
+          </w:p>
+          <w:p>
+            <w:pPr>
+              <w:rPr>
+                <w:rFonts w:ascii="Times New Roman" w:hAnsi="Times New Roman" w:cs="Times New Roman"/>
+                <w:sz w:val="19"/>
+                <w:szCs w:val="19"/>
+              </w:rPr>
+            </w:pPr>
+            <w:r>
+              <w:rPr>
+                <w:rFonts w:ascii="Times New Roman" w:hAnsi="Times New Roman" w:cs="Times New Roman"/>
+                <w:sz w:val="19"/>
+                <w:szCs w:val="19"/>
+              </w:rPr>
+              <w:t>IndoBERT</w:t>
+            </w:r>
+          </w:p>
+        </w:tc>
+        <w:tc>
+          <w:tcPr>
+            <w:tcW w:w="0" w:type="auto"/>
+          </w:tcPr>
+          <w:p>
+            <w:pPr>
+              <w:jc w:val="both"/>
+              <w:rPr>
+                <w:rFonts w:ascii="Times New Roman" w:hAnsi="Times New Roman" w:cs="Times New Roman"/>
+                <w:sz w:val="19"/>
+                <w:szCs w:val="19"/>
+              </w:rPr>
+            </w:pPr>
+            <w:r>
+              <w:rPr>
+                <w:rFonts w:ascii="Times New Roman" w:hAnsi="Times New Roman" w:cs="Times New Roman"/>
+                <w:sz w:val="19"/>
+                <w:szCs w:val="19"/>
+              </w:rPr>
+              <w:t>Sentimen pengguna X terhadap kereta cepat Whoosh</w:t>
+            </w:r>
+          </w:p>
+        </w:tc>
+        <w:tc>
+          <w:tcPr>
+            <w:tcW w:w="0" w:type="auto"/>
+          </w:tcPr>
+          <w:p>
+            <w:pPr>
+              <w:jc w:val="both"/>
+              <w:rPr>
+                <w:rFonts w:ascii="Times New Roman" w:hAnsi="Times New Roman" w:cs="Times New Roman"/>
+                <w:sz w:val="19"/>
+                <w:szCs w:val="19"/>
+              </w:rPr>
+            </w:pPr>
+            <w:r>
+              <w:rPr>
+                <w:rFonts w:ascii="Times New Roman" w:hAnsi="Times New Roman" w:cs="Times New Roman"/>
+                <w:sz w:val="19"/>
+                <w:szCs w:val="19"/>
+              </w:rPr>
+              <w:t>Data diambil dari X dengan keyword “Whoosh”, “KCIC”, “kereta cepat” dari 1 Oktober 2023 sampai 31 Oktober 2024. 7500 data dikumpulkan dengan komposisi 2500 data per-keyword</w:t>
+            </w:r>
+          </w:p>
+        </w:tc>
+        <w:tc>
+          <w:tcPr>
+            <w:tcW w:w="0" w:type="auto"/>
+          </w:tcPr>
+          <w:p>
+            <w:pPr>
+              <w:jc w:val="both"/>
+              <w:rPr>
+                <w:rFonts w:ascii="Times New Roman" w:hAnsi="Times New Roman" w:cs="Times New Roman"/>
+                <w:sz w:val="19"/>
+                <w:szCs w:val="19"/>
+              </w:rPr>
+            </w:pPr>
+            <w:r>
+              <w:rPr>
+                <w:rFonts w:ascii="Times New Roman" w:hAnsi="Times New Roman" w:cs="Times New Roman"/>
+                <w:sz w:val="19"/>
+                <w:szCs w:val="19"/>
+              </w:rPr>
+              <w:t>Hasil pengujian model pre-trained IndoBERT sebelum fine-tuning menunjukan bahwa model indober-base-p2 memberikan performa terbaik dibandingkan model pre-trained IndoBERT lain, dengan matrix evaluasi berupa accuracy, precision, recall sebesar 0,40 serta f1-score sebesar 0,38.</w:t>
+            </w:r>
+          </w:p>
+        </w:tc>
+      </w:tr>
+      <w:tr>
+        <w:trPr>
+          <w:jc w:val="center"/>
+        </w:trPr>
+        <w:tc>
+          <w:tcPr>
+            <w:tcW w:w="0" w:type="auto"/>
+          </w:tcPr>
+          <w:p>
+            <w:pPr>
+              <w:jc w:val="both"/>
+              <w:rPr>
+                <w:rFonts w:ascii="Times New Roman" w:hAnsi="Times New Roman" w:cs="Times New Roman"/>
+                <w:sz w:val="19"/>
+                <w:szCs w:val="19"/>
+              </w:rPr>
+            </w:pPr>
+            <w:r>
+              <w:rPr>
+                <w:rFonts w:ascii="Times New Roman" w:hAnsi="Times New Roman" w:cs="Times New Roman"/>
+                <w:sz w:val="19"/>
+                <w:szCs w:val="19"/>
+              </w:rPr>
+              <w:t>Analisis Sentimen Film</w:t>
+            </w:r>
+            <w:r>
+              <w:rPr>
+                <w:rFonts w:ascii="Times New Roman" w:hAnsi="Times New Roman" w:cs="Times New Roman"/>
+                <w:sz w:val="19"/>
+                <w:szCs w:val="19"/>
+              </w:rPr>
+              <w:t xml:space="preserve"> </w:t>
+            </w:r>
+            <w:r>
+              <w:rPr>
+                <w:rFonts w:ascii="Times New Roman" w:hAnsi="Times New Roman" w:cs="Times New Roman"/>
+                <w:sz w:val="19"/>
+                <w:szCs w:val="19"/>
+              </w:rPr>
+              <w:t>Dirty Vote Menggunakan</w:t>
+            </w:r>
+            <w:r>
+              <w:rPr>
+                <w:rFonts w:ascii="Times New Roman" w:hAnsi="Times New Roman" w:cs="Times New Roman"/>
+                <w:sz w:val="19"/>
+                <w:szCs w:val="19"/>
+              </w:rPr>
+              <w:t xml:space="preserve"> </w:t>
+            </w:r>
+            <w:r>
+              <w:rPr>
+                <w:rFonts w:ascii="Times New Roman" w:hAnsi="Times New Roman" w:cs="Times New Roman"/>
+                <w:sz w:val="19"/>
+                <w:szCs w:val="19"/>
+              </w:rPr>
+              <w:t>BERT (Bidirectional</w:t>
+            </w:r>
+            <w:r>
+              <w:rPr>
+                <w:rFonts w:ascii="Times New Roman" w:hAnsi="Times New Roman" w:cs="Times New Roman"/>
+                <w:sz w:val="19"/>
+                <w:szCs w:val="19"/>
+              </w:rPr>
+              <w:t xml:space="preserve"> </w:t>
+            </w:r>
+            <w:r>
+              <w:rPr>
+                <w:rFonts w:ascii="Times New Roman" w:hAnsi="Times New Roman" w:cs="Times New Roman"/>
+                <w:sz w:val="19"/>
+                <w:szCs w:val="19"/>
+              </w:rPr>
+              <w:t>Encoder Representations</w:t>
+            </w:r>
+            <w:r>
+              <w:rPr>
+                <w:rFonts w:ascii="Times New Roman" w:hAnsi="Times New Roman" w:cs="Times New Roman"/>
+                <w:sz w:val="19"/>
+                <w:szCs w:val="19"/>
+              </w:rPr>
+              <w:t xml:space="preserve"> </w:t>
+            </w:r>
+            <w:r>
+              <w:rPr>
+                <w:rFonts w:ascii="Times New Roman" w:hAnsi="Times New Roman" w:cs="Times New Roman"/>
+                <w:sz w:val="19"/>
+                <w:szCs w:val="19"/>
+              </w:rPr>
+              <w:t>from Transformers)</w:t>
+            </w:r>
+          </w:p>
+        </w:tc>
+        <w:sdt>
+          <w:sdtPr>
+            <w:rPr>
+              <w:rFonts w:ascii="Times New Roman" w:hAnsi="Times New Roman" w:cs="Times New Roman"/>
+              <w:color w:val="000000"/>
+              <w:sz w:val="19"/>
+              <w:szCs w:val="19"/>
+            </w:rPr>
+            <w:tag w:val="MENDELEY_CITATION_v3_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"/>
+            <w:id w:val="-945463691"/>
+            <w:placeholder>
+              <w:docPart w:val="D171394EBDCE48478B12078C681E61EB"/>
+            </w:placeholder>
+          </w:sdtPr>
+          <w:sdtContent>
+            <w:tc>
+              <w:tcPr>
+                <w:tcW w:w="0" w:type="auto"/>
+              </w:tcPr>
+              <w:p>
+                <w:pPr>
+                  <w:rPr>
+                    <w:rFonts w:ascii="Times New Roman" w:hAnsi="Times New Roman" w:cs="Times New Roman"/>
+                    <w:color w:val="000000"/>
+                    <w:sz w:val="19"/>
+                    <w:szCs w:val="19"/>
+                  </w:rPr>
+                </w:pPr>
+                <w:r>
+                  <w:rPr>
+                    <w:rFonts w:ascii="Times New Roman" w:hAnsi="Times New Roman" w:cs="Times New Roman"/>
+                    <w:color w:val="000000"/>
+                    <w:sz w:val="19"/>
+                    <w:szCs w:val="19"/>
+                  </w:rPr>
+                  <w:t>(Fatma Sjoraida et al., 2024)</w:t>
+                </w:r>
+              </w:p>
+            </w:tc>
+          </w:sdtContent>
+        </w:sdt>
+        <w:tc>
+          <w:tcPr>
+            <w:tcW w:w="0" w:type="auto"/>
+          </w:tcPr>
+          <w:p>
+            <w:pPr>
+              <w:rPr>
+                <w:rFonts w:ascii="Times New Roman" w:hAnsi="Times New Roman" w:cs="Times New Roman"/>
+                <w:sz w:val="19"/>
+                <w:szCs w:val="19"/>
+              </w:rPr>
+            </w:pPr>
+            <w:r>
+              <w:rPr>
+                <w:rFonts w:ascii="Times New Roman" w:hAnsi="Times New Roman" w:cs="Times New Roman"/>
+                <w:sz w:val="19"/>
+                <w:szCs w:val="19"/>
+              </w:rPr>
+              <w:t>BERT</w:t>
+            </w:r>
+          </w:p>
+        </w:tc>
+        <w:tc>
+          <w:tcPr>
+            <w:tcW w:w="0" w:type="auto"/>
+          </w:tcPr>
+          <w:p>
+            <w:pPr>
+              <w:jc w:val="both"/>
+              <w:rPr>
+                <w:rFonts w:ascii="Times New Roman" w:hAnsi="Times New Roman" w:cs="Times New Roman"/>
+                <w:sz w:val="19"/>
+                <w:szCs w:val="19"/>
+              </w:rPr>
+            </w:pPr>
+            <w:r>
+              <w:rPr>
+                <w:rFonts w:ascii="Times New Roman" w:hAnsi="Times New Roman" w:cs="Times New Roman"/>
+                <w:sz w:val="19"/>
+                <w:szCs w:val="19"/>
+              </w:rPr>
+              <w:t>Ulasan terhadap film “Dirty Vote” dari berbagai sumber</w:t>
+            </w:r>
+          </w:p>
+        </w:tc>
+        <w:tc>
+          <w:tcPr>
+            <w:tcW w:w="0" w:type="auto"/>
+          </w:tcPr>
+          <w:p>
+            <w:pPr>
+              <w:jc w:val="both"/>
+              <w:rPr>
+                <w:rFonts w:ascii="Times New Roman" w:hAnsi="Times New Roman" w:cs="Times New Roman"/>
+                <w:sz w:val="19"/>
+                <w:szCs w:val="19"/>
+              </w:rPr>
+            </w:pPr>
+            <w:r>
+              <w:rPr>
+                <w:rFonts w:ascii="Times New Roman" w:hAnsi="Times New Roman" w:cs="Times New Roman"/>
+                <w:sz w:val="19"/>
+                <w:szCs w:val="19"/>
+              </w:rPr>
+              <w:t>Total 215789 data diambil dari situs web ulasan film (32032), Twitter (21795), Instagram (19908), Youtube (54860), Facebook (68974), Forum Online (18229).</w:t>
+            </w:r>
+          </w:p>
+        </w:tc>
+        <w:tc>
+          <w:tcPr>
+            <w:tcW w:w="0" w:type="auto"/>
+          </w:tcPr>
+          <w:p>
+            <w:pPr>
+              <w:keepNext/>
+              <w:jc w:val="both"/>
+              <w:rPr>
+                <w:rFonts w:ascii="Times New Roman" w:hAnsi="Times New Roman" w:cs="Times New Roman"/>
+                <w:sz w:val="19"/>
+                <w:szCs w:val="19"/>
+              </w:rPr>
+            </w:pPr>
+            <w:r>
+              <w:rPr>
+                <w:rFonts w:ascii="Times New Roman" w:hAnsi="Times New Roman" w:cs="Times New Roman"/>
+                <w:sz w:val="19"/>
+                <w:szCs w:val="19"/>
+              </w:rPr>
+              <w:t>Model BERT mendapatkan: akurasi (85%), precision (86%), recall (84%), f1-score (85%). Distribusi sentimen: positif (60%), negatif (25%), netral (15%). Temuan analisis sentimen (gambaran rating): Plot (4), Pemeran (3), Sutradara Aspek (4), Efek Visual (5), Musik (4).</w:t>
+            </w:r>
+          </w:p>
+        </w:tc>
+      </w:tr>
+    </w:tbl>
+    <w:p>
+      <w:pPr>
+        <w:rPr>
+          <w:rFonts w:ascii="Times New Roman" w:hAnsi="Times New Roman" w:cs="Times New Roman"/>
+          <w:b/>
+        </w:rPr>
+      </w:pPr>
+      <w:r>
+        <w:br w:type="page"/>
+      </w:r>
+    </w:p>
+    <w:p>
+      <w:pPr>
+        <w:pStyle w:val="Heading3"/>
+        <w:sectPr>
+          <w:pgSz w:w="16834" w:h="11909" w:orient="landscape" w:code="9"/>
+          <w:pgMar w:top="1701" w:right="1701" w:bottom="2268" w:left="2268" w:header="720" w:footer="720" w:gutter="0"/>
+          <w:cols w:space="720"/>
+          <w:docGrid w:linePitch="360"/>
+        </w:sectPr>
+      </w:pPr>
+    </w:p>
+    <w:p>
+      <w:pPr>
+        <w:pStyle w:val="Heading3"/>
+      </w:pPr>
+      <w:r>
+        <w:lastRenderedPageBreak/>
+        <w:t>Landasan teori</w:t>
+      </w:r>
+    </w:p>
+    <w:p>
+      <w:pPr>
+        <w:spacing w:line="480" w:lineRule="auto"/>
+        <w:jc w:val="both"/>
+        <w:rPr>
+          <w:rFonts w:ascii="Times New Roman" w:hAnsi="Times New Roman" w:cs="Times New Roman"/>
+        </w:rPr>
+      </w:pPr>
+      <w:r>
+        <w:rPr>
+          <w:rFonts w:ascii="Times New Roman" w:hAnsi="Times New Roman" w:cs="Times New Roman"/>
+        </w:rPr>
+        <w:t>S</w:t>
+      </w:r>
+      <w:r>
+        <w:rPr>
+          <w:rFonts w:ascii="Times New Roman" w:hAnsi="Times New Roman" w:cs="Times New Roman"/>
+        </w:rPr>
+        <w:t>s</w:t>
+      </w:r>
+    </w:p>
+    <w:p>
+      <w:pPr>
+        <w:spacing w:line="480" w:lineRule="auto"/>
+        <w:jc w:val="both"/>
+        <w:rPr>
+          <w:rFonts w:ascii="Times New Roman" w:hAnsi="Times New Roman" w:cs="Times New Roman"/>
+        </w:rPr>
+      </w:pPr>
     </w:p>
     <w:sectPr>
       <w:pgSz w:w="11909" w:h="16834" w:code="9"/>
@@ -1916,6 +4770,179 @@
     </w:lvl>
   </w:abstractNum>
   <w:abstractNum w:abstractNumId="2" w15:restartNumberingAfterBreak="0">
+    <w:nsid w:val="47816104"/>
+    <w:multiLevelType w:val="hybridMultilevel"/>
+    <w:tmpl w:val="32D0B87C"/>
+    <w:lvl w:ilvl="0" w:tplc="0409000F">
+      <w:start w:val="1"/>
+      <w:numFmt w:val="decimal"/>
+      <w:lvlText w:val="%1."/>
+      <w:lvlJc w:val="left"/>
+      <w:pPr>
+        <w:ind w:left="720" w:hanging="360"/>
+      </w:pPr>
+    </w:lvl>
+    <w:lvl w:ilvl="1" w:tplc="04090019" w:tentative="1">
+      <w:start w:val="1"/>
+      <w:numFmt w:val="lowerLetter"/>
+      <w:lvlText w:val="%2."/>
+      <w:lvlJc w:val="left"/>
+      <w:pPr>
+        <w:ind w:left="1440" w:hanging="360"/>
+      </w:pPr>
+    </w:lvl>
+    <w:lvl w:ilvl="2" w:tplc="0409001B" w:tentative="1">
+      <w:start w:val="1"/>
+      <w:numFmt w:val="lowerRoman"/>
+      <w:lvlText w:val="%3."/>
+      <w:lvlJc w:val="right"/>
+      <w:pPr>
+        <w:ind w:left="2160" w:hanging="180"/>
+      </w:pPr>
+    </w:lvl>
+    <w:lvl w:ilvl="3" w:tplc="0409000F" w:tentative="1">
+      <w:start w:val="1"/>
+      <w:numFmt w:val="decimal"/>
+      <w:lvlText w:val="%4."/>
+      <w:lvlJc w:val="left"/>
+      <w:pPr>
+        <w:ind w:left="2880" w:hanging="360"/>
+      </w:pPr>
+    </w:lvl>
+    <w:lvl w:ilvl="4" w:tplc="04090019" w:tentative="1">
+      <w:start w:val="1"/>
+      <w:numFmt w:val="lowerLetter"/>
+      <w:lvlText w:val="%5."/>
+      <w:lvlJc w:val="left"/>
+      <w:pPr>
+        <w:ind w:left="3600" w:hanging="360"/>
+      </w:pPr>
+    </w:lvl>
+    <w:lvl w:ilvl="5" w:tplc="0409001B" w:tentative="1">
+      <w:start w:val="1"/>
+      <w:numFmt w:val="lowerRoman"/>
+      <w:lvlText w:val="%6."/>
+      <w:lvlJc w:val="right"/>
+      <w:pPr>
+        <w:ind w:left="4320" w:hanging="180"/>
+      </w:pPr>
+    </w:lvl>
+    <w:lvl w:ilvl="6" w:tplc="0409000F" w:tentative="1">
+      <w:start w:val="1"/>
+      <w:numFmt w:val="decimal"/>
+      <w:lvlText w:val="%7."/>
+      <w:lvlJc w:val="left"/>
+      <w:pPr>
+        <w:ind w:left="5040" w:hanging="360"/>
+      </w:pPr>
+    </w:lvl>
+    <w:lvl w:ilvl="7" w:tplc="04090019" w:tentative="1">
+      <w:start w:val="1"/>
+      <w:numFmt w:val="lowerLetter"/>
+      <w:lvlText w:val="%8."/>
+      <w:lvlJc w:val="left"/>
+      <w:pPr>
+        <w:ind w:left="5760" w:hanging="360"/>
+      </w:pPr>
+    </w:lvl>
+    <w:lvl w:ilvl="8" w:tplc="0409001B" w:tentative="1">
+      <w:start w:val="1"/>
+      <w:numFmt w:val="lowerRoman"/>
+      <w:lvlText w:val="%9."/>
+      <w:lvlJc w:val="right"/>
+      <w:pPr>
+        <w:ind w:left="6480" w:hanging="180"/>
+      </w:pPr>
+    </w:lvl>
+  </w:abstractNum>
+  <w:abstractNum w:abstractNumId="3" w15:restartNumberingAfterBreak="0">
+    <w:nsid w:val="52B76A53"/>
+    <w:multiLevelType w:val="hybridMultilevel"/>
+    <w:tmpl w:val="B3C06A8A"/>
+    <w:lvl w:ilvl="0" w:tplc="971CAB1A">
+      <w:start w:val="1"/>
+      <w:numFmt w:val="decimal"/>
+      <w:pStyle w:val="Heading4"/>
+      <w:lvlText w:val="%1."/>
+      <w:lvlJc w:val="left"/>
+      <w:pPr>
+        <w:ind w:left="720" w:hanging="360"/>
+      </w:pPr>
+    </w:lvl>
+    <w:lvl w:ilvl="1" w:tplc="04090019">
+      <w:start w:val="1"/>
+      <w:numFmt w:val="lowerLetter"/>
+      <w:lvlText w:val="%2."/>
+      <w:lvlJc w:val="left"/>
+      <w:pPr>
+        <w:ind w:left="1440" w:hanging="360"/>
+      </w:pPr>
+    </w:lvl>
+    <w:lvl w:ilvl="2" w:tplc="0409001B" w:tentative="1">
+      <w:start w:val="1"/>
+      <w:numFmt w:val="lowerRoman"/>
+      <w:lvlText w:val="%3."/>
+      <w:lvlJc w:val="right"/>
+      <w:pPr>
+        <w:ind w:left="2160" w:hanging="180"/>
+      </w:pPr>
+    </w:lvl>
+    <w:lvl w:ilvl="3" w:tplc="0409000F" w:tentative="1">
+      <w:start w:val="1"/>
+      <w:numFmt w:val="decimal"/>
+      <w:lvlText w:val="%4."/>
+      <w:lvlJc w:val="left"/>
+      <w:pPr>
+        <w:ind w:left="2880" w:hanging="360"/>
+      </w:pPr>
+    </w:lvl>
+    <w:lvl w:ilvl="4" w:tplc="04090019" w:tentative="1">
+      <w:start w:val="1"/>
+      <w:numFmt w:val="lowerLetter"/>
+      <w:lvlText w:val="%5."/>
+      <w:lvlJc w:val="left"/>
+      <w:pPr>
+        <w:ind w:left="3600" w:hanging="360"/>
+      </w:pPr>
+    </w:lvl>
+    <w:lvl w:ilvl="5" w:tplc="0409001B" w:tentative="1">
+      <w:start w:val="1"/>
+      <w:numFmt w:val="lowerRoman"/>
+      <w:lvlText w:val="%6."/>
+      <w:lvlJc w:val="right"/>
+      <w:pPr>
+        <w:ind w:left="4320" w:hanging="180"/>
+      </w:pPr>
+    </w:lvl>
+    <w:lvl w:ilvl="6" w:tplc="0409000F" w:tentative="1">
+      <w:start w:val="1"/>
+      <w:numFmt w:val="decimal"/>
+      <w:lvlText w:val="%7."/>
+      <w:lvlJc w:val="left"/>
+      <w:pPr>
+        <w:ind w:left="5040" w:hanging="360"/>
+      </w:pPr>
+    </w:lvl>
+    <w:lvl w:ilvl="7" w:tplc="04090019" w:tentative="1">
+      <w:start w:val="1"/>
+      <w:numFmt w:val="lowerLetter"/>
+      <w:lvlText w:val="%8."/>
+      <w:lvlJc w:val="left"/>
+      <w:pPr>
+        <w:ind w:left="5760" w:hanging="360"/>
+      </w:pPr>
+    </w:lvl>
+    <w:lvl w:ilvl="8" w:tplc="0409001B" w:tentative="1">
+      <w:start w:val="1"/>
+      <w:numFmt w:val="lowerRoman"/>
+      <w:lvlText w:val="%9."/>
+      <w:lvlJc w:val="right"/>
+      <w:pPr>
+        <w:ind w:left="6480" w:hanging="180"/>
+      </w:pPr>
+    </w:lvl>
+  </w:abstractNum>
+  <w:abstractNum w:abstractNumId="4" w15:restartNumberingAfterBreak="0">
     <w:nsid w:val="7605017E"/>
     <w:multiLevelType w:val="hybridMultilevel"/>
     <w:tmpl w:val="CC86B17E"/>
@@ -2003,13 +5030,25 @@
     </w:lvl>
   </w:abstractNum>
   <w:num w:numId="1" w16cid:durableId="239411751">
-    <w:abstractNumId w:val="2"/>
+    <w:abstractNumId w:val="4"/>
   </w:num>
   <w:num w:numId="2" w16cid:durableId="1162698452">
     <w:abstractNumId w:val="0"/>
   </w:num>
   <w:num w:numId="3" w16cid:durableId="752051331">
     <w:abstractNumId w:val="1"/>
+  </w:num>
+  <w:num w:numId="4" w16cid:durableId="1341588314">
+    <w:abstractNumId w:val="2"/>
+  </w:num>
+  <w:num w:numId="5" w16cid:durableId="1502813100">
+    <w:abstractNumId w:val="3"/>
+  </w:num>
+  <w:num w:numId="6" w16cid:durableId="546111970">
+    <w:abstractNumId w:val="4"/>
+    <w:lvlOverride w:ilvl="0">
+      <w:startOverride w:val="1"/>
+    </w:lvlOverride>
   </w:num>
 </w:numbering>
 </file>
@@ -2482,25 +5521,23 @@
   </w:style>
   <w:style w:type="paragraph" w:styleId="Heading4">
     <w:name w:val="heading 4"/>
-    <w:basedOn w:val="Normal"/>
+    <w:basedOn w:val="ListParagraph"/>
     <w:next w:val="Normal"/>
     <w:link w:val="Heading4Char"/>
     <w:uiPriority w:val="9"/>
-    <w:semiHidden/>
     <w:unhideWhenUsed/>
     <w:qFormat/>
-    <w:rsid w:val="00E90F78"/>
+    <w:rsid w:val="00434E27"/>
     <w:pPr>
-      <w:keepNext/>
-      <w:keepLines/>
-      <w:spacing w:before="80" w:after="40"/>
+      <w:numPr>
+        <w:numId w:val="5"/>
+      </w:numPr>
+      <w:spacing w:line="480" w:lineRule="auto"/>
+      <w:jc w:val="both"/>
       <w:outlineLvl w:val="3"/>
     </w:pPr>
     <w:rPr>
-      <w:rFonts w:eastAsiaTheme="majorEastAsia" w:cstheme="majorBidi"/>
-      <w:i/>
-      <w:iCs/>
-      <w:color w:val="2F5496" w:themeColor="accent1" w:themeShade="BF"/>
+      <w:rFonts w:ascii="Times New Roman" w:hAnsi="Times New Roman" w:cs="Times New Roman"/>
     </w:rPr>
   </w:style>
   <w:style w:type="paragraph" w:styleId="Heading5">
@@ -2615,7 +5652,6 @@
   <w:style w:type="character" w:default="1" w:styleId="DefaultParagraphFont">
     <w:name w:val="Default Paragraph Font"/>
     <w:uiPriority w:val="1"/>
-    <w:semiHidden/>
     <w:unhideWhenUsed/>
   </w:style>
   <w:style w:type="table" w:default="1" w:styleId="TableNormal">
@@ -2683,13 +5719,9 @@
     <w:basedOn w:val="DefaultParagraphFont"/>
     <w:link w:val="Heading4"/>
     <w:uiPriority w:val="9"/>
-    <w:semiHidden/>
-    <w:rsid w:val="00E90F78"/>
+    <w:rsid w:val="00434E27"/>
     <w:rPr>
-      <w:rFonts w:eastAsiaTheme="majorEastAsia" w:cstheme="majorBidi"/>
-      <w:i/>
-      <w:iCs/>
-      <w:color w:val="2F5496" w:themeColor="accent1" w:themeShade="BF"/>
+      <w:rFonts w:ascii="Times New Roman" w:hAnsi="Times New Roman" w:cs="Times New Roman"/>
     </w:rPr>
   </w:style>
   <w:style w:type="character" w:customStyle="1" w:styleId="Heading5Char">
@@ -2937,6 +5969,44 @@
       <w:color w:val="666666"/>
     </w:rPr>
   </w:style>
+  <w:style w:type="table" w:styleId="TableGrid">
+    <w:name w:val="Table Grid"/>
+    <w:basedOn w:val="TableNormal"/>
+    <w:uiPriority w:val="39"/>
+    <w:rsid w:val="005A3D4F"/>
+    <w:pPr>
+      <w:spacing w:after="0" w:line="240" w:lineRule="auto"/>
+    </w:pPr>
+    <w:tblPr>
+      <w:tblBorders>
+        <w:top w:val="single" w:sz="4" w:space="0" w:color="auto"/>
+        <w:left w:val="single" w:sz="4" w:space="0" w:color="auto"/>
+        <w:bottom w:val="single" w:sz="4" w:space="0" w:color="auto"/>
+        <w:right w:val="single" w:sz="4" w:space="0" w:color="auto"/>
+        <w:insideH w:val="single" w:sz="4" w:space="0" w:color="auto"/>
+        <w:insideV w:val="single" w:sz="4" w:space="0" w:color="auto"/>
+      </w:tblBorders>
+    </w:tblPr>
+  </w:style>
+  <w:style w:type="paragraph" w:styleId="Caption">
+    <w:name w:val="caption"/>
+    <w:basedOn w:val="Normal"/>
+    <w:next w:val="Normal"/>
+    <w:uiPriority w:val="35"/>
+    <w:unhideWhenUsed/>
+    <w:qFormat/>
+    <w:rsid w:val="00F448EE"/>
+    <w:pPr>
+      <w:spacing w:after="200" w:line="240" w:lineRule="auto"/>
+      <w:jc w:val="center"/>
+    </w:pPr>
+    <w:rPr>
+      <w:rFonts w:ascii="Times New Roman" w:hAnsi="Times New Roman"/>
+      <w:b/>
+      <w:iCs/>
+      <w:szCs w:val="18"/>
+    </w:rPr>
+  </w:style>
 </w:styles>
 </file>
 
@@ -2960,6 +6030,35 @@
       </w:docPartPr>
       <w:docPartBody>
         <w:p>
+          <w:r>
+            <w:rPr>
+              <w:rStyle w:val="PlaceholderText"/>
+            </w:rPr>
+            <w:t>Click or tap here to enter text.</w:t>
+          </w:r>
+        </w:p>
+      </w:docPartBody>
+    </w:docPart>
+    <w:docPart>
+      <w:docPartPr>
+        <w:name w:val="D171394EBDCE48478B12078C681E61EB"/>
+        <w:category>
+          <w:name w:val="General"/>
+          <w:gallery w:val="placeholder"/>
+        </w:category>
+        <w:types>
+          <w:type w:val="bbPlcHdr"/>
+        </w:types>
+        <w:behaviors>
+          <w:behavior w:val="content"/>
+        </w:behaviors>
+        <w:guid w:val="{BB294B9B-68F5-4081-AF1A-4D1FF9C0F757}"/>
+      </w:docPartPr>
+      <w:docPartBody>
+        <w:p>
+          <w:pPr>
+            <w:pStyle w:val="D171394EBDCE48478B12078C681E61EB"/>
+          </w:pPr>
           <w:r>
             <w:rPr>
               <w:rStyle w:val="PlaceholderText"/>
@@ -3015,7 +6114,10 @@
   </w:compat>
   <w:rsids>
     <w:rsidRoot w:val="00565CF5"/>
+    <w:rsid w:val="002E6C7A"/>
+    <w:rsid w:val="003835D7"/>
     <w:rsid w:val="00565CF5"/>
+    <w:rsid w:val="00724886"/>
     <w:rsid w:val="008A7180"/>
     <w:rsid w:val="00B3395E"/>
   </w:rsids>
@@ -3473,10 +6575,14 @@
     <w:basedOn w:val="DefaultParagraphFont"/>
     <w:uiPriority w:val="99"/>
     <w:semiHidden/>
-    <w:rsid w:val="00565CF5"/>
+    <w:rsid w:val="002E6C7A"/>
     <w:rPr>
       <w:color w:val="666666"/>
     </w:rPr>
+  </w:style>
+  <w:style w:type="paragraph" w:customStyle="1" w:styleId="D171394EBDCE48478B12078C681E61EB">
+    <w:name w:val="D171394EBDCE48478B12078C681E61EB"/>
+    <w:rsid w:val="002E6C7A"/>
   </w:style>
 </w:styles>
 </file>
@@ -3799,8 +6905,8 @@
   </we:alternateReferences>
   <we:properties>
     <we:property name="MENDELEY_BIBLIOGRAPHY_IS_DIRTY" value="true"/>
-    <we:property name="MENDELEY_BIBLIOGRAPHY_LAST_MODIFIED" value="1764249236142"/>
-    <we:property name="MENDELEY_CITATIONS" value="[{&quot;citationID&quot;:&quot;MENDELEY_CITATION_1993618e-f628-40f4-af1b-64a64f971be9&quot;,&quot;properties&quot;:{&quot;noteIndex&quot;:0},&quot;isEdited&quot;:false,&quot;manualOverride&quot;:{&quot;isManuallyOverridden&quot;:false,&quot;citeprocText&quot;:&quot;(Sakti et al., 2024)&quot;,&quot;manualOverrideText&quot;:&quot;&quot;},&quot;citationTag&quot;:&quot;MENDELEY_CITATION_v3_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&quot;,&quot;citationItems&quot;:[{&quot;id&quot;:&quot;aed9cb80-102c-374d-91ec-6f9087249594&quot;,&quot;itemData&quot;:{&quot;type&quot;:&quot;report&quot;,&quot;id&quot;:&quot;aed9cb80-102c-374d-91ec-6f9087249594&quot;,&quot;title&quot;:&quot;PERSPECTIVE OF PUBLIC FINANCIAL MANAGEMENT : THE ROLE OF THE MINISTRY OF FINANCE AND THE SUPREME AUDIT AGENCY IN INDONESIA&quot;,&quot;author&quot;:[{&quot;family&quot;:&quot;Sakti&quot;,&quot;given&quot;:&quot;Fadjar Tri&quot;,&quot;parse-names&quot;:false,&quot;dropping-particle&quot;:&quot;&quot;,&quot;non-dropping-particle&quot;:&quot;&quot;},{&quot;family&quot;:&quot;Mubarok&quot;,&quot;given&quot;:&quot;Ahmad Rizki&quot;,&quot;parse-names&quot;:false,&quot;dropping-particle&quot;:&quot;&quot;,&quot;non-dropping-particle&quot;:&quot;&quot;},{&quot;family&quot;:&quot;Irawan&quot;,&quot;given&quot;:&quot;Dena&quot;,&quot;parse-names&quot;:false,&quot;dropping-particle&quot;:&quot;&quot;,&quot;non-dropping-particle&quot;:&quot;&quot;},{&quot;family&quot;:&quot;Setia&quot;,&quot;given&quot;:&quot;Hani Anas&quot;,&quot;parse-names&quot;:false,&quot;dropping-particle&quot;:&quot;&quot;,&quot;non-dropping-particle&quot;:&quot;&quot;},{&quot;family&quot;:&quot;Afifah&quot;,&quot;given&quot;:&quot;Zaidiah Nur&quot;,&quot;parse-names&quot;:false,&quot;dropping-particle&quot;:&quot;&quot;,&quot;non-dropping-particle&quot;:&quot;&quot;}],&quot;container-title&quot;:&quot;Jurnal Ilmu Sosial&quot;,&quot;URL&quot;:&quot;http://jurnaldialektika.com/&quot;,&quot;issued&quot;:{&quot;date-parts&quot;:[[2024]]},&quot;abstract&quot;:&quot;The Ministry of Finance (Kemenkeu) and the Financial Audit Agency (BPK) have a very important role in Indonesia's central government, especially in managing and supervising state finances. The Ministry of Finance has a central role in managing state finances, including planning, budgeting and financial reporting. Meanwhile, the Financial Audit Agency is responsible for conducting audits of state financial management to ensure accountability and transparency. This research aims to analyze the role of the Ministry of Finance and the Financial Audit Agency in central government. The research method used is descriptive analysis, namely by collecting data from various sources related to the role and function of the Ministry of Finance and the Financial Audit Agency. The results of the analysis show that the Ministry of Finance and the Supreme Audit Agency have a very important role in maintaining state finances and encouraging efficiency and transparency in public financial management. This research provides a better understanding of how the two institutions work together to manage state finances effectively.&quot;,&quot;issue&quot;:&quot;2&quot;,&quot;volume&quot;:&quot;22&quot;,&quot;container-title-short&quot;:&quot;&quot;},&quot;isTemporary&quot;:false}]},{&quot;citationID&quot;:&quot;MENDELEY_CITATION_d8871650-f9d3-4425-9e5a-9994f8921c9a&quot;,&quot;properties&quot;:{&quot;noteIndex&quot;:0},&quot;isEdited&quot;:false,&quot;manualOverride&quot;:{&quot;isManuallyOverridden&quot;:true,&quot;citeprocText&quot;:&quot;(Pradipta &amp;#38; Widodo, n.d.)&quot;,&quot;manualOverrideText&quot;:&quot;(Pradipta &amp; Widodo, n.d., 2024)&quot;},&quot;citationItems&quot;:[{&quot;id&quot;:&quot;042c05da-d94a-3835-a221-ab56ffa75022&quot;,&quot;itemData&quot;:{&quot;type&quot;:&quot;report&quot;,&quot;id&quot;:&quot;042c05da-d94a-3835-a221-ab56ffa75022&quot;,&quot;title&quot;:&quot;INFORMASI (Jurnal Informatika dan Sistem Informasi) Sentiment Analysis on Social Media using Bidirectional Encoder from Transformers (Case Study : Covid-19 Omicron)&quot;,&quot;author&quot;:[{&quot;family&quot;:&quot;Pradipta&quot;,&quot;given&quot;:&quot;Dody&quot;,&quot;parse-names&quot;:false,&quot;dropping-particle&quot;:&quot;&quot;,&quot;non-dropping-particle&quot;:&quot;&quot;},{&quot;family&quot;:&quot;Widodo&quot;,&quot;given&quot;:&quot;Eko&quot;,&quot;parse-names&quot;:false,&quot;dropping-particle&quot;:&quot;&quot;,&quot;non-dropping-particle&quot;:&quot;&quot;}],&quot;container-title-short&quot;:&quot;&quot;},&quot;isTemporary&quot;:false}],&quot;citationTag&quot;:&quot;MENDELEY_CITATION_v3_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&quot;}]"/>
+    <we:property name="MENDELEY_BIBLIOGRAPHY_LAST_MODIFIED" value="1764316595910"/>
+    <we:property name="MENDELEY_CITATIONS" value="[{&quot;citationID&quot;:&quot;MENDELEY_CITATION_1993618e-f628-40f4-af1b-64a64f971be9&quot;,&quot;properties&quot;:{&quot;noteIndex&quot;:0},&quot;isEdited&quot;:false,&quot;manualOverride&quot;:{&quot;isManuallyOverridden&quot;:false,&quot;citeprocText&quot;:&quot;(Sakti et al., 2024)&quot;,&quot;manualOverrideText&quot;:&quot;&quot;},&quot;citationTag&quot;:&quot;MENDELEY_CITATION_v3_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&quot;,&quot;citationItems&quot;:[{&quot;id&quot;:&quot;aed9cb80-102c-374d-91ec-6f9087249594&quot;,&quot;itemData&quot;:{&quot;type&quot;:&quot;report&quot;,&quot;id&quot;:&quot;aed9cb80-102c-374d-91ec-6f9087249594&quot;,&quot;title&quot;:&quot;PERSPECTIVE OF PUBLIC FINANCIAL MANAGEMENT : THE ROLE OF THE MINISTRY OF FINANCE AND THE SUPREME AUDIT AGENCY IN INDONESIA&quot;,&quot;author&quot;:[{&quot;family&quot;:&quot;Sakti&quot;,&quot;given&quot;:&quot;Fadjar Tri&quot;,&quot;parse-names&quot;:false,&quot;dropping-particle&quot;:&quot;&quot;,&quot;non-dropping-particle&quot;:&quot;&quot;},{&quot;family&quot;:&quot;Mubarok&quot;,&quot;given&quot;:&quot;Ahmad Rizki&quot;,&quot;parse-names&quot;:false,&quot;dropping-particle&quot;:&quot;&quot;,&quot;non-dropping-particle&quot;:&quot;&quot;},{&quot;family&quot;:&quot;Irawan&quot;,&quot;given&quot;:&quot;Dena&quot;,&quot;parse-names&quot;:false,&quot;dropping-particle&quot;:&quot;&quot;,&quot;non-dropping-particle&quot;:&quot;&quot;},{&quot;family&quot;:&quot;Setia&quot;,&quot;given&quot;:&quot;Hani Anas&quot;,&quot;parse-names&quot;:false,&quot;dropping-particle&quot;:&quot;&quot;,&quot;non-dropping-particle&quot;:&quot;&quot;},{&quot;family&quot;:&quot;Afifah&quot;,&quot;given&quot;:&quot;Zaidiah Nur&quot;,&quot;parse-names&quot;:false,&quot;dropping-particle&quot;:&quot;&quot;,&quot;non-dropping-particle&quot;:&quot;&quot;}],&quot;container-title&quot;:&quot;Jurnal Ilmu Sosial&quot;,&quot;URL&quot;:&quot;http://jurnaldialektika.com/&quot;,&quot;issued&quot;:{&quot;date-parts&quot;:[[2024]]},&quot;abstract&quot;:&quot;The Ministry of Finance (Kemenkeu) and the Financial Audit Agency (BPK) have a very important role in Indonesia's central government, especially in managing and supervising state finances. The Ministry of Finance has a central role in managing state finances, including planning, budgeting and financial reporting. Meanwhile, the Financial Audit Agency is responsible for conducting audits of state financial management to ensure accountability and transparency. This research aims to analyze the role of the Ministry of Finance and the Financial Audit Agency in central government. The research method used is descriptive analysis, namely by collecting data from various sources related to the role and function of the Ministry of Finance and the Financial Audit Agency. The results of the analysis show that the Ministry of Finance and the Supreme Audit Agency have a very important role in maintaining state finances and encouraging efficiency and transparency in public financial management. This research provides a better understanding of how the two institutions work together to manage state finances effectively.&quot;,&quot;issue&quot;:&quot;2&quot;,&quot;volume&quot;:&quot;22&quot;,&quot;container-title-short&quot;:&quot;&quot;},&quot;isTemporary&quot;:false}]},{&quot;citationID&quot;:&quot;MENDELEY_CITATION_d8871650-f9d3-4425-9e5a-9994f8921c9a&quot;,&quot;properties&quot;:{&quot;noteIndex&quot;:0},&quot;isEdited&quot;:false,&quot;manualOverride&quot;:{&quot;isManuallyOverridden&quot;:true,&quot;citeprocText&quot;:&quot;(Pradipta &amp;#38; Widodo, n.d.)&quot;,&quot;manualOverrideText&quot;:&quot;(Pradipta &amp; Widodo, n.d., 2024)&quot;},&quot;citationTag&quot;:&quot;MENDELEY_CITATION_v3_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&quot;,&quot;citationItems&quot;:[{&quot;id&quot;:&quot;042c05da-d94a-3835-a221-ab56ffa75022&quot;,&quot;itemData&quot;:{&quot;type&quot;:&quot;report&quot;,&quot;id&quot;:&quot;042c05da-d94a-3835-a221-ab56ffa75022&quot;,&quot;title&quot;:&quot;INFORMASI (Jurnal Informatika dan Sistem Informasi) Sentiment Analysis on Social Media using Bidirectional Encoder from Transformers (Case Study : Covid-19 Omicron)&quot;,&quot;author&quot;:[{&quot;family&quot;:&quot;Pradipta&quot;,&quot;given&quot;:&quot;Dody&quot;,&quot;parse-names&quot;:false,&quot;dropping-particle&quot;:&quot;&quot;,&quot;non-dropping-particle&quot;:&quot;&quot;},{&quot;family&quot;:&quot;Widodo&quot;,&quot;given&quot;:&quot;Eko&quot;,&quot;parse-names&quot;:false,&quot;dropping-particle&quot;:&quot;&quot;,&quot;non-dropping-particle&quot;:&quot;&quot;}],&quot;container-title-short&quot;:&quot;&quot;},&quot;isTemporary&quot;:false}]},{&quot;citationID&quot;:&quot;MENDELEY_CITATION_a2be4c85-7488-460d-adcb-036bb6d524d7&quot;,&quot;properties&quot;:{&quot;noteIndex&quot;:0},&quot;isEdited&quot;:false,&quot;manualOverride&quot;:{&quot;isManuallyOverridden&quot;:false,&quot;citeprocText&quot;:&quot;(Rivanie et al., 2021)&quot;,&quot;manualOverrideText&quot;:&quot;&quot;},&quot;citationTag&quot;:&quot;MENDELEY_CITATION_v3_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&quot;,&quot;citationItems&quot;:[{&quot;id&quot;:&quot;29809c15-45c9-3dee-8f85-eb75d8a98f9f&quot;,&quot;itemData&quot;:{&quot;type&quot;:&quot;report&quot;,&quot;id&quot;:&quot;29809c15-45c9-3dee-8f85-eb75d8a98f9f&quot;,&quot;title&quot;:&quot;ANALISIS SENTIMEN TERHADAP KINERJA MENTERI KESEHATAN INDONESIA SELAMA PANDEMI COVID-19&quot;,&quot;author&quot;:[{&quot;family&quot;:&quot;Rivanie&quot;,&quot;given&quot;:&quot;Tri&quot;,&quot;parse-names&quot;:false,&quot;dropping-particle&quot;:&quot;&quot;,&quot;non-dropping-particle&quot;:&quot;&quot;},{&quot;family&quot;:&quot;Pebrianto&quot;,&quot;given&quot;:&quot;Rangga&quot;,&quot;parse-names&quot;:false,&quot;dropping-particle&quot;:&quot;&quot;,&quot;non-dropping-particle&quot;:&quot;&quot;},{&quot;family&quot;:&quot;Hidayat&quot;,&quot;given&quot;:&quot;Taopik&quot;,&quot;parse-names&quot;:false,&quot;dropping-particle&quot;:&quot;&quot;,&quot;non-dropping-particle&quot;:&quot;&quot;},{&quot;family&quot;:&quot;Bayhaqy&quot;,&quot;given&quot;:&quot;Achmad&quot;,&quot;parse-names&quot;:false,&quot;dropping-particle&quot;:&quot;&quot;,&quot;non-dropping-particle&quot;:&quot;&quot;},{&quot;family&quot;:&quot;Gata&quot;,&quot;given&quot;:&quot;Windu&quot;,&quot;parse-names&quot;:false,&quot;dropping-particle&quot;:&quot;&quot;,&quot;non-dropping-particle&quot;:&quot;&quot;},{&quot;family&quot;:&quot;Novitasari&quot;,&quot;given&quot;:&quot;Bella&quot;,&quot;parse-names&quot;:false,&quot;dropping-particle&quot;:&quot;&quot;,&quot;non-dropping-particle&quot;:&quot;&quot;}],&quot;container-title&quot;:&quot;Jurnal Informatika&quot;,&quot;issued&quot;:{&quot;date-parts&quot;:[[2021]]},&quot;issue&quot;:&quot;1&quot;,&quot;volume&quot;:&quot;21&quot;,&quot;container-title-short&quot;:&quot;&quot;},&quot;isTemporary&quot;:false}]},{&quot;citationID&quot;:&quot;MENDELEY_CITATION_78ad6cf5-1b69-478c-abc6-d92ab83a53be&quot;,&quot;properties&quot;:{&quot;noteIndex&quot;:0},&quot;isEdited&quot;:false,&quot;manualOverride&quot;:{&quot;isManuallyOverridden&quot;:true,&quot;citeprocText&quot;:&quot;(Author, 2025)&quot;,&quot;manualOverrideText&quot;:&quot;(Al Khaidar, 2025)&quot;},&quot;citationTag&quot;:&quot;MENDELEY_CITATION_v3_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&quot;,&quot;citationItems&quot;:[{&quot;id&quot;:&quot;25b4b0ed-43f0-373d-8bcb-be4b3dd2dd47&quot;,&quot;itemData&quot;:{&quot;type&quot;:&quot;article-journal&quot;,&quot;id&quot;:&quot;25b4b0ed-43f0-373d-8bcb-be4b3dd2dd47&quot;,&quot;title&quot;:&quot;ANALISIS SENTIMEN DI INSTAGRAM TERHADAP MENTERI KEUANGAN PURBAYA YUDHI SADEWA MENGGUNAKAN METODE LOGISTIC REGRESSION&quot;,&quot;author&quot;:[{&quot;family&quot;:&quot;Author&quot;,&quot;given&quot;:&quot;Al Khaidar&quot;,&quot;parse-names&quot;:false,&quot;dropping-particle&quot;:&quot;&quot;,&quot;non-dropping-particle&quot;:&quot;&quot;}],&quot;container-title&quot;:&quot;Jurnal Informatika dan Teknik Elektro Terapan&quot;,&quot;DOI&quot;:&quot;10.23960/jitet.v13i3S1.8002&quot;,&quot;ISSN&quot;:&quot;2830-7062&quot;,&quot;URL&quot;:&quot;https://journal.eng.unila.ac.id/index.php/jitet/article/view/8002&quot;,&quot;issued&quot;:{&quot;date-parts&quot;:[[2025,10,19]]},&quot;abstract&quot;:&quot;&lt;p&gt;Instagram is one of the social media platforms used by the public to express opinions on government policies and public figures. This study focuses on the sentiment analysis of netizens' comments on the Minister of Finance of the Republic of Indonesia, Purbaya Yudhi Sadewa, who replaced Sri Mulyani Indrawati in September 2025. The research data consisted of 1,277 comments crawled from Instagram. The data processing stage included text preprocessing, labeling using a lexicon-based approach, and feature extraction with Term Frequency – Inverse Document Frequency (TF-IDF). Sentiment classification was performed using the Logistic Regression algorithm, while model performance evaluation used a confusion matrix, classification reports, and the ROC-AUC Curve. The test results showed an accuracy of 91.4% with a macro f1-score of 0.92. In the positive class, a precision of 0.89, a recall of 0.85, and an f1-score of 0.87 were obtained. The negative class obtained a precision of 0.88, a recall of 0.91, and an f1-score of 0.90. The neutral class performed perfectly, with precision, recall, and an f1-score of 1.00 each. The macro-average ROC-AUC value reached 0.985, indicating excellent model performance. The sentiment distribution was predominantly neutral (42.2%), followed by negative (33.2%) and positive (24.6%). This study provides an objective overview of public perception, with neutral opinions predominating, while criticism outweighed appreciation.&lt;/p&gt;&quot;,&quot;issue&quot;:&quot;3S1&quot;,&quot;volume&quot;:&quot;13&quot;,&quot;container-title-short&quot;:&quot;&quot;},&quot;isTemporary&quot;:false}]},{&quot;citationID&quot;:&quot;MENDELEY_CITATION_ff2de0db-892f-44bc-a370-bc491a2e38b4&quot;,&quot;properties&quot;:{&quot;noteIndex&quot;:0},&quot;isEdited&quot;:false,&quot;manualOverride&quot;:{&quot;isManuallyOverridden&quot;:false,&quot;citeprocText&quot;:&quot;(Fajriyah et al., 2025)&quot;,&quot;manualOverrideText&quot;:&quot;&quot;},&quot;citationTag&quot;:&quot;MENDELEY_CITATION_v3_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&quot;,&quot;citationItems&quot;:[{&quot;id&quot;:&quot;16c0365a-f97e-3337-a1de-446f1a26dece&quot;,&quot;itemData&quot;:{&quot;type&quot;:&quot;article-journal&quot;,&quot;id&quot;:&quot;16c0365a-f97e-3337-a1de-446f1a26dece&quot;,&quot;title&quot;:&quot;IMPLEMENTASI SVM DAN SMOTE PADA ANALISIS SENTIMEN MEDIA SOSIAL X TERHADAP PELANTIKAN AGUS HARIMURTI YUDHOYONO&quot;,&quot;author&quot;:[{&quot;family&quot;:&quot;Fajriyah&quot;,&quot;given&quot;:&quot;Nurul&quot;,&quot;parse-names&quot;:false,&quot;dropping-particle&quot;:&quot;&quot;,&quot;non-dropping-particle&quot;:&quot;&quot;},{&quot;family&quot;:&quot;Lapatta&quot;,&quot;given&quot;:&quot;Nouval Trezandy&quot;,&quot;parse-names&quot;:false,&quot;dropping-particle&quot;:&quot;&quot;,&quot;non-dropping-particle&quot;:&quot;&quot;},{&quot;family&quot;:&quot;Nugraha&quot;,&quot;given&quot;:&quot;Deny Wiria&quot;,&quot;parse-names&quot;:false,&quot;dropping-particle&quot;:&quot;&quot;,&quot;non-dropping-particle&quot;:&quot;&quot;},{&quot;family&quot;:&quot;Laila&quot;,&quot;given&quot;:&quot;Rahmah&quot;,&quot;parse-names&quot;:false,&quot;dropping-particle&quot;:&quot;&quot;,&quot;non-dropping-particle&quot;:&quot;&quot;}],&quot;container-title&quot;:&quot;JIPI (Jurnal Ilmiah Penelitian dan Pembelajaran Informatika)&quot;,&quot;DOI&quot;:&quot;10.29100/jipi.v10i2.6246&quot;,&quot;issued&quot;:{&quot;date-parts&quot;:[[2025,3,5]]},&quot;page&quot;:&quot;1359-1370&quot;,&quot;abstract&quot;:&quot;Pelantikan Agus Harimurti Yudhoyono sebagai Menteri Agraria dan Tata Ruang/Badan Pertanahan Nasional (ATR/BPN) telah memicu berbagai reaksi publik yang terekam dalam media sosial X. Penelitian ini bertujuan untuk menganalisis sentimen publik terhadap pelantikan tersebut menggunakan algoritma Support Vector Machine (SVM) dan teknik Synthetic Minority Oversampling Technique (SMOTE). Data yang digunakan dalam penelitian ini diambil dari komentar masyarakat di media sosial X, yang kemudian diolah untuk membedakan antara sentimen positif, negatif, dan netral. Dalam proses analisis, data awal yang diperoleh cenderung tidak seimbang, dengan jumlah data sentimen negatif yang lebih banyak dibandingkan dengan sentimen positif dan netral. Oleh karena itu, teknik SMOTE diterapkan untuk mengatasi ketidakseimbangan kelas dan meningkatkan performa model. Algoritma SVM kemudian digunakan untuk melakukan klasifikasi sentimen. Hasil penelitian menunjukkan bahwa model SVM yang diimbangi dengan SMOTE memiliki tingkat akurasi yang tinggi dalam mengklasifikasikan sentimen publik dibandingkan dengan model tanpa SMOTE dengan akurasi sebesar 0.93, presisi sebesar 0.93 dan recall sebesar 0.93. ABSTRACT The inauguration of Agus Harimurti Yudhoyono as Minister of Agrarian and Spatial Planning/National Land Agency (ATR/BPN) has triggered various public reactions recorded on social media X. This research aims to analyze public sentiment towards the inauguration using the Support Vector Machine (SVM) algorithm and the Synthetic Minority Oversampling Technique (SMOTE) technique. The data used in this research was taken from public comments on social media X, which were then processed to differentiate between positive, negative and neutral sentiment. In the analysis process, the initial data obtained tends to be unbalanced, with the amount of negative sentiment data being greater than positive and neutral sentiment. Therefore, the SMOTE technique is applied to overcome the weld imbalance and improve the model performance. The SVM algorithm is then used to perform sentiment classification. The research results show that the SVM model balanced with SMOTE has a high level of accuracy in classifying public sentiment compared to the model without SMOTE with an accuracy of 0,93, precision of 0,93 and recall of 0,93.&quot;,&quot;publisher&quot;:&quot;STKIP PGRI Tulungagung&quot;,&quot;issue&quot;:&quot;2&quot;,&quot;volume&quot;:&quot;10&quot;,&quot;container-title-short&quot;:&quot;&quot;},&quot;isTemporary&quot;:false}]},{&quot;citationID&quot;:&quot;MENDELEY_CITATION_4ae1a415-9427-4dec-988e-39728aa923dd&quot;,&quot;properties&quot;:{&quot;noteIndex&quot;:0},&quot;isEdited&quot;:false,&quot;manualOverride&quot;:{&quot;isManuallyOverridden&quot;:false,&quot;citeprocText&quot;:&quot;(Ishak et al., 2025)&quot;,&quot;manualOverrideText&quot;:&quot;&quot;},&quot;citationTag&quot;:&quot;MENDELEY_CITATION_v3_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&quot;,&quot;citationItems&quot;:[{&quot;id&quot;:&quot;72786c56-4632-3a09-a4e6-6bb2999c91da&quot;,&quot;itemData&quot;:{&quot;type&quot;:&quot;article-journal&quot;,&quot;id&quot;:&quot;72786c56-4632-3a09-a4e6-6bb2999c91da&quot;,&quot;title&quot;:&quot;Analisis Sentimen terhadap Pemerintahan Prabowo–Gibran menggunakan IndoBERT dan LDA&quot;,&quot;author&quot;:[{&quot;family&quot;:&quot;Ishak&quot;,&quot;given&quot;:&quot;Sahrial Ihsani&quot;,&quot;parse-names&quot;:false,&quot;dropping-particle&quot;:&quot;&quot;,&quot;non-dropping-particle&quot;:&quot;&quot;},{&quot;family&quot;:&quot;Arnilia&quot;,&quot;given&quot;:&quot;Okma&quot;,&quot;parse-names&quot;:false,&quot;dropping-particle&quot;:&quot;&quot;,&quot;non-dropping-particle&quot;:&quot;&quot;},{&quot;family&quot;:&quot;Widodo&quot;,&quot;given&quot;:&quot;Tri&quot;,&quot;parse-names&quot;:false,&quot;dropping-particle&quot;:&quot;&quot;,&quot;non-dropping-particle&quot;:&quot;&quot;},{&quot;family&quot;:&quot;Tatwa&quot;,&quot;given&quot;:&quot;I Gusti Nyoman Agung Bisma&quot;,&quot;parse-names&quot;:false,&quot;dropping-particle&quot;:&quot;&quot;,&quot;non-dropping-particle&quot;:&quot;&quot;}],&quot;container-title&quot;:&quot;Jambura Journal of Informatics&quot;,&quot;DOI&quot;:&quot;10.37905/jji.v1i2.34895&quot;,&quot;ISSN&quot;:&quot;2685-4244&quot;,&quot;URL&quot;:&quot;https://ejurnal.ung.ac.id/index.php/jji/article/view/34895&quot;,&quot;issued&quot;:{&quot;date-parts&quot;:[[2025,10,31]]},&quot;page&quot;:&quot;72-82&quot;,&quot;abstract&quot;:&quot;&lt;p&gt;This study analyzes public perception of the Prabowo–Gibran administration through online news coverage using a Natural Language Processing (NLP) approach. Data were collected from credible news portals such as Indonesia News and Detik, totaling 195 articles. The analysis was conducted in two stages: first, IndoBERT was used to classify the sentiment into positive, negative, and neutral; second, Latent Dirichlet Allocation (LDA) was applied to identify the main topics driving rage. Sentiment results showed that most topics, particularly those related to the economy, public policy, and governance, were dominated by negative sentiment (80%), while positive sentiment accounted for 15.9% and neutral sentiment for 4.1%. These findings indicate public criticism and concern regarding the effectiveness of policies and economic stability. The combined IndoBERT and LDA approach proved effective in providing a comprehensive understanding of public opinion dynamics in the digital era. It can serve as a consideration for the government in formulating more responsive and transparent communication strategies.Penelitian ini menganalisis persepsi publik terhadap kepemimpinan Prabowo–Gibran melalui pemberitaan media online menggunakan pendekatan Natural Language Processing (NLP). Data dikumpulkan dari portal berita kredibel seperti Antara News dan Detik dengan total 195 artikel. Analisis dilakukan dalam dua tahap: pertama, IndoBERT digunakan untuk mengklasifikasikan sentimen berita menjadi positif, negatif, dan netral; kedua, Latent Dirichlet Allocation (LDA) diterapkan untuk mengidentifikasi topik utama yang mendominasi pemberitaan. Hasil sentimen menunjukkan bahwa sebagian besar topik, terutama terkait ekonomi, kebijakan publik, dan pemerintahan, didominasi oleh sentimen negatif (80%), sedangkan sentimen positif tercatat 15,9% dan netral 4,1%. Temuan ini mengindikasikan adanya kritik dan keprihatinan publik terhadap efektivitas kebijakan dan stabilitas ekonomi. Hasil menunjukkan bahwa sebagian besar topik, terutama terkait ekonomi, kebijakan publik, dan pemerintahan, didominasi oleh sentimen negatif. Temuan ini mengindikasikan adanya kritik dan keprihatinan publik terhadap efektivitas kebijakan dan stabilitas ekonomi. Pendekatan kombinatif IndoBERT dan LDA terbukti efektif dalam memberikan pemahaman komprehensif mengenai dinamika opini publik di era digital, serta dapat menjadi bahan pertimbangan bagi pemerintah dalam merumuskan strategi komunikasi yang lebih responsif dan transparan.&lt;/p&gt;&quot;,&quot;issue&quot;:&quot;2&quot;,&quot;volume&quot;:&quot;1&quot;,&quot;container-title-short&quot;:&quot;&quot;},&quot;isTemporary&quot;:false}]},{&quot;citationID&quot;:&quot;MENDELEY_CITATION_7d336460-5140-45ae-b083-7d4e77e18e5a&quot;,&quot;properties&quot;:{&quot;noteIndex&quot;:0},&quot;isEdited&quot;:false,&quot;manualOverride&quot;:{&quot;isManuallyOverridden&quot;:false,&quot;citeprocText&quot;:&quot;(Setiawan et al., 2023)&quot;,&quot;manualOverrideText&quot;:&quot;&quot;},&quot;citationTag&quot;:&quot;MENDELEY_CITATION_v3_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&quot;,&quot;citationItems&quot;:[{&quot;id&quot;:&quot;89966cc4-5595-396c-903b-58700f0a062e&quot;,&quot;itemData&quot;:{&quot;type&quot;:&quot;article-journal&quot;,&quot;id&quot;:&quot;89966cc4-5595-396c-903b-58700f0a062e&quot;,&quot;title&quot;:&quot;Sentiment Analysis of Indonesian TikTok Review Using LSTM and IndoBERTweet Algorithm&quot;,&quot;author&quot;:[{&quot;family&quot;:&quot;Setiawan&quot;,&quot;given&quot;:&quot;Jerry Cahyo&quot;,&quot;parse-names&quot;:false,&quot;dropping-particle&quot;:&quot;&quot;,&quot;non-dropping-particle&quot;:&quot;&quot;},{&quot;family&quot;:&quot;M. Lhaksmana&quot;,&quot;given&quot;:&quot;Kemas&quot;,&quot;parse-names&quot;:false,&quot;dropping-particle&quot;:&quot;&quot;,&quot;non-dropping-particle&quot;:&quot;&quot;},{&quot;family&quot;:&quot;Bunyamin&quot;,&quot;given&quot;:&quot;Bunyamin&quot;,&quot;parse-names&quot;:false,&quot;dropping-particle&quot;:&quot;&quot;,&quot;non-dropping-particle&quot;:&quot;&quot;}],&quot;container-title&quot;:&quot;JIPI (Jurnal Ilmiah Penelitian dan Pembelajaran Informatika)&quot;,&quot;DOI&quot;:&quot;10.29100/jipi.v8i3.3911&quot;,&quot;issued&quot;:{&quot;date-parts&quot;:[[2023,8,30]]},&quot;page&quot;:&quot;774-780&quot;,&quot;abstract&quot;:&quot;TikTok is currently the most popular app in the world and thus gets many reviews on the Google Play Store and other app marketplace platforms. These reviews are valuable user opinions that can be analyzed further for many purposes. Harnessing valuable analyses from these reviews can be obtained manually, which will be time-consuming and costly, or automatically with machine learning methods. This paper implements the latter with LSTM and IndoBERTweet, a derivative of BERT, using Indonesian vocabulary from Twitter post data. This research aims to determine the appropriate method to create a model that can automatically classify TikTok reviews into negative, neutral, and positive sentiments. The result demonstrates that IndoBERTweet outperforms the other, with an accuracy of 80%, whereas the LSTM accuracy is at 78%.&quot;,&quot;publisher&quot;:&quot;STKIP PGRI Tulungagung&quot;,&quot;issue&quot;:&quot;3&quot;,&quot;volume&quot;:&quot;8&quot;,&quot;container-title-short&quot;:&quot;&quot;},&quot;isTemporary&quot;:false}]},{&quot;citationID&quot;:&quot;MENDELEY_CITATION_0c29ea59-996a-4f78-a8af-d7c92ef8c1ee&quot;,&quot;properties&quot;:{&quot;noteIndex&quot;:0},&quot;isEdited&quot;:false,&quot;manualOverride&quot;:{&quot;isManuallyOverridden&quot;:false,&quot;citeprocText&quot;:&quot;(Supriyadi &amp;#38; Makatita, 2025)&quot;,&quot;manualOverrideText&quot;:&quot;&quot;},&quot;citationTag&quot;:&quot;MENDELEY_CITATION_v3_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&quot;,&quot;citationItems&quot;:[{&quot;id&quot;:&quot;330bf363-b5ac-3668-bb9d-98e2771402e1&quot;,&quot;itemData&quot;:{&quot;type&quot;:&quot;article-journal&quot;,&quot;id&quot;:&quot;330bf363-b5ac-3668-bb9d-98e2771402e1&quot;,&quot;title&quot;:&quot;Sentiment Analysis of TikTok User Comments on QRIS Adoption in Indonesia Using IndoBERT&quot;,&quot;author&quot;:[{&quot;family&quot;:&quot;Supriyadi&quot;,&quot;given&quot;:&quot;Edi&quot;,&quot;parse-names&quot;:false,&quot;dropping-particle&quot;:&quot;&quot;,&quot;non-dropping-particle&quot;:&quot;&quot;},{&quot;family&quot;:&quot;Makatita&quot;,&quot;given&quot;:&quot;Putra Nurhuda&quot;,&quot;parse-names&quot;:false,&quot;dropping-particle&quot;:&quot;&quot;,&quot;non-dropping-particle&quot;:&quot;&quot;}],&quot;container-title&quot;:&quot;Procedia Computer Science&quot;,&quot;container-title-short&quot;:&quot;Procedia Comput Sci&quot;,&quot;DOI&quot;:&quot;10.1016/j.procs.2025.08.265&quot;,&quot;ISSN&quot;:&quot;18770509&quot;,&quot;URL&quot;:&quot;https://linkinghub.elsevier.com/retrieve/pii/S1877050925026109&quot;,&quot;issued&quot;:{&quot;date-parts&quot;:[[2025]]},&quot;page&quot;:&quot;121-130&quot;,&quot;volume&quot;:&quot;269&quot;},&quot;isTemporary&quot;:false}]},{&quot;citationID&quot;:&quot;MENDELEY_CITATION_bafd1305-ed16-4edb-893b-75d696c90053&quot;,&quot;properties&quot;:{&quot;noteIndex&quot;:0},&quot;isEdited&quot;:false,&quot;manualOverride&quot;:{&quot;isManuallyOverridden&quot;:false,&quot;citeprocText&quot;:&quot;(Merdiansah &amp;#38; Ali Ridha, 2024)&quot;,&quot;manualOverrideText&quot;:&quot;&quot;},&quot;citationTag&quot;:&quot;MENDELEY_CITATION_v3_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&quot;,&quot;citationItems&quot;:[{&quot;id&quot;:&quot;7a5af1dd-69e4-3b5f-b661-2653ad23c225&quot;,&quot;itemData&quot;:{&quot;type&quot;:&quot;article-journal&quot;,&quot;id&quot;:&quot;7a5af1dd-69e4-3b5f-b661-2653ad23c225&quot;,&quot;title&quot;:&quot;Analisis Sentimen Pengguna X Indonesia Terkait Kendaraan Listrik Menggunakan IndoBERT&quot;,&quot;author&quot;:[{&quot;family&quot;:&quot;Merdiansah&quot;,&quot;given&quot;:&quot;Roni&quot;,&quot;parse-names&quot;:false,&quot;dropping-particle&quot;:&quot;&quot;,&quot;non-dropping-particle&quot;:&quot;&quot;},{&quot;family&quot;:&quot;Ali Ridha&quot;,&quot;given&quot;:&quot;Azhari&quot;,&quot;parse-names&quot;:false,&quot;dropping-particle&quot;:&quot;&quot;,&quot;non-dropping-particle&quot;:&quot;&quot;}],&quot;container-title&quot;:&quot;Jurnal Ilmu Komputer dan Sistem Informasi (JIKOMSI&quot;,&quot;ISSN&quot;:&quot;2723-6129&quot;,&quot;issued&quot;:{&quot;date-parts&quot;:[[2024]]},&quot;page&quot;:&quot;221-228&quot;,&quot;issue&quot;:&quot;1&quot;,&quot;volume&quot;:&quot;7&quot;,&quot;container-title-short&quot;:&quot;&quot;},&quot;isTemporary&quot;:false}]},{&quot;citationID&quot;:&quot;MENDELEY_CITATION_77acba59-91e8-4086-a064-3c0882ddac3c&quot;,&quot;properties&quot;:{&quot;noteIndex&quot;:0},&quot;isEdited&quot;:false,&quot;manualOverride&quot;:{&quot;isManuallyOverridden&quot;:false,&quot;citeprocText&quot;:&quot;(Hakim et al., 2024)&quot;,&quot;manualOverrideText&quot;:&quot;&quot;},&quot;citationTag&quot;:&quot;MENDELEY_CITATION_v3_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&quot;,&quot;citationItems&quot;:[{&quot;id&quot;:&quot;c55eacc0-abba-38d7-935c-85d2a2f5be53&quot;,&quot;itemData&quot;:{&quot;type&quot;:&quot;report&quot;,&quot;id&quot;:&quot;c55eacc0-abba-38d7-935c-85d2a2f5be53&quot;,&quot;title&quot;:&quot;Analisis Sentimen Masyarakat terhadap Kereta Cepat Whoosh pada Platform X menggunakan IndoBERT&quot;,&quot;author&quot;:[{&quot;family&quot;:&quot;Hakim&quot;,&quot;given&quot;:&quot;Gibran&quot;,&quot;parse-names&quot;:false,&quot;dropping-particle&quot;:&quot;&quot;,&quot;non-dropping-particle&quot;:&quot;&quot;},{&quot;family&quot;:&quot;Fatyanosa&quot;,&quot;given&quot;:&quot;Tirana Noor&quot;,&quot;parse-names&quot;:false,&quot;dropping-particle&quot;:&quot;&quot;,&quot;non-dropping-particle&quot;:&quot;&quot;},{&quot;family&quot;:&quot;Widodo&quot;,&quot;given&quot;:&quot;Agus Wahyu&quot;,&quot;parse-names&quot;:false,&quot;dropping-particle&quot;:&quot;&quot;,&quot;non-dropping-particle&quot;:&quot;&quot;}],&quot;URL&quot;:&quot;http://j-ptiik.ub.ac.id&quot;,&quot;issued&quot;:{&quot;date-parts&quot;:[[2024]]},&quot;number-of-pages&quot;:&quot;2548-964&quot;,&quot;abstract&quot;:&quot;Abstrak Infrastruktur kereta api cepat di Indonesia relatif tertinggal dibandingkan negara lain. Perkembangannya baru dimulai dengan proyek kereta cepat Jakarta-Bandung (Whoosh) yang baru dimulai pada 2015 dan selesai pada 2023. Proyek kerja sama Indonesia-China ini sangat menarik perhatian publik, terutama di media sosial seperti X. Penelitian ini bertujuan mengklasifikasikan sentimen publik sebagai positif, negatif, atau netral menggunakan pemrosesan bahasa alami (NLP). IndoBERT sebagai model NLP yang dilatih khusus untuk bahasa Indonesia, digunakan untuk menganalisis sentimen secara efektif. Penelitian ini melakukan pengujian pada dataset Whoosh hasil scraping pada platform X dengan konfigurasi hyperparameter seperti jumlah epoch, learning rate, dan batch size. Performa terbaik dicapai dengan konfigurasi 3 epoch, learning rate 2e-5, dan batch size 32 yang menghasilkan metrik evaluasi accuracy, recall, precision, dan f1-score sebesar 0,78. Hasil ini menunjukkan learning rate yang lebih kecil memberikan pembelajaran yang stabil, sementara batch size yang lebih besar memberikan estimasi gradien yang konsisten. Namun, model kesulitan mengklasifikasikan sentimen netral sehingga sering salah mengklasifikasikannya sebagai positif atau negatif. Hasil ini juga menunjukkan adanya overfitting, di mana model tampil baik pada data pelatihan tetapi menurun pada data pengujian yang menunjukkan fokus berlebihan pada detail dan noise dari data pelatihan. Penelitian ini menyoroti pentingnya pemilihan model dan konfigurasi hyperparameter dalam analisis sentimen. Abstract Indonesia's high-speed rail infrastructure is relatively lagging behind other countries. Its development only started with the Jakarta-Bandung high-speed rail project (Whoosh), which started in 2015 and will be completed in 2023. This Indonesia-China cooperation project has attracted a lot of public attention, especially on social media such as X. This research aims to classify public sentiment as positive, negative or neutral using natural language processing (NLP). IndoBERT as an NLP model specially trained for the Indonesian language, is used to effectively analyze sentiment. This research conducted tests on Whoosh dataset scraped on X platform with hyperparameter configurations such as number of epochs, learning rate, and batch size. The best performance was achieved with a configuration of 3 epochs, learning rate 2e-5, and batch size 32 which resulted in an accuracy, recall, precision, and f1-score evaluation metric of 0.78. These results show that a smaller learning rate provides stable learning, while a larger batch size provides consistent gradient estimation. However, the model struggles to classify neutral sentiments, often misclassifying them as positive or negative. The results also indicate overfitting, where the model performed well on the training data but degraded on the test data indicating an excessive focus on the details and noise of the training data. This research highlights the importance of model selection and hyperparameter configuration in sentiment analysis.&quot;,&quot;issue&quot;:&quot;10&quot;,&quot;volume&quot;:&quot;8&quot;,&quot;container-title-short&quot;:&quot;&quot;},&quot;isTemporary&quot;:false}]},{&quot;citationID&quot;:&quot;MENDELEY_CITATION_58f5c10e-b943-4c11-b319-c2fb061cf7e0&quot;,&quot;properties&quot;:{&quot;noteIndex&quot;:0},&quot;isEdited&quot;:false,&quot;manualOverride&quot;:{&quot;isManuallyOverridden&quot;:false,&quot;citeprocText&quot;:&quot;(Fatma Sjoraida et al., 2024)&quot;,&quot;manualOverrideText&quot;:&quot;&quot;},&quot;citationTag&quot;:&quot;MENDELEY_CITATION_v3_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&quot;,&quot;citationItems&quot;:[{&quot;id&quot;:&quot;b3543de3-8444-31de-8d5a-be608ddb6c8d&quot;,&quot;itemData&quot;:{&quot;type&quot;:&quot;article-journal&quot;,&quot;id&quot;:&quot;b3543de3-8444-31de-8d5a-be608ddb6c8d&quot;,&quot;title&quot;:&quot;Analisis Sentimen Film Dirty Vote Menggunakan BERT (Bidirectional Encoder Representations from Transformers)&quot;,&quot;author&quot;:[{&quot;family&quot;:&quot;Fatma Sjoraida&quot;,&quot;given&quot;:&quot;Diah&quot;,&quot;parse-names&quot;:false,&quot;dropping-particle&quot;:&quot;&quot;,&quot;non-dropping-particle&quot;:&quot;&quot;},{&quot;family&quot;:&quot;Wibawa&quot;,&quot;given&quot;:&quot;Bucky&quot;,&quot;parse-names&quot;:false,&quot;dropping-particle&quot;:&quot;&quot;,&quot;non-dropping-particle&quot;:&quot;&quot;},{&quot;family&quot;:&quot;Guna&quot;,&quot;given&quot;:&quot;Karya&quot;,&quot;parse-names&quot;:false,&quot;dropping-particle&quot;:&quot;&quot;,&quot;non-dropping-particle&quot;:&quot;&quot;},{&quot;family&quot;:&quot;Yudhakusuma&quot;,&quot;given&quot;:&quot;Dudi&quot;,&quot;parse-names&quot;:false,&quot;dropping-particle&quot;:&quot;&quot;,&quot;non-dropping-particle&quot;:&quot;&quot;}],&quot;container-title&quot;:&quot;Universitas Langlangbuana&quot;,&quot;DOI&quot;:&quot;10.35870/jti&quot;,&quot;URL&quot;:&quot;https://doi.org/10.35870/jti&quot;,&quot;issued&quot;:{&quot;date-parts&quot;:[[2024]]},&quot;abstract&quot;:&quot;DOI: https://doi.org/10.35870/jti k.v8i2.1580. a b s t r a c t This research aims to conduct sentiment analysis on reviews of the film \&quot;Dirty Vote\&quot; from various sources, such as social media, film review websites, and online forums, using a fine-tuned BERT model. This approach includes review data collection, data pre-processing, BERT model refinement, and model performance evaluation. The research results show that the BERT model achieves a high level of performance with accuracy, precision, recall, and F1-score exceeding the threshold of 0.8 on the validation dataset. Sentiment analysis from various sources revealed variations in public opinion toward the film \&quot;Dirty Vote,\&quot; with significant differences in sentiment expressed via social media such as Twitter and Facebook compared to reviews from dedicated websites or online forums. In addition, discussion analysis of sentiment findings revealed people's preferences for certain aspects of films, such as visual effects and music. Sentiment analysis findings revealed that visual effects and music received the highest ratings from the public, while the cast and director received lower ratings. This information can be used by filmmakers to improve unsatisfactory aspects in subsequent film production.&quot;,&quot;issue&quot;:&quot;2&quot;,&quot;volume&quot;:&quot;8&quot;,&quot;container-title-short&quot;:&quot;&quot;},&quot;isTemporary&quot;:false}]}]"/>
     <we:property name="MENDELEY_CITATIONS_STYLE" value="{&quot;id&quot;:&quot;https://www.zotero.org/styles/apa&quot;,&quot;title&quot;:&quot;American Psychological Association 7th edition&quot;,&quot;format&quot;:&quot;author-date&quot;,&quot;defaultLocale&quot;:null,&quot;isLocaleCodeValid&quot;:true}"/>
   </we:properties>
   <we:bindings/>

</xml_diff>

<commit_message>
abis nyicil proposal, next cari artikel pendukung untuk landasan teori poin ke 2
</commit_message>
<xml_diff>
--- a/Draf bimbingan/Proposal TA/2203040182 - Proposal TA (1 - sebelum bimbingan).docx
+++ b/Draf bimbingan/Proposal TA/2203040182 - Proposal TA (1 - sebelum bimbingan).docx
@@ -1305,7 +1305,7 @@
         <w:sdtContent>
           <w:r>
             <w:rPr>
-              <w:rFonts w:eastAsia="Times New Roman"/>
+              <w:rFonts w:ascii="Times New Roman" w:eastAsia="Times New Roman" w:hAnsi="Times New Roman" w:cs="Times New Roman"/>
               <w:color w:val="000000"/>
             </w:rPr>
             <w:t>(Pradipta &amp; Widodo, n.d., 2024)</w:t>
@@ -1928,6 +1928,9 @@
         <w:t>topic modelling</w:t>
       </w:r>
       <w:r>
+        <w:rPr>
+          <w:rFonts w:ascii="Times New Roman" w:hAnsi="Times New Roman" w:cs="Times New Roman"/>
+        </w:rPr>
         <w:t xml:space="preserve"> pada</w:t>
       </w:r>
       <w:r>
@@ -2255,6 +2258,9 @@
         </w:rPr>
       </w:pPr>
       <w:r>
+        <w:rPr>
+          <w:rFonts w:ascii="Times New Roman" w:hAnsi="Times New Roman" w:cs="Times New Roman"/>
+        </w:rPr>
         <w:br w:type="page"/>
       </w:r>
     </w:p>
@@ -2312,27 +2318,46 @@
         </w:rPr>
       </w:pPr>
       <w:r>
+        <w:rPr>
+          <w:rFonts w:cs="Times New Roman"/>
+        </w:rPr>
         <w:t xml:space="preserve">Tabel 2. </w:t>
       </w:r>
       <w:r>
+        <w:rPr>
+          <w:rFonts w:cs="Times New Roman"/>
+        </w:rPr>
         <w:fldChar w:fldCharType="begin"/>
       </w:r>
       <w:r>
+        <w:rPr>
+          <w:rFonts w:cs="Times New Roman"/>
+        </w:rPr>
         <w:instrText xml:space="preserve"> SEQ Tabel_2. \* ARABIC </w:instrText>
       </w:r>
       <w:r>
+        <w:rPr>
+          <w:rFonts w:cs="Times New Roman"/>
+        </w:rPr>
         <w:fldChar w:fldCharType="separate"/>
       </w:r>
       <w:r>
         <w:rPr>
+          <w:rFonts w:cs="Times New Roman"/>
           <w:noProof/>
         </w:rPr>
         <w:t>1</w:t>
       </w:r>
       <w:r>
+        <w:rPr>
+          <w:rFonts w:cs="Times New Roman"/>
+        </w:rPr>
         <w:fldChar w:fldCharType="end"/>
       </w:r>
       <w:r>
+        <w:rPr>
+          <w:rFonts w:cs="Times New Roman"/>
+        </w:rPr>
         <w:t xml:space="preserve"> penelitian terdahulu</w:t>
       </w:r>
     </w:p>
@@ -2349,12 +2374,12 @@
         <w:tblLook w:val="04A0" w:firstRow="1" w:lastRow="0" w:firstColumn="1" w:lastColumn="0" w:noHBand="0" w:noVBand="1"/>
       </w:tblPr>
       <w:tblGrid>
-        <w:gridCol w:w="2002"/>
-        <w:gridCol w:w="1290"/>
+        <w:gridCol w:w="2005"/>
+        <w:gridCol w:w="1279"/>
         <w:gridCol w:w="1713"/>
-        <w:gridCol w:w="1802"/>
-        <w:gridCol w:w="3112"/>
-        <w:gridCol w:w="2946"/>
+        <w:gridCol w:w="1803"/>
+        <w:gridCol w:w="3115"/>
+        <w:gridCol w:w="2950"/>
       </w:tblGrid>
       <w:tr>
         <w:trPr>
@@ -2835,103 +2860,7 @@
                 <w:sz w:val="19"/>
                 <w:szCs w:val="19"/>
               </w:rPr>
-              <w:t xml:space="preserve">Akurasi sebesar 91.4% dengan nilai f1-score makro 0.92. Kelas positif dengan precision 0.89, recall 0.85, dan f1-score 0.87. Kelas negatif </w:t>
-            </w:r>
-            <w:r>
-              <w:rPr>
-                <w:rFonts w:ascii="Times New Roman" w:hAnsi="Times New Roman" w:cs="Times New Roman"/>
-                <w:sz w:val="19"/>
-                <w:szCs w:val="19"/>
-              </w:rPr>
-              <w:t>precision 0,88, recall 0,91, dan f1-score</w:t>
-            </w:r>
-            <w:r>
-              <w:rPr>
-                <w:rFonts w:ascii="Times New Roman" w:hAnsi="Times New Roman" w:cs="Times New Roman"/>
-                <w:sz w:val="19"/>
-                <w:szCs w:val="19"/>
-              </w:rPr>
-              <w:t xml:space="preserve"> </w:t>
-            </w:r>
-            <w:r>
-              <w:rPr>
-                <w:rFonts w:ascii="Times New Roman" w:hAnsi="Times New Roman" w:cs="Times New Roman"/>
-                <w:sz w:val="19"/>
-                <w:szCs w:val="19"/>
-              </w:rPr>
-              <w:t>0,90</w:t>
-            </w:r>
-            <w:r>
-              <w:rPr>
-                <w:rFonts w:ascii="Times New Roman" w:hAnsi="Times New Roman" w:cs="Times New Roman"/>
-                <w:sz w:val="19"/>
-                <w:szCs w:val="19"/>
-              </w:rPr>
-              <w:t xml:space="preserve">. Kelas netral semuanya 1,00. </w:t>
-            </w:r>
-            <w:r>
-              <w:rPr>
-                <w:rFonts w:ascii="Times New Roman" w:hAnsi="Times New Roman" w:cs="Times New Roman"/>
-                <w:sz w:val="19"/>
-                <w:szCs w:val="19"/>
-              </w:rPr>
-              <w:t>Distribusi sentimen</w:t>
-            </w:r>
-            <w:r>
-              <w:rPr>
-                <w:rFonts w:ascii="Times New Roman" w:hAnsi="Times New Roman" w:cs="Times New Roman"/>
-                <w:sz w:val="19"/>
-                <w:szCs w:val="19"/>
-              </w:rPr>
-              <w:t xml:space="preserve"> </w:t>
-            </w:r>
-            <w:r>
-              <w:rPr>
-                <w:rFonts w:ascii="Times New Roman" w:hAnsi="Times New Roman" w:cs="Times New Roman"/>
-                <w:sz w:val="19"/>
-                <w:szCs w:val="19"/>
-              </w:rPr>
-              <w:t>netral (42,2%),</w:t>
-            </w:r>
-            <w:r>
-              <w:rPr>
-                <w:rFonts w:ascii="Times New Roman" w:hAnsi="Times New Roman" w:cs="Times New Roman"/>
-                <w:sz w:val="19"/>
-                <w:szCs w:val="19"/>
-              </w:rPr>
-              <w:t xml:space="preserve"> </w:t>
-            </w:r>
-            <w:r>
-              <w:rPr>
-                <w:rFonts w:ascii="Times New Roman" w:hAnsi="Times New Roman" w:cs="Times New Roman"/>
-                <w:sz w:val="19"/>
-                <w:szCs w:val="19"/>
-              </w:rPr>
-              <w:t>negatif</w:t>
-            </w:r>
-            <w:r>
-              <w:rPr>
-                <w:rFonts w:ascii="Times New Roman" w:hAnsi="Times New Roman" w:cs="Times New Roman"/>
-                <w:sz w:val="19"/>
-                <w:szCs w:val="19"/>
-              </w:rPr>
-              <w:t xml:space="preserve"> </w:t>
-            </w:r>
-            <w:r>
-              <w:rPr>
-                <w:rFonts w:ascii="Times New Roman" w:hAnsi="Times New Roman" w:cs="Times New Roman"/>
-                <w:sz w:val="19"/>
-                <w:szCs w:val="19"/>
-              </w:rPr>
-              <w:t>(33,2%) dan positif (24,6%)</w:t>
-            </w:r>
-            <w:r>
-              <w:rPr>
-                <w:rFonts w:ascii="Times New Roman" w:hAnsi="Times New Roman" w:cs="Times New Roman"/>
-                <w:sz w:val="19"/>
-                <w:szCs w:val="19"/>
-              </w:rPr>
-              <w:t>.</w:t>
+              <w:t>Akurasi sebesar 91.4% dengan nilai f1-score makro 0.92. Kelas positif dengan precision 0.89, recall 0.85, dan f1-score 0.87. Kelas negatif precision 0,88, recall 0,91, dan f1-score 0,90. Kelas netral semuanya 1,00. Distribusi sentimen netral (42,2%), negatif (33,2%) dan positif (24,6%).</w:t>
             </w:r>
           </w:p>
         </w:tc>
@@ -2959,135 +2888,7 @@
                 <w:sz w:val="19"/>
                 <w:szCs w:val="19"/>
               </w:rPr>
-              <w:t>Implementasi Svm</w:t>
-            </w:r>
-            <w:r>
-              <w:rPr>
-                <w:rFonts w:ascii="Times New Roman" w:hAnsi="Times New Roman" w:cs="Times New Roman"/>
-                <w:sz w:val="19"/>
-                <w:szCs w:val="19"/>
-              </w:rPr>
-              <w:t xml:space="preserve"> d</w:t>
-            </w:r>
-            <w:r>
-              <w:rPr>
-                <w:rFonts w:ascii="Times New Roman" w:hAnsi="Times New Roman" w:cs="Times New Roman"/>
-                <w:sz w:val="19"/>
-                <w:szCs w:val="19"/>
-              </w:rPr>
-              <w:t xml:space="preserve">an Smote </w:t>
-            </w:r>
-            <w:r>
-              <w:rPr>
-                <w:rFonts w:ascii="Times New Roman" w:hAnsi="Times New Roman" w:cs="Times New Roman"/>
-                <w:sz w:val="19"/>
-                <w:szCs w:val="19"/>
-              </w:rPr>
-              <w:t>p</w:t>
-            </w:r>
-            <w:r>
-              <w:rPr>
-                <w:rFonts w:ascii="Times New Roman" w:hAnsi="Times New Roman" w:cs="Times New Roman"/>
-                <w:sz w:val="19"/>
-                <w:szCs w:val="19"/>
-              </w:rPr>
-              <w:t>ada</w:t>
-            </w:r>
-            <w:r>
-              <w:rPr>
-                <w:rFonts w:ascii="Times New Roman" w:hAnsi="Times New Roman" w:cs="Times New Roman"/>
-                <w:sz w:val="19"/>
-                <w:szCs w:val="19"/>
-              </w:rPr>
-              <w:t xml:space="preserve"> </w:t>
-            </w:r>
-            <w:r>
-              <w:rPr>
-                <w:rFonts w:ascii="Times New Roman" w:hAnsi="Times New Roman" w:cs="Times New Roman"/>
-                <w:sz w:val="19"/>
-                <w:szCs w:val="19"/>
-              </w:rPr>
-              <w:t>Analisis Sentimen</w:t>
-            </w:r>
-            <w:r>
-              <w:rPr>
-                <w:rFonts w:ascii="Times New Roman" w:hAnsi="Times New Roman" w:cs="Times New Roman"/>
-                <w:sz w:val="19"/>
-                <w:szCs w:val="19"/>
-              </w:rPr>
-              <w:t xml:space="preserve"> </w:t>
-            </w:r>
-            <w:r>
-              <w:rPr>
-                <w:rFonts w:ascii="Times New Roman" w:hAnsi="Times New Roman" w:cs="Times New Roman"/>
-                <w:sz w:val="19"/>
-                <w:szCs w:val="19"/>
-              </w:rPr>
-              <w:t>Media Sosial X</w:t>
-            </w:r>
-            <w:r>
-              <w:rPr>
-                <w:rFonts w:ascii="Times New Roman" w:hAnsi="Times New Roman" w:cs="Times New Roman"/>
-                <w:sz w:val="19"/>
-                <w:szCs w:val="19"/>
-              </w:rPr>
-              <w:t xml:space="preserve"> t</w:t>
-            </w:r>
-            <w:r>
-              <w:rPr>
-                <w:rFonts w:ascii="Times New Roman" w:hAnsi="Times New Roman" w:cs="Times New Roman"/>
-                <w:sz w:val="19"/>
-                <w:szCs w:val="19"/>
-              </w:rPr>
-              <w:t>erhadap</w:t>
-            </w:r>
-            <w:r>
-              <w:rPr>
-                <w:rFonts w:ascii="Times New Roman" w:hAnsi="Times New Roman" w:cs="Times New Roman"/>
-                <w:sz w:val="19"/>
-                <w:szCs w:val="19"/>
-              </w:rPr>
-              <w:t xml:space="preserve"> </w:t>
-            </w:r>
-            <w:r>
-              <w:rPr>
-                <w:rFonts w:ascii="Times New Roman" w:hAnsi="Times New Roman" w:cs="Times New Roman"/>
-                <w:sz w:val="19"/>
-                <w:szCs w:val="19"/>
-              </w:rPr>
-              <w:t>Pelantikan Agus</w:t>
-            </w:r>
-            <w:r>
-              <w:rPr>
-                <w:rFonts w:ascii="Times New Roman" w:hAnsi="Times New Roman" w:cs="Times New Roman"/>
-                <w:sz w:val="19"/>
-                <w:szCs w:val="19"/>
-              </w:rPr>
-              <w:t xml:space="preserve"> </w:t>
-            </w:r>
-            <w:r>
-              <w:rPr>
-                <w:rFonts w:ascii="Times New Roman" w:hAnsi="Times New Roman" w:cs="Times New Roman"/>
-                <w:sz w:val="19"/>
-                <w:szCs w:val="19"/>
-              </w:rPr>
-              <w:t>Harimurti</w:t>
-            </w:r>
-            <w:r>
-              <w:rPr>
-                <w:rFonts w:ascii="Times New Roman" w:hAnsi="Times New Roman" w:cs="Times New Roman"/>
-                <w:sz w:val="19"/>
-                <w:szCs w:val="19"/>
-              </w:rPr>
-              <w:t xml:space="preserve"> </w:t>
-            </w:r>
-            <w:r>
-              <w:rPr>
-                <w:rFonts w:ascii="Times New Roman" w:hAnsi="Times New Roman" w:cs="Times New Roman"/>
-                <w:sz w:val="19"/>
-                <w:szCs w:val="19"/>
-              </w:rPr>
-              <w:t>Yudhoyono</w:t>
+              <w:t>Implementasi Svm dan Smote pada Analisis Sentimen Media Sosial X terhadap Pelantikan Agus Harimurti Yudhoyono</w:t>
             </w:r>
           </w:p>
         </w:tc>
@@ -3265,55 +3066,7 @@
                 <w:szCs w:val="19"/>
               </w:rPr>
               <w:lastRenderedPageBreak/>
-              <w:t>Analisis Sentimen Kinerja</w:t>
-            </w:r>
-            <w:r>
-              <w:rPr>
-                <w:rFonts w:ascii="Times New Roman" w:hAnsi="Times New Roman" w:cs="Times New Roman"/>
-                <w:sz w:val="19"/>
-                <w:szCs w:val="19"/>
-              </w:rPr>
-              <w:t xml:space="preserve"> </w:t>
-            </w:r>
-            <w:r>
-              <w:rPr>
-                <w:rFonts w:ascii="Times New Roman" w:hAnsi="Times New Roman" w:cs="Times New Roman"/>
-                <w:sz w:val="19"/>
-                <w:szCs w:val="19"/>
-              </w:rPr>
-              <w:t>Pemerintahan</w:t>
-            </w:r>
-            <w:r>
-              <w:rPr>
-                <w:rFonts w:ascii="Times New Roman" w:hAnsi="Times New Roman" w:cs="Times New Roman"/>
-                <w:sz w:val="19"/>
-                <w:szCs w:val="19"/>
-              </w:rPr>
-              <w:t xml:space="preserve"> </w:t>
-            </w:r>
-            <w:r>
-              <w:rPr>
-                <w:rFonts w:ascii="Times New Roman" w:hAnsi="Times New Roman" w:cs="Times New Roman"/>
-                <w:sz w:val="19"/>
-                <w:szCs w:val="19"/>
-              </w:rPr>
-              <w:t>Menggunakan Algoritma</w:t>
-            </w:r>
-            <w:r>
-              <w:rPr>
-                <w:rFonts w:ascii="Times New Roman" w:hAnsi="Times New Roman" w:cs="Times New Roman"/>
-                <w:sz w:val="19"/>
-                <w:szCs w:val="19"/>
-              </w:rPr>
-              <w:t xml:space="preserve"> </w:t>
-            </w:r>
-            <w:r>
-              <w:rPr>
-                <w:rFonts w:ascii="Times New Roman" w:hAnsi="Times New Roman" w:cs="Times New Roman"/>
-                <w:sz w:val="19"/>
-                <w:szCs w:val="19"/>
-              </w:rPr>
-              <w:t>NBC, KNN, dan SVM</w:t>
+              <w:t>Analisis Sentimen Kinerja Pemerintahan Menggunakan Algoritma NBC, KNN, dan SVM</w:t>
             </w:r>
           </w:p>
         </w:tc>
@@ -3809,7 +3562,7 @@
                 </w:pPr>
                 <w:r>
                   <w:rPr>
-                    <w:rFonts w:eastAsia="Times New Roman"/>
+                    <w:rFonts w:ascii="Times New Roman" w:eastAsia="Times New Roman" w:hAnsi="Times New Roman" w:cs="Times New Roman"/>
                     <w:color w:val="000000"/>
                     <w:sz w:val="19"/>
                   </w:rPr>
@@ -3953,47 +3706,7 @@
                 <w:szCs w:val="19"/>
               </w:rPr>
               <w:lastRenderedPageBreak/>
-              <w:t>Analisis Sentimen</w:t>
-            </w:r>
-            <w:r>
-              <w:rPr>
-                <w:rFonts w:ascii="Times New Roman" w:hAnsi="Times New Roman" w:cs="Times New Roman"/>
-                <w:sz w:val="19"/>
-                <w:szCs w:val="19"/>
-              </w:rPr>
-              <w:t xml:space="preserve"> </w:t>
-            </w:r>
-            <w:r>
-              <w:rPr>
-                <w:rFonts w:ascii="Times New Roman" w:hAnsi="Times New Roman" w:cs="Times New Roman"/>
-                <w:sz w:val="19"/>
-                <w:szCs w:val="19"/>
-              </w:rPr>
-              <w:t>Pengguna X Indonesia</w:t>
-            </w:r>
-            <w:r>
-              <w:rPr>
-                <w:rFonts w:ascii="Times New Roman" w:hAnsi="Times New Roman" w:cs="Times New Roman"/>
-                <w:sz w:val="19"/>
-                <w:szCs w:val="19"/>
-              </w:rPr>
-              <w:t xml:space="preserve"> </w:t>
-            </w:r>
-            <w:r>
-              <w:rPr>
-                <w:rFonts w:ascii="Times New Roman" w:hAnsi="Times New Roman" w:cs="Times New Roman"/>
-                <w:sz w:val="19"/>
-                <w:szCs w:val="19"/>
-              </w:rPr>
-              <w:t>Terkait Kendaraan Listrik</w:t>
-            </w:r>
-            <w:r>
-              <w:rPr>
-                <w:rFonts w:ascii="Times New Roman" w:hAnsi="Times New Roman" w:cs="Times New Roman"/>
-                <w:sz w:val="19"/>
-                <w:szCs w:val="19"/>
-              </w:rPr>
-              <w:t xml:space="preserve"> Menggunakan IndoBERT</w:t>
+              <w:t>Analisis Sentimen Pengguna X Indonesia Terkait Kendaraan Listrik Menggunakan IndoBERT</w:t>
             </w:r>
           </w:p>
         </w:tc>
@@ -4027,7 +3740,7 @@
                 </w:pPr>
                 <w:r>
                   <w:rPr>
-                    <w:rFonts w:eastAsia="Times New Roman"/>
+                    <w:rFonts w:ascii="Times New Roman" w:eastAsia="Times New Roman" w:hAnsi="Times New Roman" w:cs="Times New Roman"/>
                     <w:color w:val="000000"/>
                     <w:sz w:val="19"/>
                   </w:rPr>
@@ -4321,71 +4034,7 @@
                 <w:sz w:val="19"/>
                 <w:szCs w:val="19"/>
               </w:rPr>
-              <w:t>Analisis Sentimen Film</w:t>
-            </w:r>
-            <w:r>
-              <w:rPr>
-                <w:rFonts w:ascii="Times New Roman" w:hAnsi="Times New Roman" w:cs="Times New Roman"/>
-                <w:sz w:val="19"/>
-                <w:szCs w:val="19"/>
-              </w:rPr>
-              <w:t xml:space="preserve"> </w:t>
-            </w:r>
-            <w:r>
-              <w:rPr>
-                <w:rFonts w:ascii="Times New Roman" w:hAnsi="Times New Roman" w:cs="Times New Roman"/>
-                <w:sz w:val="19"/>
-                <w:szCs w:val="19"/>
-              </w:rPr>
-              <w:t>Dirty Vote Menggunakan</w:t>
-            </w:r>
-            <w:r>
-              <w:rPr>
-                <w:rFonts w:ascii="Times New Roman" w:hAnsi="Times New Roman" w:cs="Times New Roman"/>
-                <w:sz w:val="19"/>
-                <w:szCs w:val="19"/>
-              </w:rPr>
-              <w:t xml:space="preserve"> </w:t>
-            </w:r>
-            <w:r>
-              <w:rPr>
-                <w:rFonts w:ascii="Times New Roman" w:hAnsi="Times New Roman" w:cs="Times New Roman"/>
-                <w:sz w:val="19"/>
-                <w:szCs w:val="19"/>
-              </w:rPr>
-              <w:t>BERT (Bidirectional</w:t>
-            </w:r>
-            <w:r>
-              <w:rPr>
-                <w:rFonts w:ascii="Times New Roman" w:hAnsi="Times New Roman" w:cs="Times New Roman"/>
-                <w:sz w:val="19"/>
-                <w:szCs w:val="19"/>
-              </w:rPr>
-              <w:t xml:space="preserve"> </w:t>
-            </w:r>
-            <w:r>
-              <w:rPr>
-                <w:rFonts w:ascii="Times New Roman" w:hAnsi="Times New Roman" w:cs="Times New Roman"/>
-                <w:sz w:val="19"/>
-                <w:szCs w:val="19"/>
-              </w:rPr>
-              <w:t>Encoder Representations</w:t>
-            </w:r>
-            <w:r>
-              <w:rPr>
-                <w:rFonts w:ascii="Times New Roman" w:hAnsi="Times New Roman" w:cs="Times New Roman"/>
-                <w:sz w:val="19"/>
-                <w:szCs w:val="19"/>
-              </w:rPr>
-              <w:t xml:space="preserve"> </w:t>
-            </w:r>
-            <w:r>
-              <w:rPr>
-                <w:rFonts w:ascii="Times New Roman" w:hAnsi="Times New Roman" w:cs="Times New Roman"/>
-                <w:sz w:val="19"/>
-                <w:szCs w:val="19"/>
-              </w:rPr>
-              <w:t>from Transformers)</w:t>
+              <w:t>Analisis Sentimen Film Dirty Vote Menggunakan BERT (Bidirectional Encoder Representations from Transformers)</w:t>
             </w:r>
           </w:p>
         </w:tc>
@@ -4532,6 +4181,9 @@
         </w:rPr>
       </w:pPr>
       <w:r>
+        <w:rPr>
+          <w:rFonts w:ascii="Times New Roman" w:hAnsi="Times New Roman" w:cs="Times New Roman"/>
+        </w:rPr>
         <w:br w:type="page"/>
       </w:r>
     </w:p>
@@ -4557,6 +4209,70 @@
     </w:p>
     <w:p>
       <w:pPr>
+        <w:pStyle w:val="Heading4"/>
+        <w:numPr>
+          <w:ilvl w:val="0"/>
+          <w:numId w:val="7"/>
+        </w:numPr>
+      </w:pPr>
+      <w:r>
+        <w:t>Pengumpulan data</w:t>
+      </w:r>
+    </w:p>
+    <w:p>
+      <w:pPr>
+        <w:pStyle w:val="ListParagraph"/>
+        <w:spacing w:line="480" w:lineRule="auto"/>
+        <w:ind w:firstLine="720"/>
+        <w:jc w:val="both"/>
+        <w:rPr>
+          <w:rFonts w:ascii="Times New Roman" w:hAnsi="Times New Roman" w:cs="Times New Roman"/>
+        </w:rPr>
+      </w:pPr>
+      <w:r>
+        <w:rPr>
+          <w:rFonts w:ascii="Times New Roman" w:hAnsi="Times New Roman" w:cs="Times New Roman"/>
+        </w:rPr>
+        <w:t>Pengumpulan data merupakan proses sistematis untuk memperoleh informasi yang diperlukan dalam menjawab rumusan masalah dan mencapai tujuan penelitian</w:t>
+      </w:r>
+      <w:r>
+        <w:rPr>
+          <w:rFonts w:ascii="Times New Roman" w:hAnsi="Times New Roman" w:cs="Times New Roman"/>
+        </w:rPr>
+        <w:t xml:space="preserve"> </w:t>
+      </w:r>
+      <w:sdt>
+        <w:sdtPr>
+          <w:rPr>
+            <w:rFonts w:ascii="Times New Roman" w:hAnsi="Times New Roman" w:cs="Times New Roman"/>
+            <w:color w:val="000000"/>
+          </w:rPr>
+          <w:tag w:val="MENDELEY_CITATION_v3_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"/>
+          <w:id w:val="644937825"/>
+          <w:placeholder>
+            <w:docPart w:val="DefaultPlaceholder_-1854013440"/>
+          </w:placeholder>
+        </w:sdtPr>
+        <w:sdtContent>
+          <w:r>
+            <w:rPr>
+              <w:rFonts w:ascii="Times New Roman" w:eastAsia="Times New Roman" w:hAnsi="Times New Roman" w:cs="Times New Roman"/>
+              <w:color w:val="000000"/>
+            </w:rPr>
+            <w:t>(Daruhadi &amp; Sopiati, 2024)</w:t>
+          </w:r>
+        </w:sdtContent>
+      </w:sdt>
+      <w:r>
+        <w:rPr>
+          <w:rFonts w:ascii="Times New Roman" w:hAnsi="Times New Roman" w:cs="Times New Roman"/>
+        </w:rPr>
+        <w:t>. Dalam penelitian ilmiah, data berfungsi sebagai dasar utama untuk melakukan analisis sehingga kualitas hasil penelitian sangat dipengaruhi oleh ketepatan dan relevansi data yang dikumpulkan.</w:t>
+      </w:r>
+    </w:p>
+    <w:p>
+      <w:pPr>
+        <w:pStyle w:val="ListParagraph"/>
         <w:spacing w:line="480" w:lineRule="auto"/>
         <w:jc w:val="both"/>
         <w:rPr>
@@ -4567,13 +4283,506 @@
         <w:rPr>
           <w:rFonts w:ascii="Times New Roman" w:hAnsi="Times New Roman" w:cs="Times New Roman"/>
         </w:rPr>
+        <w:t>D</w:t>
+      </w:r>
+      <w:r>
+        <w:rPr>
+          <w:rFonts w:ascii="Times New Roman" w:hAnsi="Times New Roman" w:cs="Times New Roman"/>
+        </w:rPr>
+        <w:t xml:space="preserve">ata dapat dibedakan menjadi </w:t>
+      </w:r>
+      <w:r>
+        <w:rPr>
+          <w:rFonts w:ascii="Times New Roman" w:hAnsi="Times New Roman" w:cs="Times New Roman"/>
+        </w:rPr>
+        <w:t>2</w:t>
+      </w:r>
+      <w:r>
+        <w:rPr>
+          <w:rFonts w:ascii="Times New Roman" w:hAnsi="Times New Roman" w:cs="Times New Roman"/>
+        </w:rPr>
+        <w:t xml:space="preserve"> </w:t>
+      </w:r>
+      <w:sdt>
+        <w:sdtPr>
+          <w:rPr>
+            <w:rFonts w:ascii="Times New Roman" w:hAnsi="Times New Roman" w:cs="Times New Roman"/>
+            <w:color w:val="000000"/>
+          </w:rPr>
+          <w:tag w:val="MENDELEY_CITATION_v3_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"/>
+          <w:id w:val="-1453398172"/>
+          <w:placeholder>
+            <w:docPart w:val="DefaultPlaceholder_-1854013440"/>
+          </w:placeholder>
+        </w:sdtPr>
+        <w:sdtContent>
+          <w:r>
+            <w:rPr>
+              <w:rFonts w:ascii="Times New Roman" w:eastAsia="Times New Roman" w:hAnsi="Times New Roman" w:cs="Times New Roman"/>
+              <w:color w:val="000000"/>
+            </w:rPr>
+            <w:t>(Daruhadi &amp; Sopiati, 2024)</w:t>
+          </w:r>
+        </w:sdtContent>
+      </w:sdt>
+      <w:r>
+        <w:rPr>
+          <w:rFonts w:ascii="Times New Roman" w:hAnsi="Times New Roman" w:cs="Times New Roman"/>
+        </w:rPr>
+        <w:t>:</w:t>
+      </w:r>
+    </w:p>
+    <w:p>
+      <w:pPr>
+        <w:pStyle w:val="Heading5"/>
+      </w:pPr>
+      <w:r>
+        <w:t>Data primer</w:t>
+      </w:r>
+    </w:p>
+    <w:p>
+      <w:pPr>
+        <w:pStyle w:val="ListParagraph"/>
+        <w:spacing w:line="480" w:lineRule="auto"/>
+        <w:ind w:left="1440"/>
+        <w:jc w:val="both"/>
+        <w:rPr>
+          <w:rFonts w:ascii="Times New Roman" w:hAnsi="Times New Roman" w:cs="Times New Roman"/>
+        </w:rPr>
+      </w:pPr>
+      <w:r>
+        <w:rPr>
+          <w:rFonts w:ascii="Times New Roman" w:hAnsi="Times New Roman" w:cs="Times New Roman"/>
+        </w:rPr>
+        <w:t>Data primer adalah data yang diperoleh secara langsung oleh peneliti dari sumber pertama</w:t>
+      </w:r>
+      <w:r>
+        <w:rPr>
+          <w:rFonts w:ascii="Times New Roman" w:hAnsi="Times New Roman" w:cs="Times New Roman"/>
+        </w:rPr>
+        <w:t>.</w:t>
+      </w:r>
+    </w:p>
+    <w:p>
+      <w:pPr>
+        <w:pStyle w:val="Heading5"/>
+      </w:pPr>
+      <w:r>
+        <w:t>Data sekunder</w:t>
+      </w:r>
+    </w:p>
+    <w:p>
+      <w:pPr>
+        <w:pStyle w:val="ListParagraph"/>
+        <w:spacing w:line="480" w:lineRule="auto"/>
+        <w:ind w:left="1440"/>
+        <w:jc w:val="both"/>
+        <w:rPr>
+          <w:rFonts w:ascii="Times New Roman" w:hAnsi="Times New Roman" w:cs="Times New Roman"/>
+        </w:rPr>
+      </w:pPr>
+      <w:r>
+        <w:rPr>
+          <w:rFonts w:ascii="Times New Roman" w:hAnsi="Times New Roman" w:cs="Times New Roman"/>
+        </w:rPr>
+        <w:t>data sekunder merupakan data yang telah tersedia sebelumnya dan diperoleh melalui pihak lain.</w:t>
+      </w:r>
+    </w:p>
+    <w:p>
+      <w:pPr>
+        <w:pStyle w:val="ListParagraph"/>
+        <w:spacing w:line="480" w:lineRule="auto"/>
+        <w:ind w:firstLine="720"/>
+        <w:jc w:val="both"/>
+        <w:rPr>
+          <w:rFonts w:ascii="Times New Roman" w:hAnsi="Times New Roman" w:cs="Times New Roman"/>
+        </w:rPr>
+      </w:pPr>
+      <w:r>
+        <w:rPr>
+          <w:rFonts w:ascii="Times New Roman" w:hAnsi="Times New Roman" w:cs="Times New Roman"/>
+        </w:rPr>
+        <w:t xml:space="preserve">Dalam perkembangan teknologi informasi, media sosial telah menjadi salah satu sumber data yang banyak dimanfaatkan dalam penelitian. Media sosial menyediakan data yang bersifat real-time, dinamis, dan mencerminkan ekspresi langsung masyarakat terhadap suatu isu. Komentar pengguna pada platform seperti TikTok termasuk dalam bentuk user-generated content yang dapat digunakan sebagai data penelitian untuk </w:t>
+      </w:r>
+      <w:r>
+        <w:rPr>
+          <w:rFonts w:ascii="Times New Roman" w:hAnsi="Times New Roman" w:cs="Times New Roman"/>
+        </w:rPr>
+        <w:lastRenderedPageBreak/>
+        <w:t>memahami persepsi publik, terutama dalam studi yang berkaitan dengan opini masyarakat terhadap kebijakan atau tokoh tertentu.</w:t>
+      </w:r>
+    </w:p>
+    <w:p>
+      <w:pPr>
+        <w:pStyle w:val="Heading4"/>
+      </w:pPr>
+      <w:r>
+        <w:t>Media sosial &amp; TikTok</w:t>
+      </w:r>
+    </w:p>
+    <w:p>
+      <w:pPr>
+        <w:pStyle w:val="Heading5"/>
+        <w:numPr>
+          <w:ilvl w:val="0"/>
+          <w:numId w:val="10"/>
+        </w:numPr>
+      </w:pPr>
+      <w:r>
+        <w:t>Media sosial</w:t>
+      </w:r>
+    </w:p>
+    <w:p>
+      <w:pPr>
+        <w:pStyle w:val="ListParagraph"/>
+        <w:spacing w:line="480" w:lineRule="auto"/>
+        <w:ind w:left="1440"/>
+        <w:jc w:val="both"/>
+        <w:rPr>
+          <w:rFonts w:ascii="Times New Roman" w:hAnsi="Times New Roman" w:cs="Times New Roman"/>
+        </w:rPr>
+      </w:pPr>
+      <w:r>
+        <w:rPr>
+          <w:rFonts w:ascii="Times New Roman" w:hAnsi="Times New Roman" w:cs="Times New Roman"/>
+        </w:rPr>
+        <w:t>Media sosial merupakan platform digital yang memungkinkan pengguna untuk membuat, membagikan, dan mendistribusikan konten secara cepat melalui jaringan internet. Konten tersebut dapat berupa teks, gambar, audio, maupun video, yang dihasilkan secara langsung oleh pengguna (</w:t>
+      </w:r>
+      <w:r>
+        <w:rPr>
+          <w:rFonts w:ascii="Times New Roman" w:hAnsi="Times New Roman" w:cs="Times New Roman"/>
+          <w:i/>
+          <w:iCs/>
+        </w:rPr>
+        <w:t>user-generated content</w:t>
+      </w:r>
+      <w:r>
+        <w:rPr>
+          <w:rFonts w:ascii="Times New Roman" w:hAnsi="Times New Roman" w:cs="Times New Roman"/>
+        </w:rPr>
+        <w:t>).</w:t>
+      </w:r>
+      <w:r>
+        <w:rPr>
+          <w:rFonts w:ascii="Times New Roman" w:hAnsi="Times New Roman" w:cs="Times New Roman"/>
+        </w:rPr>
+        <w:t xml:space="preserve"> </w:t>
+      </w:r>
+      <w:r>
+        <w:rPr>
+          <w:rFonts w:ascii="Times New Roman" w:hAnsi="Times New Roman" w:cs="Times New Roman"/>
+        </w:rPr>
+        <w:t>Perkembangan media sosial telah mengubah cara masyarakat menyampaikan pandangan dan menanggapi isu sosial, politik, maupun kebijakan pemerintah. Jika sebelumnya opini publik banyak disalurkan melalui media massa tradisional, kini media sosial memungkinkan masyarakat menyampaikan pendapat secara langsung, terbuka, dan masif.</w:t>
+      </w:r>
+    </w:p>
+    <w:p>
+      <w:pPr>
+        <w:pStyle w:val="Heading5"/>
+      </w:pPr>
+      <w:r>
+        <w:t>TikTok</w:t>
+      </w:r>
+    </w:p>
+    <w:p>
+      <w:pPr>
+        <w:pStyle w:val="ListParagraph"/>
+        <w:spacing w:line="480" w:lineRule="auto"/>
+        <w:ind w:left="1440"/>
+        <w:jc w:val="both"/>
+        <w:rPr>
+          <w:rFonts w:ascii="Times New Roman" w:hAnsi="Times New Roman" w:cs="Times New Roman"/>
+        </w:rPr>
+      </w:pPr>
+      <w:r>
+        <w:rPr>
+          <w:rFonts w:ascii="Times New Roman" w:hAnsi="Times New Roman" w:cs="Times New Roman"/>
+        </w:rPr>
+        <w:t>TikTok merupakan platform media sosial berbasis video pendek yang memungkinkan pengguna membuat, mengunggah, dan membagikan video berdurasi singkat lengkap dengan fitur suara, filter, dan berbagai efek visual. Platform ini dikenal memiliki tingkat keterlibatan (</w:t>
+      </w:r>
+      <w:r>
+        <w:rPr>
+          <w:rFonts w:ascii="Times New Roman" w:hAnsi="Times New Roman" w:cs="Times New Roman"/>
+          <w:i/>
+          <w:iCs/>
+        </w:rPr>
+        <w:t>engagement</w:t>
+      </w:r>
+      <w:r>
+        <w:rPr>
+          <w:rFonts w:ascii="Times New Roman" w:hAnsi="Times New Roman" w:cs="Times New Roman"/>
+        </w:rPr>
+        <w:t xml:space="preserve">) yang tinggi berkat algoritma </w:t>
+      </w:r>
+      <w:r>
+        <w:rPr>
+          <w:rFonts w:ascii="Times New Roman" w:hAnsi="Times New Roman" w:cs="Times New Roman"/>
+        </w:rPr>
+        <w:lastRenderedPageBreak/>
+        <w:t>rekomendasinya yang efektif dalam menampilkan konten yang relevan kepada pengguna.</w:t>
+      </w:r>
+    </w:p>
+    <w:p>
+      <w:pPr>
+        <w:pStyle w:val="ListParagraph"/>
+        <w:spacing w:line="480" w:lineRule="auto"/>
+        <w:ind w:left="1440"/>
+        <w:jc w:val="both"/>
+        <w:rPr>
+          <w:rFonts w:ascii="Times New Roman" w:hAnsi="Times New Roman" w:cs="Times New Roman"/>
+        </w:rPr>
+      </w:pPr>
+      <w:r>
+        <w:rPr>
+          <w:rFonts w:ascii="Times New Roman" w:hAnsi="Times New Roman" w:cs="Times New Roman"/>
+        </w:rPr>
+        <w:t>Karakteristik Komentar TikTok</w:t>
+      </w:r>
+      <w:r>
+        <w:rPr>
+          <w:rFonts w:ascii="Times New Roman" w:hAnsi="Times New Roman" w:cs="Times New Roman"/>
+        </w:rPr>
+        <w:t>:</w:t>
+      </w:r>
+    </w:p>
+    <w:p>
+      <w:pPr>
+        <w:pStyle w:val="ListParagraph"/>
+        <w:numPr>
+          <w:ilvl w:val="0"/>
+          <w:numId w:val="11"/>
+        </w:numPr>
+        <w:spacing w:line="480" w:lineRule="auto"/>
+        <w:jc w:val="both"/>
+        <w:rPr>
+          <w:rFonts w:ascii="Times New Roman" w:hAnsi="Times New Roman" w:cs="Times New Roman"/>
+        </w:rPr>
+      </w:pPr>
+      <w:r>
+        <w:rPr>
+          <w:rFonts w:ascii="Times New Roman" w:hAnsi="Times New Roman" w:cs="Times New Roman"/>
+        </w:rPr>
+        <w:t>biasanya bersifat pendek, langsung, dan sering kali memuat ekspresi emosional</w:t>
+      </w:r>
+      <w:r>
+        <w:rPr>
+          <w:rFonts w:ascii="Times New Roman" w:hAnsi="Times New Roman" w:cs="Times New Roman"/>
+        </w:rPr>
+        <w:t>.</w:t>
+      </w:r>
+    </w:p>
+    <w:p>
+      <w:pPr>
+        <w:pStyle w:val="ListParagraph"/>
+        <w:numPr>
+          <w:ilvl w:val="0"/>
+          <w:numId w:val="11"/>
+        </w:numPr>
+        <w:spacing w:line="480" w:lineRule="auto"/>
+        <w:jc w:val="both"/>
+        <w:rPr>
+          <w:rFonts w:ascii="Times New Roman" w:hAnsi="Times New Roman" w:cs="Times New Roman"/>
+        </w:rPr>
+      </w:pPr>
+      <w:r>
+        <w:rPr>
+          <w:rFonts w:ascii="Times New Roman" w:hAnsi="Times New Roman" w:cs="Times New Roman"/>
+        </w:rPr>
+        <w:t>Gaya bahasa yang digunakan cenderung informal</w:t>
+      </w:r>
+    </w:p>
+    <w:p>
+      <w:pPr>
+        <w:pStyle w:val="Heading4"/>
+      </w:pPr>
+      <w:r>
+        <w:t>Opini &amp; reaksi publik</w:t>
+      </w:r>
+    </w:p>
+    <w:p>
+      <w:pPr>
+        <w:pStyle w:val="ListParagraph"/>
+        <w:numPr>
+          <w:ilvl w:val="0"/>
+          <w:numId w:val="8"/>
+        </w:numPr>
+        <w:spacing w:line="480" w:lineRule="auto"/>
+        <w:jc w:val="both"/>
+        <w:rPr>
+          <w:rFonts w:ascii="Times New Roman" w:hAnsi="Times New Roman" w:cs="Times New Roman"/>
+        </w:rPr>
+      </w:pPr>
+      <w:r>
+        <w:rPr>
+          <w:rFonts w:ascii="Times New Roman" w:hAnsi="Times New Roman" w:cs="Times New Roman"/>
+        </w:rPr>
+        <w:t>Ss</w:t>
+      </w:r>
+    </w:p>
+    <w:p>
+      <w:pPr>
+        <w:pStyle w:val="Heading4"/>
+      </w:pPr>
+      <w:r>
+        <w:t>Sentimen &amp; analisis sentimen</w:t>
+      </w:r>
+    </w:p>
+    <w:p>
+      <w:pPr>
+        <w:pStyle w:val="ListParagraph"/>
+        <w:numPr>
+          <w:ilvl w:val="0"/>
+          <w:numId w:val="8"/>
+        </w:numPr>
+        <w:spacing w:line="480" w:lineRule="auto"/>
+        <w:jc w:val="both"/>
+        <w:rPr>
+          <w:rFonts w:ascii="Times New Roman" w:hAnsi="Times New Roman" w:cs="Times New Roman"/>
+        </w:rPr>
+      </w:pPr>
+      <w:r>
+        <w:rPr>
+          <w:rFonts w:ascii="Times New Roman" w:hAnsi="Times New Roman" w:cs="Times New Roman"/>
+        </w:rPr>
         <w:t>S</w:t>
       </w:r>
-      <w:r>
-        <w:rPr>
-          <w:rFonts w:ascii="Times New Roman" w:hAnsi="Times New Roman" w:cs="Times New Roman"/>
-        </w:rPr>
-        <w:t>s</w:t>
+    </w:p>
+    <w:p>
+      <w:pPr>
+        <w:pStyle w:val="Heading4"/>
+      </w:pPr>
+      <w:r>
+        <w:t>Natural Language Processing (NLP)</w:t>
+      </w:r>
+    </w:p>
+    <w:p>
+      <w:pPr>
+        <w:pStyle w:val="ListParagraph"/>
+        <w:numPr>
+          <w:ilvl w:val="0"/>
+          <w:numId w:val="8"/>
+        </w:numPr>
+        <w:spacing w:line="480" w:lineRule="auto"/>
+        <w:jc w:val="both"/>
+        <w:rPr>
+          <w:rFonts w:ascii="Times New Roman" w:hAnsi="Times New Roman" w:cs="Times New Roman"/>
+        </w:rPr>
+      </w:pPr>
+      <w:r>
+        <w:rPr>
+          <w:rFonts w:ascii="Times New Roman" w:hAnsi="Times New Roman" w:cs="Times New Roman"/>
+        </w:rPr>
+        <w:t>S</w:t>
+      </w:r>
+    </w:p>
+    <w:p>
+      <w:pPr>
+        <w:pStyle w:val="Heading4"/>
+      </w:pPr>
+      <w:r>
+        <w:t>BERT (</w:t>
+      </w:r>
+      <w:r>
+        <w:t>Bidirectional Encoder Representations from Transformers</w:t>
+      </w:r>
+      <w:r>
+        <w:t>)</w:t>
+      </w:r>
+    </w:p>
+    <w:p>
+      <w:pPr>
+        <w:pStyle w:val="ListParagraph"/>
+        <w:numPr>
+          <w:ilvl w:val="0"/>
+          <w:numId w:val="8"/>
+        </w:numPr>
+        <w:spacing w:line="480" w:lineRule="auto"/>
+        <w:jc w:val="both"/>
+        <w:rPr>
+          <w:rFonts w:ascii="Times New Roman" w:hAnsi="Times New Roman" w:cs="Times New Roman"/>
+        </w:rPr>
+      </w:pPr>
+      <w:r>
+        <w:rPr>
+          <w:rFonts w:ascii="Times New Roman" w:hAnsi="Times New Roman" w:cs="Times New Roman"/>
+        </w:rPr>
+        <w:t>S</w:t>
+      </w:r>
+    </w:p>
+    <w:p>
+      <w:pPr>
+        <w:pStyle w:val="Heading4"/>
+      </w:pPr>
+      <w:r>
+        <w:t>Python</w:t>
+      </w:r>
+    </w:p>
+    <w:p>
+      <w:pPr>
+        <w:pStyle w:val="ListParagraph"/>
+        <w:numPr>
+          <w:ilvl w:val="0"/>
+          <w:numId w:val="8"/>
+        </w:numPr>
+        <w:spacing w:line="480" w:lineRule="auto"/>
+        <w:jc w:val="both"/>
+        <w:rPr>
+          <w:rFonts w:ascii="Times New Roman" w:hAnsi="Times New Roman" w:cs="Times New Roman"/>
+        </w:rPr>
+      </w:pPr>
+      <w:r>
+        <w:rPr>
+          <w:rFonts w:ascii="Times New Roman" w:hAnsi="Times New Roman" w:cs="Times New Roman"/>
+        </w:rPr>
+        <w:t>Ss</w:t>
+      </w:r>
+    </w:p>
+    <w:p>
+      <w:pPr>
+        <w:pStyle w:val="Heading4"/>
+      </w:pPr>
+      <w:r>
+        <w:t>Topic Modelling</w:t>
+      </w:r>
+    </w:p>
+    <w:p>
+      <w:pPr>
+        <w:pStyle w:val="ListParagraph"/>
+        <w:numPr>
+          <w:ilvl w:val="0"/>
+          <w:numId w:val="8"/>
+        </w:numPr>
+        <w:spacing w:line="480" w:lineRule="auto"/>
+        <w:jc w:val="both"/>
+        <w:rPr>
+          <w:rFonts w:ascii="Times New Roman" w:hAnsi="Times New Roman" w:cs="Times New Roman"/>
+        </w:rPr>
+      </w:pPr>
+      <w:r>
+        <w:rPr>
+          <w:rFonts w:ascii="Times New Roman" w:hAnsi="Times New Roman" w:cs="Times New Roman"/>
+        </w:rPr>
+        <w:t>S</w:t>
+      </w:r>
+      <w:r>
+        <w:rPr>
+          <w:rFonts w:ascii="Times New Roman" w:hAnsi="Times New Roman" w:cs="Times New Roman"/>
+        </w:rPr>
+        <w:t>ss</w:t>
+      </w:r>
+    </w:p>
+    <w:p>
+      <w:pPr>
+        <w:spacing w:line="480" w:lineRule="auto"/>
+        <w:jc w:val="both"/>
+        <w:rPr>
+          <w:rFonts w:ascii="Times New Roman" w:hAnsi="Times New Roman" w:cs="Times New Roman"/>
+        </w:rPr>
+      </w:pPr>
+      <w:r>
+        <w:rPr>
+          <w:rFonts w:ascii="Times New Roman" w:hAnsi="Times New Roman" w:cs="Times New Roman"/>
+        </w:rPr>
+        <w:t>sss</w:t>
       </w:r>
     </w:p>
     <w:p>
@@ -4598,6 +4807,92 @@
 <file path=word/numbering.xml><?xml version="1.0" encoding="utf-8"?>
 <w:numbering xmlns:wpc="http://schemas.microsoft.com/office/word/2010/wordprocessingCanvas" xmlns:cx="http://schemas.microsoft.com/office/drawing/2014/chartex" xmlns:cx1="http://schemas.microsoft.com/office/drawing/2015/9/8/chartex" xmlns:cx2="http://schemas.microsoft.com/office/drawing/2015/10/21/chartex" xmlns:cx3="http://schemas.microsoft.com/office/drawing/2016/5/9/chartex" xmlns:cx4="http://schemas.microsoft.com/office/drawing/2016/5/10/chartex" xmlns:cx5="http://schemas.microsoft.com/office/drawing/2016/5/11/chartex" xmlns:cx6="http://schemas.microsoft.com/office/drawing/2016/5/12/chartex" xmlns:cx7="http://schemas.microsoft.com/office/drawing/2016/5/13/chartex" xmlns:cx8="http://schemas.microsoft.com/office/drawing/2016/5/14/chartex" xmlns:mc="http://schemas.openxmlformats.org/markup-compatibility/2006" xmlns:aink="http://schemas.microsoft.com/office/drawing/2016/ink" xmlns:am3d="http://schemas.microsoft.com/office/drawing/2017/model3d" xmlns:o="urn:schemas-microsoft-com:office:office" xmlns:oel="http://schemas.microsoft.com/office/2019/extlst" xmlns:r="http://schemas.openxmlformats.org/officeDocument/2006/relationships" xmlns:m="http://schemas.openxmlformats.org/officeDocument/2006/math" xmlns:v="urn:schemas-microsoft-com:vml" xmlns:wp14="http://schemas.microsoft.com/office/word/2010/wordprocessingDrawing" xmlns:wp="http://schemas.openxmlformats.org/drawingml/2006/wordprocessingDrawing" xmlns:w10="urn:schemas-microsoft-com:office:word" xmlns:w="http://schemas.openxmlformats.org/wordprocessingml/2006/main" xmlns:w14="http://schemas.microsoft.com/office/word/2010/wordml" xmlns:w15="http://schemas.microsoft.com/office/word/2012/wordml" xmlns:w16cex="http://schemas.microsoft.com/office/word/2018/wordml/cex" xmlns:w16cid="http://schemas.microsoft.com/office/word/2016/wordml/cid" xmlns:w16="http://schemas.microsoft.com/office/word/2018/wordml" xmlns:w16du="http://schemas.microsoft.com/office/word/2023/wordml/word16du" xmlns:w16sdtdh="http://schemas.microsoft.com/office/word/2020/wordml/sdtdatahash" xmlns:w16sdtfl="http://schemas.microsoft.com/office/word/2024/wordml/sdtformatlock" xmlns:w16se="http://schemas.microsoft.com/office/word/2015/wordml/symex" xmlns:wpg="http://schemas.microsoft.com/office/word/2010/wordprocessingGroup" xmlns:wpi="http://schemas.microsoft.com/office/word/2010/wordprocessingInk" xmlns:wne="http://schemas.microsoft.com/office/word/2006/wordml" xmlns:wps="http://schemas.microsoft.com/office/word/2010/wordprocessingShape" mc:Ignorable="w14 w15 w16se w16cid w16 w16cex w16sdtdh w16sdtfl w16du wp14">
   <w:abstractNum w:abstractNumId="0" w15:restartNumberingAfterBreak="0">
+    <w:nsid w:val="1E567DD7"/>
+    <w:multiLevelType w:val="hybridMultilevel"/>
+    <w:tmpl w:val="FBF4608A"/>
+    <w:lvl w:ilvl="0" w:tplc="0409000F">
+      <w:start w:val="1"/>
+      <w:numFmt w:val="decimal"/>
+      <w:lvlText w:val="%1."/>
+      <w:lvlJc w:val="left"/>
+      <w:pPr>
+        <w:ind w:left="2160" w:hanging="360"/>
+      </w:pPr>
+    </w:lvl>
+    <w:lvl w:ilvl="1" w:tplc="04090019" w:tentative="1">
+      <w:start w:val="1"/>
+      <w:numFmt w:val="lowerLetter"/>
+      <w:lvlText w:val="%2."/>
+      <w:lvlJc w:val="left"/>
+      <w:pPr>
+        <w:ind w:left="2880" w:hanging="360"/>
+      </w:pPr>
+    </w:lvl>
+    <w:lvl w:ilvl="2" w:tplc="0409001B" w:tentative="1">
+      <w:start w:val="1"/>
+      <w:numFmt w:val="lowerRoman"/>
+      <w:lvlText w:val="%3."/>
+      <w:lvlJc w:val="right"/>
+      <w:pPr>
+        <w:ind w:left="3600" w:hanging="180"/>
+      </w:pPr>
+    </w:lvl>
+    <w:lvl w:ilvl="3" w:tplc="0409000F" w:tentative="1">
+      <w:start w:val="1"/>
+      <w:numFmt w:val="decimal"/>
+      <w:lvlText w:val="%4."/>
+      <w:lvlJc w:val="left"/>
+      <w:pPr>
+        <w:ind w:left="4320" w:hanging="360"/>
+      </w:pPr>
+    </w:lvl>
+    <w:lvl w:ilvl="4" w:tplc="04090019" w:tentative="1">
+      <w:start w:val="1"/>
+      <w:numFmt w:val="lowerLetter"/>
+      <w:lvlText w:val="%5."/>
+      <w:lvlJc w:val="left"/>
+      <w:pPr>
+        <w:ind w:left="5040" w:hanging="360"/>
+      </w:pPr>
+    </w:lvl>
+    <w:lvl w:ilvl="5" w:tplc="0409001B" w:tentative="1">
+      <w:start w:val="1"/>
+      <w:numFmt w:val="lowerRoman"/>
+      <w:lvlText w:val="%6."/>
+      <w:lvlJc w:val="right"/>
+      <w:pPr>
+        <w:ind w:left="5760" w:hanging="180"/>
+      </w:pPr>
+    </w:lvl>
+    <w:lvl w:ilvl="6" w:tplc="0409000F" w:tentative="1">
+      <w:start w:val="1"/>
+      <w:numFmt w:val="decimal"/>
+      <w:lvlText w:val="%7."/>
+      <w:lvlJc w:val="left"/>
+      <w:pPr>
+        <w:ind w:left="6480" w:hanging="360"/>
+      </w:pPr>
+    </w:lvl>
+    <w:lvl w:ilvl="7" w:tplc="04090019" w:tentative="1">
+      <w:start w:val="1"/>
+      <w:numFmt w:val="lowerLetter"/>
+      <w:lvlText w:val="%8."/>
+      <w:lvlJc w:val="left"/>
+      <w:pPr>
+        <w:ind w:left="7200" w:hanging="360"/>
+      </w:pPr>
+    </w:lvl>
+    <w:lvl w:ilvl="8" w:tplc="0409001B" w:tentative="1">
+      <w:start w:val="1"/>
+      <w:numFmt w:val="lowerRoman"/>
+      <w:lvlText w:val="%9."/>
+      <w:lvlJc w:val="right"/>
+      <w:pPr>
+        <w:ind w:left="7920" w:hanging="180"/>
+      </w:pPr>
+    </w:lvl>
+  </w:abstractNum>
+  <w:abstractNum w:abstractNumId="1" w15:restartNumberingAfterBreak="0">
     <w:nsid w:val="2C987686"/>
     <w:multiLevelType w:val="hybridMultilevel"/>
     <w:tmpl w:val="740C7FD6"/>
@@ -4683,7 +4978,94 @@
       </w:pPr>
     </w:lvl>
   </w:abstractNum>
-  <w:abstractNum w:abstractNumId="1" w15:restartNumberingAfterBreak="0">
+  <w:abstractNum w:abstractNumId="2" w15:restartNumberingAfterBreak="0">
+    <w:nsid w:val="42806668"/>
+    <w:multiLevelType w:val="hybridMultilevel"/>
+    <w:tmpl w:val="3634B6C4"/>
+    <w:lvl w:ilvl="0" w:tplc="994A1804">
+      <w:start w:val="1"/>
+      <w:numFmt w:val="lowerLetter"/>
+      <w:pStyle w:val="Heading5"/>
+      <w:lvlText w:val="%1."/>
+      <w:lvlJc w:val="left"/>
+      <w:pPr>
+        <w:ind w:left="1440" w:hanging="360"/>
+      </w:pPr>
+    </w:lvl>
+    <w:lvl w:ilvl="1" w:tplc="04090019" w:tentative="1">
+      <w:start w:val="1"/>
+      <w:numFmt w:val="lowerLetter"/>
+      <w:lvlText w:val="%2."/>
+      <w:lvlJc w:val="left"/>
+      <w:pPr>
+        <w:ind w:left="2160" w:hanging="360"/>
+      </w:pPr>
+    </w:lvl>
+    <w:lvl w:ilvl="2" w:tplc="0409001B" w:tentative="1">
+      <w:start w:val="1"/>
+      <w:numFmt w:val="lowerRoman"/>
+      <w:lvlText w:val="%3."/>
+      <w:lvlJc w:val="right"/>
+      <w:pPr>
+        <w:ind w:left="2880" w:hanging="180"/>
+      </w:pPr>
+    </w:lvl>
+    <w:lvl w:ilvl="3" w:tplc="0409000F" w:tentative="1">
+      <w:start w:val="1"/>
+      <w:numFmt w:val="decimal"/>
+      <w:lvlText w:val="%4."/>
+      <w:lvlJc w:val="left"/>
+      <w:pPr>
+        <w:ind w:left="3600" w:hanging="360"/>
+      </w:pPr>
+    </w:lvl>
+    <w:lvl w:ilvl="4" w:tplc="04090019" w:tentative="1">
+      <w:start w:val="1"/>
+      <w:numFmt w:val="lowerLetter"/>
+      <w:lvlText w:val="%5."/>
+      <w:lvlJc w:val="left"/>
+      <w:pPr>
+        <w:ind w:left="4320" w:hanging="360"/>
+      </w:pPr>
+    </w:lvl>
+    <w:lvl w:ilvl="5" w:tplc="0409001B" w:tentative="1">
+      <w:start w:val="1"/>
+      <w:numFmt w:val="lowerRoman"/>
+      <w:lvlText w:val="%6."/>
+      <w:lvlJc w:val="right"/>
+      <w:pPr>
+        <w:ind w:left="5040" w:hanging="180"/>
+      </w:pPr>
+    </w:lvl>
+    <w:lvl w:ilvl="6" w:tplc="0409000F" w:tentative="1">
+      <w:start w:val="1"/>
+      <w:numFmt w:val="decimal"/>
+      <w:lvlText w:val="%7."/>
+      <w:lvlJc w:val="left"/>
+      <w:pPr>
+        <w:ind w:left="5760" w:hanging="360"/>
+      </w:pPr>
+    </w:lvl>
+    <w:lvl w:ilvl="7" w:tplc="04090019" w:tentative="1">
+      <w:start w:val="1"/>
+      <w:numFmt w:val="lowerLetter"/>
+      <w:lvlText w:val="%8."/>
+      <w:lvlJc w:val="left"/>
+      <w:pPr>
+        <w:ind w:left="6480" w:hanging="360"/>
+      </w:pPr>
+    </w:lvl>
+    <w:lvl w:ilvl="8" w:tplc="0409001B" w:tentative="1">
+      <w:start w:val="1"/>
+      <w:numFmt w:val="lowerRoman"/>
+      <w:lvlText w:val="%9."/>
+      <w:lvlJc w:val="right"/>
+      <w:pPr>
+        <w:ind w:left="7200" w:hanging="180"/>
+      </w:pPr>
+    </w:lvl>
+  </w:abstractNum>
+  <w:abstractNum w:abstractNumId="3" w15:restartNumberingAfterBreak="0">
     <w:nsid w:val="44B060A2"/>
     <w:multiLevelType w:val="hybridMultilevel"/>
     <w:tmpl w:val="CE08BD16"/>
@@ -4769,7 +5151,120 @@
       </w:pPr>
     </w:lvl>
   </w:abstractNum>
-  <w:abstractNum w:abstractNumId="2" w15:restartNumberingAfterBreak="0">
+  <w:abstractNum w:abstractNumId="4" w15:restartNumberingAfterBreak="0">
+    <w:nsid w:val="47264B39"/>
+    <w:multiLevelType w:val="hybridMultilevel"/>
+    <w:tmpl w:val="7E224B1C"/>
+    <w:lvl w:ilvl="0" w:tplc="04090001">
+      <w:start w:val="1"/>
+      <w:numFmt w:val="bullet"/>
+      <w:lvlText w:val=""/>
+      <w:lvlJc w:val="left"/>
+      <w:pPr>
+        <w:ind w:left="1440" w:hanging="360"/>
+      </w:pPr>
+      <w:rPr>
+        <w:rFonts w:ascii="Symbol" w:hAnsi="Symbol" w:hint="default"/>
+      </w:rPr>
+    </w:lvl>
+    <w:lvl w:ilvl="1" w:tplc="04090003">
+      <w:start w:val="1"/>
+      <w:numFmt w:val="bullet"/>
+      <w:lvlText w:val="o"/>
+      <w:lvlJc w:val="left"/>
+      <w:pPr>
+        <w:ind w:left="2160" w:hanging="360"/>
+      </w:pPr>
+      <w:rPr>
+        <w:rFonts w:ascii="Courier New" w:hAnsi="Courier New" w:cs="Courier New" w:hint="default"/>
+      </w:rPr>
+    </w:lvl>
+    <w:lvl w:ilvl="2" w:tplc="04090005">
+      <w:start w:val="1"/>
+      <w:numFmt w:val="bullet"/>
+      <w:lvlText w:val=""/>
+      <w:lvlJc w:val="left"/>
+      <w:pPr>
+        <w:ind w:left="2880" w:hanging="360"/>
+      </w:pPr>
+      <w:rPr>
+        <w:rFonts w:ascii="Wingdings" w:hAnsi="Wingdings" w:hint="default"/>
+      </w:rPr>
+    </w:lvl>
+    <w:lvl w:ilvl="3" w:tplc="04090001" w:tentative="1">
+      <w:start w:val="1"/>
+      <w:numFmt w:val="bullet"/>
+      <w:lvlText w:val=""/>
+      <w:lvlJc w:val="left"/>
+      <w:pPr>
+        <w:ind w:left="3600" w:hanging="360"/>
+      </w:pPr>
+      <w:rPr>
+        <w:rFonts w:ascii="Symbol" w:hAnsi="Symbol" w:hint="default"/>
+      </w:rPr>
+    </w:lvl>
+    <w:lvl w:ilvl="4" w:tplc="04090003" w:tentative="1">
+      <w:start w:val="1"/>
+      <w:numFmt w:val="bullet"/>
+      <w:lvlText w:val="o"/>
+      <w:lvlJc w:val="left"/>
+      <w:pPr>
+        <w:ind w:left="4320" w:hanging="360"/>
+      </w:pPr>
+      <w:rPr>
+        <w:rFonts w:ascii="Courier New" w:hAnsi="Courier New" w:cs="Courier New" w:hint="default"/>
+      </w:rPr>
+    </w:lvl>
+    <w:lvl w:ilvl="5" w:tplc="04090005" w:tentative="1">
+      <w:start w:val="1"/>
+      <w:numFmt w:val="bullet"/>
+      <w:lvlText w:val=""/>
+      <w:lvlJc w:val="left"/>
+      <w:pPr>
+        <w:ind w:left="5040" w:hanging="360"/>
+      </w:pPr>
+      <w:rPr>
+        <w:rFonts w:ascii="Wingdings" w:hAnsi="Wingdings" w:hint="default"/>
+      </w:rPr>
+    </w:lvl>
+    <w:lvl w:ilvl="6" w:tplc="04090001" w:tentative="1">
+      <w:start w:val="1"/>
+      <w:numFmt w:val="bullet"/>
+      <w:lvlText w:val=""/>
+      <w:lvlJc w:val="left"/>
+      <w:pPr>
+        <w:ind w:left="5760" w:hanging="360"/>
+      </w:pPr>
+      <w:rPr>
+        <w:rFonts w:ascii="Symbol" w:hAnsi="Symbol" w:hint="default"/>
+      </w:rPr>
+    </w:lvl>
+    <w:lvl w:ilvl="7" w:tplc="04090003" w:tentative="1">
+      <w:start w:val="1"/>
+      <w:numFmt w:val="bullet"/>
+      <w:lvlText w:val="o"/>
+      <w:lvlJc w:val="left"/>
+      <w:pPr>
+        <w:ind w:left="6480" w:hanging="360"/>
+      </w:pPr>
+      <w:rPr>
+        <w:rFonts w:ascii="Courier New" w:hAnsi="Courier New" w:cs="Courier New" w:hint="default"/>
+      </w:rPr>
+    </w:lvl>
+    <w:lvl w:ilvl="8" w:tplc="04090005" w:tentative="1">
+      <w:start w:val="1"/>
+      <w:numFmt w:val="bullet"/>
+      <w:lvlText w:val=""/>
+      <w:lvlJc w:val="left"/>
+      <w:pPr>
+        <w:ind w:left="7200" w:hanging="360"/>
+      </w:pPr>
+      <w:rPr>
+        <w:rFonts w:ascii="Wingdings" w:hAnsi="Wingdings" w:hint="default"/>
+      </w:rPr>
+    </w:lvl>
+  </w:abstractNum>
+  <w:abstractNum w:abstractNumId="5" w15:restartNumberingAfterBreak="0">
     <w:nsid w:val="47816104"/>
     <w:multiLevelType w:val="hybridMultilevel"/>
     <w:tmpl w:val="32D0B87C"/>
@@ -4855,7 +5350,7 @@
       </w:pPr>
     </w:lvl>
   </w:abstractNum>
-  <w:abstractNum w:abstractNumId="3" w15:restartNumberingAfterBreak="0">
+  <w:abstractNum w:abstractNumId="6" w15:restartNumberingAfterBreak="0">
     <w:nsid w:val="52B76A53"/>
     <w:multiLevelType w:val="hybridMultilevel"/>
     <w:tmpl w:val="B3C06A8A"/>
@@ -4942,7 +5437,7 @@
       </w:pPr>
     </w:lvl>
   </w:abstractNum>
-  <w:abstractNum w:abstractNumId="4" w15:restartNumberingAfterBreak="0">
+  <w:abstractNum w:abstractNumId="7" w15:restartNumberingAfterBreak="0">
     <w:nsid w:val="7605017E"/>
     <w:multiLevelType w:val="hybridMultilevel"/>
     <w:tmpl w:val="CC86B17E"/>
@@ -5030,25 +5525,46 @@
     </w:lvl>
   </w:abstractNum>
   <w:num w:numId="1" w16cid:durableId="239411751">
-    <w:abstractNumId w:val="4"/>
+    <w:abstractNumId w:val="7"/>
   </w:num>
   <w:num w:numId="2" w16cid:durableId="1162698452">
-    <w:abstractNumId w:val="0"/>
+    <w:abstractNumId w:val="1"/>
   </w:num>
   <w:num w:numId="3" w16cid:durableId="752051331">
-    <w:abstractNumId w:val="1"/>
+    <w:abstractNumId w:val="3"/>
   </w:num>
   <w:num w:numId="4" w16cid:durableId="1341588314">
-    <w:abstractNumId w:val="2"/>
+    <w:abstractNumId w:val="5"/>
   </w:num>
   <w:num w:numId="5" w16cid:durableId="1502813100">
-    <w:abstractNumId w:val="3"/>
+    <w:abstractNumId w:val="6"/>
   </w:num>
   <w:num w:numId="6" w16cid:durableId="546111970">
-    <w:abstractNumId w:val="4"/>
+    <w:abstractNumId w:val="7"/>
     <w:lvlOverride w:ilvl="0">
       <w:startOverride w:val="1"/>
     </w:lvlOverride>
+  </w:num>
+  <w:num w:numId="7" w16cid:durableId="1016276439">
+    <w:abstractNumId w:val="6"/>
+    <w:lvlOverride w:ilvl="0">
+      <w:startOverride w:val="1"/>
+    </w:lvlOverride>
+  </w:num>
+  <w:num w:numId="8" w16cid:durableId="1132285955">
+    <w:abstractNumId w:val="4"/>
+  </w:num>
+  <w:num w:numId="9" w16cid:durableId="1094740420">
+    <w:abstractNumId w:val="2"/>
+  </w:num>
+  <w:num w:numId="10" w16cid:durableId="1104154112">
+    <w:abstractNumId w:val="2"/>
+    <w:lvlOverride w:ilvl="0">
+      <w:startOverride w:val="1"/>
+    </w:lvlOverride>
+  </w:num>
+  <w:num w:numId="11" w16cid:durableId="485972788">
+    <w:abstractNumId w:val="0"/>
   </w:num>
 </w:numbering>
 </file>
@@ -5542,23 +6058,23 @@
   </w:style>
   <w:style w:type="paragraph" w:styleId="Heading5">
     <w:name w:val="heading 5"/>
-    <w:basedOn w:val="Normal"/>
+    <w:basedOn w:val="ListParagraph"/>
     <w:next w:val="Normal"/>
     <w:link w:val="Heading5Char"/>
     <w:uiPriority w:val="9"/>
-    <w:semiHidden/>
     <w:unhideWhenUsed/>
     <w:qFormat/>
-    <w:rsid w:val="00E90F78"/>
+    <w:rsid w:val="00A40FAE"/>
     <w:pPr>
-      <w:keepNext/>
-      <w:keepLines/>
-      <w:spacing w:before="80" w:after="40"/>
+      <w:numPr>
+        <w:numId w:val="9"/>
+      </w:numPr>
+      <w:spacing w:line="480" w:lineRule="auto"/>
+      <w:jc w:val="both"/>
       <w:outlineLvl w:val="4"/>
     </w:pPr>
     <w:rPr>
-      <w:rFonts w:eastAsiaTheme="majorEastAsia" w:cstheme="majorBidi"/>
-      <w:color w:val="2F5496" w:themeColor="accent1" w:themeShade="BF"/>
+      <w:rFonts w:ascii="Times New Roman" w:hAnsi="Times New Roman" w:cs="Times New Roman"/>
     </w:rPr>
   </w:style>
   <w:style w:type="paragraph" w:styleId="Heading6">
@@ -5652,6 +6168,7 @@
   <w:style w:type="character" w:default="1" w:styleId="DefaultParagraphFont">
     <w:name w:val="Default Paragraph Font"/>
     <w:uiPriority w:val="1"/>
+    <w:semiHidden/>
     <w:unhideWhenUsed/>
   </w:style>
   <w:style w:type="table" w:default="1" w:styleId="TableNormal">
@@ -5729,11 +6246,9 @@
     <w:basedOn w:val="DefaultParagraphFont"/>
     <w:link w:val="Heading5"/>
     <w:uiPriority w:val="9"/>
-    <w:semiHidden/>
-    <w:rsid w:val="00E90F78"/>
+    <w:rsid w:val="004E620F"/>
     <w:rPr>
-      <w:rFonts w:eastAsiaTheme="majorEastAsia" w:cstheme="majorBidi"/>
-      <w:color w:val="2F5496" w:themeColor="accent1" w:themeShade="BF"/>
+      <w:rFonts w:ascii="Times New Roman" w:hAnsi="Times New Roman" w:cs="Times New Roman"/>
     </w:rPr>
   </w:style>
   <w:style w:type="character" w:customStyle="1" w:styleId="Heading6Char">
@@ -6081,6 +6596,27 @@
     <w:pitch w:val="variable"/>
     <w:sig w:usb0="E0002EFF" w:usb1="C000785B" w:usb2="00000009" w:usb3="00000000" w:csb0="000001FF" w:csb1="00000000"/>
   </w:font>
+  <w:font w:name="Symbol">
+    <w:panose1 w:val="05050102010706020507"/>
+    <w:charset w:val="02"/>
+    <w:family w:val="roman"/>
+    <w:pitch w:val="variable"/>
+    <w:sig w:usb0="00000000" w:usb1="10000000" w:usb2="00000000" w:usb3="00000000" w:csb0="80000000" w:csb1="00000000"/>
+  </w:font>
+  <w:font w:name="Courier New">
+    <w:panose1 w:val="02070309020205020404"/>
+    <w:charset w:val="00"/>
+    <w:family w:val="modern"/>
+    <w:pitch w:val="fixed"/>
+    <w:sig w:usb0="E0002EFF" w:usb1="C0007843" w:usb2="00000009" w:usb3="00000000" w:csb0="000001FF" w:csb1="00000000"/>
+  </w:font>
+  <w:font w:name="Wingdings">
+    <w:panose1 w:val="05000000000000000000"/>
+    <w:charset w:val="02"/>
+    <w:family w:val="auto"/>
+    <w:pitch w:val="variable"/>
+    <w:sig w:usb0="00000000" w:usb1="10000000" w:usb2="00000000" w:usb3="00000000" w:csb0="80000000" w:csb1="00000000"/>
+  </w:font>
   <w:font w:name="Calibri">
     <w:panose1 w:val="020F0502020204030204"/>
     <w:charset w:val="00"/>
@@ -6114,12 +6650,15 @@
   </w:compat>
   <w:rsids>
     <w:rsidRoot w:val="00565CF5"/>
+    <w:rsid w:val="00220EC5"/>
     <w:rsid w:val="002E6C7A"/>
     <w:rsid w:val="003835D7"/>
     <w:rsid w:val="00565CF5"/>
     <w:rsid w:val="00724886"/>
     <w:rsid w:val="008A7180"/>
     <w:rsid w:val="00B3395E"/>
+    <w:rsid w:val="00B9558C"/>
+    <w:rsid w:val="00E96CC9"/>
   </w:rsids>
   <m:mathPr>
     <m:mathFont m:val="Cambria Math"/>
@@ -6906,7 +7445,7 @@
   <we:properties>
     <we:property name="MENDELEY_BIBLIOGRAPHY_IS_DIRTY" value="true"/>
     <we:property name="MENDELEY_BIBLIOGRAPHY_LAST_MODIFIED" value="1764316595910"/>
-    <we:property name="MENDELEY_CITATIONS" value="[{&quot;citationID&quot;:&quot;MENDELEY_CITATION_1993618e-f628-40f4-af1b-64a64f971be9&quot;,&quot;properties&quot;:{&quot;noteIndex&quot;:0},&quot;isEdited&quot;:false,&quot;manualOverride&quot;:{&quot;isManuallyOverridden&quot;:false,&quot;citeprocText&quot;:&quot;(Sakti et al., 2024)&quot;,&quot;manualOverrideText&quot;:&quot;&quot;},&quot;citationTag&quot;:&quot;MENDELEY_CITATION_v3_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&quot;,&quot;citationItems&quot;:[{&quot;id&quot;:&quot;aed9cb80-102c-374d-91ec-6f9087249594&quot;,&quot;itemData&quot;:{&quot;type&quot;:&quot;report&quot;,&quot;id&quot;:&quot;aed9cb80-102c-374d-91ec-6f9087249594&quot;,&quot;title&quot;:&quot;PERSPECTIVE OF PUBLIC FINANCIAL MANAGEMENT : THE ROLE OF THE MINISTRY OF FINANCE AND THE SUPREME AUDIT AGENCY IN INDONESIA&quot;,&quot;author&quot;:[{&quot;family&quot;:&quot;Sakti&quot;,&quot;given&quot;:&quot;Fadjar Tri&quot;,&quot;parse-names&quot;:false,&quot;dropping-particle&quot;:&quot;&quot;,&quot;non-dropping-particle&quot;:&quot;&quot;},{&quot;family&quot;:&quot;Mubarok&quot;,&quot;given&quot;:&quot;Ahmad Rizki&quot;,&quot;parse-names&quot;:false,&quot;dropping-particle&quot;:&quot;&quot;,&quot;non-dropping-particle&quot;:&quot;&quot;},{&quot;family&quot;:&quot;Irawan&quot;,&quot;given&quot;:&quot;Dena&quot;,&quot;parse-names&quot;:false,&quot;dropping-particle&quot;:&quot;&quot;,&quot;non-dropping-particle&quot;:&quot;&quot;},{&quot;family&quot;:&quot;Setia&quot;,&quot;given&quot;:&quot;Hani Anas&quot;,&quot;parse-names&quot;:false,&quot;dropping-particle&quot;:&quot;&quot;,&quot;non-dropping-particle&quot;:&quot;&quot;},{&quot;family&quot;:&quot;Afifah&quot;,&quot;given&quot;:&quot;Zaidiah Nur&quot;,&quot;parse-names&quot;:false,&quot;dropping-particle&quot;:&quot;&quot;,&quot;non-dropping-particle&quot;:&quot;&quot;}],&quot;container-title&quot;:&quot;Jurnal Ilmu Sosial&quot;,&quot;URL&quot;:&quot;http://jurnaldialektika.com/&quot;,&quot;issued&quot;:{&quot;date-parts&quot;:[[2024]]},&quot;abstract&quot;:&quot;The Ministry of Finance (Kemenkeu) and the Financial Audit Agency (BPK) have a very important role in Indonesia's central government, especially in managing and supervising state finances. The Ministry of Finance has a central role in managing state finances, including planning, budgeting and financial reporting. Meanwhile, the Financial Audit Agency is responsible for conducting audits of state financial management to ensure accountability and transparency. This research aims to analyze the role of the Ministry of Finance and the Financial Audit Agency in central government. The research method used is descriptive analysis, namely by collecting data from various sources related to the role and function of the Ministry of Finance and the Financial Audit Agency. The results of the analysis show that the Ministry of Finance and the Supreme Audit Agency have a very important role in maintaining state finances and encouraging efficiency and transparency in public financial management. This research provides a better understanding of how the two institutions work together to manage state finances effectively.&quot;,&quot;issue&quot;:&quot;2&quot;,&quot;volume&quot;:&quot;22&quot;,&quot;container-title-short&quot;:&quot;&quot;},&quot;isTemporary&quot;:false}]},{&quot;citationID&quot;:&quot;MENDELEY_CITATION_d8871650-f9d3-4425-9e5a-9994f8921c9a&quot;,&quot;properties&quot;:{&quot;noteIndex&quot;:0},&quot;isEdited&quot;:false,&quot;manualOverride&quot;:{&quot;isManuallyOverridden&quot;:true,&quot;citeprocText&quot;:&quot;(Pradipta &amp;#38; Widodo, n.d.)&quot;,&quot;manualOverrideText&quot;:&quot;(Pradipta &amp; Widodo, n.d., 2024)&quot;},&quot;citationTag&quot;:&quot;MENDELEY_CITATION_v3_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&quot;,&quot;citationItems&quot;:[{&quot;id&quot;:&quot;042c05da-d94a-3835-a221-ab56ffa75022&quot;,&quot;itemData&quot;:{&quot;type&quot;:&quot;report&quot;,&quot;id&quot;:&quot;042c05da-d94a-3835-a221-ab56ffa75022&quot;,&quot;title&quot;:&quot;INFORMASI (Jurnal Informatika dan Sistem Informasi) Sentiment Analysis on Social Media using Bidirectional Encoder from Transformers (Case Study : Covid-19 Omicron)&quot;,&quot;author&quot;:[{&quot;family&quot;:&quot;Pradipta&quot;,&quot;given&quot;:&quot;Dody&quot;,&quot;parse-names&quot;:false,&quot;dropping-particle&quot;:&quot;&quot;,&quot;non-dropping-particle&quot;:&quot;&quot;},{&quot;family&quot;:&quot;Widodo&quot;,&quot;given&quot;:&quot;Eko&quot;,&quot;parse-names&quot;:false,&quot;dropping-particle&quot;:&quot;&quot;,&quot;non-dropping-particle&quot;:&quot;&quot;}],&quot;container-title-short&quot;:&quot;&quot;},&quot;isTemporary&quot;:false}]},{&quot;citationID&quot;:&quot;MENDELEY_CITATION_a2be4c85-7488-460d-adcb-036bb6d524d7&quot;,&quot;properties&quot;:{&quot;noteIndex&quot;:0},&quot;isEdited&quot;:false,&quot;manualOverride&quot;:{&quot;isManuallyOverridden&quot;:false,&quot;citeprocText&quot;:&quot;(Rivanie et al., 2021)&quot;,&quot;manualOverrideText&quot;:&quot;&quot;},&quot;citationTag&quot;:&quot;MENDELEY_CITATION_v3_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&quot;,&quot;citationItems&quot;:[{&quot;id&quot;:&quot;29809c15-45c9-3dee-8f85-eb75d8a98f9f&quot;,&quot;itemData&quot;:{&quot;type&quot;:&quot;report&quot;,&quot;id&quot;:&quot;29809c15-45c9-3dee-8f85-eb75d8a98f9f&quot;,&quot;title&quot;:&quot;ANALISIS SENTIMEN TERHADAP KINERJA MENTERI KESEHATAN INDONESIA SELAMA PANDEMI COVID-19&quot;,&quot;author&quot;:[{&quot;family&quot;:&quot;Rivanie&quot;,&quot;given&quot;:&quot;Tri&quot;,&quot;parse-names&quot;:false,&quot;dropping-particle&quot;:&quot;&quot;,&quot;non-dropping-particle&quot;:&quot;&quot;},{&quot;family&quot;:&quot;Pebrianto&quot;,&quot;given&quot;:&quot;Rangga&quot;,&quot;parse-names&quot;:false,&quot;dropping-particle&quot;:&quot;&quot;,&quot;non-dropping-particle&quot;:&quot;&quot;},{&quot;family&quot;:&quot;Hidayat&quot;,&quot;given&quot;:&quot;Taopik&quot;,&quot;parse-names&quot;:false,&quot;dropping-particle&quot;:&quot;&quot;,&quot;non-dropping-particle&quot;:&quot;&quot;},{&quot;family&quot;:&quot;Bayhaqy&quot;,&quot;given&quot;:&quot;Achmad&quot;,&quot;parse-names&quot;:false,&quot;dropping-particle&quot;:&quot;&quot;,&quot;non-dropping-particle&quot;:&quot;&quot;},{&quot;family&quot;:&quot;Gata&quot;,&quot;given&quot;:&quot;Windu&quot;,&quot;parse-names&quot;:false,&quot;dropping-particle&quot;:&quot;&quot;,&quot;non-dropping-particle&quot;:&quot;&quot;},{&quot;family&quot;:&quot;Novitasari&quot;,&quot;given&quot;:&quot;Bella&quot;,&quot;parse-names&quot;:false,&quot;dropping-particle&quot;:&quot;&quot;,&quot;non-dropping-particle&quot;:&quot;&quot;}],&quot;container-title&quot;:&quot;Jurnal Informatika&quot;,&quot;issued&quot;:{&quot;date-parts&quot;:[[2021]]},&quot;issue&quot;:&quot;1&quot;,&quot;volume&quot;:&quot;21&quot;,&quot;container-title-short&quot;:&quot;&quot;},&quot;isTemporary&quot;:false}]},{&quot;citationID&quot;:&quot;MENDELEY_CITATION_78ad6cf5-1b69-478c-abc6-d92ab83a53be&quot;,&quot;properties&quot;:{&quot;noteIndex&quot;:0},&quot;isEdited&quot;:false,&quot;manualOverride&quot;:{&quot;isManuallyOverridden&quot;:true,&quot;citeprocText&quot;:&quot;(Author, 2025)&quot;,&quot;manualOverrideText&quot;:&quot;(Al Khaidar, 2025)&quot;},&quot;citationTag&quot;:&quot;MENDELEY_CITATION_v3_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&quot;,&quot;citationItems&quot;:[{&quot;id&quot;:&quot;25b4b0ed-43f0-373d-8bcb-be4b3dd2dd47&quot;,&quot;itemData&quot;:{&quot;type&quot;:&quot;article-journal&quot;,&quot;id&quot;:&quot;25b4b0ed-43f0-373d-8bcb-be4b3dd2dd47&quot;,&quot;title&quot;:&quot;ANALISIS SENTIMEN DI INSTAGRAM TERHADAP MENTERI KEUANGAN PURBAYA YUDHI SADEWA MENGGUNAKAN METODE LOGISTIC REGRESSION&quot;,&quot;author&quot;:[{&quot;family&quot;:&quot;Author&quot;,&quot;given&quot;:&quot;Al Khaidar&quot;,&quot;parse-names&quot;:false,&quot;dropping-particle&quot;:&quot;&quot;,&quot;non-dropping-particle&quot;:&quot;&quot;}],&quot;container-title&quot;:&quot;Jurnal Informatika dan Teknik Elektro Terapan&quot;,&quot;DOI&quot;:&quot;10.23960/jitet.v13i3S1.8002&quot;,&quot;ISSN&quot;:&quot;2830-7062&quot;,&quot;URL&quot;:&quot;https://journal.eng.unila.ac.id/index.php/jitet/article/view/8002&quot;,&quot;issued&quot;:{&quot;date-parts&quot;:[[2025,10,19]]},&quot;abstract&quot;:&quot;&lt;p&gt;Instagram is one of the social media platforms used by the public to express opinions on government policies and public figures. This study focuses on the sentiment analysis of netizens' comments on the Minister of Finance of the Republic of Indonesia, Purbaya Yudhi Sadewa, who replaced Sri Mulyani Indrawati in September 2025. The research data consisted of 1,277 comments crawled from Instagram. The data processing stage included text preprocessing, labeling using a lexicon-based approach, and feature extraction with Term Frequency – Inverse Document Frequency (TF-IDF). Sentiment classification was performed using the Logistic Regression algorithm, while model performance evaluation used a confusion matrix, classification reports, and the ROC-AUC Curve. The test results showed an accuracy of 91.4% with a macro f1-score of 0.92. In the positive class, a precision of 0.89, a recall of 0.85, and an f1-score of 0.87 were obtained. The negative class obtained a precision of 0.88, a recall of 0.91, and an f1-score of 0.90. The neutral class performed perfectly, with precision, recall, and an f1-score of 1.00 each. The macro-average ROC-AUC value reached 0.985, indicating excellent model performance. The sentiment distribution was predominantly neutral (42.2%), followed by negative (33.2%) and positive (24.6%). This study provides an objective overview of public perception, with neutral opinions predominating, while criticism outweighed appreciation.&lt;/p&gt;&quot;,&quot;issue&quot;:&quot;3S1&quot;,&quot;volume&quot;:&quot;13&quot;,&quot;container-title-short&quot;:&quot;&quot;},&quot;isTemporary&quot;:false}]},{&quot;citationID&quot;:&quot;MENDELEY_CITATION_ff2de0db-892f-44bc-a370-bc491a2e38b4&quot;,&quot;properties&quot;:{&quot;noteIndex&quot;:0},&quot;isEdited&quot;:false,&quot;manualOverride&quot;:{&quot;isManuallyOverridden&quot;:false,&quot;citeprocText&quot;:&quot;(Fajriyah et al., 2025)&quot;,&quot;manualOverrideText&quot;:&quot;&quot;},&quot;citationTag&quot;:&quot;MENDELEY_CITATION_v3_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&quot;,&quot;citationItems&quot;:[{&quot;id&quot;:&quot;16c0365a-f97e-3337-a1de-446f1a26dece&quot;,&quot;itemData&quot;:{&quot;type&quot;:&quot;article-journal&quot;,&quot;id&quot;:&quot;16c0365a-f97e-3337-a1de-446f1a26dece&quot;,&quot;title&quot;:&quot;IMPLEMENTASI SVM DAN SMOTE PADA ANALISIS SENTIMEN MEDIA SOSIAL X TERHADAP PELANTIKAN AGUS HARIMURTI YUDHOYONO&quot;,&quot;author&quot;:[{&quot;family&quot;:&quot;Fajriyah&quot;,&quot;given&quot;:&quot;Nurul&quot;,&quot;parse-names&quot;:false,&quot;dropping-particle&quot;:&quot;&quot;,&quot;non-dropping-particle&quot;:&quot;&quot;},{&quot;family&quot;:&quot;Lapatta&quot;,&quot;given&quot;:&quot;Nouval Trezandy&quot;,&quot;parse-names&quot;:false,&quot;dropping-particle&quot;:&quot;&quot;,&quot;non-dropping-particle&quot;:&quot;&quot;},{&quot;family&quot;:&quot;Nugraha&quot;,&quot;given&quot;:&quot;Deny Wiria&quot;,&quot;parse-names&quot;:false,&quot;dropping-particle&quot;:&quot;&quot;,&quot;non-dropping-particle&quot;:&quot;&quot;},{&quot;family&quot;:&quot;Laila&quot;,&quot;given&quot;:&quot;Rahmah&quot;,&quot;parse-names&quot;:false,&quot;dropping-particle&quot;:&quot;&quot;,&quot;non-dropping-particle&quot;:&quot;&quot;}],&quot;container-title&quot;:&quot;JIPI (Jurnal Ilmiah Penelitian dan Pembelajaran Informatika)&quot;,&quot;DOI&quot;:&quot;10.29100/jipi.v10i2.6246&quot;,&quot;issued&quot;:{&quot;date-parts&quot;:[[2025,3,5]]},&quot;page&quot;:&quot;1359-1370&quot;,&quot;abstract&quot;:&quot;Pelantikan Agus Harimurti Yudhoyono sebagai Menteri Agraria dan Tata Ruang/Badan Pertanahan Nasional (ATR/BPN) telah memicu berbagai reaksi publik yang terekam dalam media sosial X. Penelitian ini bertujuan untuk menganalisis sentimen publik terhadap pelantikan tersebut menggunakan algoritma Support Vector Machine (SVM) dan teknik Synthetic Minority Oversampling Technique (SMOTE). Data yang digunakan dalam penelitian ini diambil dari komentar masyarakat di media sosial X, yang kemudian diolah untuk membedakan antara sentimen positif, negatif, dan netral. Dalam proses analisis, data awal yang diperoleh cenderung tidak seimbang, dengan jumlah data sentimen negatif yang lebih banyak dibandingkan dengan sentimen positif dan netral. Oleh karena itu, teknik SMOTE diterapkan untuk mengatasi ketidakseimbangan kelas dan meningkatkan performa model. Algoritma SVM kemudian digunakan untuk melakukan klasifikasi sentimen. Hasil penelitian menunjukkan bahwa model SVM yang diimbangi dengan SMOTE memiliki tingkat akurasi yang tinggi dalam mengklasifikasikan sentimen publik dibandingkan dengan model tanpa SMOTE dengan akurasi sebesar 0.93, presisi sebesar 0.93 dan recall sebesar 0.93. ABSTRACT The inauguration of Agus Harimurti Yudhoyono as Minister of Agrarian and Spatial Planning/National Land Agency (ATR/BPN) has triggered various public reactions recorded on social media X. This research aims to analyze public sentiment towards the inauguration using the Support Vector Machine (SVM) algorithm and the Synthetic Minority Oversampling Technique (SMOTE) technique. The data used in this research was taken from public comments on social media X, which were then processed to differentiate between positive, negative and neutral sentiment. In the analysis process, the initial data obtained tends to be unbalanced, with the amount of negative sentiment data being greater than positive and neutral sentiment. Therefore, the SMOTE technique is applied to overcome the weld imbalance and improve the model performance. The SVM algorithm is then used to perform sentiment classification. The research results show that the SVM model balanced with SMOTE has a high level of accuracy in classifying public sentiment compared to the model without SMOTE with an accuracy of 0,93, precision of 0,93 and recall of 0,93.&quot;,&quot;publisher&quot;:&quot;STKIP PGRI Tulungagung&quot;,&quot;issue&quot;:&quot;2&quot;,&quot;volume&quot;:&quot;10&quot;,&quot;container-title-short&quot;:&quot;&quot;},&quot;isTemporary&quot;:false}]},{&quot;citationID&quot;:&quot;MENDELEY_CITATION_4ae1a415-9427-4dec-988e-39728aa923dd&quot;,&quot;properties&quot;:{&quot;noteIndex&quot;:0},&quot;isEdited&quot;:false,&quot;manualOverride&quot;:{&quot;isManuallyOverridden&quot;:false,&quot;citeprocText&quot;:&quot;(Ishak et al., 2025)&quot;,&quot;manualOverrideText&quot;:&quot;&quot;},&quot;citationTag&quot;:&quot;MENDELEY_CITATION_v3_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&quot;,&quot;citationItems&quot;:[{&quot;id&quot;:&quot;72786c56-4632-3a09-a4e6-6bb2999c91da&quot;,&quot;itemData&quot;:{&quot;type&quot;:&quot;article-journal&quot;,&quot;id&quot;:&quot;72786c56-4632-3a09-a4e6-6bb2999c91da&quot;,&quot;title&quot;:&quot;Analisis Sentimen terhadap Pemerintahan Prabowo–Gibran menggunakan IndoBERT dan LDA&quot;,&quot;author&quot;:[{&quot;family&quot;:&quot;Ishak&quot;,&quot;given&quot;:&quot;Sahrial Ihsani&quot;,&quot;parse-names&quot;:false,&quot;dropping-particle&quot;:&quot;&quot;,&quot;non-dropping-particle&quot;:&quot;&quot;},{&quot;family&quot;:&quot;Arnilia&quot;,&quot;given&quot;:&quot;Okma&quot;,&quot;parse-names&quot;:false,&quot;dropping-particle&quot;:&quot;&quot;,&quot;non-dropping-particle&quot;:&quot;&quot;},{&quot;family&quot;:&quot;Widodo&quot;,&quot;given&quot;:&quot;Tri&quot;,&quot;parse-names&quot;:false,&quot;dropping-particle&quot;:&quot;&quot;,&quot;non-dropping-particle&quot;:&quot;&quot;},{&quot;family&quot;:&quot;Tatwa&quot;,&quot;given&quot;:&quot;I Gusti Nyoman Agung Bisma&quot;,&quot;parse-names&quot;:false,&quot;dropping-particle&quot;:&quot;&quot;,&quot;non-dropping-particle&quot;:&quot;&quot;}],&quot;container-title&quot;:&quot;Jambura Journal of Informatics&quot;,&quot;DOI&quot;:&quot;10.37905/jji.v1i2.34895&quot;,&quot;ISSN&quot;:&quot;2685-4244&quot;,&quot;URL&quot;:&quot;https://ejurnal.ung.ac.id/index.php/jji/article/view/34895&quot;,&quot;issued&quot;:{&quot;date-parts&quot;:[[2025,10,31]]},&quot;page&quot;:&quot;72-82&quot;,&quot;abstract&quot;:&quot;&lt;p&gt;This study analyzes public perception of the Prabowo–Gibran administration through online news coverage using a Natural Language Processing (NLP) approach. Data were collected from credible news portals such as Indonesia News and Detik, totaling 195 articles. The analysis was conducted in two stages: first, IndoBERT was used to classify the sentiment into positive, negative, and neutral; second, Latent Dirichlet Allocation (LDA) was applied to identify the main topics driving rage. Sentiment results showed that most topics, particularly those related to the economy, public policy, and governance, were dominated by negative sentiment (80%), while positive sentiment accounted for 15.9% and neutral sentiment for 4.1%. These findings indicate public criticism and concern regarding the effectiveness of policies and economic stability. The combined IndoBERT and LDA approach proved effective in providing a comprehensive understanding of public opinion dynamics in the digital era. It can serve as a consideration for the government in formulating more responsive and transparent communication strategies.Penelitian ini menganalisis persepsi publik terhadap kepemimpinan Prabowo–Gibran melalui pemberitaan media online menggunakan pendekatan Natural Language Processing (NLP). Data dikumpulkan dari portal berita kredibel seperti Antara News dan Detik dengan total 195 artikel. Analisis dilakukan dalam dua tahap: pertama, IndoBERT digunakan untuk mengklasifikasikan sentimen berita menjadi positif, negatif, dan netral; kedua, Latent Dirichlet Allocation (LDA) diterapkan untuk mengidentifikasi topik utama yang mendominasi pemberitaan. Hasil sentimen menunjukkan bahwa sebagian besar topik, terutama terkait ekonomi, kebijakan publik, dan pemerintahan, didominasi oleh sentimen negatif (80%), sedangkan sentimen positif tercatat 15,9% dan netral 4,1%. Temuan ini mengindikasikan adanya kritik dan keprihatinan publik terhadap efektivitas kebijakan dan stabilitas ekonomi. Hasil menunjukkan bahwa sebagian besar topik, terutama terkait ekonomi, kebijakan publik, dan pemerintahan, didominasi oleh sentimen negatif. Temuan ini mengindikasikan adanya kritik dan keprihatinan publik terhadap efektivitas kebijakan dan stabilitas ekonomi. Pendekatan kombinatif IndoBERT dan LDA terbukti efektif dalam memberikan pemahaman komprehensif mengenai dinamika opini publik di era digital, serta dapat menjadi bahan pertimbangan bagi pemerintah dalam merumuskan strategi komunikasi yang lebih responsif dan transparan.&lt;/p&gt;&quot;,&quot;issue&quot;:&quot;2&quot;,&quot;volume&quot;:&quot;1&quot;,&quot;container-title-short&quot;:&quot;&quot;},&quot;isTemporary&quot;:false}]},{&quot;citationID&quot;:&quot;MENDELEY_CITATION_7d336460-5140-45ae-b083-7d4e77e18e5a&quot;,&quot;properties&quot;:{&quot;noteIndex&quot;:0},&quot;isEdited&quot;:false,&quot;manualOverride&quot;:{&quot;isManuallyOverridden&quot;:false,&quot;citeprocText&quot;:&quot;(Setiawan et al., 2023)&quot;,&quot;manualOverrideText&quot;:&quot;&quot;},&quot;citationTag&quot;:&quot;MENDELEY_CITATION_v3_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&quot;,&quot;citationItems&quot;:[{&quot;id&quot;:&quot;89966cc4-5595-396c-903b-58700f0a062e&quot;,&quot;itemData&quot;:{&quot;type&quot;:&quot;article-journal&quot;,&quot;id&quot;:&quot;89966cc4-5595-396c-903b-58700f0a062e&quot;,&quot;title&quot;:&quot;Sentiment Analysis of Indonesian TikTok Review Using LSTM and IndoBERTweet Algorithm&quot;,&quot;author&quot;:[{&quot;family&quot;:&quot;Setiawan&quot;,&quot;given&quot;:&quot;Jerry Cahyo&quot;,&quot;parse-names&quot;:false,&quot;dropping-particle&quot;:&quot;&quot;,&quot;non-dropping-particle&quot;:&quot;&quot;},{&quot;family&quot;:&quot;M. Lhaksmana&quot;,&quot;given&quot;:&quot;Kemas&quot;,&quot;parse-names&quot;:false,&quot;dropping-particle&quot;:&quot;&quot;,&quot;non-dropping-particle&quot;:&quot;&quot;},{&quot;family&quot;:&quot;Bunyamin&quot;,&quot;given&quot;:&quot;Bunyamin&quot;,&quot;parse-names&quot;:false,&quot;dropping-particle&quot;:&quot;&quot;,&quot;non-dropping-particle&quot;:&quot;&quot;}],&quot;container-title&quot;:&quot;JIPI (Jurnal Ilmiah Penelitian dan Pembelajaran Informatika)&quot;,&quot;DOI&quot;:&quot;10.29100/jipi.v8i3.3911&quot;,&quot;issued&quot;:{&quot;date-parts&quot;:[[2023,8,30]]},&quot;page&quot;:&quot;774-780&quot;,&quot;abstract&quot;:&quot;TikTok is currently the most popular app in the world and thus gets many reviews on the Google Play Store and other app marketplace platforms. These reviews are valuable user opinions that can be analyzed further for many purposes. Harnessing valuable analyses from these reviews can be obtained manually, which will be time-consuming and costly, or automatically with machine learning methods. This paper implements the latter with LSTM and IndoBERTweet, a derivative of BERT, using Indonesian vocabulary from Twitter post data. This research aims to determine the appropriate method to create a model that can automatically classify TikTok reviews into negative, neutral, and positive sentiments. The result demonstrates that IndoBERTweet outperforms the other, with an accuracy of 80%, whereas the LSTM accuracy is at 78%.&quot;,&quot;publisher&quot;:&quot;STKIP PGRI Tulungagung&quot;,&quot;issue&quot;:&quot;3&quot;,&quot;volume&quot;:&quot;8&quot;,&quot;container-title-short&quot;:&quot;&quot;},&quot;isTemporary&quot;:false}]},{&quot;citationID&quot;:&quot;MENDELEY_CITATION_0c29ea59-996a-4f78-a8af-d7c92ef8c1ee&quot;,&quot;properties&quot;:{&quot;noteIndex&quot;:0},&quot;isEdited&quot;:false,&quot;manualOverride&quot;:{&quot;isManuallyOverridden&quot;:false,&quot;citeprocText&quot;:&quot;(Supriyadi &amp;#38; Makatita, 2025)&quot;,&quot;manualOverrideText&quot;:&quot;&quot;},&quot;citationTag&quot;:&quot;MENDELEY_CITATION_v3_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&quot;,&quot;citationItems&quot;:[{&quot;id&quot;:&quot;330bf363-b5ac-3668-bb9d-98e2771402e1&quot;,&quot;itemData&quot;:{&quot;type&quot;:&quot;article-journal&quot;,&quot;id&quot;:&quot;330bf363-b5ac-3668-bb9d-98e2771402e1&quot;,&quot;title&quot;:&quot;Sentiment Analysis of TikTok User Comments on QRIS Adoption in Indonesia Using IndoBERT&quot;,&quot;author&quot;:[{&quot;family&quot;:&quot;Supriyadi&quot;,&quot;given&quot;:&quot;Edi&quot;,&quot;parse-names&quot;:false,&quot;dropping-particle&quot;:&quot;&quot;,&quot;non-dropping-particle&quot;:&quot;&quot;},{&quot;family&quot;:&quot;Makatita&quot;,&quot;given&quot;:&quot;Putra Nurhuda&quot;,&quot;parse-names&quot;:false,&quot;dropping-particle&quot;:&quot;&quot;,&quot;non-dropping-particle&quot;:&quot;&quot;}],&quot;container-title&quot;:&quot;Procedia Computer Science&quot;,&quot;container-title-short&quot;:&quot;Procedia Comput Sci&quot;,&quot;DOI&quot;:&quot;10.1016/j.procs.2025.08.265&quot;,&quot;ISSN&quot;:&quot;18770509&quot;,&quot;URL&quot;:&quot;https://linkinghub.elsevier.com/retrieve/pii/S1877050925026109&quot;,&quot;issued&quot;:{&quot;date-parts&quot;:[[2025]]},&quot;page&quot;:&quot;121-130&quot;,&quot;volume&quot;:&quot;269&quot;},&quot;isTemporary&quot;:false}]},{&quot;citationID&quot;:&quot;MENDELEY_CITATION_bafd1305-ed16-4edb-893b-75d696c90053&quot;,&quot;properties&quot;:{&quot;noteIndex&quot;:0},&quot;isEdited&quot;:false,&quot;manualOverride&quot;:{&quot;isManuallyOverridden&quot;:false,&quot;citeprocText&quot;:&quot;(Merdiansah &amp;#38; Ali Ridha, 2024)&quot;,&quot;manualOverrideText&quot;:&quot;&quot;},&quot;citationTag&quot;:&quot;MENDELEY_CITATION_v3_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&quot;,&quot;citationItems&quot;:[{&quot;id&quot;:&quot;7a5af1dd-69e4-3b5f-b661-2653ad23c225&quot;,&quot;itemData&quot;:{&quot;type&quot;:&quot;article-journal&quot;,&quot;id&quot;:&quot;7a5af1dd-69e4-3b5f-b661-2653ad23c225&quot;,&quot;title&quot;:&quot;Analisis Sentimen Pengguna X Indonesia Terkait Kendaraan Listrik Menggunakan IndoBERT&quot;,&quot;author&quot;:[{&quot;family&quot;:&quot;Merdiansah&quot;,&quot;given&quot;:&quot;Roni&quot;,&quot;parse-names&quot;:false,&quot;dropping-particle&quot;:&quot;&quot;,&quot;non-dropping-particle&quot;:&quot;&quot;},{&quot;family&quot;:&quot;Ali Ridha&quot;,&quot;given&quot;:&quot;Azhari&quot;,&quot;parse-names&quot;:false,&quot;dropping-particle&quot;:&quot;&quot;,&quot;non-dropping-particle&quot;:&quot;&quot;}],&quot;container-title&quot;:&quot;Jurnal Ilmu Komputer dan Sistem Informasi (JIKOMSI&quot;,&quot;ISSN&quot;:&quot;2723-6129&quot;,&quot;issued&quot;:{&quot;date-parts&quot;:[[2024]]},&quot;page&quot;:&quot;221-228&quot;,&quot;issue&quot;:&quot;1&quot;,&quot;volume&quot;:&quot;7&quot;,&quot;container-title-short&quot;:&quot;&quot;},&quot;isTemporary&quot;:false}]},{&quot;citationID&quot;:&quot;MENDELEY_CITATION_77acba59-91e8-4086-a064-3c0882ddac3c&quot;,&quot;properties&quot;:{&quot;noteIndex&quot;:0},&quot;isEdited&quot;:false,&quot;manualOverride&quot;:{&quot;isManuallyOverridden&quot;:false,&quot;citeprocText&quot;:&quot;(Hakim et al., 2024)&quot;,&quot;manualOverrideText&quot;:&quot;&quot;},&quot;citationTag&quot;:&quot;MENDELEY_CITATION_v3_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&quot;,&quot;citationItems&quot;:[{&quot;id&quot;:&quot;c55eacc0-abba-38d7-935c-85d2a2f5be53&quot;,&quot;itemData&quot;:{&quot;type&quot;:&quot;report&quot;,&quot;id&quot;:&quot;c55eacc0-abba-38d7-935c-85d2a2f5be53&quot;,&quot;title&quot;:&quot;Analisis Sentimen Masyarakat terhadap Kereta Cepat Whoosh pada Platform X menggunakan IndoBERT&quot;,&quot;author&quot;:[{&quot;family&quot;:&quot;Hakim&quot;,&quot;given&quot;:&quot;Gibran&quot;,&quot;parse-names&quot;:false,&quot;dropping-particle&quot;:&quot;&quot;,&quot;non-dropping-particle&quot;:&quot;&quot;},{&quot;family&quot;:&quot;Fatyanosa&quot;,&quot;given&quot;:&quot;Tirana Noor&quot;,&quot;parse-names&quot;:false,&quot;dropping-particle&quot;:&quot;&quot;,&quot;non-dropping-particle&quot;:&quot;&quot;},{&quot;family&quot;:&quot;Widodo&quot;,&quot;given&quot;:&quot;Agus Wahyu&quot;,&quot;parse-names&quot;:false,&quot;dropping-particle&quot;:&quot;&quot;,&quot;non-dropping-particle&quot;:&quot;&quot;}],&quot;URL&quot;:&quot;http://j-ptiik.ub.ac.id&quot;,&quot;issued&quot;:{&quot;date-parts&quot;:[[2024]]},&quot;number-of-pages&quot;:&quot;2548-964&quot;,&quot;abstract&quot;:&quot;Abstrak Infrastruktur kereta api cepat di Indonesia relatif tertinggal dibandingkan negara lain. Perkembangannya baru dimulai dengan proyek kereta cepat Jakarta-Bandung (Whoosh) yang baru dimulai pada 2015 dan selesai pada 2023. Proyek kerja sama Indonesia-China ini sangat menarik perhatian publik, terutama di media sosial seperti X. Penelitian ini bertujuan mengklasifikasikan sentimen publik sebagai positif, negatif, atau netral menggunakan pemrosesan bahasa alami (NLP). IndoBERT sebagai model NLP yang dilatih khusus untuk bahasa Indonesia, digunakan untuk menganalisis sentimen secara efektif. Penelitian ini melakukan pengujian pada dataset Whoosh hasil scraping pada platform X dengan konfigurasi hyperparameter seperti jumlah epoch, learning rate, dan batch size. Performa terbaik dicapai dengan konfigurasi 3 epoch, learning rate 2e-5, dan batch size 32 yang menghasilkan metrik evaluasi accuracy, recall, precision, dan f1-score sebesar 0,78. Hasil ini menunjukkan learning rate yang lebih kecil memberikan pembelajaran yang stabil, sementara batch size yang lebih besar memberikan estimasi gradien yang konsisten. Namun, model kesulitan mengklasifikasikan sentimen netral sehingga sering salah mengklasifikasikannya sebagai positif atau negatif. Hasil ini juga menunjukkan adanya overfitting, di mana model tampil baik pada data pelatihan tetapi menurun pada data pengujian yang menunjukkan fokus berlebihan pada detail dan noise dari data pelatihan. Penelitian ini menyoroti pentingnya pemilihan model dan konfigurasi hyperparameter dalam analisis sentimen. Abstract Indonesia's high-speed rail infrastructure is relatively lagging behind other countries. Its development only started with the Jakarta-Bandung high-speed rail project (Whoosh), which started in 2015 and will be completed in 2023. This Indonesia-China cooperation project has attracted a lot of public attention, especially on social media such as X. This research aims to classify public sentiment as positive, negative or neutral using natural language processing (NLP). IndoBERT as an NLP model specially trained for the Indonesian language, is used to effectively analyze sentiment. This research conducted tests on Whoosh dataset scraped on X platform with hyperparameter configurations such as number of epochs, learning rate, and batch size. The best performance was achieved with a configuration of 3 epochs, learning rate 2e-5, and batch size 32 which resulted in an accuracy, recall, precision, and f1-score evaluation metric of 0.78. These results show that a smaller learning rate provides stable learning, while a larger batch size provides consistent gradient estimation. However, the model struggles to classify neutral sentiments, often misclassifying them as positive or negative. The results also indicate overfitting, where the model performed well on the training data but degraded on the test data indicating an excessive focus on the details and noise of the training data. This research highlights the importance of model selection and hyperparameter configuration in sentiment analysis.&quot;,&quot;issue&quot;:&quot;10&quot;,&quot;volume&quot;:&quot;8&quot;,&quot;container-title-short&quot;:&quot;&quot;},&quot;isTemporary&quot;:false}]},{&quot;citationID&quot;:&quot;MENDELEY_CITATION_58f5c10e-b943-4c11-b319-c2fb061cf7e0&quot;,&quot;properties&quot;:{&quot;noteIndex&quot;:0},&quot;isEdited&quot;:false,&quot;manualOverride&quot;:{&quot;isManuallyOverridden&quot;:false,&quot;citeprocText&quot;:&quot;(Fatma Sjoraida et al., 2024)&quot;,&quot;manualOverrideText&quot;:&quot;&quot;},&quot;citationTag&quot;:&quot;MENDELEY_CITATION_v3_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&quot;,&quot;citationItems&quot;:[{&quot;id&quot;:&quot;b3543de3-8444-31de-8d5a-be608ddb6c8d&quot;,&quot;itemData&quot;:{&quot;type&quot;:&quot;article-journal&quot;,&quot;id&quot;:&quot;b3543de3-8444-31de-8d5a-be608ddb6c8d&quot;,&quot;title&quot;:&quot;Analisis Sentimen Film Dirty Vote Menggunakan BERT (Bidirectional Encoder Representations from Transformers)&quot;,&quot;author&quot;:[{&quot;family&quot;:&quot;Fatma Sjoraida&quot;,&quot;given&quot;:&quot;Diah&quot;,&quot;parse-names&quot;:false,&quot;dropping-particle&quot;:&quot;&quot;,&quot;non-dropping-particle&quot;:&quot;&quot;},{&quot;family&quot;:&quot;Wibawa&quot;,&quot;given&quot;:&quot;Bucky&quot;,&quot;parse-names&quot;:false,&quot;dropping-particle&quot;:&quot;&quot;,&quot;non-dropping-particle&quot;:&quot;&quot;},{&quot;family&quot;:&quot;Guna&quot;,&quot;given&quot;:&quot;Karya&quot;,&quot;parse-names&quot;:false,&quot;dropping-particle&quot;:&quot;&quot;,&quot;non-dropping-particle&quot;:&quot;&quot;},{&quot;family&quot;:&quot;Yudhakusuma&quot;,&quot;given&quot;:&quot;Dudi&quot;,&quot;parse-names&quot;:false,&quot;dropping-particle&quot;:&quot;&quot;,&quot;non-dropping-particle&quot;:&quot;&quot;}],&quot;container-title&quot;:&quot;Universitas Langlangbuana&quot;,&quot;DOI&quot;:&quot;10.35870/jti&quot;,&quot;URL&quot;:&quot;https://doi.org/10.35870/jti&quot;,&quot;issued&quot;:{&quot;date-parts&quot;:[[2024]]},&quot;abstract&quot;:&quot;DOI: https://doi.org/10.35870/jti k.v8i2.1580. a b s t r a c t This research aims to conduct sentiment analysis on reviews of the film \&quot;Dirty Vote\&quot; from various sources, such as social media, film review websites, and online forums, using a fine-tuned BERT model. This approach includes review data collection, data pre-processing, BERT model refinement, and model performance evaluation. The research results show that the BERT model achieves a high level of performance with accuracy, precision, recall, and F1-score exceeding the threshold of 0.8 on the validation dataset. Sentiment analysis from various sources revealed variations in public opinion toward the film \&quot;Dirty Vote,\&quot; with significant differences in sentiment expressed via social media such as Twitter and Facebook compared to reviews from dedicated websites or online forums. In addition, discussion analysis of sentiment findings revealed people's preferences for certain aspects of films, such as visual effects and music. Sentiment analysis findings revealed that visual effects and music received the highest ratings from the public, while the cast and director received lower ratings. This information can be used by filmmakers to improve unsatisfactory aspects in subsequent film production.&quot;,&quot;issue&quot;:&quot;2&quot;,&quot;volume&quot;:&quot;8&quot;,&quot;container-title-short&quot;:&quot;&quot;},&quot;isTemporary&quot;:false}]}]"/>
+    <we:property name="MENDELEY_CITATIONS" value="[{&quot;citationID&quot;:&quot;MENDELEY_CITATION_1993618e-f628-40f4-af1b-64a64f971be9&quot;,&quot;properties&quot;:{&quot;noteIndex&quot;:0},&quot;isEdited&quot;:false,&quot;manualOverride&quot;:{&quot;isManuallyOverridden&quot;:false,&quot;citeprocText&quot;:&quot;(Sakti et al., 2024)&quot;,&quot;manualOverrideText&quot;:&quot;&quot;},&quot;citationTag&quot;:&quot;MENDELEY_CITATION_v3_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&quot;,&quot;citationItems&quot;:[{&quot;id&quot;:&quot;aed9cb80-102c-374d-91ec-6f9087249594&quot;,&quot;itemData&quot;:{&quot;type&quot;:&quot;report&quot;,&quot;id&quot;:&quot;aed9cb80-102c-374d-91ec-6f9087249594&quot;,&quot;title&quot;:&quot;PERSPECTIVE OF PUBLIC FINANCIAL MANAGEMENT : THE ROLE OF THE MINISTRY OF FINANCE AND THE SUPREME AUDIT AGENCY IN INDONESIA&quot;,&quot;author&quot;:[{&quot;family&quot;:&quot;Sakti&quot;,&quot;given&quot;:&quot;Fadjar Tri&quot;,&quot;parse-names&quot;:false,&quot;dropping-particle&quot;:&quot;&quot;,&quot;non-dropping-particle&quot;:&quot;&quot;},{&quot;family&quot;:&quot;Mubarok&quot;,&quot;given&quot;:&quot;Ahmad Rizki&quot;,&quot;parse-names&quot;:false,&quot;dropping-particle&quot;:&quot;&quot;,&quot;non-dropping-particle&quot;:&quot;&quot;},{&quot;family&quot;:&quot;Irawan&quot;,&quot;given&quot;:&quot;Dena&quot;,&quot;parse-names&quot;:false,&quot;dropping-particle&quot;:&quot;&quot;,&quot;non-dropping-particle&quot;:&quot;&quot;},{&quot;family&quot;:&quot;Setia&quot;,&quot;given&quot;:&quot;Hani Anas&quot;,&quot;parse-names&quot;:false,&quot;dropping-particle&quot;:&quot;&quot;,&quot;non-dropping-particle&quot;:&quot;&quot;},{&quot;family&quot;:&quot;Afifah&quot;,&quot;given&quot;:&quot;Zaidiah Nur&quot;,&quot;parse-names&quot;:false,&quot;dropping-particle&quot;:&quot;&quot;,&quot;non-dropping-particle&quot;:&quot;&quot;}],&quot;container-title&quot;:&quot;Jurnal Ilmu Sosial&quot;,&quot;URL&quot;:&quot;http://jurnaldialektika.com/&quot;,&quot;issued&quot;:{&quot;date-parts&quot;:[[2024]]},&quot;abstract&quot;:&quot;The Ministry of Finance (Kemenkeu) and the Financial Audit Agency (BPK) have a very important role in Indonesia's central government, especially in managing and supervising state finances. The Ministry of Finance has a central role in managing state finances, including planning, budgeting and financial reporting. Meanwhile, the Financial Audit Agency is responsible for conducting audits of state financial management to ensure accountability and transparency. This research aims to analyze the role of the Ministry of Finance and the Financial Audit Agency in central government. The research method used is descriptive analysis, namely by collecting data from various sources related to the role and function of the Ministry of Finance and the Financial Audit Agency. The results of the analysis show that the Ministry of Finance and the Supreme Audit Agency have a very important role in maintaining state finances and encouraging efficiency and transparency in public financial management. This research provides a better understanding of how the two institutions work together to manage state finances effectively.&quot;,&quot;issue&quot;:&quot;2&quot;,&quot;volume&quot;:&quot;22&quot;,&quot;container-title-short&quot;:&quot;&quot;},&quot;isTemporary&quot;:false}]},{&quot;citationID&quot;:&quot;MENDELEY_CITATION_d8871650-f9d3-4425-9e5a-9994f8921c9a&quot;,&quot;properties&quot;:{&quot;noteIndex&quot;:0},&quot;isEdited&quot;:false,&quot;manualOverride&quot;:{&quot;isManuallyOverridden&quot;:true,&quot;citeprocText&quot;:&quot;(Pradipta &amp;#38; Widodo, n.d.)&quot;,&quot;manualOverrideText&quot;:&quot;(Pradipta &amp; Widodo, n.d., 2024)&quot;},&quot;citationTag&quot;:&quot;MENDELEY_CITATION_v3_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&quot;,&quot;citationItems&quot;:[{&quot;id&quot;:&quot;042c05da-d94a-3835-a221-ab56ffa75022&quot;,&quot;itemData&quot;:{&quot;type&quot;:&quot;report&quot;,&quot;id&quot;:&quot;042c05da-d94a-3835-a221-ab56ffa75022&quot;,&quot;title&quot;:&quot;INFORMASI (Jurnal Informatika dan Sistem Informasi) Sentiment Analysis on Social Media using Bidirectional Encoder from Transformers (Case Study : Covid-19 Omicron)&quot;,&quot;author&quot;:[{&quot;family&quot;:&quot;Pradipta&quot;,&quot;given&quot;:&quot;Dody&quot;,&quot;parse-names&quot;:false,&quot;dropping-particle&quot;:&quot;&quot;,&quot;non-dropping-particle&quot;:&quot;&quot;},{&quot;family&quot;:&quot;Widodo&quot;,&quot;given&quot;:&quot;Eko&quot;,&quot;parse-names&quot;:false,&quot;dropping-particle&quot;:&quot;&quot;,&quot;non-dropping-particle&quot;:&quot;&quot;}],&quot;container-title-short&quot;:&quot;&quot;},&quot;isTemporary&quot;:false}]},{&quot;citationID&quot;:&quot;MENDELEY_CITATION_a2be4c85-7488-460d-adcb-036bb6d524d7&quot;,&quot;properties&quot;:{&quot;noteIndex&quot;:0},&quot;isEdited&quot;:false,&quot;manualOverride&quot;:{&quot;isManuallyOverridden&quot;:false,&quot;citeprocText&quot;:&quot;(Rivanie et al., 2021)&quot;,&quot;manualOverrideText&quot;:&quot;&quot;},&quot;citationTag&quot;:&quot;MENDELEY_CITATION_v3_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&quot;,&quot;citationItems&quot;:[{&quot;id&quot;:&quot;29809c15-45c9-3dee-8f85-eb75d8a98f9f&quot;,&quot;itemData&quot;:{&quot;type&quot;:&quot;report&quot;,&quot;id&quot;:&quot;29809c15-45c9-3dee-8f85-eb75d8a98f9f&quot;,&quot;title&quot;:&quot;ANALISIS SENTIMEN TERHADAP KINERJA MENTERI KESEHATAN INDONESIA SELAMA PANDEMI COVID-19&quot;,&quot;author&quot;:[{&quot;family&quot;:&quot;Rivanie&quot;,&quot;given&quot;:&quot;Tri&quot;,&quot;parse-names&quot;:false,&quot;dropping-particle&quot;:&quot;&quot;,&quot;non-dropping-particle&quot;:&quot;&quot;},{&quot;family&quot;:&quot;Pebrianto&quot;,&quot;given&quot;:&quot;Rangga&quot;,&quot;parse-names&quot;:false,&quot;dropping-particle&quot;:&quot;&quot;,&quot;non-dropping-particle&quot;:&quot;&quot;},{&quot;family&quot;:&quot;Hidayat&quot;,&quot;given&quot;:&quot;Taopik&quot;,&quot;parse-names&quot;:false,&quot;dropping-particle&quot;:&quot;&quot;,&quot;non-dropping-particle&quot;:&quot;&quot;},{&quot;family&quot;:&quot;Bayhaqy&quot;,&quot;given&quot;:&quot;Achmad&quot;,&quot;parse-names&quot;:false,&quot;dropping-particle&quot;:&quot;&quot;,&quot;non-dropping-particle&quot;:&quot;&quot;},{&quot;family&quot;:&quot;Gata&quot;,&quot;given&quot;:&quot;Windu&quot;,&quot;parse-names&quot;:false,&quot;dropping-particle&quot;:&quot;&quot;,&quot;non-dropping-particle&quot;:&quot;&quot;},{&quot;family&quot;:&quot;Novitasari&quot;,&quot;given&quot;:&quot;Bella&quot;,&quot;parse-names&quot;:false,&quot;dropping-particle&quot;:&quot;&quot;,&quot;non-dropping-particle&quot;:&quot;&quot;}],&quot;container-title&quot;:&quot;Jurnal Informatika&quot;,&quot;issued&quot;:{&quot;date-parts&quot;:[[2021]]},&quot;issue&quot;:&quot;1&quot;,&quot;volume&quot;:&quot;21&quot;,&quot;container-title-short&quot;:&quot;&quot;},&quot;isTemporary&quot;:false}]},{&quot;citationID&quot;:&quot;MENDELEY_CITATION_78ad6cf5-1b69-478c-abc6-d92ab83a53be&quot;,&quot;properties&quot;:{&quot;noteIndex&quot;:0},&quot;isEdited&quot;:false,&quot;manualOverride&quot;:{&quot;isManuallyOverridden&quot;:true,&quot;citeprocText&quot;:&quot;(Author, 2025)&quot;,&quot;manualOverrideText&quot;:&quot;(Al Khaidar, 2025)&quot;},&quot;citationTag&quot;:&quot;MENDELEY_CITATION_v3_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&quot;,&quot;citationItems&quot;:[{&quot;id&quot;:&quot;25b4b0ed-43f0-373d-8bcb-be4b3dd2dd47&quot;,&quot;itemData&quot;:{&quot;type&quot;:&quot;article-journal&quot;,&quot;id&quot;:&quot;25b4b0ed-43f0-373d-8bcb-be4b3dd2dd47&quot;,&quot;title&quot;:&quot;ANALISIS SENTIMEN DI INSTAGRAM TERHADAP MENTERI KEUANGAN PURBAYA YUDHI SADEWA MENGGUNAKAN METODE LOGISTIC REGRESSION&quot;,&quot;author&quot;:[{&quot;family&quot;:&quot;Author&quot;,&quot;given&quot;:&quot;Al Khaidar&quot;,&quot;parse-names&quot;:false,&quot;dropping-particle&quot;:&quot;&quot;,&quot;non-dropping-particle&quot;:&quot;&quot;}],&quot;container-title&quot;:&quot;Jurnal Informatika dan Teknik Elektro Terapan&quot;,&quot;DOI&quot;:&quot;10.23960/jitet.v13i3S1.8002&quot;,&quot;ISSN&quot;:&quot;2830-7062&quot;,&quot;URL&quot;:&quot;https://journal.eng.unila.ac.id/index.php/jitet/article/view/8002&quot;,&quot;issued&quot;:{&quot;date-parts&quot;:[[2025,10,19]]},&quot;abstract&quot;:&quot;&lt;p&gt;Instagram is one of the social media platforms used by the public to express opinions on government policies and public figures. This study focuses on the sentiment analysis of netizens' comments on the Minister of Finance of the Republic of Indonesia, Purbaya Yudhi Sadewa, who replaced Sri Mulyani Indrawati in September 2025. The research data consisted of 1,277 comments crawled from Instagram. The data processing stage included text preprocessing, labeling using a lexicon-based approach, and feature extraction with Term Frequency – Inverse Document Frequency (TF-IDF). Sentiment classification was performed using the Logistic Regression algorithm, while model performance evaluation used a confusion matrix, classification reports, and the ROC-AUC Curve. The test results showed an accuracy of 91.4% with a macro f1-score of 0.92. In the positive class, a precision of 0.89, a recall of 0.85, and an f1-score of 0.87 were obtained. The negative class obtained a precision of 0.88, a recall of 0.91, and an f1-score of 0.90. The neutral class performed perfectly, with precision, recall, and an f1-score of 1.00 each. The macro-average ROC-AUC value reached 0.985, indicating excellent model performance. The sentiment distribution was predominantly neutral (42.2%), followed by negative (33.2%) and positive (24.6%). This study provides an objective overview of public perception, with neutral opinions predominating, while criticism outweighed appreciation.&lt;/p&gt;&quot;,&quot;issue&quot;:&quot;3S1&quot;,&quot;volume&quot;:&quot;13&quot;,&quot;container-title-short&quot;:&quot;&quot;},&quot;isTemporary&quot;:false}]},{&quot;citationID&quot;:&quot;MENDELEY_CITATION_ff2de0db-892f-44bc-a370-bc491a2e38b4&quot;,&quot;properties&quot;:{&quot;noteIndex&quot;:0},&quot;isEdited&quot;:false,&quot;manualOverride&quot;:{&quot;isManuallyOverridden&quot;:false,&quot;citeprocText&quot;:&quot;(Fajriyah et al., 2025)&quot;,&quot;manualOverrideText&quot;:&quot;&quot;},&quot;citationTag&quot;:&quot;MENDELEY_CITATION_v3_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&quot;,&quot;citationItems&quot;:[{&quot;id&quot;:&quot;16c0365a-f97e-3337-a1de-446f1a26dece&quot;,&quot;itemData&quot;:{&quot;type&quot;:&quot;article-journal&quot;,&quot;id&quot;:&quot;16c0365a-f97e-3337-a1de-446f1a26dece&quot;,&quot;title&quot;:&quot;IMPLEMENTASI SVM DAN SMOTE PADA ANALISIS SENTIMEN MEDIA SOSIAL X TERHADAP PELANTIKAN AGUS HARIMURTI YUDHOYONO&quot;,&quot;author&quot;:[{&quot;family&quot;:&quot;Fajriyah&quot;,&quot;given&quot;:&quot;Nurul&quot;,&quot;parse-names&quot;:false,&quot;dropping-particle&quot;:&quot;&quot;,&quot;non-dropping-particle&quot;:&quot;&quot;},{&quot;family&quot;:&quot;Lapatta&quot;,&quot;given&quot;:&quot;Nouval Trezandy&quot;,&quot;parse-names&quot;:false,&quot;dropping-particle&quot;:&quot;&quot;,&quot;non-dropping-particle&quot;:&quot;&quot;},{&quot;family&quot;:&quot;Nugraha&quot;,&quot;given&quot;:&quot;Deny Wiria&quot;,&quot;parse-names&quot;:false,&quot;dropping-particle&quot;:&quot;&quot;,&quot;non-dropping-particle&quot;:&quot;&quot;},{&quot;family&quot;:&quot;Laila&quot;,&quot;given&quot;:&quot;Rahmah&quot;,&quot;parse-names&quot;:false,&quot;dropping-particle&quot;:&quot;&quot;,&quot;non-dropping-particle&quot;:&quot;&quot;}],&quot;container-title&quot;:&quot;JIPI (Jurnal Ilmiah Penelitian dan Pembelajaran Informatika)&quot;,&quot;DOI&quot;:&quot;10.29100/jipi.v10i2.6246&quot;,&quot;issued&quot;:{&quot;date-parts&quot;:[[2025,3,5]]},&quot;page&quot;:&quot;1359-1370&quot;,&quot;abstract&quot;:&quot;Pelantikan Agus Harimurti Yudhoyono sebagai Menteri Agraria dan Tata Ruang/Badan Pertanahan Nasional (ATR/BPN) telah memicu berbagai reaksi publik yang terekam dalam media sosial X. Penelitian ini bertujuan untuk menganalisis sentimen publik terhadap pelantikan tersebut menggunakan algoritma Support Vector Machine (SVM) dan teknik Synthetic Minority Oversampling Technique (SMOTE). Data yang digunakan dalam penelitian ini diambil dari komentar masyarakat di media sosial X, yang kemudian diolah untuk membedakan antara sentimen positif, negatif, dan netral. Dalam proses analisis, data awal yang diperoleh cenderung tidak seimbang, dengan jumlah data sentimen negatif yang lebih banyak dibandingkan dengan sentimen positif dan netral. Oleh karena itu, teknik SMOTE diterapkan untuk mengatasi ketidakseimbangan kelas dan meningkatkan performa model. Algoritma SVM kemudian digunakan untuk melakukan klasifikasi sentimen. Hasil penelitian menunjukkan bahwa model SVM yang diimbangi dengan SMOTE memiliki tingkat akurasi yang tinggi dalam mengklasifikasikan sentimen publik dibandingkan dengan model tanpa SMOTE dengan akurasi sebesar 0.93, presisi sebesar 0.93 dan recall sebesar 0.93. ABSTRACT The inauguration of Agus Harimurti Yudhoyono as Minister of Agrarian and Spatial Planning/National Land Agency (ATR/BPN) has triggered various public reactions recorded on social media X. This research aims to analyze public sentiment towards the inauguration using the Support Vector Machine (SVM) algorithm and the Synthetic Minority Oversampling Technique (SMOTE) technique. The data used in this research was taken from public comments on social media X, which were then processed to differentiate between positive, negative and neutral sentiment. In the analysis process, the initial data obtained tends to be unbalanced, with the amount of negative sentiment data being greater than positive and neutral sentiment. Therefore, the SMOTE technique is applied to overcome the weld imbalance and improve the model performance. The SVM algorithm is then used to perform sentiment classification. The research results show that the SVM model balanced with SMOTE has a high level of accuracy in classifying public sentiment compared to the model without SMOTE with an accuracy of 0,93, precision of 0,93 and recall of 0,93.&quot;,&quot;publisher&quot;:&quot;STKIP PGRI Tulungagung&quot;,&quot;issue&quot;:&quot;2&quot;,&quot;volume&quot;:&quot;10&quot;,&quot;container-title-short&quot;:&quot;&quot;},&quot;isTemporary&quot;:false}]},{&quot;citationID&quot;:&quot;MENDELEY_CITATION_4ae1a415-9427-4dec-988e-39728aa923dd&quot;,&quot;properties&quot;:{&quot;noteIndex&quot;:0},&quot;isEdited&quot;:false,&quot;manualOverride&quot;:{&quot;isManuallyOverridden&quot;:false,&quot;citeprocText&quot;:&quot;(Ishak et al., 2025)&quot;,&quot;manualOverrideText&quot;:&quot;&quot;},&quot;citationTag&quot;:&quot;MENDELEY_CITATION_v3_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&quot;,&quot;citationItems&quot;:[{&quot;id&quot;:&quot;72786c56-4632-3a09-a4e6-6bb2999c91da&quot;,&quot;itemData&quot;:{&quot;type&quot;:&quot;article-journal&quot;,&quot;id&quot;:&quot;72786c56-4632-3a09-a4e6-6bb2999c91da&quot;,&quot;title&quot;:&quot;Analisis Sentimen terhadap Pemerintahan Prabowo–Gibran menggunakan IndoBERT dan LDA&quot;,&quot;author&quot;:[{&quot;family&quot;:&quot;Ishak&quot;,&quot;given&quot;:&quot;Sahrial Ihsani&quot;,&quot;parse-names&quot;:false,&quot;dropping-particle&quot;:&quot;&quot;,&quot;non-dropping-particle&quot;:&quot;&quot;},{&quot;family&quot;:&quot;Arnilia&quot;,&quot;given&quot;:&quot;Okma&quot;,&quot;parse-names&quot;:false,&quot;dropping-particle&quot;:&quot;&quot;,&quot;non-dropping-particle&quot;:&quot;&quot;},{&quot;family&quot;:&quot;Widodo&quot;,&quot;given&quot;:&quot;Tri&quot;,&quot;parse-names&quot;:false,&quot;dropping-particle&quot;:&quot;&quot;,&quot;non-dropping-particle&quot;:&quot;&quot;},{&quot;family&quot;:&quot;Tatwa&quot;,&quot;given&quot;:&quot;I Gusti Nyoman Agung Bisma&quot;,&quot;parse-names&quot;:false,&quot;dropping-particle&quot;:&quot;&quot;,&quot;non-dropping-particle&quot;:&quot;&quot;}],&quot;container-title&quot;:&quot;Jambura Journal of Informatics&quot;,&quot;DOI&quot;:&quot;10.37905/jji.v1i2.34895&quot;,&quot;ISSN&quot;:&quot;2685-4244&quot;,&quot;URL&quot;:&quot;https://ejurnal.ung.ac.id/index.php/jji/article/view/34895&quot;,&quot;issued&quot;:{&quot;date-parts&quot;:[[2025,10,31]]},&quot;page&quot;:&quot;72-82&quot;,&quot;abstract&quot;:&quot;&lt;p&gt;This study analyzes public perception of the Prabowo–Gibran administration through online news coverage using a Natural Language Processing (NLP) approach. Data were collected from credible news portals such as Indonesia News and Detik, totaling 195 articles. The analysis was conducted in two stages: first, IndoBERT was used to classify the sentiment into positive, negative, and neutral; second, Latent Dirichlet Allocation (LDA) was applied to identify the main topics driving rage. Sentiment results showed that most topics, particularly those related to the economy, public policy, and governance, were dominated by negative sentiment (80%), while positive sentiment accounted for 15.9% and neutral sentiment for 4.1%. These findings indicate public criticism and concern regarding the effectiveness of policies and economic stability. The combined IndoBERT and LDA approach proved effective in providing a comprehensive understanding of public opinion dynamics in the digital era. It can serve as a consideration for the government in formulating more responsive and transparent communication strategies.Penelitian ini menganalisis persepsi publik terhadap kepemimpinan Prabowo–Gibran melalui pemberitaan media online menggunakan pendekatan Natural Language Processing (NLP). Data dikumpulkan dari portal berita kredibel seperti Antara News dan Detik dengan total 195 artikel. Analisis dilakukan dalam dua tahap: pertama, IndoBERT digunakan untuk mengklasifikasikan sentimen berita menjadi positif, negatif, dan netral; kedua, Latent Dirichlet Allocation (LDA) diterapkan untuk mengidentifikasi topik utama yang mendominasi pemberitaan. Hasil sentimen menunjukkan bahwa sebagian besar topik, terutama terkait ekonomi, kebijakan publik, dan pemerintahan, didominasi oleh sentimen negatif (80%), sedangkan sentimen positif tercatat 15,9% dan netral 4,1%. Temuan ini mengindikasikan adanya kritik dan keprihatinan publik terhadap efektivitas kebijakan dan stabilitas ekonomi. Hasil menunjukkan bahwa sebagian besar topik, terutama terkait ekonomi, kebijakan publik, dan pemerintahan, didominasi oleh sentimen negatif. Temuan ini mengindikasikan adanya kritik dan keprihatinan publik terhadap efektivitas kebijakan dan stabilitas ekonomi. Pendekatan kombinatif IndoBERT dan LDA terbukti efektif dalam memberikan pemahaman komprehensif mengenai dinamika opini publik di era digital, serta dapat menjadi bahan pertimbangan bagi pemerintah dalam merumuskan strategi komunikasi yang lebih responsif dan transparan.&lt;/p&gt;&quot;,&quot;issue&quot;:&quot;2&quot;,&quot;volume&quot;:&quot;1&quot;,&quot;container-title-short&quot;:&quot;&quot;},&quot;isTemporary&quot;:false}]},{&quot;citationID&quot;:&quot;MENDELEY_CITATION_7d336460-5140-45ae-b083-7d4e77e18e5a&quot;,&quot;properties&quot;:{&quot;noteIndex&quot;:0},&quot;isEdited&quot;:false,&quot;manualOverride&quot;:{&quot;isManuallyOverridden&quot;:false,&quot;citeprocText&quot;:&quot;(Setiawan et al., 2023)&quot;,&quot;manualOverrideText&quot;:&quot;&quot;},&quot;citationTag&quot;:&quot;MENDELEY_CITATION_v3_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&quot;,&quot;citationItems&quot;:[{&quot;id&quot;:&quot;89966cc4-5595-396c-903b-58700f0a062e&quot;,&quot;itemData&quot;:{&quot;type&quot;:&quot;article-journal&quot;,&quot;id&quot;:&quot;89966cc4-5595-396c-903b-58700f0a062e&quot;,&quot;title&quot;:&quot;Sentiment Analysis of Indonesian TikTok Review Using LSTM and IndoBERTweet Algorithm&quot;,&quot;author&quot;:[{&quot;family&quot;:&quot;Setiawan&quot;,&quot;given&quot;:&quot;Jerry Cahyo&quot;,&quot;parse-names&quot;:false,&quot;dropping-particle&quot;:&quot;&quot;,&quot;non-dropping-particle&quot;:&quot;&quot;},{&quot;family&quot;:&quot;M. Lhaksmana&quot;,&quot;given&quot;:&quot;Kemas&quot;,&quot;parse-names&quot;:false,&quot;dropping-particle&quot;:&quot;&quot;,&quot;non-dropping-particle&quot;:&quot;&quot;},{&quot;family&quot;:&quot;Bunyamin&quot;,&quot;given&quot;:&quot;Bunyamin&quot;,&quot;parse-names&quot;:false,&quot;dropping-particle&quot;:&quot;&quot;,&quot;non-dropping-particle&quot;:&quot;&quot;}],&quot;container-title&quot;:&quot;JIPI (Jurnal Ilmiah Penelitian dan Pembelajaran Informatika)&quot;,&quot;DOI&quot;:&quot;10.29100/jipi.v8i3.3911&quot;,&quot;issued&quot;:{&quot;date-parts&quot;:[[2023,8,30]]},&quot;page&quot;:&quot;774-780&quot;,&quot;abstract&quot;:&quot;TikTok is currently the most popular app in the world and thus gets many reviews on the Google Play Store and other app marketplace platforms. These reviews are valuable user opinions that can be analyzed further for many purposes. Harnessing valuable analyses from these reviews can be obtained manually, which will be time-consuming and costly, or automatically with machine learning methods. This paper implements the latter with LSTM and IndoBERTweet, a derivative of BERT, using Indonesian vocabulary from Twitter post data. This research aims to determine the appropriate method to create a model that can automatically classify TikTok reviews into negative, neutral, and positive sentiments. The result demonstrates that IndoBERTweet outperforms the other, with an accuracy of 80%, whereas the LSTM accuracy is at 78%.&quot;,&quot;publisher&quot;:&quot;STKIP PGRI Tulungagung&quot;,&quot;issue&quot;:&quot;3&quot;,&quot;volume&quot;:&quot;8&quot;,&quot;container-title-short&quot;:&quot;&quot;},&quot;isTemporary&quot;:false}]},{&quot;citationID&quot;:&quot;MENDELEY_CITATION_0c29ea59-996a-4f78-a8af-d7c92ef8c1ee&quot;,&quot;properties&quot;:{&quot;noteIndex&quot;:0},&quot;isEdited&quot;:false,&quot;manualOverride&quot;:{&quot;isManuallyOverridden&quot;:false,&quot;citeprocText&quot;:&quot;(Supriyadi &amp;#38; Makatita, 2025)&quot;,&quot;manualOverrideText&quot;:&quot;&quot;},&quot;citationTag&quot;:&quot;MENDELEY_CITATION_v3_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&quot;,&quot;citationItems&quot;:[{&quot;id&quot;:&quot;330bf363-b5ac-3668-bb9d-98e2771402e1&quot;,&quot;itemData&quot;:{&quot;type&quot;:&quot;article-journal&quot;,&quot;id&quot;:&quot;330bf363-b5ac-3668-bb9d-98e2771402e1&quot;,&quot;title&quot;:&quot;Sentiment Analysis of TikTok User Comments on QRIS Adoption in Indonesia Using IndoBERT&quot;,&quot;author&quot;:[{&quot;family&quot;:&quot;Supriyadi&quot;,&quot;given&quot;:&quot;Edi&quot;,&quot;parse-names&quot;:false,&quot;dropping-particle&quot;:&quot;&quot;,&quot;non-dropping-particle&quot;:&quot;&quot;},{&quot;family&quot;:&quot;Makatita&quot;,&quot;given&quot;:&quot;Putra Nurhuda&quot;,&quot;parse-names&quot;:false,&quot;dropping-particle&quot;:&quot;&quot;,&quot;non-dropping-particle&quot;:&quot;&quot;}],&quot;container-title&quot;:&quot;Procedia Computer Science&quot;,&quot;container-title-short&quot;:&quot;Procedia Comput Sci&quot;,&quot;DOI&quot;:&quot;10.1016/j.procs.2025.08.265&quot;,&quot;ISSN&quot;:&quot;18770509&quot;,&quot;URL&quot;:&quot;https://linkinghub.elsevier.com/retrieve/pii/S1877050925026109&quot;,&quot;issued&quot;:{&quot;date-parts&quot;:[[2025]]},&quot;page&quot;:&quot;121-130&quot;,&quot;volume&quot;:&quot;269&quot;},&quot;isTemporary&quot;:false}]},{&quot;citationID&quot;:&quot;MENDELEY_CITATION_bafd1305-ed16-4edb-893b-75d696c90053&quot;,&quot;properties&quot;:{&quot;noteIndex&quot;:0},&quot;isEdited&quot;:false,&quot;manualOverride&quot;:{&quot;isManuallyOverridden&quot;:false,&quot;citeprocText&quot;:&quot;(Merdiansah &amp;#38; Ali Ridha, 2024)&quot;,&quot;manualOverrideText&quot;:&quot;&quot;},&quot;citationTag&quot;:&quot;MENDELEY_CITATION_v3_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&quot;,&quot;citationItems&quot;:[{&quot;id&quot;:&quot;7a5af1dd-69e4-3b5f-b661-2653ad23c225&quot;,&quot;itemData&quot;:{&quot;type&quot;:&quot;article-journal&quot;,&quot;id&quot;:&quot;7a5af1dd-69e4-3b5f-b661-2653ad23c225&quot;,&quot;title&quot;:&quot;Analisis Sentimen Pengguna X Indonesia Terkait Kendaraan Listrik Menggunakan IndoBERT&quot;,&quot;author&quot;:[{&quot;family&quot;:&quot;Merdiansah&quot;,&quot;given&quot;:&quot;Roni&quot;,&quot;parse-names&quot;:false,&quot;dropping-particle&quot;:&quot;&quot;,&quot;non-dropping-particle&quot;:&quot;&quot;},{&quot;family&quot;:&quot;Ali Ridha&quot;,&quot;given&quot;:&quot;Azhari&quot;,&quot;parse-names&quot;:false,&quot;dropping-particle&quot;:&quot;&quot;,&quot;non-dropping-particle&quot;:&quot;&quot;}],&quot;container-title&quot;:&quot;Jurnal Ilmu Komputer dan Sistem Informasi (JIKOMSI&quot;,&quot;ISSN&quot;:&quot;2723-6129&quot;,&quot;issued&quot;:{&quot;date-parts&quot;:[[2024]]},&quot;page&quot;:&quot;221-228&quot;,&quot;issue&quot;:&quot;1&quot;,&quot;volume&quot;:&quot;7&quot;,&quot;container-title-short&quot;:&quot;&quot;},&quot;isTemporary&quot;:false}]},{&quot;citationID&quot;:&quot;MENDELEY_CITATION_77acba59-91e8-4086-a064-3c0882ddac3c&quot;,&quot;properties&quot;:{&quot;noteIndex&quot;:0},&quot;isEdited&quot;:false,&quot;manualOverride&quot;:{&quot;isManuallyOverridden&quot;:false,&quot;citeprocText&quot;:&quot;(Hakim et al., 2024)&quot;,&quot;manualOverrideText&quot;:&quot;&quot;},&quot;citationTag&quot;:&quot;MENDELEY_CITATION_v3_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&quot;,&quot;citationItems&quot;:[{&quot;id&quot;:&quot;c55eacc0-abba-38d7-935c-85d2a2f5be53&quot;,&quot;itemData&quot;:{&quot;type&quot;:&quot;report&quot;,&quot;id&quot;:&quot;c55eacc0-abba-38d7-935c-85d2a2f5be53&quot;,&quot;title&quot;:&quot;Analisis Sentimen Masyarakat terhadap Kereta Cepat Whoosh pada Platform X menggunakan IndoBERT&quot;,&quot;author&quot;:[{&quot;family&quot;:&quot;Hakim&quot;,&quot;given&quot;:&quot;Gibran&quot;,&quot;parse-names&quot;:false,&quot;dropping-particle&quot;:&quot;&quot;,&quot;non-dropping-particle&quot;:&quot;&quot;},{&quot;family&quot;:&quot;Fatyanosa&quot;,&quot;given&quot;:&quot;Tirana Noor&quot;,&quot;parse-names&quot;:false,&quot;dropping-particle&quot;:&quot;&quot;,&quot;non-dropping-particle&quot;:&quot;&quot;},{&quot;family&quot;:&quot;Widodo&quot;,&quot;given&quot;:&quot;Agus Wahyu&quot;,&quot;parse-names&quot;:false,&quot;dropping-particle&quot;:&quot;&quot;,&quot;non-dropping-particle&quot;:&quot;&quot;}],&quot;URL&quot;:&quot;http://j-ptiik.ub.ac.id&quot;,&quot;issued&quot;:{&quot;date-parts&quot;:[[2024]]},&quot;number-of-pages&quot;:&quot;2548-964&quot;,&quot;abstract&quot;:&quot;Abstrak Infrastruktur kereta api cepat di Indonesia relatif tertinggal dibandingkan negara lain. Perkembangannya baru dimulai dengan proyek kereta cepat Jakarta-Bandung (Whoosh) yang baru dimulai pada 2015 dan selesai pada 2023. Proyek kerja sama Indonesia-China ini sangat menarik perhatian publik, terutama di media sosial seperti X. Penelitian ini bertujuan mengklasifikasikan sentimen publik sebagai positif, negatif, atau netral menggunakan pemrosesan bahasa alami (NLP). IndoBERT sebagai model NLP yang dilatih khusus untuk bahasa Indonesia, digunakan untuk menganalisis sentimen secara efektif. Penelitian ini melakukan pengujian pada dataset Whoosh hasil scraping pada platform X dengan konfigurasi hyperparameter seperti jumlah epoch, learning rate, dan batch size. Performa terbaik dicapai dengan konfigurasi 3 epoch, learning rate 2e-5, dan batch size 32 yang menghasilkan metrik evaluasi accuracy, recall, precision, dan f1-score sebesar 0,78. Hasil ini menunjukkan learning rate yang lebih kecil memberikan pembelajaran yang stabil, sementara batch size yang lebih besar memberikan estimasi gradien yang konsisten. Namun, model kesulitan mengklasifikasikan sentimen netral sehingga sering salah mengklasifikasikannya sebagai positif atau negatif. Hasil ini juga menunjukkan adanya overfitting, di mana model tampil baik pada data pelatihan tetapi menurun pada data pengujian yang menunjukkan fokus berlebihan pada detail dan noise dari data pelatihan. Penelitian ini menyoroti pentingnya pemilihan model dan konfigurasi hyperparameter dalam analisis sentimen. Abstract Indonesia's high-speed rail infrastructure is relatively lagging behind other countries. Its development only started with the Jakarta-Bandung high-speed rail project (Whoosh), which started in 2015 and will be completed in 2023. This Indonesia-China cooperation project has attracted a lot of public attention, especially on social media such as X. This research aims to classify public sentiment as positive, negative or neutral using natural language processing (NLP). IndoBERT as an NLP model specially trained for the Indonesian language, is used to effectively analyze sentiment. This research conducted tests on Whoosh dataset scraped on X platform with hyperparameter configurations such as number of epochs, learning rate, and batch size. The best performance was achieved with a configuration of 3 epochs, learning rate 2e-5, and batch size 32 which resulted in an accuracy, recall, precision, and f1-score evaluation metric of 0.78. These results show that a smaller learning rate provides stable learning, while a larger batch size provides consistent gradient estimation. However, the model struggles to classify neutral sentiments, often misclassifying them as positive or negative. The results also indicate overfitting, where the model performed well on the training data but degraded on the test data indicating an excessive focus on the details and noise of the training data. This research highlights the importance of model selection and hyperparameter configuration in sentiment analysis.&quot;,&quot;issue&quot;:&quot;10&quot;,&quot;volume&quot;:&quot;8&quot;,&quot;container-title-short&quot;:&quot;&quot;},&quot;isTemporary&quot;:false}]},{&quot;citationID&quot;:&quot;MENDELEY_CITATION_58f5c10e-b943-4c11-b319-c2fb061cf7e0&quot;,&quot;properties&quot;:{&quot;noteIndex&quot;:0},&quot;isEdited&quot;:false,&quot;manualOverride&quot;:{&quot;isManuallyOverridden&quot;:false,&quot;citeprocText&quot;:&quot;(Fatma Sjoraida et al., 2024)&quot;,&quot;manualOverrideText&quot;:&quot;&quot;},&quot;citationTag&quot;:&quot;MENDELEY_CITATION_v3_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&quot;,&quot;citationItems&quot;:[{&quot;id&quot;:&quot;b3543de3-8444-31de-8d5a-be608ddb6c8d&quot;,&quot;itemData&quot;:{&quot;type&quot;:&quot;article-journal&quot;,&quot;id&quot;:&quot;b3543de3-8444-31de-8d5a-be608ddb6c8d&quot;,&quot;title&quot;:&quot;Analisis Sentimen Film Dirty Vote Menggunakan BERT (Bidirectional Encoder Representations from Transformers)&quot;,&quot;author&quot;:[{&quot;family&quot;:&quot;Fatma Sjoraida&quot;,&quot;given&quot;:&quot;Diah&quot;,&quot;parse-names&quot;:false,&quot;dropping-particle&quot;:&quot;&quot;,&quot;non-dropping-particle&quot;:&quot;&quot;},{&quot;family&quot;:&quot;Wibawa&quot;,&quot;given&quot;:&quot;Bucky&quot;,&quot;parse-names&quot;:false,&quot;dropping-particle&quot;:&quot;&quot;,&quot;non-dropping-particle&quot;:&quot;&quot;},{&quot;family&quot;:&quot;Guna&quot;,&quot;given&quot;:&quot;Karya&quot;,&quot;parse-names&quot;:false,&quot;dropping-particle&quot;:&quot;&quot;,&quot;non-dropping-particle&quot;:&quot;&quot;},{&quot;family&quot;:&quot;Yudhakusuma&quot;,&quot;given&quot;:&quot;Dudi&quot;,&quot;parse-names&quot;:false,&quot;dropping-particle&quot;:&quot;&quot;,&quot;non-dropping-particle&quot;:&quot;&quot;}],&quot;container-title&quot;:&quot;Universitas Langlangbuana&quot;,&quot;DOI&quot;:&quot;10.35870/jti&quot;,&quot;URL&quot;:&quot;https://doi.org/10.35870/jti&quot;,&quot;issued&quot;:{&quot;date-parts&quot;:[[2024]]},&quot;abstract&quot;:&quot;DOI: https://doi.org/10.35870/jti k.v8i2.1580. a b s t r a c t This research aims to conduct sentiment analysis on reviews of the film \&quot;Dirty Vote\&quot; from various sources, such as social media, film review websites, and online forums, using a fine-tuned BERT model. This approach includes review data collection, data pre-processing, BERT model refinement, and model performance evaluation. The research results show that the BERT model achieves a high level of performance with accuracy, precision, recall, and F1-score exceeding the threshold of 0.8 on the validation dataset. Sentiment analysis from various sources revealed variations in public opinion toward the film \&quot;Dirty Vote,\&quot; with significant differences in sentiment expressed via social media such as Twitter and Facebook compared to reviews from dedicated websites or online forums. In addition, discussion analysis of sentiment findings revealed people's preferences for certain aspects of films, such as visual effects and music. Sentiment analysis findings revealed that visual effects and music received the highest ratings from the public, while the cast and director received lower ratings. This information can be used by filmmakers to improve unsatisfactory aspects in subsequent film production.&quot;,&quot;issue&quot;:&quot;2&quot;,&quot;volume&quot;:&quot;8&quot;,&quot;container-title-short&quot;:&quot;&quot;},&quot;isTemporary&quot;:false}]},{&quot;citationID&quot;:&quot;MENDELEY_CITATION_18307b31-0383-441d-847f-8f8cf0c3b645&quot;,&quot;properties&quot;:{&quot;noteIndex&quot;:0},&quot;isEdited&quot;:false,&quot;manualOverride&quot;:{&quot;isManuallyOverridden&quot;:false,&quot;citeprocText&quot;:&quot;(Daruhadi &amp;#38; Sopiati, 2024)&quot;,&quot;manualOverrideText&quot;:&quot;&quot;},&quot;citationTag&quot;:&quot;MENDELEY_CITATION_v3_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&quot;,&quot;citationItems&quot;:[{&quot;id&quot;:&quot;7a5d91d6-f7aa-3528-b7d0-d2df28d1150d&quot;,&quot;itemData&quot;:{&quot;type&quot;:&quot;paper-conference&quot;,&quot;id&quot;:&quot;7a5d91d6-f7aa-3528-b7d0-d2df28d1150d&quot;,&quot;title&quot;:&quot;Pengumpulan Data Penelitian&quot;,&quot;author&quot;:[{&quot;family&quot;:&quot;Daruhadi&quot;,&quot;given&quot;:&quot;Gagah&quot;,&quot;parse-names&quot;:false,&quot;dropping-particle&quot;:&quot;&quot;,&quot;non-dropping-particle&quot;:&quot;&quot;},{&quot;family&quot;:&quot;Sopiati&quot;,&quot;given&quot;:&quot;Pia&quot;,&quot;parse-names&quot;:false,&quot;dropping-particle&quot;:&quot;&quot;,&quot;non-dropping-particle&quot;:&quot;&quot;}],&quot;container-title&quot;:&quot;Jurnal Cendekia Ilmiah&quot;,&quot;ISBN&quot;:&quot;9789796920891&quot;,&quot;ISSN&quot;:&quot;2828-5271&quot;,&quot;issued&quot;:{&quot;date-parts&quot;:[[2024]]},&quot;abstract&quot;:&quot;Penelitian ini mengkaji metode pengumpulan data dalam pendekatan kuantitatif dan kualitatif, dengan fokus pada pemahaman mendalam tentang proses pengumpulan, analisis, dan validasi data. Tujuan utama dari studi ini adalah untuk meningkatkan pemahaman tentang teknik pengumpulan data yang efektif dan mengidentifikasi metode yang dapat meningkatkan validitas dan reliabilitas data penelitian. Metodologi yang diterapkan adalah studi kepustakaan, yang melibatkan analisis teoretis terhadap teknik pengumpulan data, instrumen penelitian, dan validitas data. Hasil penelitian menunjukkan perbedaan signifikan dalam metode pengumpulan data antara penelitian kuantitatif dan kualitatif, masing-masing dengan kelebihan dan kekurangannya. Kesimpulan studi menekankan pentingnya pemilihan metode pengumpulan data yang tepat untuk memastikan keabsahan data, yang krusial untuk analisis dalam studi lanjutan.&quot;,&quot;issue&quot;:&quot;5&quot;,&quot;volume&quot;:&quot;3&quot;,&quot;container-title-short&quot;:&quot;&quot;},&quot;isTemporary&quot;:false}]},{&quot;citationID&quot;:&quot;MENDELEY_CITATION_b8f823ca-60c1-4c87-be38-55c28a20f310&quot;,&quot;properties&quot;:{&quot;noteIndex&quot;:0},&quot;isEdited&quot;:false,&quot;manualOverride&quot;:{&quot;isManuallyOverridden&quot;:false,&quot;citeprocText&quot;:&quot;(Daruhadi &amp;#38; Sopiati, 2024)&quot;,&quot;manualOverrideText&quot;:&quot;&quot;},&quot;citationTag&quot;:&quot;MENDELEY_CITATION_v3_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&quot;,&quot;citationItems&quot;:[{&quot;id&quot;:&quot;7a5d91d6-f7aa-3528-b7d0-d2df28d1150d&quot;,&quot;itemData&quot;:{&quot;type&quot;:&quot;paper-conference&quot;,&quot;id&quot;:&quot;7a5d91d6-f7aa-3528-b7d0-d2df28d1150d&quot;,&quot;title&quot;:&quot;Pengumpulan Data Penelitian&quot;,&quot;author&quot;:[{&quot;family&quot;:&quot;Daruhadi&quot;,&quot;given&quot;:&quot;Gagah&quot;,&quot;parse-names&quot;:false,&quot;dropping-particle&quot;:&quot;&quot;,&quot;non-dropping-particle&quot;:&quot;&quot;},{&quot;family&quot;:&quot;Sopiati&quot;,&quot;given&quot;:&quot;Pia&quot;,&quot;parse-names&quot;:false,&quot;dropping-particle&quot;:&quot;&quot;,&quot;non-dropping-particle&quot;:&quot;&quot;}],&quot;container-title&quot;:&quot;Jurnal Cendekia Ilmiah&quot;,&quot;ISBN&quot;:&quot;9789796920891&quot;,&quot;ISSN&quot;:&quot;2828-5271&quot;,&quot;issued&quot;:{&quot;date-parts&quot;:[[2024]]},&quot;abstract&quot;:&quot;Penelitian ini mengkaji metode pengumpulan data dalam pendekatan kuantitatif dan kualitatif, dengan fokus pada pemahaman mendalam tentang proses pengumpulan, analisis, dan validasi data. Tujuan utama dari studi ini adalah untuk meningkatkan pemahaman tentang teknik pengumpulan data yang efektif dan mengidentifikasi metode yang dapat meningkatkan validitas dan reliabilitas data penelitian. Metodologi yang diterapkan adalah studi kepustakaan, yang melibatkan analisis teoretis terhadap teknik pengumpulan data, instrumen penelitian, dan validitas data. Hasil penelitian menunjukkan perbedaan signifikan dalam metode pengumpulan data antara penelitian kuantitatif dan kualitatif, masing-masing dengan kelebihan dan kekurangannya. Kesimpulan studi menekankan pentingnya pemilihan metode pengumpulan data yang tepat untuk memastikan keabsahan data, yang krusial untuk analisis dalam studi lanjutan.&quot;,&quot;issue&quot;:&quot;5&quot;,&quot;volume&quot;:&quot;3&quot;,&quot;container-title-short&quot;:&quot;&quot;},&quot;isTemporary&quot;:false}]}]"/>
     <we:property name="MENDELEY_CITATIONS_STYLE" value="{&quot;id&quot;:&quot;https://www.zotero.org/styles/apa&quot;,&quot;title&quot;:&quot;American Psychological Association 7th edition&quot;,&quot;format&quot;:&quot;author-date&quot;,&quot;defaultLocale&quot;:null,&quot;isLocaleCodeValid&quot;:true}"/>
   </we:properties>
   <we:bindings/>

</xml_diff>